<commit_message>
Update WebScraping Part in Expose
</commit_message>
<xml_diff>
--- a/Expose.docx
+++ b/Expose.docx
@@ -13,15 +13,20 @@
           <w:color w:val="auto"/>
         </w:rPr>
       </w:pPr>
-      <w:proofErr w:type="spellStart"/>
       <w:r>
         <w:rPr>
           <w:rFonts w:ascii="Arial" w:hAnsi="Arial" w:cs="Arial"/>
           <w:color w:val="auto"/>
         </w:rPr>
-        <w:t>Expose</w:t>
-      </w:r>
-      <w:proofErr w:type="spellEnd"/>
+        <w:t>Expos</w:t>
+      </w:r>
+      <w:r>
+        <w:rPr>
+          <w:rFonts w:ascii="Arial" w:hAnsi="Arial" w:cs="Arial"/>
+          <w:color w:val="auto"/>
+        </w:rPr>
+        <w:t>é</w:t>
+      </w:r>
     </w:p>
     <w:p>
       <w:pPr>
@@ -64,14 +69,12 @@
           <w:lang w:val="de-DE"/>
         </w:rPr>
       </w:pPr>
-      <w:proofErr w:type="gramStart"/>
       <w:r>
         <w:rPr>
           <w:lang w:val="de-DE"/>
         </w:rPr>
         <w:t>Web Mining</w:t>
       </w:r>
-      <w:proofErr w:type="gramEnd"/>
     </w:p>
     <w:p>
       <w:pPr>
@@ -126,21 +129,12 @@
           <w:color w:val="auto"/>
         </w:rPr>
       </w:pPr>
-      <w:proofErr w:type="spellStart"/>
       <w:r>
         <w:rPr>
           <w:rFonts w:ascii="Arial" w:hAnsi="Arial" w:cs="Arial"/>
           <w:color w:val="auto"/>
         </w:rPr>
-        <w:t>Scraping</w:t>
-      </w:r>
-      <w:proofErr w:type="spellEnd"/>
-      <w:r>
-        <w:rPr>
-          <w:rFonts w:ascii="Arial" w:hAnsi="Arial" w:cs="Arial"/>
-          <w:color w:val="auto"/>
-        </w:rPr>
-        <w:t xml:space="preserve"> von </w:t>
+        <w:t xml:space="preserve">Scraping von </w:t>
       </w:r>
       <w:r>
         <w:rPr>
@@ -179,7 +173,7 @@
         <w:spacing w:line="288" w:lineRule="auto"/>
         <w:jc w:val="center"/>
         <w:rPr>
-          <w:lang w:val="de-DE"/>
+          <w:lang w:val="en-US"/>
         </w:rPr>
       </w:pPr>
       <w:r>
@@ -192,7 +186,13 @@
         <w:rPr>
           <w:lang w:val="de-DE"/>
         </w:rPr>
-        <w:t>. Sc. Data Science</w:t>
+        <w:t xml:space="preserve">. Sc. </w:t>
+      </w:r>
+      <w:r>
+        <w:rPr>
+          <w:lang w:val="en-US"/>
+        </w:rPr>
+        <w:t>Data Science</w:t>
       </w:r>
     </w:p>
     <w:p>
@@ -201,7 +201,7 @@
         <w:spacing w:line="288" w:lineRule="auto"/>
         <w:jc w:val="center"/>
         <w:rPr>
-          <w:lang w:val="de-DE"/>
+          <w:lang w:val="en-US"/>
         </w:rPr>
       </w:pPr>
     </w:p>
@@ -210,8 +210,14 @@
         <w:pStyle w:val="TEXTBODYNS"/>
         <w:spacing w:line="288" w:lineRule="auto"/>
         <w:jc w:val="center"/>
-      </w:pPr>
-      <w:r>
+        <w:rPr>
+          <w:lang w:val="de-DE"/>
+        </w:rPr>
+      </w:pPr>
+      <w:r>
+        <w:rPr>
+          <w:lang w:val="de-DE"/>
+        </w:rPr>
         <w:t>von</w:t>
       </w:r>
     </w:p>
@@ -220,8 +226,14 @@
         <w:pStyle w:val="TEXTBODYNS"/>
         <w:spacing w:line="288" w:lineRule="auto"/>
         <w:jc w:val="center"/>
-      </w:pPr>
-      <w:r>
+        <w:rPr>
+          <w:lang w:val="de-DE"/>
+        </w:rPr>
+      </w:pPr>
+      <w:r>
+        <w:rPr>
+          <w:lang w:val="de-DE"/>
+        </w:rPr>
         <w:t>Luca Janas,</w:t>
       </w:r>
     </w:p>
@@ -408,20 +420,38 @@
         <w:spacing w:line="288" w:lineRule="auto"/>
         <w:contextualSpacing/>
         <w:jc w:val="right"/>
-      </w:pPr>
-      <w:r>
+        <w:rPr>
+          <w:lang w:val="de-DE"/>
+        </w:rPr>
+      </w:pPr>
+      <w:r>
+        <w:rPr>
+          <w:lang w:val="de-DE"/>
+        </w:rPr>
         <w:t xml:space="preserve">Münster, </w:t>
       </w:r>
       <w:r>
+        <w:rPr>
+          <w:lang w:val="de-DE"/>
+        </w:rPr>
         <w:t xml:space="preserve">9. Juni </w:t>
       </w:r>
       <w:r>
+        <w:rPr>
+          <w:lang w:val="de-DE"/>
+        </w:rPr>
         <w:t>202</w:t>
       </w:r>
       <w:r>
+        <w:rPr>
+          <w:lang w:val="de-DE"/>
+        </w:rPr>
         <w:t>3</w:t>
       </w:r>
       <w:r>
+        <w:rPr>
+          <w:lang w:val="de-DE"/>
+        </w:rPr>
         <w:t>.</w:t>
       </w:r>
     </w:p>
@@ -432,6 +462,9 @@
         <w:adjustRightInd w:val="0"/>
         <w:spacing w:line="288" w:lineRule="auto"/>
         <w:contextualSpacing/>
+        <w:rPr>
+          <w:lang w:val="de-DE"/>
+        </w:rPr>
       </w:pPr>
     </w:p>
     <w:p>
@@ -444,6 +477,7 @@
         <w:rPr>
           <w:b/>
           <w:bCs/>
+          <w:lang w:val="de-DE"/>
         </w:rPr>
       </w:pPr>
     </w:p>
@@ -457,12 +491,14 @@
         <w:rPr>
           <w:b/>
           <w:bCs/>
+          <w:lang w:val="de-DE"/>
         </w:rPr>
       </w:pPr>
       <w:r>
         <w:rPr>
           <w:b/>
           <w:bCs/>
+          <w:lang w:val="de-DE"/>
         </w:rPr>
         <w:t>Alfred Anselm</w:t>
       </w:r>
@@ -470,6 +506,7 @@
         <w:rPr>
           <w:b/>
           <w:bCs/>
+          <w:lang w:val="de-DE"/>
         </w:rPr>
         <w:tab/>
       </w:r>
@@ -477,6 +514,7 @@
         <w:rPr>
           <w:b/>
           <w:bCs/>
+          <w:lang w:val="de-DE"/>
         </w:rPr>
         <w:tab/>
         <w:t>Kevin Diec</w:t>
@@ -485,6 +523,7 @@
         <w:rPr>
           <w:b/>
           <w:bCs/>
+          <w:lang w:val="de-DE"/>
         </w:rPr>
         <w:tab/>
       </w:r>
@@ -492,6 +531,7 @@
         <w:rPr>
           <w:b/>
           <w:bCs/>
+          <w:lang w:val="de-DE"/>
         </w:rPr>
         <w:tab/>
       </w:r>
@@ -499,6 +539,7 @@
         <w:rPr>
           <w:b/>
           <w:bCs/>
+          <w:lang w:val="de-DE"/>
         </w:rPr>
         <w:t>Luca Janas</w:t>
       </w:r>
@@ -506,6 +547,7 @@
         <w:rPr>
           <w:b/>
           <w:bCs/>
+          <w:lang w:val="de-DE"/>
         </w:rPr>
         <w:t xml:space="preserve"> </w:t>
       </w:r>
@@ -515,14 +557,23 @@
         <w:pStyle w:val="TEXTBODYNS"/>
         <w:spacing w:line="288" w:lineRule="auto"/>
         <w:jc w:val="center"/>
+        <w:rPr>
+          <w:lang w:val="de-DE"/>
+        </w:rPr>
       </w:pPr>
     </w:p>
     <w:p>
       <w:pPr>
         <w:pStyle w:val="TEXTBODYNS"/>
         <w:spacing w:line="288" w:lineRule="auto"/>
-      </w:pPr>
-      <w:r>
+        <w:rPr>
+          <w:lang w:val="de-DE"/>
+        </w:rPr>
+      </w:pPr>
+      <w:r>
+        <w:rPr>
+          <w:lang w:val="de-DE"/>
+        </w:rPr>
         <w:br w:type="page"/>
       </w:r>
     </w:p>
@@ -530,7 +581,12 @@
       <w:pPr>
         <w:spacing w:line="288" w:lineRule="auto"/>
         <w:contextualSpacing/>
+        <w:rPr>
+          <w:lang w:val="de-DE"/>
+        </w:rPr>
         <w:sectPr>
+          <w:footerReference w:type="default" r:id="rId8"/>
+          <w:footerReference w:type="first" r:id="rId9"/>
           <w:pgSz w:w="11906" w:h="16838"/>
           <w:pgMar w:top="1134" w:right="1134" w:bottom="1134" w:left="1701" w:header="709" w:footer="709" w:gutter="0"/>
           <w:pgNumType w:fmt="upperRoman" w:start="1"/>
@@ -1345,7 +1401,7 @@
           <w:lang w:val="de-DE"/>
         </w:rPr>
         <w:sectPr>
-          <w:footerReference w:type="default" r:id="rId8"/>
+          <w:footerReference w:type="default" r:id="rId10"/>
           <w:pgSz w:w="11906" w:h="16838"/>
           <w:pgMar w:top="1418" w:right="1134" w:bottom="1418" w:left="1701" w:header="709" w:footer="709" w:gutter="0"/>
           <w:pgNumType w:fmt="upperRoman" w:start="1"/>
@@ -1364,7 +1420,6 @@
         </w:rPr>
       </w:pPr>
       <w:bookmarkStart w:id="4" w:name="_Toc137225898"/>
-      <w:proofErr w:type="spellStart"/>
       <w:r>
         <w:rPr>
           <w:rFonts w:cs="Arial"/>
@@ -1373,7 +1428,6 @@
         <w:t>Projektbeschreibung</w:t>
       </w:r>
       <w:bookmarkEnd w:id="4"/>
-      <w:proofErr w:type="spellEnd"/>
     </w:p>
     <w:p>
       <w:pPr>
@@ -1391,7 +1445,6 @@
         </w:rPr>
         <w:t xml:space="preserve">In dem hier vorgelegten </w:t>
       </w:r>
-      <w:proofErr w:type="gramStart"/>
       <w:r>
         <w:rPr>
           <w:szCs w:val="24"/>
@@ -1399,7 +1452,6 @@
         </w:rPr>
         <w:t>Exposé</w:t>
       </w:r>
-      <w:proofErr w:type="gramEnd"/>
       <w:r>
         <w:rPr>
           <w:szCs w:val="24"/>
@@ -1447,23 +1499,7 @@
           <w:szCs w:val="24"/>
           <w:lang w:val="de-DE"/>
         </w:rPr>
-        <w:t>Dazu werden historische Daten zu Spielen und Vereinen von transfermarkt.de durch Web-</w:t>
-      </w:r>
-      <w:proofErr w:type="spellStart"/>
-      <w:r>
-        <w:rPr>
-          <w:szCs w:val="24"/>
-          <w:lang w:val="de-DE"/>
-        </w:rPr>
-        <w:t>Scraping</w:t>
-      </w:r>
-      <w:proofErr w:type="spellEnd"/>
-      <w:r>
-        <w:rPr>
-          <w:szCs w:val="24"/>
-          <w:lang w:val="de-DE"/>
-        </w:rPr>
-        <w:t xml:space="preserve"> gesammelt und anschließend aufbereitet und analysiert, um einen Datensatz zu erstellen, der zur Vorhersage der Spielergebnisse verwendet werden kann. </w:t>
+        <w:t xml:space="preserve">Dazu werden historische Daten zu Spielen und Vereinen von transfermarkt.de durch Web-Scraping gesammelt und anschließend aufbereitet und analysiert, um einen Datensatz zu erstellen, der zur Vorhersage der Spielergebnisse verwendet werden kann. </w:t>
       </w:r>
       <w:r>
         <w:rPr>
@@ -1501,27 +1537,921 @@
           <w:szCs w:val="24"/>
           <w:lang w:val="de-DE"/>
         </w:rPr>
-        <w:t>Web-</w:t>
-      </w:r>
-      <w:proofErr w:type="spellStart"/>
-      <w:r>
+        <w:t xml:space="preserve">Web-Scraping </w:t>
+      </w:r>
+    </w:p>
+    <w:p>
+      <w:pPr>
+        <w:pStyle w:val="TEXTBODYNS"/>
+        <w:spacing w:line="288" w:lineRule="auto"/>
         <w:rPr>
           <w:b/>
           <w:bCs/>
           <w:szCs w:val="24"/>
           <w:lang w:val="de-DE"/>
         </w:rPr>
-        <w:t>Scraping</w:t>
-      </w:r>
-      <w:proofErr w:type="spellEnd"/>
-      <w:r>
+      </w:pPr>
+    </w:p>
+    <w:p>
+      <w:pPr>
+        <w:pStyle w:val="TEXTBODYNS"/>
+        <w:spacing w:line="288" w:lineRule="auto"/>
+        <w:rPr>
+          <w:szCs w:val="24"/>
+          <w:lang w:val="de-DE"/>
+        </w:rPr>
+      </w:pPr>
+      <w:r>
+        <w:rPr>
+          <w:szCs w:val="24"/>
+          <w:lang w:val="de-DE"/>
+        </w:rPr>
+        <w:t xml:space="preserve">Für die Selektion </w:t>
+      </w:r>
+      <w:r>
+        <w:rPr>
+          <w:szCs w:val="24"/>
+          <w:lang w:val="de-DE"/>
+        </w:rPr>
+        <w:t>der</w:t>
+      </w:r>
+      <w:r>
+        <w:rPr>
+          <w:szCs w:val="24"/>
+          <w:lang w:val="de-DE"/>
+        </w:rPr>
+        <w:t xml:space="preserve"> Daten zu</w:t>
+      </w:r>
+      <w:r>
+        <w:rPr>
+          <w:szCs w:val="24"/>
+          <w:lang w:val="de-DE"/>
+        </w:rPr>
+        <w:t xml:space="preserve"> den Mannschaften aus der ersten</w:t>
+      </w:r>
+      <w:r>
+        <w:rPr>
+          <w:szCs w:val="24"/>
+          <w:lang w:val="de-DE"/>
+        </w:rPr>
+        <w:t xml:space="preserve"> Bundesliga und </w:t>
+      </w:r>
+      <w:r>
+        <w:rPr>
+          <w:szCs w:val="24"/>
+          <w:lang w:val="de-DE"/>
+        </w:rPr>
+        <w:t xml:space="preserve">den jeweiligen </w:t>
+      </w:r>
+      <w:r>
+        <w:rPr>
+          <w:szCs w:val="24"/>
+          <w:lang w:val="de-DE"/>
+        </w:rPr>
+        <w:t>Spiele</w:t>
+      </w:r>
+      <w:r>
+        <w:rPr>
+          <w:szCs w:val="24"/>
+          <w:lang w:val="de-DE"/>
+        </w:rPr>
+        <w:t>rgebnissen</w:t>
+      </w:r>
+      <w:r>
+        <w:rPr>
+          <w:szCs w:val="24"/>
+          <w:lang w:val="de-DE"/>
+        </w:rPr>
+        <w:t xml:space="preserve"> pro </w:t>
+      </w:r>
+      <w:r>
+        <w:rPr>
+          <w:szCs w:val="24"/>
+          <w:lang w:val="de-DE"/>
+        </w:rPr>
+        <w:t>Spielt</w:t>
+      </w:r>
+      <w:r>
+        <w:rPr>
+          <w:szCs w:val="24"/>
+          <w:lang w:val="de-DE"/>
+        </w:rPr>
+        <w:t>ag und Saison wir</w:t>
+      </w:r>
+      <w:r>
+        <w:rPr>
+          <w:szCs w:val="24"/>
+          <w:lang w:val="de-DE"/>
+        </w:rPr>
+        <w:t>d</w:t>
+      </w:r>
+      <w:r>
+        <w:rPr>
+          <w:szCs w:val="24"/>
+          <w:lang w:val="de-DE"/>
+        </w:rPr>
+        <w:t xml:space="preserve"> das Verfahren des Web</w:t>
+      </w:r>
+      <w:r>
+        <w:rPr>
+          <w:szCs w:val="24"/>
+          <w:lang w:val="de-DE"/>
+        </w:rPr>
+        <w:t>-S</w:t>
+      </w:r>
+      <w:r>
+        <w:rPr>
+          <w:szCs w:val="24"/>
+          <w:lang w:val="de-DE"/>
+        </w:rPr>
+        <w:t xml:space="preserve">crapings unter Verwendung der Internetseite </w:t>
+      </w:r>
+      <w:hyperlink r:id="rId11" w:history="1">
+        <w:r>
+          <w:rPr>
+            <w:rStyle w:val="Hyperlink"/>
+            <w:szCs w:val="24"/>
+            <w:lang w:val="de-DE"/>
+          </w:rPr>
+          <w:t>https://transfermarkt.de/</w:t>
+        </w:r>
+      </w:hyperlink>
+      <w:r>
+        <w:rPr>
+          <w:szCs w:val="24"/>
+          <w:lang w:val="de-DE"/>
+        </w:rPr>
+        <w:t xml:space="preserve"> als Basis URL</w:t>
+      </w:r>
+      <w:r>
+        <w:rPr>
+          <w:szCs w:val="24"/>
+          <w:lang w:val="de-DE"/>
+        </w:rPr>
+        <w:t xml:space="preserve"> genutzt</w:t>
+      </w:r>
+      <w:r>
+        <w:rPr>
+          <w:szCs w:val="24"/>
+          <w:lang w:val="de-DE"/>
+        </w:rPr>
+        <w:t xml:space="preserve">. </w:t>
+      </w:r>
+      <w:r>
+        <w:rPr>
+          <w:szCs w:val="24"/>
+          <w:lang w:val="de-DE"/>
+        </w:rPr>
+        <w:t>Für die jeweiligen Datenselektion</w:t>
+      </w:r>
+      <w:r>
+        <w:rPr>
+          <w:szCs w:val="24"/>
+          <w:lang w:val="de-DE"/>
+        </w:rPr>
+        <w:t xml:space="preserve"> werden</w:t>
+      </w:r>
+      <w:r>
+        <w:rPr>
+          <w:szCs w:val="24"/>
+          <w:lang w:val="de-DE"/>
+        </w:rPr>
+        <w:t xml:space="preserve"> die weiteren URL-Pfade</w:t>
+      </w:r>
+      <w:r>
+        <w:rPr>
+          <w:szCs w:val="24"/>
+          <w:lang w:val="de-DE"/>
+        </w:rPr>
+        <w:t xml:space="preserve"> untersucht</w:t>
+      </w:r>
+      <w:r>
+        <w:rPr>
+          <w:szCs w:val="24"/>
+          <w:lang w:val="de-DE"/>
+        </w:rPr>
+        <w:t>, die unter anderem Parameter beinhalten, die die</w:t>
+      </w:r>
+      <w:r>
+        <w:rPr>
+          <w:szCs w:val="24"/>
+          <w:lang w:val="de-DE"/>
+        </w:rPr>
+        <w:t xml:space="preserve"> ausgewählte</w:t>
+      </w:r>
+      <w:r>
+        <w:rPr>
+          <w:szCs w:val="24"/>
+          <w:lang w:val="de-DE"/>
+        </w:rPr>
+        <w:t xml:space="preserve"> Saison und Spieltage</w:t>
+      </w:r>
+      <w:r>
+        <w:rPr>
+          <w:szCs w:val="24"/>
+          <w:lang w:val="de-DE"/>
+        </w:rPr>
+        <w:t xml:space="preserve"> enth</w:t>
+      </w:r>
+      <w:r>
+        <w:rPr>
+          <w:szCs w:val="24"/>
+          <w:lang w:val="de-DE"/>
+        </w:rPr>
+        <w:t>alten</w:t>
+      </w:r>
+      <w:r>
+        <w:rPr>
+          <w:szCs w:val="24"/>
+          <w:lang w:val="de-DE"/>
+        </w:rPr>
+        <w:t>. Über eine Loop-Funktion können alle Kombinationsmöglichkeiten daraus extrahiert werden.</w:t>
+      </w:r>
+    </w:p>
+    <w:p>
+      <w:pPr>
+        <w:pStyle w:val="TEXTBODYNS"/>
+        <w:spacing w:line="288" w:lineRule="auto"/>
+        <w:rPr>
+          <w:szCs w:val="24"/>
+          <w:lang w:val="de-DE"/>
+        </w:rPr>
+      </w:pPr>
+    </w:p>
+    <w:p>
+      <w:pPr>
+        <w:pStyle w:val="TEXTBODYNS"/>
+        <w:spacing w:line="288" w:lineRule="auto"/>
+        <w:rPr>
+          <w:szCs w:val="24"/>
+          <w:lang w:val="de-DE"/>
+        </w:rPr>
+      </w:pPr>
+      <w:r>
+        <w:rPr>
+          <w:szCs w:val="24"/>
+          <w:lang w:val="de-DE"/>
+        </w:rPr>
+        <w:t xml:space="preserve">Für die ersten </w:t>
+      </w:r>
+      <w:r>
+        <w:rPr>
+          <w:szCs w:val="24"/>
+          <w:lang w:val="de-DE"/>
+        </w:rPr>
+        <w:t>Datens</w:t>
+      </w:r>
+      <w:r>
+        <w:rPr>
+          <w:szCs w:val="24"/>
+          <w:lang w:val="de-DE"/>
+        </w:rPr>
+        <w:t>elektion</w:t>
+      </w:r>
+      <w:r>
+        <w:rPr>
+          <w:szCs w:val="24"/>
+          <w:lang w:val="de-DE"/>
+        </w:rPr>
+        <w:t>en</w:t>
+      </w:r>
+      <w:r>
+        <w:rPr>
+          <w:szCs w:val="24"/>
+          <w:lang w:val="de-DE"/>
+        </w:rPr>
+        <w:t xml:space="preserve"> war es bereits möglich</w:t>
+      </w:r>
+      <w:r>
+        <w:rPr>
+          <w:szCs w:val="24"/>
+          <w:lang w:val="de-DE"/>
+        </w:rPr>
+        <w:t xml:space="preserve"> unter anderem</w:t>
+      </w:r>
+      <w:r>
+        <w:rPr>
+          <w:szCs w:val="24"/>
+          <w:lang w:val="de-DE"/>
+        </w:rPr>
+        <w:t xml:space="preserve"> mit den </w:t>
+      </w:r>
+      <w:r>
+        <w:rPr>
+          <w:szCs w:val="24"/>
+          <w:lang w:val="de-DE"/>
+        </w:rPr>
+        <w:t>Python-Bibliotheken</w:t>
+      </w:r>
+      <w:r>
+        <w:rPr>
+          <w:szCs w:val="24"/>
+          <w:lang w:val="de-DE"/>
+        </w:rPr>
+        <w:t xml:space="preserve"> "requests", "</w:t>
+      </w:r>
+      <w:r>
+        <w:rPr>
+          <w:szCs w:val="24"/>
+          <w:lang w:val="de-DE"/>
+        </w:rPr>
+        <w:t>B</w:t>
+      </w:r>
+      <w:r>
+        <w:rPr>
+          <w:szCs w:val="24"/>
+          <w:lang w:val="de-DE"/>
+        </w:rPr>
+        <w:t>eautifulSoup" und "lxml"</w:t>
+      </w:r>
+      <w:r>
+        <w:rPr>
+          <w:szCs w:val="24"/>
+          <w:lang w:val="de-DE"/>
+        </w:rPr>
+        <w:t xml:space="preserve"> auszukommen.</w:t>
+      </w:r>
+      <w:r>
+        <w:rPr>
+          <w:szCs w:val="24"/>
+          <w:lang w:val="de-DE"/>
+        </w:rPr>
+        <w:t xml:space="preserve"> </w:t>
+      </w:r>
+    </w:p>
+    <w:p>
+      <w:pPr>
+        <w:pStyle w:val="TEXTBODYNS"/>
+        <w:spacing w:line="288" w:lineRule="auto"/>
+        <w:rPr>
+          <w:szCs w:val="24"/>
+          <w:lang w:val="de-DE"/>
+        </w:rPr>
+      </w:pPr>
+    </w:p>
+    <w:p>
+      <w:pPr>
+        <w:pStyle w:val="TEXTBODYNS"/>
+        <w:spacing w:line="288" w:lineRule="auto"/>
+        <w:rPr>
+          <w:szCs w:val="24"/>
+          <w:lang w:val="de-DE"/>
+        </w:rPr>
+      </w:pPr>
+      <w:r>
+        <w:rPr>
+          <w:szCs w:val="24"/>
+          <w:lang w:val="de-DE"/>
+        </w:rPr>
+        <w:t>Mit dem Modul „requests“ ist</w:t>
+      </w:r>
+      <w:r>
+        <w:rPr>
+          <w:szCs w:val="24"/>
+          <w:lang w:val="de-DE"/>
+        </w:rPr>
+        <w:t xml:space="preserve"> es möglich eine Anfrage an die vorgegebene URL zu senden und die HTTP-Daten der Webseite auszulesen</w:t>
+      </w:r>
+      <w:r>
+        <w:rPr>
+          <w:szCs w:val="24"/>
+          <w:lang w:val="de-DE"/>
+        </w:rPr>
+        <w:t xml:space="preserve"> und zu extrahieren</w:t>
+      </w:r>
+      <w:r>
+        <w:rPr>
+          <w:szCs w:val="24"/>
+          <w:lang w:val="de-DE"/>
+        </w:rPr>
+        <w:t>.</w:t>
+      </w:r>
+    </w:p>
+    <w:p>
+      <w:pPr>
+        <w:pStyle w:val="TEXTBODYNS"/>
+        <w:spacing w:line="288" w:lineRule="auto"/>
+        <w:rPr>
+          <w:szCs w:val="24"/>
+          <w:lang w:val="de-DE"/>
+        </w:rPr>
+      </w:pPr>
+      <w:r>
+        <w:rPr>
+          <w:szCs w:val="24"/>
+          <w:lang w:val="de-DE"/>
+        </w:rPr>
+        <w:t>Um die extrahierten Daten aus dem HTML-Quellcode zu analysieren und zu filtern, wir</w:t>
+      </w:r>
+      <w:r>
+        <w:rPr>
+          <w:szCs w:val="24"/>
+          <w:lang w:val="de-DE"/>
+        </w:rPr>
+        <w:t>d</w:t>
+      </w:r>
+      <w:r>
+        <w:rPr>
+          <w:szCs w:val="24"/>
+          <w:lang w:val="de-DE"/>
+        </w:rPr>
+        <w:t xml:space="preserve"> das Modul "</w:t>
+      </w:r>
+      <w:r>
+        <w:rPr>
+          <w:szCs w:val="24"/>
+          <w:lang w:val="de-DE"/>
+        </w:rPr>
+        <w:t>B</w:t>
+      </w:r>
+      <w:r>
+        <w:rPr>
+          <w:szCs w:val="24"/>
+          <w:lang w:val="de-DE"/>
+        </w:rPr>
+        <w:t>eautifulSoup"</w:t>
+      </w:r>
+      <w:r>
+        <w:rPr>
+          <w:szCs w:val="24"/>
+          <w:lang w:val="de-DE"/>
+        </w:rPr>
+        <w:t xml:space="preserve"> verwendet</w:t>
+      </w:r>
+      <w:r>
+        <w:rPr>
+          <w:szCs w:val="24"/>
+          <w:lang w:val="de-DE"/>
+        </w:rPr>
+        <w:t>.</w:t>
+      </w:r>
+      <w:r>
+        <w:rPr>
+          <w:szCs w:val="24"/>
+          <w:lang w:val="de-DE"/>
+        </w:rPr>
+        <w:t xml:space="preserve"> Es handelt sich dabei um eine </w:t>
+      </w:r>
+      <w:r>
+        <w:rPr>
+          <w:szCs w:val="24"/>
+          <w:lang w:val="de-DE"/>
+        </w:rPr>
+        <w:t>Python-Bibliothek, die beim Webscraping eine wichtige Rolle spielt. Sie dient dazu, HTM</w:t>
+      </w:r>
+      <w:r>
+        <w:rPr>
+          <w:szCs w:val="24"/>
+          <w:lang w:val="de-DE"/>
+        </w:rPr>
+        <w:t>L-</w:t>
+      </w:r>
+      <w:r>
+        <w:rPr>
+          <w:szCs w:val="24"/>
+          <w:lang w:val="de-DE"/>
+        </w:rPr>
+        <w:t>Dokumente zu parsen und sie in einer</w:t>
+      </w:r>
+      <w:r>
+        <w:rPr>
+          <w:szCs w:val="24"/>
+          <w:lang w:val="de-DE"/>
+        </w:rPr>
+        <w:t xml:space="preserve"> aufbereiteten</w:t>
+      </w:r>
+      <w:r>
+        <w:rPr>
+          <w:szCs w:val="24"/>
+          <w:lang w:val="de-DE"/>
+        </w:rPr>
+        <w:t xml:space="preserve"> Struktur darzustellen.</w:t>
+      </w:r>
+      <w:r>
+        <w:rPr>
+          <w:szCs w:val="24"/>
+          <w:lang w:val="de-DE"/>
+        </w:rPr>
+        <w:t xml:space="preserve"> In dieser Ausarbeitung wird </w:t>
+      </w:r>
+      <w:r>
+        <w:rPr>
+          <w:szCs w:val="24"/>
+          <w:lang w:val="de-DE"/>
+        </w:rPr>
+        <w:t>„</w:t>
+      </w:r>
+      <w:r>
+        <w:rPr>
+          <w:szCs w:val="24"/>
+          <w:lang w:val="de-DE"/>
+        </w:rPr>
+        <w:t>BeautifulSoup</w:t>
+      </w:r>
+      <w:r>
+        <w:rPr>
+          <w:szCs w:val="24"/>
+          <w:lang w:val="de-DE"/>
+        </w:rPr>
+        <w:t>“</w:t>
+      </w:r>
+      <w:r>
+        <w:rPr>
+          <w:szCs w:val="24"/>
+          <w:lang w:val="de-DE"/>
+        </w:rPr>
+        <w:t xml:space="preserve"> in Verbindung mit der </w:t>
+      </w:r>
+      <w:r>
+        <w:rPr>
+          <w:szCs w:val="24"/>
+          <w:lang w:val="de-DE"/>
+        </w:rPr>
+        <w:t>„</w:t>
+      </w:r>
+      <w:r>
+        <w:rPr>
+          <w:szCs w:val="24"/>
+          <w:lang w:val="de-DE"/>
+        </w:rPr>
+        <w:t>lxml</w:t>
+      </w:r>
+      <w:r>
+        <w:rPr>
+          <w:szCs w:val="24"/>
+          <w:lang w:val="de-DE"/>
+        </w:rPr>
+        <w:t>“</w:t>
+      </w:r>
+      <w:r>
+        <w:rPr>
+          <w:szCs w:val="24"/>
+          <w:lang w:val="de-DE"/>
+        </w:rPr>
+        <w:t xml:space="preserve">-Bibliothek als Parser verwendet. </w:t>
+      </w:r>
+      <w:r>
+        <w:rPr>
+          <w:szCs w:val="24"/>
+          <w:lang w:val="de-DE"/>
+        </w:rPr>
+        <w:t xml:space="preserve">Durch die Verwendung von </w:t>
+      </w:r>
+      <w:r>
+        <w:rPr>
+          <w:szCs w:val="24"/>
+          <w:lang w:val="de-DE"/>
+        </w:rPr>
+        <w:t>„</w:t>
+      </w:r>
+      <w:r>
+        <w:rPr>
+          <w:szCs w:val="24"/>
+          <w:lang w:val="de-DE"/>
+        </w:rPr>
+        <w:t>lxml</w:t>
+      </w:r>
+      <w:r>
+        <w:rPr>
+          <w:szCs w:val="24"/>
+          <w:lang w:val="de-DE"/>
+        </w:rPr>
+        <w:t>“</w:t>
+      </w:r>
+      <w:r>
+        <w:rPr>
+          <w:szCs w:val="24"/>
+          <w:lang w:val="de-DE"/>
+        </w:rPr>
+        <w:t xml:space="preserve"> kann </w:t>
+      </w:r>
+      <w:r>
+        <w:rPr>
+          <w:szCs w:val="24"/>
+          <w:lang w:val="de-DE"/>
+        </w:rPr>
+        <w:t>„</w:t>
+      </w:r>
+      <w:r>
+        <w:rPr>
+          <w:szCs w:val="24"/>
+          <w:lang w:val="de-DE"/>
+        </w:rPr>
+        <w:t>BeautifulSoup</w:t>
+      </w:r>
+      <w:r>
+        <w:rPr>
+          <w:szCs w:val="24"/>
+          <w:lang w:val="de-DE"/>
+        </w:rPr>
+        <w:t>“</w:t>
+      </w:r>
+      <w:r>
+        <w:rPr>
+          <w:szCs w:val="24"/>
+          <w:lang w:val="de-DE"/>
+        </w:rPr>
+        <w:t xml:space="preserve"> von den Funktionen und Vorteilen dieser leistungsstarken Bibliothek profitieren, um die Analyse und Manipulation von Webseiteninhalten zu optimieren.</w:t>
+      </w:r>
+      <w:r>
+        <w:rPr>
+          <w:szCs w:val="24"/>
+          <w:lang w:val="de-DE"/>
+        </w:rPr>
+        <w:t xml:space="preserve"> </w:t>
+      </w:r>
+      <w:r>
+        <w:rPr>
+          <w:szCs w:val="24"/>
+          <w:lang w:val="de-DE"/>
+        </w:rPr>
+        <w:t xml:space="preserve">Dabei bietet </w:t>
+      </w:r>
+      <w:r>
+        <w:rPr>
+          <w:szCs w:val="24"/>
+          <w:lang w:val="de-DE"/>
+        </w:rPr>
+        <w:t>sie</w:t>
+      </w:r>
+      <w:r>
+        <w:rPr>
+          <w:szCs w:val="24"/>
+          <w:lang w:val="de-DE"/>
+        </w:rPr>
+        <w:t xml:space="preserve"> eine Reihe von Funktionen und Methoden</w:t>
+      </w:r>
+      <w:r>
+        <w:rPr>
+          <w:szCs w:val="24"/>
+          <w:lang w:val="de-DE"/>
+        </w:rPr>
+        <w:t xml:space="preserve"> an</w:t>
+      </w:r>
+      <w:r>
+        <w:rPr>
+          <w:szCs w:val="24"/>
+          <w:lang w:val="de-DE"/>
+        </w:rPr>
+        <w:t>, um den Inhalt von Webseiten zu analysieren</w:t>
+      </w:r>
+      <w:r>
+        <w:rPr>
+          <w:szCs w:val="24"/>
+          <w:lang w:val="de-DE"/>
+        </w:rPr>
+        <w:t>,</w:t>
+      </w:r>
+      <w:r>
+        <w:rPr>
+          <w:szCs w:val="24"/>
+          <w:lang w:val="de-DE"/>
+        </w:rPr>
+        <w:t xml:space="preserve"> </w:t>
+      </w:r>
+      <w:r>
+        <w:rPr>
+          <w:szCs w:val="24"/>
+          <w:lang w:val="de-DE"/>
+        </w:rPr>
+        <w:t>die Datenstruktur zu verstehen und spezifische Elemente wie Tabellen, Überschriften, Links oder Absätze zu identifizieren.</w:t>
+      </w:r>
+      <w:r>
+        <w:rPr>
+          <w:szCs w:val="24"/>
+          <w:lang w:val="de-DE"/>
+        </w:rPr>
+        <w:t xml:space="preserve"> </w:t>
+      </w:r>
+    </w:p>
+    <w:p>
+      <w:pPr>
+        <w:pStyle w:val="TEXTBODYNS"/>
+        <w:spacing w:line="288" w:lineRule="auto"/>
+        <w:rPr>
+          <w:szCs w:val="24"/>
+          <w:lang w:val="de-DE"/>
+        </w:rPr>
+      </w:pPr>
+    </w:p>
+    <w:p>
+      <w:pPr>
+        <w:pStyle w:val="TEXTBODYNS"/>
+        <w:spacing w:line="288" w:lineRule="auto"/>
+        <w:rPr>
+          <w:szCs w:val="24"/>
+          <w:lang w:val="de-DE"/>
+        </w:rPr>
+      </w:pPr>
+      <w:r>
+        <w:rPr>
+          <w:szCs w:val="24"/>
+          <w:lang w:val="de-DE"/>
+        </w:rPr>
+        <w:t>Um die Daten weiterzuverarbeiten und zu analysieren, wir</w:t>
+      </w:r>
+      <w:r>
+        <w:rPr>
+          <w:szCs w:val="24"/>
+          <w:lang w:val="de-DE"/>
+        </w:rPr>
+        <w:t>d</w:t>
+      </w:r>
+      <w:r>
+        <w:rPr>
+          <w:szCs w:val="24"/>
+          <w:lang w:val="de-DE"/>
+        </w:rPr>
+        <w:t xml:space="preserve"> </w:t>
+      </w:r>
+      <w:r>
+        <w:rPr>
+          <w:szCs w:val="24"/>
+          <w:lang w:val="de-DE"/>
+        </w:rPr>
+        <w:t>in gesonderten Fällen</w:t>
+      </w:r>
+      <w:r>
+        <w:rPr>
+          <w:szCs w:val="24"/>
+          <w:lang w:val="de-DE"/>
+        </w:rPr>
+        <w:t xml:space="preserve"> </w:t>
+      </w:r>
+      <w:r>
+        <w:rPr>
+          <w:szCs w:val="24"/>
+          <w:lang w:val="de-DE"/>
+        </w:rPr>
+        <w:t>die Methode „etree“ aus dem Modul „lxml“ verwendet</w:t>
+      </w:r>
+      <w:r>
+        <w:rPr>
+          <w:szCs w:val="24"/>
+          <w:lang w:val="de-DE"/>
+        </w:rPr>
+        <w:t>. Diese M</w:t>
+      </w:r>
+      <w:r>
+        <w:rPr>
+          <w:szCs w:val="24"/>
+          <w:lang w:val="de-DE"/>
+        </w:rPr>
+        <w:t>ethode</w:t>
+      </w:r>
+      <w:r>
+        <w:rPr>
+          <w:szCs w:val="24"/>
+          <w:lang w:val="de-DE"/>
+        </w:rPr>
+        <w:t xml:space="preserve"> ermöglich</w:t>
+      </w:r>
+      <w:r>
+        <w:rPr>
+          <w:szCs w:val="24"/>
+          <w:lang w:val="de-DE"/>
+        </w:rPr>
+        <w:t>t</w:t>
+      </w:r>
+      <w:r>
+        <w:rPr>
+          <w:szCs w:val="24"/>
+          <w:lang w:val="de-DE"/>
+        </w:rPr>
+        <w:t xml:space="preserve"> es, die </w:t>
+      </w:r>
+      <w:r>
+        <w:rPr>
+          <w:szCs w:val="24"/>
+          <w:lang w:val="de-DE"/>
+        </w:rPr>
+        <w:lastRenderedPageBreak/>
+        <w:t xml:space="preserve">HTML-Struktur der Webseite genauer zu untersuchen und die Informationen gezielt auszuwählen. Insbesondere </w:t>
+      </w:r>
+      <w:r>
+        <w:rPr>
+          <w:szCs w:val="24"/>
+          <w:lang w:val="de-DE"/>
+        </w:rPr>
+        <w:t>wird hierbei a</w:t>
+      </w:r>
+      <w:r>
+        <w:rPr>
+          <w:szCs w:val="24"/>
+          <w:lang w:val="de-DE"/>
+        </w:rPr>
+        <w:t>uf die Struktur der XPATH-Logik mit "etree" zurück</w:t>
+      </w:r>
+      <w:r>
+        <w:rPr>
+          <w:szCs w:val="24"/>
+          <w:lang w:val="de-DE"/>
+        </w:rPr>
+        <w:t>gegriffen</w:t>
+      </w:r>
+      <w:r>
+        <w:rPr>
+          <w:szCs w:val="24"/>
+          <w:lang w:val="de-DE"/>
+        </w:rPr>
+        <w:t>, um Schwierigkeiten bei der eindeutigen Identifizierung der Struktur zu überwinden. Das XPATH-Format erlaubt es uns, bestimmte Elemente in einem HTML-Dokument basierend auf ihrer Position und Hierarchie</w:t>
+      </w:r>
+      <w:r>
+        <w:rPr>
+          <w:szCs w:val="24"/>
+          <w:lang w:val="de-DE"/>
+        </w:rPr>
+        <w:t xml:space="preserve"> in einer Tabelle über eine Schleife der Reihen und Spalten</w:t>
+      </w:r>
+      <w:r>
+        <w:rPr>
+          <w:szCs w:val="24"/>
+          <w:lang w:val="de-DE"/>
+        </w:rPr>
+        <w:t xml:space="preserve"> zu identifizieren und auszuwählen.</w:t>
+      </w:r>
+    </w:p>
+    <w:p>
+      <w:pPr>
+        <w:pStyle w:val="TEXTBODYNS"/>
+        <w:spacing w:line="288" w:lineRule="auto"/>
+        <w:rPr>
+          <w:szCs w:val="24"/>
+          <w:lang w:val="de-DE"/>
+        </w:rPr>
+      </w:pPr>
+    </w:p>
+    <w:p>
+      <w:pPr>
+        <w:pStyle w:val="TEXTBODYNS"/>
+        <w:spacing w:line="288" w:lineRule="auto"/>
+        <w:rPr>
+          <w:szCs w:val="24"/>
+          <w:lang w:val="de-DE"/>
+        </w:rPr>
+      </w:pPr>
+      <w:r>
+        <w:rPr>
+          <w:szCs w:val="24"/>
+          <w:lang w:val="de-DE"/>
+        </w:rPr>
+        <w:t xml:space="preserve">Erste Web-Scraping </w:t>
+      </w:r>
+      <w:r>
+        <w:rPr>
+          <w:szCs w:val="24"/>
+          <w:lang w:val="de-DE"/>
+        </w:rPr>
+        <w:t>Selektionen sind in dem GitHub Repository einzusehen:</w:t>
+      </w:r>
+    </w:p>
+    <w:p>
+      <w:pPr>
+        <w:pStyle w:val="TEXTBODYNS"/>
+        <w:spacing w:line="288" w:lineRule="auto"/>
+        <w:rPr>
+          <w:szCs w:val="24"/>
+          <w:lang w:val="en-US"/>
+        </w:rPr>
+      </w:pPr>
+      <w:hyperlink r:id="rId12" w:history="1">
+        <w:r>
+          <w:rPr>
+            <w:rStyle w:val="Hyperlink"/>
+          </w:rPr>
+          <w:t>web-mining/Crawler.ipynb at main · lucajanas/web-mining (github.com)</w:t>
+        </w:r>
+      </w:hyperlink>
+    </w:p>
+    <w:p>
+      <w:pPr>
+        <w:pStyle w:val="TEXTBODYNS"/>
+        <w:spacing w:line="288" w:lineRule="auto"/>
+        <w:rPr>
+          <w:szCs w:val="24"/>
+          <w:lang w:val="en-US"/>
+        </w:rPr>
+      </w:pPr>
+    </w:p>
+    <w:p>
+      <w:pPr>
+        <w:pStyle w:val="TEXTBODYNS"/>
+        <w:spacing w:line="288" w:lineRule="auto"/>
         <w:rPr>
           <w:b/>
           <w:bCs/>
           <w:szCs w:val="24"/>
           <w:lang w:val="de-DE"/>
         </w:rPr>
-        <w:t xml:space="preserve"> </w:t>
+      </w:pPr>
+      <w:r>
+        <w:rPr>
+          <w:b/>
+          <w:bCs/>
+          <w:szCs w:val="24"/>
+          <w:lang w:val="de-DE"/>
+        </w:rPr>
+        <w:t>Datenaufbereitung und Datenanalyse</w:t>
       </w:r>
     </w:p>
     <w:p>
@@ -1552,7 +2482,7 @@
           <w:szCs w:val="24"/>
           <w:lang w:val="de-DE"/>
         </w:rPr>
-        <w:t>Datenaufbereitung und Datenanalyse</w:t>
+        <w:t>Vorhersage von Spielergebnissen</w:t>
       </w:r>
     </w:p>
     <w:p>
@@ -1565,40 +2495,9 @@
         </w:rPr>
       </w:pPr>
     </w:p>
-    <w:p>
-      <w:pPr>
-        <w:pStyle w:val="TEXTBODYNS"/>
-        <w:spacing w:line="288" w:lineRule="auto"/>
-        <w:rPr>
-          <w:b/>
-          <w:bCs/>
-          <w:szCs w:val="24"/>
-          <w:lang w:val="de-DE"/>
-        </w:rPr>
-      </w:pPr>
-      <w:r>
-        <w:rPr>
-          <w:b/>
-          <w:bCs/>
-          <w:szCs w:val="24"/>
-          <w:lang w:val="de-DE"/>
-        </w:rPr>
-        <w:t>Vorhersage von Spielergebnissen</w:t>
-      </w:r>
-    </w:p>
-    <w:p>
-      <w:pPr>
-        <w:pStyle w:val="TEXTBODYNS"/>
-        <w:spacing w:line="288" w:lineRule="auto"/>
-        <w:rPr>
-          <w:szCs w:val="24"/>
-          <w:lang w:val="de-DE"/>
-        </w:rPr>
-      </w:pPr>
-    </w:p>
     <w:sectPr>
-      <w:footerReference w:type="default" r:id="rId9"/>
-      <w:footerReference w:type="first" r:id="rId10"/>
+      <w:footerReference w:type="default" r:id="rId13"/>
+      <w:footerReference w:type="first" r:id="rId14"/>
       <w:pgSz w:w="11906" w:h="16838"/>
       <w:pgMar w:top="1418" w:right="1134" w:bottom="1418" w:left="1701" w:header="709" w:footer="709" w:gutter="0"/>
       <w:pgNumType w:start="1"/>
@@ -1636,6 +2535,100 @@
 </file>
 
 <file path=word/footer1.xml><?xml version="1.0" encoding="utf-8"?>
+<w:ftr xmlns:wpc="http://schemas.microsoft.com/office/word/2010/wordprocessingCanvas" xmlns:cx="http://schemas.microsoft.com/office/drawing/2014/chartex" xmlns:cx1="http://schemas.microsoft.com/office/drawing/2015/9/8/chartex" xmlns:cx2="http://schemas.microsoft.com/office/drawing/2015/10/21/chartex" xmlns:cx3="http://schemas.microsoft.com/office/drawing/2016/5/9/chartex" xmlns:cx4="http://schemas.microsoft.com/office/drawing/2016/5/10/chartex" xmlns:cx5="http://schemas.microsoft.com/office/drawing/2016/5/11/chartex" xmlns:cx6="http://schemas.microsoft.com/office/drawing/2016/5/12/chartex" xmlns:cx7="http://schemas.microsoft.com/office/drawing/2016/5/13/chartex" xmlns:cx8="http://schemas.microsoft.com/office/drawing/2016/5/14/chartex" xmlns:mc="http://schemas.openxmlformats.org/markup-compatibility/2006" xmlns:aink="http://schemas.microsoft.com/office/drawing/2016/ink" xmlns:am3d="http://schemas.microsoft.com/office/drawing/2017/model3d" xmlns:o="urn:schemas-microsoft-com:office:office" xmlns:oel="http://schemas.microsoft.com/office/2019/extlst" xmlns:r="http://schemas.openxmlformats.org/officeDocument/2006/relationships" xmlns:m="http://schemas.openxmlformats.org/officeDocument/2006/math" xmlns:v="urn:schemas-microsoft-com:vml" xmlns:wp14="http://schemas.microsoft.com/office/word/2010/wordprocessingDrawing" xmlns:wp="http://schemas.openxmlformats.org/drawingml/2006/wordprocessingDrawing" xmlns:w10="urn:schemas-microsoft-com:office:word" xmlns:w="http://schemas.openxmlformats.org/wordprocessingml/2006/main" xmlns:w14="http://schemas.microsoft.com/office/word/2010/wordml" xmlns:w15="http://schemas.microsoft.com/office/word/2012/wordml" xmlns:w16cex="http://schemas.microsoft.com/office/word/2018/wordml/cex" xmlns:w16cid="http://schemas.microsoft.com/office/word/2016/wordml/cid" xmlns:w16="http://schemas.microsoft.com/office/word/2018/wordml" xmlns:w16sdtdh="http://schemas.microsoft.com/office/word/2020/wordml/sdtdatahash" xmlns:w16se="http://schemas.microsoft.com/office/word/2015/wordml/symex" xmlns:wpg="http://schemas.microsoft.com/office/word/2010/wordprocessingGroup" xmlns:wpi="http://schemas.microsoft.com/office/word/2010/wordprocessingInk" xmlns:wne="http://schemas.microsoft.com/office/word/2006/wordml" xmlns:wps="http://schemas.microsoft.com/office/word/2010/wordprocessingShape" mc:Ignorable="w14 w15 w16se w16cid w16 w16cex w16sdtdh wp14">
+  <w:p>
+    <w:pPr>
+      <w:pStyle w:val="Fuzeile"/>
+    </w:pPr>
+    <w:r>
+      <w:rPr>
+        <w:noProof/>
+      </w:rPr>
+      <w:pict w14:anchorId="7312BCC7">
+        <v:shapetype id="_x0000_t202" coordsize="21600,21600" o:spt="202" path="m,l,21600r21600,l21600,xe">
+          <v:stroke joinstyle="miter"/>
+          <v:path gradientshapeok="t" o:connecttype="rect"/>
+        </v:shapetype>
+        <v:shape id="MSIPCM1a8d4e96b518a96b90e9c02a" o:spid="_x0000_s1025" type="#_x0000_t202" alt="{&quot;HashCode&quot;:-1699574231,&quot;Height&quot;:841.0,&quot;Width&quot;:595.0,&quot;Placement&quot;:&quot;Footer&quot;,&quot;Index&quot;:&quot;Primary&quot;,&quot;Section&quot;:1,&quot;Top&quot;:0.0,&quot;Left&quot;:0.0}" style="position:absolute;left:0;text-align:left;margin-left:0;margin-top:805.35pt;width:595.3pt;height:21.55pt;z-index:251658240;mso-wrap-style:square;mso-position-horizontal:absolute;mso-position-horizontal-relative:page;mso-position-vertical:absolute;mso-position-vertical-relative:page;v-text-anchor:bottom" o:allowincell="f" filled="f" stroked="f">
+          <v:textbox inset="20pt,0,,0">
+            <w:txbxContent>
+              <w:p>
+                <w:pPr>
+                  <w:spacing w:after="0"/>
+                  <w:jc w:val="left"/>
+                  <w:rPr>
+                    <w:rFonts w:ascii="Calibri" w:hAnsi="Calibri" w:cs="Calibri"/>
+                    <w:color w:val="000000"/>
+                    <w:sz w:val="14"/>
+                  </w:rPr>
+                </w:pPr>
+                <w:r>
+                  <w:rPr>
+                    <w:rFonts w:ascii="Calibri" w:hAnsi="Calibri" w:cs="Calibri"/>
+                    <w:color w:val="000000"/>
+                    <w:sz w:val="14"/>
+                  </w:rPr>
+                  <w:t>C2 General</w:t>
+                </w:r>
+              </w:p>
+            </w:txbxContent>
+          </v:textbox>
+          <w10:wrap anchorx="page" anchory="page"/>
+        </v:shape>
+      </w:pict>
+    </w:r>
+  </w:p>
+</w:ftr>
+</file>
+
+<file path=word/footer2.xml><?xml version="1.0" encoding="utf-8"?>
+<w:ftr xmlns:wpc="http://schemas.microsoft.com/office/word/2010/wordprocessingCanvas" xmlns:cx="http://schemas.microsoft.com/office/drawing/2014/chartex" xmlns:cx1="http://schemas.microsoft.com/office/drawing/2015/9/8/chartex" xmlns:cx2="http://schemas.microsoft.com/office/drawing/2015/10/21/chartex" xmlns:cx3="http://schemas.microsoft.com/office/drawing/2016/5/9/chartex" xmlns:cx4="http://schemas.microsoft.com/office/drawing/2016/5/10/chartex" xmlns:cx5="http://schemas.microsoft.com/office/drawing/2016/5/11/chartex" xmlns:cx6="http://schemas.microsoft.com/office/drawing/2016/5/12/chartex" xmlns:cx7="http://schemas.microsoft.com/office/drawing/2016/5/13/chartex" xmlns:cx8="http://schemas.microsoft.com/office/drawing/2016/5/14/chartex" xmlns:mc="http://schemas.openxmlformats.org/markup-compatibility/2006" xmlns:aink="http://schemas.microsoft.com/office/drawing/2016/ink" xmlns:am3d="http://schemas.microsoft.com/office/drawing/2017/model3d" xmlns:o="urn:schemas-microsoft-com:office:office" xmlns:oel="http://schemas.microsoft.com/office/2019/extlst" xmlns:r="http://schemas.openxmlformats.org/officeDocument/2006/relationships" xmlns:m="http://schemas.openxmlformats.org/officeDocument/2006/math" xmlns:v="urn:schemas-microsoft-com:vml" xmlns:wp14="http://schemas.microsoft.com/office/word/2010/wordprocessingDrawing" xmlns:wp="http://schemas.openxmlformats.org/drawingml/2006/wordprocessingDrawing" xmlns:w10="urn:schemas-microsoft-com:office:word" xmlns:w="http://schemas.openxmlformats.org/wordprocessingml/2006/main" xmlns:w14="http://schemas.microsoft.com/office/word/2010/wordml" xmlns:w15="http://schemas.microsoft.com/office/word/2012/wordml" xmlns:w16cex="http://schemas.microsoft.com/office/word/2018/wordml/cex" xmlns:w16cid="http://schemas.microsoft.com/office/word/2016/wordml/cid" xmlns:w16="http://schemas.microsoft.com/office/word/2018/wordml" xmlns:w16sdtdh="http://schemas.microsoft.com/office/word/2020/wordml/sdtdatahash" xmlns:w16se="http://schemas.microsoft.com/office/word/2015/wordml/symex" xmlns:wpg="http://schemas.microsoft.com/office/word/2010/wordprocessingGroup" xmlns:wpi="http://schemas.microsoft.com/office/word/2010/wordprocessingInk" xmlns:wne="http://schemas.microsoft.com/office/word/2006/wordml" xmlns:wps="http://schemas.microsoft.com/office/word/2010/wordprocessingShape" mc:Ignorable="w14 w15 w16se w16cid w16 w16cex w16sdtdh wp14">
+  <w:p>
+    <w:pPr>
+      <w:pStyle w:val="Fuzeile"/>
+    </w:pPr>
+    <w:r>
+      <w:rPr>
+        <w:noProof/>
+      </w:rPr>
+      <w:pict w14:anchorId="2CB69D2C">
+        <v:shapetype id="_x0000_t202" coordsize="21600,21600" o:spt="202" path="m,l,21600r21600,l21600,xe">
+          <v:stroke joinstyle="miter"/>
+          <v:path gradientshapeok="t" o:connecttype="rect"/>
+        </v:shapetype>
+        <v:shape id="MSIPCMcbb04791862f8bdd32bb4857" o:spid="_x0000_s1026" type="#_x0000_t202" alt="{&quot;HashCode&quot;:-1699574231,&quot;Height&quot;:841.0,&quot;Width&quot;:595.0,&quot;Placement&quot;:&quot;Footer&quot;,&quot;Index&quot;:&quot;FirstPage&quot;,&quot;Section&quot;:1,&quot;Top&quot;:0.0,&quot;Left&quot;:0.0}" style="position:absolute;left:0;text-align:left;margin-left:0;margin-top:805.35pt;width:595.3pt;height:21.55pt;z-index:251659264;mso-wrap-style:square;mso-position-horizontal:absolute;mso-position-horizontal-relative:page;mso-position-vertical:absolute;mso-position-vertical-relative:page;v-text-anchor:bottom" o:allowincell="f" filled="f" stroked="f">
+          <v:textbox inset="20pt,0,,0">
+            <w:txbxContent>
+              <w:p>
+                <w:pPr>
+                  <w:spacing w:after="0"/>
+                  <w:jc w:val="left"/>
+                  <w:rPr>
+                    <w:rFonts w:ascii="Calibri" w:hAnsi="Calibri" w:cs="Calibri"/>
+                    <w:color w:val="000000"/>
+                    <w:sz w:val="14"/>
+                  </w:rPr>
+                </w:pPr>
+                <w:r>
+                  <w:rPr>
+                    <w:rFonts w:ascii="Calibri" w:hAnsi="Calibri" w:cs="Calibri"/>
+                    <w:color w:val="000000"/>
+                    <w:sz w:val="14"/>
+                  </w:rPr>
+                  <w:t>C2 General</w:t>
+                </w:r>
+              </w:p>
+            </w:txbxContent>
+          </v:textbox>
+          <w10:wrap anchorx="page" anchory="page"/>
+        </v:shape>
+      </w:pict>
+    </w:r>
+  </w:p>
+</w:ftr>
+</file>
+
+<file path=word/footer3.xml><?xml version="1.0" encoding="utf-8"?>
 <w:ftr xmlns:wpc="http://schemas.microsoft.com/office/word/2010/wordprocessingCanvas" xmlns:cx="http://schemas.microsoft.com/office/drawing/2014/chartex" xmlns:cx1="http://schemas.microsoft.com/office/drawing/2015/9/8/chartex" xmlns:cx2="http://schemas.microsoft.com/office/drawing/2015/10/21/chartex" xmlns:cx3="http://schemas.microsoft.com/office/drawing/2016/5/9/chartex" xmlns:cx4="http://schemas.microsoft.com/office/drawing/2016/5/10/chartex" xmlns:cx5="http://schemas.microsoft.com/office/drawing/2016/5/11/chartex" xmlns:cx6="http://schemas.microsoft.com/office/drawing/2016/5/12/chartex" xmlns:cx7="http://schemas.microsoft.com/office/drawing/2016/5/13/chartex" xmlns:cx8="http://schemas.microsoft.com/office/drawing/2016/5/14/chartex" xmlns:mc="http://schemas.openxmlformats.org/markup-compatibility/2006" xmlns:aink="http://schemas.microsoft.com/office/drawing/2016/ink" xmlns:am3d="http://schemas.microsoft.com/office/drawing/2017/model3d" xmlns:o="urn:schemas-microsoft-com:office:office" xmlns:oel="http://schemas.microsoft.com/office/2019/extlst" xmlns:r="http://schemas.openxmlformats.org/officeDocument/2006/relationships" xmlns:m="http://schemas.openxmlformats.org/officeDocument/2006/math" xmlns:v="urn:schemas-microsoft-com:vml" xmlns:wp14="http://schemas.microsoft.com/office/word/2010/wordprocessingDrawing" xmlns:wp="http://schemas.openxmlformats.org/drawingml/2006/wordprocessingDrawing" xmlns:w10="urn:schemas-microsoft-com:office:word" xmlns:w="http://schemas.openxmlformats.org/wordprocessingml/2006/main" xmlns:w14="http://schemas.microsoft.com/office/word/2010/wordml" xmlns:w15="http://schemas.microsoft.com/office/word/2012/wordml" xmlns:w16cex="http://schemas.microsoft.com/office/word/2018/wordml/cex" xmlns:w16cid="http://schemas.microsoft.com/office/word/2016/wordml/cid" xmlns:w16="http://schemas.microsoft.com/office/word/2018/wordml" xmlns:w16sdtdh="http://schemas.microsoft.com/office/word/2020/wordml/sdtdatahash" xmlns:w16se="http://schemas.microsoft.com/office/word/2015/wordml/symex" xmlns:wpg="http://schemas.microsoft.com/office/word/2010/wordprocessingGroup" xmlns:wpi="http://schemas.microsoft.com/office/word/2010/wordprocessingInk" xmlns:wne="http://schemas.microsoft.com/office/word/2006/wordml" xmlns:wps="http://schemas.microsoft.com/office/word/2010/wordprocessingShape" mc:Ignorable="w14 w15 w16se w16cid w16 w16cex w16sdtdh wp14">
   <w:tbl>
     <w:tblPr>
@@ -1693,6 +2686,46 @@
                   <w:szCs w:val="20"/>
                 </w:rPr>
               </w:pPr>
+              <w:r>
+                <w:rPr>
+                  <w:rFonts w:asciiTheme="majorHAnsi" w:eastAsiaTheme="majorEastAsia" w:hAnsiTheme="majorHAnsi" w:cstheme="majorBidi"/>
+                  <w:noProof/>
+                  <w:sz w:val="20"/>
+                  <w:szCs w:val="20"/>
+                </w:rPr>
+                <w:pict w14:anchorId="18B79A47">
+                  <v:shapetype id="_x0000_t202" coordsize="21600,21600" o:spt="202" path="m,l,21600r21600,l21600,xe">
+                    <v:stroke joinstyle="miter"/>
+                    <v:path gradientshapeok="t" o:connecttype="rect"/>
+                  </v:shapetype>
+                  <v:shape id="MSIPCMe8fc4d51a4eafdab881115c6" o:spid="_x0000_s1027" type="#_x0000_t202" alt="{&quot;HashCode&quot;:-1699574231,&quot;Height&quot;:841.0,&quot;Width&quot;:595.0,&quot;Placement&quot;:&quot;Footer&quot;,&quot;Index&quot;:&quot;Primary&quot;,&quot;Section&quot;:2,&quot;Top&quot;:0.0,&quot;Left&quot;:0.0}" style="position:absolute;left:0;text-align:left;margin-left:0;margin-top:805.35pt;width:595.3pt;height:21.55pt;z-index:251660288;mso-wrap-style:square;mso-position-horizontal:absolute;mso-position-horizontal-relative:page;mso-position-vertical:absolute;mso-position-vertical-relative:page;v-text-anchor:bottom" o:allowincell="f" filled="f" stroked="f">
+                    <v:textbox inset="20pt,0,,0">
+                      <w:txbxContent>
+                        <w:p>
+                          <w:pPr>
+                            <w:spacing w:after="0"/>
+                            <w:jc w:val="left"/>
+                            <w:rPr>
+                              <w:rFonts w:ascii="Calibri" w:hAnsi="Calibri" w:cs="Calibri"/>
+                              <w:color w:val="000000"/>
+                              <w:sz w:val="14"/>
+                            </w:rPr>
+                          </w:pPr>
+                          <w:r>
+                            <w:rPr>
+                              <w:rFonts w:ascii="Calibri" w:hAnsi="Calibri" w:cs="Calibri"/>
+                              <w:color w:val="000000"/>
+                              <w:sz w:val="14"/>
+                            </w:rPr>
+                            <w:t>C2 General</w:t>
+                          </w:r>
+                        </w:p>
+                      </w:txbxContent>
+                    </v:textbox>
+                    <w10:wrap anchorx="page" anchory="page"/>
+                  </v:shape>
+                </w:pict>
+              </w:r>
             </w:p>
           </w:tc>
           <w:tc>
@@ -1745,7 +2778,7 @@
 </w:ftr>
 </file>
 
-<file path=word/footer2.xml><?xml version="1.0" encoding="utf-8"?>
+<file path=word/footer4.xml><?xml version="1.0" encoding="utf-8"?>
 <w:ftr xmlns:wpc="http://schemas.microsoft.com/office/word/2010/wordprocessingCanvas" xmlns:cx="http://schemas.microsoft.com/office/drawing/2014/chartex" xmlns:cx1="http://schemas.microsoft.com/office/drawing/2015/9/8/chartex" xmlns:cx2="http://schemas.microsoft.com/office/drawing/2015/10/21/chartex" xmlns:cx3="http://schemas.microsoft.com/office/drawing/2016/5/9/chartex" xmlns:cx4="http://schemas.microsoft.com/office/drawing/2016/5/10/chartex" xmlns:cx5="http://schemas.microsoft.com/office/drawing/2016/5/11/chartex" xmlns:cx6="http://schemas.microsoft.com/office/drawing/2016/5/12/chartex" xmlns:cx7="http://schemas.microsoft.com/office/drawing/2016/5/13/chartex" xmlns:cx8="http://schemas.microsoft.com/office/drawing/2016/5/14/chartex" xmlns:mc="http://schemas.openxmlformats.org/markup-compatibility/2006" xmlns:aink="http://schemas.microsoft.com/office/drawing/2016/ink" xmlns:am3d="http://schemas.microsoft.com/office/drawing/2017/model3d" xmlns:o="urn:schemas-microsoft-com:office:office" xmlns:oel="http://schemas.microsoft.com/office/2019/extlst" xmlns:r="http://schemas.openxmlformats.org/officeDocument/2006/relationships" xmlns:m="http://schemas.openxmlformats.org/officeDocument/2006/math" xmlns:v="urn:schemas-microsoft-com:vml" xmlns:wp14="http://schemas.microsoft.com/office/word/2010/wordprocessingDrawing" xmlns:wp="http://schemas.openxmlformats.org/drawingml/2006/wordprocessingDrawing" xmlns:w10="urn:schemas-microsoft-com:office:word" xmlns:w="http://schemas.openxmlformats.org/wordprocessingml/2006/main" xmlns:w14="http://schemas.microsoft.com/office/word/2010/wordml" xmlns:w15="http://schemas.microsoft.com/office/word/2012/wordml" xmlns:w16cex="http://schemas.microsoft.com/office/word/2018/wordml/cex" xmlns:w16cid="http://schemas.microsoft.com/office/word/2016/wordml/cid" xmlns:w16="http://schemas.microsoft.com/office/word/2018/wordml" xmlns:w16sdtdh="http://schemas.microsoft.com/office/word/2020/wordml/sdtdatahash" xmlns:w16se="http://schemas.microsoft.com/office/word/2015/wordml/symex" xmlns:wpg="http://schemas.microsoft.com/office/word/2010/wordprocessingGroup" xmlns:wpi="http://schemas.microsoft.com/office/word/2010/wordprocessingInk" xmlns:wne="http://schemas.microsoft.com/office/word/2006/wordml" xmlns:wps="http://schemas.microsoft.com/office/word/2010/wordprocessingShape" mc:Ignorable="w14 w15 w16se w16cid w16 w16cex w16sdtdh wp14">
   <w:tbl>
     <w:tblPr>
@@ -1803,6 +2836,46 @@
                   <w:szCs w:val="20"/>
                 </w:rPr>
               </w:pPr>
+              <w:r>
+                <w:rPr>
+                  <w:rFonts w:asciiTheme="majorHAnsi" w:eastAsiaTheme="majorEastAsia" w:hAnsiTheme="majorHAnsi" w:cstheme="majorBidi"/>
+                  <w:noProof/>
+                  <w:sz w:val="20"/>
+                  <w:szCs w:val="20"/>
+                </w:rPr>
+                <w:pict w14:anchorId="0E12AA51">
+                  <v:shapetype id="_x0000_t202" coordsize="21600,21600" o:spt="202" path="m,l,21600r21600,l21600,xe">
+                    <v:stroke joinstyle="miter"/>
+                    <v:path gradientshapeok="t" o:connecttype="rect"/>
+                  </v:shapetype>
+                  <v:shape id="MSIPCM96f845f8bca11ee9f980d87d" o:spid="_x0000_s1028" type="#_x0000_t202" alt="{&quot;HashCode&quot;:-1699574231,&quot;Height&quot;:841.0,&quot;Width&quot;:595.0,&quot;Placement&quot;:&quot;Footer&quot;,&quot;Index&quot;:&quot;Primary&quot;,&quot;Section&quot;:3,&quot;Top&quot;:0.0,&quot;Left&quot;:0.0}" style="position:absolute;left:0;text-align:left;margin-left:0;margin-top:805.35pt;width:595.3pt;height:21.55pt;z-index:251661312;mso-wrap-style:square;mso-position-horizontal:absolute;mso-position-horizontal-relative:page;mso-position-vertical:absolute;mso-position-vertical-relative:page;v-text-anchor:bottom" o:allowincell="f" filled="f" stroked="f">
+                    <v:textbox inset="20pt,0,,0">
+                      <w:txbxContent>
+                        <w:p>
+                          <w:pPr>
+                            <w:spacing w:after="0"/>
+                            <w:jc w:val="left"/>
+                            <w:rPr>
+                              <w:rFonts w:ascii="Calibri" w:hAnsi="Calibri" w:cs="Calibri"/>
+                              <w:color w:val="000000"/>
+                              <w:sz w:val="14"/>
+                            </w:rPr>
+                          </w:pPr>
+                          <w:r>
+                            <w:rPr>
+                              <w:rFonts w:ascii="Calibri" w:hAnsi="Calibri" w:cs="Calibri"/>
+                              <w:color w:val="000000"/>
+                              <w:sz w:val="14"/>
+                            </w:rPr>
+                            <w:t>C2 General</w:t>
+                          </w:r>
+                        </w:p>
+                      </w:txbxContent>
+                    </v:textbox>
+                    <w10:wrap anchorx="page" anchory="page"/>
+                  </v:shape>
+                </w:pict>
+              </w:r>
             </w:p>
           </w:tc>
           <w:tc>
@@ -1855,7 +2928,7 @@
 </w:ftr>
 </file>
 
-<file path=word/footer3.xml><?xml version="1.0" encoding="utf-8"?>
+<file path=word/footer5.xml><?xml version="1.0" encoding="utf-8"?>
 <w:ftr xmlns:wpc="http://schemas.microsoft.com/office/word/2010/wordprocessingCanvas" xmlns:cx="http://schemas.microsoft.com/office/drawing/2014/chartex" xmlns:cx1="http://schemas.microsoft.com/office/drawing/2015/9/8/chartex" xmlns:cx2="http://schemas.microsoft.com/office/drawing/2015/10/21/chartex" xmlns:cx3="http://schemas.microsoft.com/office/drawing/2016/5/9/chartex" xmlns:cx4="http://schemas.microsoft.com/office/drawing/2016/5/10/chartex" xmlns:cx5="http://schemas.microsoft.com/office/drawing/2016/5/11/chartex" xmlns:cx6="http://schemas.microsoft.com/office/drawing/2016/5/12/chartex" xmlns:cx7="http://schemas.microsoft.com/office/drawing/2016/5/13/chartex" xmlns:cx8="http://schemas.microsoft.com/office/drawing/2016/5/14/chartex" xmlns:mc="http://schemas.openxmlformats.org/markup-compatibility/2006" xmlns:aink="http://schemas.microsoft.com/office/drawing/2016/ink" xmlns:am3d="http://schemas.microsoft.com/office/drawing/2017/model3d" xmlns:o="urn:schemas-microsoft-com:office:office" xmlns:oel="http://schemas.microsoft.com/office/2019/extlst" xmlns:r="http://schemas.openxmlformats.org/officeDocument/2006/relationships" xmlns:m="http://schemas.openxmlformats.org/officeDocument/2006/math" xmlns:v="urn:schemas-microsoft-com:vml" xmlns:wp14="http://schemas.microsoft.com/office/word/2010/wordprocessingDrawing" xmlns:wp="http://schemas.openxmlformats.org/drawingml/2006/wordprocessingDrawing" xmlns:w10="urn:schemas-microsoft-com:office:word" xmlns:w="http://schemas.openxmlformats.org/wordprocessingml/2006/main" xmlns:w14="http://schemas.microsoft.com/office/word/2010/wordml" xmlns:w15="http://schemas.microsoft.com/office/word/2012/wordml" xmlns:w16cex="http://schemas.microsoft.com/office/word/2018/wordml/cex" xmlns:w16cid="http://schemas.microsoft.com/office/word/2016/wordml/cid" xmlns:w16="http://schemas.microsoft.com/office/word/2018/wordml" xmlns:w16sdtdh="http://schemas.microsoft.com/office/word/2020/wordml/sdtdatahash" xmlns:w16se="http://schemas.microsoft.com/office/word/2015/wordml/symex" xmlns:wpg="http://schemas.microsoft.com/office/word/2010/wordprocessingGroup" xmlns:wpi="http://schemas.microsoft.com/office/word/2010/wordprocessingInk" xmlns:wne="http://schemas.microsoft.com/office/word/2006/wordml" xmlns:wps="http://schemas.microsoft.com/office/word/2010/wordprocessingShape" mc:Ignorable="w14 w15 w16se w16cid w16 w16cex w16sdtdh wp14">
   <w:tbl>
     <w:tblPr>
@@ -1913,6 +2986,46 @@
                   <w:szCs w:val="20"/>
                 </w:rPr>
               </w:pPr>
+              <w:r>
+                <w:rPr>
+                  <w:rFonts w:asciiTheme="majorHAnsi" w:eastAsiaTheme="majorEastAsia" w:hAnsiTheme="majorHAnsi" w:cstheme="majorBidi"/>
+                  <w:noProof/>
+                  <w:sz w:val="20"/>
+                  <w:szCs w:val="20"/>
+                </w:rPr>
+                <w:pict w14:anchorId="02E5ED36">
+                  <v:shapetype id="_x0000_t202" coordsize="21600,21600" o:spt="202" path="m,l,21600r21600,l21600,xe">
+                    <v:stroke joinstyle="miter"/>
+                    <v:path gradientshapeok="t" o:connecttype="rect"/>
+                  </v:shapetype>
+                  <v:shape id="MSIPCM927348f9b2ffcad264180f23" o:spid="_x0000_s1029" type="#_x0000_t202" alt="{&quot;HashCode&quot;:-1699574231,&quot;Height&quot;:841.0,&quot;Width&quot;:595.0,&quot;Placement&quot;:&quot;Footer&quot;,&quot;Index&quot;:&quot;FirstPage&quot;,&quot;Section&quot;:3,&quot;Top&quot;:0.0,&quot;Left&quot;:0.0}" style="position:absolute;left:0;text-align:left;margin-left:0;margin-top:805.35pt;width:595.3pt;height:21.55pt;z-index:251662336;mso-wrap-style:square;mso-position-horizontal:absolute;mso-position-horizontal-relative:page;mso-position-vertical:absolute;mso-position-vertical-relative:page;v-text-anchor:bottom" o:allowincell="f" filled="f" stroked="f">
+                    <v:textbox inset="20pt,0,,0">
+                      <w:txbxContent>
+                        <w:p>
+                          <w:pPr>
+                            <w:spacing w:after="0"/>
+                            <w:jc w:val="left"/>
+                            <w:rPr>
+                              <w:rFonts w:ascii="Calibri" w:hAnsi="Calibri" w:cs="Calibri"/>
+                              <w:color w:val="000000"/>
+                              <w:sz w:val="14"/>
+                            </w:rPr>
+                          </w:pPr>
+                          <w:r>
+                            <w:rPr>
+                              <w:rFonts w:ascii="Calibri" w:hAnsi="Calibri" w:cs="Calibri"/>
+                              <w:color w:val="000000"/>
+                              <w:sz w:val="14"/>
+                            </w:rPr>
+                            <w:t>C2 General</w:t>
+                          </w:r>
+                        </w:p>
+                      </w:txbxContent>
+                    </v:textbox>
+                    <w10:wrap anchorx="page" anchory="page"/>
+                  </v:shape>
+                </w:pict>
+              </w:r>
             </w:p>
           </w:tc>
           <w:tc>

</xml_diff>

<commit_message>
2023-06-11: updates to expose
</commit_message>
<xml_diff>
--- a/Expose.docx
+++ b/Expose.docx
@@ -1,6 +1,6 @@
 
 <file path=word/document.xml><?xml version="1.0" encoding="utf-8"?>
-<w:document xmlns:ve="http://schemas.openxmlformats.org/markup-compatibility/2006" xmlns:o="urn:schemas-microsoft-com:office:office" xmlns:r="http://schemas.openxmlformats.org/officeDocument/2006/relationships" xmlns:m="http://schemas.openxmlformats.org/officeDocument/2006/math" xmlns:v="urn:schemas-microsoft-com:vml" xmlns:wp="http://schemas.openxmlformats.org/drawingml/2006/wordprocessingDrawing" xmlns:w10="urn:schemas-microsoft-com:office:word" xmlns:w="http://schemas.openxmlformats.org/wordprocessingml/2006/main" xmlns:wne="http://schemas.microsoft.com/office/word/2006/wordml">
+<w:document xmlns:wpc="http://schemas.microsoft.com/office/word/2010/wordprocessingCanvas" xmlns:cx="http://schemas.microsoft.com/office/drawing/2014/chartex" xmlns:cx1="http://schemas.microsoft.com/office/drawing/2015/9/8/chartex" xmlns:cx2="http://schemas.microsoft.com/office/drawing/2015/10/21/chartex" xmlns:cx3="http://schemas.microsoft.com/office/drawing/2016/5/9/chartex" xmlns:cx4="http://schemas.microsoft.com/office/drawing/2016/5/10/chartex" xmlns:cx5="http://schemas.microsoft.com/office/drawing/2016/5/11/chartex" xmlns:cx6="http://schemas.microsoft.com/office/drawing/2016/5/12/chartex" xmlns:cx7="http://schemas.microsoft.com/office/drawing/2016/5/13/chartex" xmlns:cx8="http://schemas.microsoft.com/office/drawing/2016/5/14/chartex" xmlns:mc="http://schemas.openxmlformats.org/markup-compatibility/2006" xmlns:aink="http://schemas.microsoft.com/office/drawing/2016/ink" xmlns:am3d="http://schemas.microsoft.com/office/drawing/2017/model3d" xmlns:o="urn:schemas-microsoft-com:office:office" xmlns:oel="http://schemas.microsoft.com/office/2019/extlst" xmlns:r="http://schemas.openxmlformats.org/officeDocument/2006/relationships" xmlns:m="http://schemas.openxmlformats.org/officeDocument/2006/math" xmlns:v="urn:schemas-microsoft-com:vml" xmlns:wp14="http://schemas.microsoft.com/office/word/2010/wordprocessingDrawing" xmlns:wp="http://schemas.openxmlformats.org/drawingml/2006/wordprocessingDrawing" xmlns:w10="urn:schemas-microsoft-com:office:word" xmlns:w="http://schemas.openxmlformats.org/wordprocessingml/2006/main" xmlns:w14="http://schemas.microsoft.com/office/word/2010/wordml" xmlns:w15="http://schemas.microsoft.com/office/word/2012/wordml" xmlns:w16cex="http://schemas.microsoft.com/office/word/2018/wordml/cex" xmlns:w16cid="http://schemas.microsoft.com/office/word/2016/wordml/cid" xmlns:w16="http://schemas.microsoft.com/office/word/2018/wordml" xmlns:w16sdtdh="http://schemas.microsoft.com/office/word/2020/wordml/sdtdatahash" xmlns:w16se="http://schemas.microsoft.com/office/word/2015/wordml/symex" xmlns:wpg="http://schemas.microsoft.com/office/word/2010/wordprocessingGroup" xmlns:wpi="http://schemas.microsoft.com/office/word/2010/wordprocessingInk" xmlns:wne="http://schemas.microsoft.com/office/word/2006/wordml" xmlns:wps="http://schemas.microsoft.com/office/word/2010/wordprocessingShape" mc:Ignorable="w14 w15 w16se w16cid w16 w16cex w16sdtdh wp14">
   <w:body>
     <w:p>
       <w:pPr>
@@ -155,21 +155,7 @@
           <w:rFonts w:ascii="Arial" w:hAnsi="Arial" w:cs="Arial"/>
           <w:color w:val="auto"/>
         </w:rPr>
-        <w:t xml:space="preserve"> zur Vorhe</w:t>
-      </w:r>
-      <w:r>
-        <w:rPr>
-          <w:rFonts w:ascii="Arial" w:hAnsi="Arial" w:cs="Arial"/>
-          <w:color w:val="auto"/>
-        </w:rPr>
-        <w:t>r</w:t>
-      </w:r>
-      <w:r>
-        <w:rPr>
-          <w:rFonts w:ascii="Arial" w:hAnsi="Arial" w:cs="Arial"/>
-          <w:color w:val="auto"/>
-        </w:rPr>
-        <w:t>sage von Spielergebnissen</w:t>
+        <w:t xml:space="preserve"> zur Vorhersage von Spielergebnissen</w:t>
       </w:r>
     </w:p>
     <w:p>
@@ -187,7 +173,7 @@
         <w:spacing w:line="288" w:lineRule="auto"/>
         <w:jc w:val="center"/>
         <w:rPr>
-          <w:lang w:val="en-US"/>
+          <w:lang w:val="de-DE"/>
         </w:rPr>
       </w:pPr>
       <w:r>
@@ -200,11 +186,11 @@
         <w:rPr>
           <w:lang w:val="de-DE"/>
         </w:rPr>
-        <w:t xml:space="preserve">. Sc. </w:t>
-      </w:r>
-      <w:r>
-        <w:rPr>
-          <w:lang w:val="en-US"/>
+        <w:t xml:space="preserve">.Sc. </w:t>
+      </w:r>
+      <w:r>
+        <w:rPr>
+          <w:lang w:val="de-DE"/>
         </w:rPr>
         <w:t>Data Science</w:t>
       </w:r>
@@ -215,7 +201,7 @@
         <w:spacing w:line="288" w:lineRule="auto"/>
         <w:jc w:val="center"/>
         <w:rPr>
-          <w:lang w:val="en-US"/>
+          <w:lang w:val="de-DE"/>
         </w:rPr>
       </w:pPr>
     </w:p>
@@ -288,12 +274,6 @@
           <w:lang w:val="de-DE"/>
         </w:rPr>
       </w:pPr>
-      <w:r>
-        <w:rPr>
-          <w:lang w:val="de-DE"/>
-        </w:rPr>
-        <w:t>Alfred Anselm</w:t>
-      </w:r>
     </w:p>
     <w:p>
       <w:pPr>
@@ -308,6 +288,22 @@
         <w:rPr>
           <w:lang w:val="de-DE"/>
         </w:rPr>
+        <w:t>Alfred Anselm</w:t>
+      </w:r>
+    </w:p>
+    <w:p>
+      <w:pPr>
+        <w:pStyle w:val="TEXTBODYNS"/>
+        <w:spacing w:line="288" w:lineRule="auto"/>
+        <w:jc w:val="center"/>
+        <w:rPr>
+          <w:lang w:val="de-DE"/>
+        </w:rPr>
+      </w:pPr>
+      <w:r>
+        <w:rPr>
+          <w:lang w:val="de-DE"/>
+        </w:rPr>
         <w:t xml:space="preserve">Matrikelnummer </w:t>
       </w:r>
       <w:r>
@@ -315,6 +311,48 @@
           <w:lang w:val="de-DE"/>
         </w:rPr>
         <w:t>30258459</w:t>
+      </w:r>
+    </w:p>
+    <w:p>
+      <w:pPr>
+        <w:pStyle w:val="TEXTBODYNS"/>
+        <w:spacing w:line="288" w:lineRule="auto"/>
+        <w:jc w:val="center"/>
+        <w:rPr>
+          <w:lang w:val="de-DE"/>
+        </w:rPr>
+      </w:pPr>
+    </w:p>
+    <w:p>
+      <w:pPr>
+        <w:pStyle w:val="TEXTBODYNS"/>
+        <w:spacing w:line="288" w:lineRule="auto"/>
+        <w:jc w:val="center"/>
+        <w:rPr>
+          <w:lang w:val="de-DE"/>
+        </w:rPr>
+      </w:pPr>
+      <w:r>
+        <w:rPr>
+          <w:lang w:val="de-DE"/>
+        </w:rPr>
+        <w:t>Kevin Diec</w:t>
+      </w:r>
+    </w:p>
+    <w:p>
+      <w:pPr>
+        <w:pStyle w:val="TEXTBODYNS"/>
+        <w:spacing w:line="288" w:lineRule="auto"/>
+        <w:jc w:val="center"/>
+        <w:rPr>
+          <w:lang w:val="de-DE"/>
+        </w:rPr>
+      </w:pPr>
+      <w:r>
+        <w:rPr>
+          <w:lang w:val="de-DE"/>
+        </w:rPr>
+        <w:t>Matrikelnummer 30245778</w:t>
       </w:r>
     </w:p>
     <w:p>
@@ -443,25 +481,7 @@
           <w:szCs w:val="26"/>
           <w:lang w:val="de-DE"/>
         </w:rPr>
-        <w:t>Ich erkläre hiermit, dass die vorgelegte Arbeit mein eigenes Werk ist. Alle d</w:t>
-      </w:r>
-      <w:r>
-        <w:rPr>
-          <w:rFonts w:eastAsiaTheme="majorEastAsia"/>
-          <w:sz w:val="26"/>
-          <w:szCs w:val="26"/>
-          <w:lang w:val="de-DE"/>
-        </w:rPr>
-        <w:t>i</w:t>
-      </w:r>
-      <w:r>
-        <w:rPr>
-          <w:rFonts w:eastAsiaTheme="majorEastAsia"/>
-          <w:sz w:val="26"/>
-          <w:szCs w:val="26"/>
-          <w:lang w:val="de-DE"/>
-        </w:rPr>
-        <w:t>rekt oder indirekt verwendeten Quellen sind als Referenzen angegeben. Die Arbeit wurde bisher nicht vor einem anderen Prüfungsausschuss vorgelegt und nicht veröffentlicht.</w:t>
+        <w:t>Ich erkläre hiermit, dass die vorgelegte Arbeit mein eigenes Werk ist. Alle direkt oder indirekt verwendeten Quellen sind als Referenzen angegeben. Die Arbeit wurde bisher nicht vor einem anderen Prüfungsausschuss vorgelegt und nicht veröffentlicht.</w:t>
       </w:r>
     </w:p>
     <w:p>
@@ -485,79 +505,7 @@
           <w:szCs w:val="26"/>
           <w:lang w:val="de-DE"/>
         </w:rPr>
-        <w:t>Mir ist bekannt, dass die Arbeit in digitaler Form auf die Verwendung unerlau</w:t>
-      </w:r>
-      <w:r>
-        <w:rPr>
-          <w:rFonts w:eastAsiaTheme="majorEastAsia"/>
-          <w:sz w:val="26"/>
-          <w:szCs w:val="26"/>
-          <w:lang w:val="de-DE"/>
-        </w:rPr>
-        <w:t>b</w:t>
-      </w:r>
-      <w:r>
-        <w:rPr>
-          <w:rFonts w:eastAsiaTheme="majorEastAsia"/>
-          <w:sz w:val="26"/>
-          <w:szCs w:val="26"/>
-          <w:lang w:val="de-DE"/>
-        </w:rPr>
-        <w:t>ter Hilfsmittel überprüft werden kann, um festzustellen, ob die Arbeit als Ga</w:t>
-      </w:r>
-      <w:r>
-        <w:rPr>
-          <w:rFonts w:eastAsiaTheme="majorEastAsia"/>
-          <w:sz w:val="26"/>
-          <w:szCs w:val="26"/>
-          <w:lang w:val="de-DE"/>
-        </w:rPr>
-        <w:t>n</w:t>
-      </w:r>
-      <w:r>
-        <w:rPr>
-          <w:rFonts w:eastAsiaTheme="majorEastAsia"/>
-          <w:sz w:val="26"/>
-          <w:szCs w:val="26"/>
-          <w:lang w:val="de-DE"/>
-        </w:rPr>
-        <w:t>zes oder darin enthaltene Teile als Plagiat zu werten sind. Für den Vergleich meiner Arbeit mit vorhandenen Quellen erkläre ich mich damit einverstanden, dass sie in eine Datenbank aufgenommen wird und dort auch nach der Pr</w:t>
-      </w:r>
-      <w:r>
-        <w:rPr>
-          <w:rFonts w:eastAsiaTheme="majorEastAsia"/>
-          <w:sz w:val="26"/>
-          <w:szCs w:val="26"/>
-          <w:lang w:val="de-DE"/>
-        </w:rPr>
-        <w:t>ü</w:t>
-      </w:r>
-      <w:r>
-        <w:rPr>
-          <w:rFonts w:eastAsiaTheme="majorEastAsia"/>
-          <w:sz w:val="26"/>
-          <w:szCs w:val="26"/>
-          <w:lang w:val="de-DE"/>
-        </w:rPr>
-        <w:t>fung verbleibt, um einen Vergleich mit künftigen eingereichten Arbeiten zu e</w:t>
-      </w:r>
-      <w:r>
-        <w:rPr>
-          <w:rFonts w:eastAsiaTheme="majorEastAsia"/>
-          <w:sz w:val="26"/>
-          <w:szCs w:val="26"/>
-          <w:lang w:val="de-DE"/>
-        </w:rPr>
-        <w:t>r</w:t>
-      </w:r>
-      <w:r>
-        <w:rPr>
-          <w:rFonts w:eastAsiaTheme="majorEastAsia"/>
-          <w:sz w:val="26"/>
-          <w:szCs w:val="26"/>
-          <w:lang w:val="de-DE"/>
-        </w:rPr>
-        <w:t>möglichen.</w:t>
+        <w:t>Mir ist bekannt, dass die Arbeit in digitaler Form auf die Verwendung unerlaubter Hilfsmittel überprüft werden kann, um festzustellen, ob die Arbeit als Ganzes oder darin enthaltene Teile als Plagiat zu werten sind. Für den Vergleich meiner Arbeit mit vorhandenen Quellen erkläre ich mich damit einverstanden, dass sie in eine Datenbank aufgenommen wird und dort auch nach der Prüfung verbleibt, um einen Vergleich mit künftigen eingereichten Arbeiten zu ermöglichen.</w:t>
       </w:r>
     </w:p>
     <w:p>
@@ -1524,112 +1472,45 @@
           <w:szCs w:val="24"/>
           <w:lang w:val="de-DE"/>
         </w:rPr>
-        <w:t xml:space="preserve"> im berufsbegleitenden M. Sc. Data Science an der Fachhoc</w:t>
-      </w:r>
-      <w:r>
-        <w:rPr>
-          <w:szCs w:val="24"/>
-          <w:lang w:val="de-DE"/>
-        </w:rPr>
-        <w:t>h</w:t>
-      </w:r>
-      <w:r>
-        <w:rPr>
-          <w:szCs w:val="24"/>
-          <w:lang w:val="de-DE"/>
-        </w:rPr>
-        <w:t>schule Südwestfalen beschrieben.</w:t>
-      </w:r>
-      <w:r>
-        <w:rPr>
-          <w:szCs w:val="24"/>
-          <w:lang w:val="de-DE"/>
-        </w:rPr>
-        <w:t xml:space="preserve"> Ziel des Projektes ist es, unter Verwendung von Daten, die auf der Webseite transfermarkt.de zur Verfügung gestellt werden, Spiele</w:t>
-      </w:r>
-      <w:r>
-        <w:rPr>
-          <w:szCs w:val="24"/>
-          <w:lang w:val="de-DE"/>
-        </w:rPr>
-        <w:t>r</w:t>
-      </w:r>
-      <w:r>
-        <w:rPr>
-          <w:szCs w:val="24"/>
-          <w:lang w:val="de-DE"/>
-        </w:rPr>
-        <w:t xml:space="preserve">gerbnisse in der ersten deutschen Bundesliga vorherzusagen. </w:t>
-      </w:r>
-      <w:r>
-        <w:rPr>
-          <w:szCs w:val="24"/>
-          <w:lang w:val="de-DE"/>
-        </w:rPr>
-        <w:t>Dazu werden histor</w:t>
-      </w:r>
-      <w:r>
-        <w:rPr>
-          <w:szCs w:val="24"/>
-          <w:lang w:val="de-DE"/>
-        </w:rPr>
-        <w:t>i</w:t>
-      </w:r>
-      <w:r>
-        <w:rPr>
-          <w:szCs w:val="24"/>
-          <w:lang w:val="de-DE"/>
-        </w:rPr>
-        <w:t>sche Daten zu Spielen und Vereinen von transfermarkt.de durch Web-Scraping g</w:t>
-      </w:r>
-      <w:r>
-        <w:rPr>
-          <w:szCs w:val="24"/>
-          <w:lang w:val="de-DE"/>
-        </w:rPr>
-        <w:t>e</w:t>
-      </w:r>
-      <w:r>
-        <w:rPr>
-          <w:szCs w:val="24"/>
-          <w:lang w:val="de-DE"/>
-        </w:rPr>
-        <w:t>sammelt und anschließend aufbereitet und analysiert, um einen Datensatz zu erste</w:t>
-      </w:r>
-      <w:r>
-        <w:rPr>
-          <w:szCs w:val="24"/>
-          <w:lang w:val="de-DE"/>
-        </w:rPr>
-        <w:t>l</w:t>
-      </w:r>
-      <w:r>
-        <w:rPr>
-          <w:szCs w:val="24"/>
-          <w:lang w:val="de-DE"/>
-        </w:rPr>
-        <w:t xml:space="preserve">len, der zur Vorhersage der Spielergebnisse verwendet werden kann. </w:t>
-      </w:r>
-      <w:r>
-        <w:rPr>
-          <w:szCs w:val="24"/>
-          <w:lang w:val="de-DE"/>
-        </w:rPr>
-        <w:t>Dafür bietet Transfermarkt Informationen zu Fußballspielern, Vereinen, Marktwerten und Statist</w:t>
-      </w:r>
-      <w:r>
-        <w:rPr>
-          <w:szCs w:val="24"/>
-          <w:lang w:val="de-DE"/>
-        </w:rPr>
-        <w:t>i</w:t>
-      </w:r>
-      <w:r>
-        <w:rPr>
-          <w:szCs w:val="24"/>
-          <w:lang w:val="de-DE"/>
-        </w:rPr>
-        <w:t>ken für verschiedene Ligen weltweit.</w:t>
+        <w:t xml:space="preserve"> im berufsbegleitenden M.Sc. Data Science an der Fachhochschule Südwestfalen beschrieben.</w:t>
+      </w:r>
+      <w:r>
+        <w:rPr>
+          <w:szCs w:val="24"/>
+          <w:lang w:val="de-DE"/>
+        </w:rPr>
+        <w:t xml:space="preserve"> Ziel des Projektes ist es, unter Verwendung von Daten, die auf der Webseite </w:t>
+      </w:r>
+      <w:hyperlink r:id="rId11" w:history="1">
+        <w:r>
+          <w:rPr>
+            <w:rStyle w:val="Hyperlink"/>
+            <w:szCs w:val="24"/>
+            <w:lang w:val="de-DE"/>
+          </w:rPr>
+          <w:t>https://transfermarkt.de/</w:t>
+        </w:r>
+      </w:hyperlink>
+      <w:r>
+        <w:rPr>
+          <w:szCs w:val="24"/>
+          <w:lang w:val="de-DE"/>
+        </w:rPr>
+        <w:t xml:space="preserve"> zur Verfügung gestellt werden, Spielergerbnisse in der ersten deutschen Bundesliga vorherzusagen. </w:t>
+      </w:r>
+      <w:r>
+        <w:rPr>
+          <w:szCs w:val="24"/>
+          <w:lang w:val="de-DE"/>
+        </w:rPr>
+        <w:t xml:space="preserve">Dazu werden historische Daten zu Spielen und Vereinen von transfermarkt.de durch Web-Scraping gesammelt und anschließend aufbereitet und analysiert, um einen Datensatz zu erstellen, der zur Vorhersage der Spielergebnisse verwendet werden kann. </w:t>
+      </w:r>
+      <w:r>
+        <w:rPr>
+          <w:szCs w:val="24"/>
+          <w:lang w:val="de-DE"/>
+        </w:rPr>
+        <w:t>Dafür bietet Transfermarkt Informationen zu Fußballspielern, Vereinen, Marktwerten und Statistiken für verschiedene Ligen weltweit.</w:t>
       </w:r>
     </w:p>
     <w:p>
@@ -1696,7 +1577,7 @@
           <w:lang w:val="de-DE" w:eastAsia="de-DE"/>
         </w:rPr>
         <w:drawing>
-          <wp:inline distT="0" distB="0" distL="0" distR="0">
+          <wp:inline distT="0" distB="0" distL="0" distR="0" wp14:anchorId="01825B71" wp14:editId="00FAB4C1">
             <wp:extent cx="3048000" cy="4143375"/>
             <wp:effectExtent l="19050" t="0" r="0" b="0"/>
             <wp:docPr id="1" name="Bild 1"/>
@@ -1713,7 +1594,7 @@
                     </pic:cNvPicPr>
                   </pic:nvPicPr>
                   <pic:blipFill>
-                    <a:blip r:embed="rId11" cstate="print"/>
+                    <a:blip r:embed="rId12" cstate="print"/>
                     <a:srcRect/>
                     <a:stretch>
                       <a:fillRect/>
@@ -1929,9 +1810,37 @@
           <w:szCs w:val="24"/>
           <w:lang w:val="de-DE"/>
         </w:rPr>
-        <w:t xml:space="preserve">crapings unter Verwendung der Internetseite </w:t>
-      </w:r>
-      <w:hyperlink r:id="rId12" w:history="1">
+        <w:t xml:space="preserve">crapings </w:t>
+      </w:r>
+      <w:r>
+        <w:rPr>
+          <w:szCs w:val="24"/>
+          <w:lang w:val="de-DE"/>
+        </w:rPr>
+        <w:t>auf</w:t>
+      </w:r>
+      <w:r>
+        <w:rPr>
+          <w:szCs w:val="24"/>
+          <w:lang w:val="de-DE"/>
+        </w:rPr>
+        <w:t xml:space="preserve"> d</w:t>
+      </w:r>
+      <w:r>
+        <w:rPr>
+          <w:szCs w:val="24"/>
+          <w:lang w:val="de-DE"/>
+        </w:rPr>
+        <w:t>ie</w:t>
+      </w:r>
+      <w:r>
+        <w:rPr>
+          <w:szCs w:val="24"/>
+          <w:lang w:val="de-DE"/>
+        </w:rPr>
+        <w:t xml:space="preserve"> Internetseite </w:t>
+      </w:r>
+      <w:hyperlink r:id="rId13" w:history="1">
         <w:r>
           <w:rPr>
             <w:rStyle w:val="Hyperlink"/>
@@ -1946,21 +1855,7 @@
           <w:szCs w:val="24"/>
           <w:lang w:val="de-DE"/>
         </w:rPr>
-        <w:t xml:space="preserve"> als B</w:t>
-      </w:r>
-      <w:r>
-        <w:rPr>
-          <w:szCs w:val="24"/>
-          <w:lang w:val="de-DE"/>
-        </w:rPr>
-        <w:t>a</w:t>
-      </w:r>
-      <w:r>
-        <w:rPr>
-          <w:szCs w:val="24"/>
-          <w:lang w:val="de-DE"/>
-        </w:rPr>
-        <w:t>sis URL</w:t>
+        <w:t xml:space="preserve"> als Basis URL</w:t>
       </w:r>
       <w:r>
         <w:rPr>
@@ -2044,21 +1939,7 @@
           <w:szCs w:val="24"/>
           <w:lang w:val="de-DE"/>
         </w:rPr>
-        <w:t>. Über eine Loop-Funktion können alle Kombinationsmöglic</w:t>
-      </w:r>
-      <w:r>
-        <w:rPr>
-          <w:szCs w:val="24"/>
-          <w:lang w:val="de-DE"/>
-        </w:rPr>
-        <w:t>h</w:t>
-      </w:r>
-      <w:r>
-        <w:rPr>
-          <w:szCs w:val="24"/>
-          <w:lang w:val="de-DE"/>
-        </w:rPr>
-        <w:t>keiten daraus extrahiert werden.</w:t>
+        <w:t>. Über eine Loop-Funktion können alle Kombinationsmöglichkeiten daraus extrahiert werden.</w:t>
       </w:r>
     </w:p>
     <w:p>
@@ -2134,21 +2015,7 @@
           <w:szCs w:val="24"/>
           <w:lang w:val="de-DE"/>
         </w:rPr>
-        <w:t>P</w:t>
-      </w:r>
-      <w:r>
-        <w:rPr>
-          <w:szCs w:val="24"/>
-          <w:lang w:val="de-DE"/>
-        </w:rPr>
-        <w:t>y</w:t>
-      </w:r>
-      <w:r>
-        <w:rPr>
-          <w:szCs w:val="24"/>
-          <w:lang w:val="de-DE"/>
-        </w:rPr>
-        <w:t>thon-Bibliotheken</w:t>
+        <w:t>Python-Bibliotheken</w:t>
       </w:r>
       <w:r>
         <w:rPr>
@@ -2458,21 +2325,7 @@
           <w:szCs w:val="24"/>
           <w:lang w:val="de-DE"/>
         </w:rPr>
-        <w:t xml:space="preserve"> von den Funkti</w:t>
-      </w:r>
-      <w:r>
-        <w:rPr>
-          <w:szCs w:val="24"/>
-          <w:lang w:val="de-DE"/>
-        </w:rPr>
-        <w:t>o</w:t>
-      </w:r>
-      <w:r>
-        <w:rPr>
-          <w:szCs w:val="24"/>
-          <w:lang w:val="de-DE"/>
-        </w:rPr>
-        <w:t>nen und Vorteilen dieser leistungsstarken Bibliothek profitieren, um die Analyse und Manipulation von Webseiteninhalten zu optimieren.</w:t>
+        <w:t xml:space="preserve"> von den Funktionen und Vorteilen dieser leistungsstarken Bibliothek profitieren, um die Analyse und Manipulation von Webseiteninhalten zu optimieren.</w:t>
       </w:r>
       <w:r>
         <w:rPr>
@@ -2535,21 +2388,7 @@
           <w:szCs w:val="24"/>
           <w:lang w:val="de-DE"/>
         </w:rPr>
-        <w:t>die D</w:t>
-      </w:r>
-      <w:r>
-        <w:rPr>
-          <w:szCs w:val="24"/>
-          <w:lang w:val="de-DE"/>
-        </w:rPr>
-        <w:t>a</w:t>
-      </w:r>
-      <w:r>
-        <w:rPr>
-          <w:szCs w:val="24"/>
-          <w:lang w:val="de-DE"/>
-        </w:rPr>
-        <w:t>tenstruktur zu verstehen und spezifische Elemente wie Tabellen, Überschriften, Links oder Absätze zu identifizieren.</w:t>
+        <w:t>die Datenstruktur zu verstehen und spezifische Elemente wie Tabellen, Überschriften, Links oder Absätze zu identifizieren.</w:t>
       </w:r>
       <w:r>
         <w:rPr>
@@ -2681,21 +2520,63 @@
           <w:szCs w:val="24"/>
           <w:lang w:val="de-DE"/>
         </w:rPr>
-        <w:t>, um Schwierigkeiten bei der eindeutigen Identifizierung der Struktur zu überwinden. Das XPATH-Format erlaubt es uns, bestimmte Elemente in einem HTML-Dokument basierend auf ihrer Position und Hierarchie</w:t>
-      </w:r>
-      <w:r>
-        <w:rPr>
-          <w:szCs w:val="24"/>
-          <w:lang w:val="de-DE"/>
-        </w:rPr>
-        <w:t xml:space="preserve"> in einer Tabelle über eine Schleife der Reihen und Spalten</w:t>
-      </w:r>
-      <w:r>
-        <w:rPr>
-          <w:szCs w:val="24"/>
-          <w:lang w:val="de-DE"/>
-        </w:rPr>
-        <w:t xml:space="preserve"> zu identifizieren und auszuwählen.</w:t>
+        <w:t>, um Schwierigkeiten bei der eindeutigen Identifizierung der Struktur zu überwinden. Das XPATH-Format erlaubt es, bestimmte Elemente in einem HTML-Dokument basierend auf ihrer Position und Hierarchie</w:t>
+      </w:r>
+      <w:r>
+        <w:rPr>
+          <w:szCs w:val="24"/>
+          <w:lang w:val="de-DE"/>
+        </w:rPr>
+        <w:t xml:space="preserve"> in einer Tabelle </w:t>
+      </w:r>
+      <w:r>
+        <w:rPr>
+          <w:szCs w:val="24"/>
+          <w:lang w:val="de-DE"/>
+        </w:rPr>
+        <w:t>zu identifizieren und</w:t>
+      </w:r>
+      <w:r>
+        <w:rPr>
+          <w:szCs w:val="24"/>
+          <w:lang w:val="de-DE"/>
+        </w:rPr>
+        <w:t xml:space="preserve"> </w:t>
+      </w:r>
+      <w:r>
+        <w:rPr>
+          <w:szCs w:val="24"/>
+          <w:lang w:val="de-DE"/>
+        </w:rPr>
+        <w:t>über eine</w:t>
+      </w:r>
+      <w:r>
+        <w:rPr>
+          <w:szCs w:val="24"/>
+          <w:lang w:val="de-DE"/>
+        </w:rPr>
+        <w:t>n For-Loop</w:t>
+      </w:r>
+      <w:r>
+        <w:rPr>
+          <w:szCs w:val="24"/>
+          <w:lang w:val="de-DE"/>
+        </w:rPr>
+        <w:t xml:space="preserve"> der Reihen und Spalten</w:t>
+      </w:r>
+      <w:r>
+        <w:rPr>
+          <w:szCs w:val="24"/>
+          <w:lang w:val="de-DE"/>
+        </w:rPr>
+        <w:t xml:space="preserve"> gezielt</w:t>
+      </w:r>
+      <w:r>
+        <w:rPr>
+          <w:szCs w:val="24"/>
+          <w:lang w:val="de-DE"/>
+        </w:rPr>
+        <w:t xml:space="preserve"> auszuwählen.</w:t>
       </w:r>
     </w:p>
     <w:p>
@@ -2741,7 +2622,7 @@
           <w:lang w:val="en-US"/>
         </w:rPr>
       </w:pPr>
-      <w:hyperlink r:id="rId13" w:history="1">
+      <w:hyperlink r:id="rId14" w:history="1">
         <w:r>
           <w:rPr>
             <w:rStyle w:val="Hyperlink"/>
@@ -2824,23 +2705,7 @@
           <w:szCs w:val="24"/>
           <w:lang w:val="de-DE"/>
         </w:rPr>
-        <w:t>Zur Datenanalyse gehört die Überlegung und Auswahl der Features mit denen das spätere Modell trainiert werden soll. Features wie „Marktwert der Mannschaft“, „To</w:t>
-      </w:r>
-      <w:r>
-        <w:rPr>
-          <w:bCs/>
-          <w:szCs w:val="24"/>
-          <w:lang w:val="de-DE"/>
-        </w:rPr>
-        <w:t>r</w:t>
-      </w:r>
-      <w:r>
-        <w:rPr>
-          <w:bCs/>
-          <w:szCs w:val="24"/>
-          <w:lang w:val="de-DE"/>
-        </w:rPr>
-        <w:t>verhältnis“, „Durchschnittsalter“ usw. scheinen gute Indikatoren zur Prognose eines Spielausgangs zu sein. Die Datenanalyse schließt die Modellanalyse mit ein, denn es muss festgelegt werden, wie genau die Struktur der Trainingsdaten auszusehen hat. Zum aktuellen Zeitpunkt, wird ein Model favorisiert, welches auf das Verhältnis der Features von Mannschaft 1 zu Mannschaft 2 trainiert werden soll.</w:t>
+        <w:t>Zur Datenanalyse gehört die Überlegung und Auswahl der Features mit denen das spätere Modell trainiert werden soll. Features wie „Marktwert der Mannschaft“, „Torverhältnis“, „Durchschnittsalter“ usw. scheinen gute Indikatoren zur Prognose eines Spielausgangs zu sein. Die Datenanalyse schließt die Modellanalyse mit ein, denn es muss festgelegt werden, wie genau die Struktur der Trainingsdaten auszusehen hat. Zum aktuellen Zeitpunkt, wird ein Model favorisiert, welches auf das Verhältnis der Features von Mannschaft 1 zu Mannschaft 2 trainiert werden soll.</w:t>
       </w:r>
     </w:p>
     <w:p>
@@ -2883,35 +2748,7 @@
           <w:szCs w:val="24"/>
           <w:lang w:val="de-DE"/>
         </w:rPr>
-        <w:t>Wenn die Datenstruktur festgelegt wurde, gilt es die Trainingsdaten aufzubereiten. Einige Features weisen eine saisonalle Dynamik auf. Bei einigen Features ergibt sich die Dynamik sogar pro Spieltag. Ziel ist ein sequentiell-spielabhängiger Aufbau der Datenstruktur, dessen finales Resultat die Featuredaten (X-Werte) und dazugehör</w:t>
-      </w:r>
-      <w:r>
-        <w:rPr>
-          <w:szCs w:val="24"/>
-          <w:lang w:val="de-DE"/>
-        </w:rPr>
-        <w:t>i</w:t>
-      </w:r>
-      <w:r>
-        <w:rPr>
-          <w:szCs w:val="24"/>
-          <w:lang w:val="de-DE"/>
-        </w:rPr>
-        <w:t>gen Labeldaten (Y-Wert/Spielausgang) darstellen und direkt  von einem Klassifikat</w:t>
-      </w:r>
-      <w:r>
-        <w:rPr>
-          <w:szCs w:val="24"/>
-          <w:lang w:val="de-DE"/>
-        </w:rPr>
-        <w:t>i</w:t>
-      </w:r>
-      <w:r>
-        <w:rPr>
-          <w:szCs w:val="24"/>
-          <w:lang w:val="de-DE"/>
-        </w:rPr>
-        <w:t xml:space="preserve">onsmodell verarbeitet werden </w:t>
+        <w:t xml:space="preserve">Wenn die Datenstruktur festgelegt wurde, gilt es die Trainingsdaten aufzubereiten. Einige Features weisen eine saisonale Dynamik auf. Bei einigen Features ergibt sich die Dynamik sogar pro Spieltag. Ziel ist ein sequentiell-spielabhängiger Aufbau der Datenstruktur, dessen finales Resultat die Featuredaten (X-Werte) und dazugehörigen Labeldaten (Y-Wert/Spielausgang) darstellen und direkt  von einem Klassifikationsmodell verarbeitet werden </w:t>
       </w:r>
       <w:r>
         <w:rPr>
@@ -2968,7 +2805,7 @@
           <w:szCs w:val="24"/>
           <w:lang w:val="de-DE"/>
         </w:rPr>
-        <w:t>Für die Modellprognose, ob eine Mannschaft gewinnt, verliert oder unentschieden spielt, sollen  bekannte Klassifikatoren wie XGBoost-Klassifikator oder SVM-</w:t>
+        <w:t>Für die Modellprognose, ob eine Mannschaft gewinnt, verliert oder unentschieden spielt, sollen bekannte Klassifikatoren wie XGBoost-Klassifikator oder SVM-</w:t>
       </w:r>
       <w:r>
         <w:rPr>
@@ -2989,35 +2826,7 @@
           <w:szCs w:val="24"/>
           <w:lang w:val="de-DE"/>
         </w:rPr>
-        <w:t xml:space="preserve"> zum Einsatz kommen. Dabei wird der Datensatz als Erstes in ein Tra</w:t>
-      </w:r>
-      <w:r>
-        <w:rPr>
-          <w:szCs w:val="24"/>
-          <w:lang w:val="de-DE"/>
-        </w:rPr>
-        <w:t>i</w:t>
-      </w:r>
-      <w:r>
-        <w:rPr>
-          <w:szCs w:val="24"/>
-          <w:lang w:val="de-DE"/>
-        </w:rPr>
-        <w:t>nings- und Testdatenset aufgeteilt. Mit dem Trainingsset wird das Modell trainiert und am Testdatenset soll die Performance des trainierten Modells/Modelle überprüft we</w:t>
-      </w:r>
-      <w:r>
-        <w:rPr>
-          <w:szCs w:val="24"/>
-          <w:lang w:val="de-DE"/>
-        </w:rPr>
-        <w:t>r</w:t>
-      </w:r>
-      <w:r>
-        <w:rPr>
-          <w:szCs w:val="24"/>
-          <w:lang w:val="de-DE"/>
-        </w:rPr>
-        <w:t>den können.</w:t>
+        <w:t xml:space="preserve"> zum Einsatz kommen. Dabei wird der Datensatz als Erstes in ein Trainings- und Testdatenset aufgeteilt. Mit dem Trainingsset wird das Modell trainiert und am Testdatenset soll die Performance des trainierten Modells/Modelle überprüft werden können.</w:t>
       </w:r>
     </w:p>
     <w:p>
@@ -3087,19 +2896,7 @@
         <w:rPr>
           <w:lang w:val="de-DE"/>
         </w:rPr>
-        <w:t>Klassifikationsmetriken wie „Accuracy, Precision, Recall“ überprüft und gemessen werden. Dabei soll auch untersucht werden, ob die Prognose für bestimmte Man</w:t>
-      </w:r>
-      <w:r>
-        <w:rPr>
-          <w:lang w:val="de-DE"/>
-        </w:rPr>
-        <w:t>n</w:t>
-      </w:r>
-      <w:r>
-        <w:rPr>
-          <w:lang w:val="de-DE"/>
-        </w:rPr>
-        <w:t xml:space="preserve">schaften besser zutrifft als für andere. Die Ergebnisse werden graphisch aufbereitet und gegenübergestellt. </w:t>
+        <w:t xml:space="preserve">Klassifikationsmetriken wie „Accuracy, Precision, Recall“ überprüft und gemessen werden. Dabei soll auch untersucht werden, ob die Prognose für bestimmte Mannschaften besser zutrifft als für andere. Die Ergebnisse werden graphisch aufbereitet und gegenübergestellt. </w:t>
       </w:r>
     </w:p>
     <w:p>
@@ -3162,8 +2959,8 @@
       </w:pPr>
     </w:p>
     <w:sectPr>
-      <w:footerReference w:type="default" r:id="rId14"/>
-      <w:footerReference w:type="first" r:id="rId15"/>
+      <w:footerReference w:type="default" r:id="rId15"/>
+      <w:footerReference w:type="first" r:id="rId16"/>
       <w:pgSz w:w="11906" w:h="16838"/>
       <w:pgMar w:top="1418" w:right="1134" w:bottom="1418" w:left="1701" w:header="709" w:footer="709" w:gutter="0"/>
       <w:pgNumType w:start="1"/>
@@ -3176,7 +2973,7 @@
 </file>
 
 <file path=word/endnotes.xml><?xml version="1.0" encoding="utf-8"?>
-<w:endnotes xmlns:ve="http://schemas.openxmlformats.org/markup-compatibility/2006" xmlns:o="urn:schemas-microsoft-com:office:office" xmlns:r="http://schemas.openxmlformats.org/officeDocument/2006/relationships" xmlns:m="http://schemas.openxmlformats.org/officeDocument/2006/math" xmlns:v="urn:schemas-microsoft-com:vml" xmlns:wp="http://schemas.openxmlformats.org/drawingml/2006/wordprocessingDrawing" xmlns:w10="urn:schemas-microsoft-com:office:word" xmlns:w="http://schemas.openxmlformats.org/wordprocessingml/2006/main" xmlns:wne="http://schemas.microsoft.com/office/word/2006/wordml">
+<w:endnotes xmlns:wpc="http://schemas.microsoft.com/office/word/2010/wordprocessingCanvas" xmlns:cx="http://schemas.microsoft.com/office/drawing/2014/chartex" xmlns:cx1="http://schemas.microsoft.com/office/drawing/2015/9/8/chartex" xmlns:cx2="http://schemas.microsoft.com/office/drawing/2015/10/21/chartex" xmlns:cx3="http://schemas.microsoft.com/office/drawing/2016/5/9/chartex" xmlns:cx4="http://schemas.microsoft.com/office/drawing/2016/5/10/chartex" xmlns:cx5="http://schemas.microsoft.com/office/drawing/2016/5/11/chartex" xmlns:cx6="http://schemas.microsoft.com/office/drawing/2016/5/12/chartex" xmlns:cx7="http://schemas.microsoft.com/office/drawing/2016/5/13/chartex" xmlns:cx8="http://schemas.microsoft.com/office/drawing/2016/5/14/chartex" xmlns:mc="http://schemas.openxmlformats.org/markup-compatibility/2006" xmlns:aink="http://schemas.microsoft.com/office/drawing/2016/ink" xmlns:am3d="http://schemas.microsoft.com/office/drawing/2017/model3d" xmlns:o="urn:schemas-microsoft-com:office:office" xmlns:oel="http://schemas.microsoft.com/office/2019/extlst" xmlns:r="http://schemas.openxmlformats.org/officeDocument/2006/relationships" xmlns:m="http://schemas.openxmlformats.org/officeDocument/2006/math" xmlns:v="urn:schemas-microsoft-com:vml" xmlns:wp14="http://schemas.microsoft.com/office/word/2010/wordprocessingDrawing" xmlns:wp="http://schemas.openxmlformats.org/drawingml/2006/wordprocessingDrawing" xmlns:w10="urn:schemas-microsoft-com:office:word" xmlns:w="http://schemas.openxmlformats.org/wordprocessingml/2006/main" xmlns:w14="http://schemas.microsoft.com/office/word/2010/wordml" xmlns:w15="http://schemas.microsoft.com/office/word/2012/wordml" xmlns:w16cex="http://schemas.microsoft.com/office/word/2018/wordml/cex" xmlns:w16cid="http://schemas.microsoft.com/office/word/2016/wordml/cid" xmlns:w16="http://schemas.microsoft.com/office/word/2018/wordml" xmlns:w16sdtdh="http://schemas.microsoft.com/office/word/2020/wordml/sdtdatahash" xmlns:w16se="http://schemas.microsoft.com/office/word/2015/wordml/symex" xmlns:wpg="http://schemas.microsoft.com/office/word/2010/wordprocessingGroup" xmlns:wpi="http://schemas.microsoft.com/office/word/2010/wordprocessingInk" xmlns:wne="http://schemas.microsoft.com/office/word/2006/wordml" xmlns:wps="http://schemas.microsoft.com/office/word/2010/wordprocessingShape" mc:Ignorable="w14 w15 w16se w16cid w16 w16cex w16sdtdh wp14">
   <w:endnote w:type="separator" w:id="-1">
     <w:p>
       <w:pPr>
@@ -3201,7 +2998,7 @@
 </file>
 
 <file path=word/footer1.xml><?xml version="1.0" encoding="utf-8"?>
-<w:ftr xmlns:ve="http://schemas.openxmlformats.org/markup-compatibility/2006" xmlns:o="urn:schemas-microsoft-com:office:office" xmlns:r="http://schemas.openxmlformats.org/officeDocument/2006/relationships" xmlns:m="http://schemas.openxmlformats.org/officeDocument/2006/math" xmlns:v="urn:schemas-microsoft-com:vml" xmlns:wp="http://schemas.openxmlformats.org/drawingml/2006/wordprocessingDrawing" xmlns:w10="urn:schemas-microsoft-com:office:word" xmlns:w="http://schemas.openxmlformats.org/wordprocessingml/2006/main" xmlns:wne="http://schemas.microsoft.com/office/word/2006/wordml">
+<w:ftr xmlns:wpc="http://schemas.microsoft.com/office/word/2010/wordprocessingCanvas" xmlns:cx="http://schemas.microsoft.com/office/drawing/2014/chartex" xmlns:cx1="http://schemas.microsoft.com/office/drawing/2015/9/8/chartex" xmlns:cx2="http://schemas.microsoft.com/office/drawing/2015/10/21/chartex" xmlns:cx3="http://schemas.microsoft.com/office/drawing/2016/5/9/chartex" xmlns:cx4="http://schemas.microsoft.com/office/drawing/2016/5/10/chartex" xmlns:cx5="http://schemas.microsoft.com/office/drawing/2016/5/11/chartex" xmlns:cx6="http://schemas.microsoft.com/office/drawing/2016/5/12/chartex" xmlns:cx7="http://schemas.microsoft.com/office/drawing/2016/5/13/chartex" xmlns:cx8="http://schemas.microsoft.com/office/drawing/2016/5/14/chartex" xmlns:mc="http://schemas.openxmlformats.org/markup-compatibility/2006" xmlns:aink="http://schemas.microsoft.com/office/drawing/2016/ink" xmlns:am3d="http://schemas.microsoft.com/office/drawing/2017/model3d" xmlns:o="urn:schemas-microsoft-com:office:office" xmlns:oel="http://schemas.microsoft.com/office/2019/extlst" xmlns:r="http://schemas.openxmlformats.org/officeDocument/2006/relationships" xmlns:m="http://schemas.openxmlformats.org/officeDocument/2006/math" xmlns:v="urn:schemas-microsoft-com:vml" xmlns:wp14="http://schemas.microsoft.com/office/word/2010/wordprocessingDrawing" xmlns:wp="http://schemas.openxmlformats.org/drawingml/2006/wordprocessingDrawing" xmlns:w10="urn:schemas-microsoft-com:office:word" xmlns:w="http://schemas.openxmlformats.org/wordprocessingml/2006/main" xmlns:w14="http://schemas.microsoft.com/office/word/2010/wordml" xmlns:w15="http://schemas.microsoft.com/office/word/2012/wordml" xmlns:w16cex="http://schemas.microsoft.com/office/word/2018/wordml/cex" xmlns:w16cid="http://schemas.microsoft.com/office/word/2016/wordml/cid" xmlns:w16="http://schemas.microsoft.com/office/word/2018/wordml" xmlns:w16sdtdh="http://schemas.microsoft.com/office/word/2020/wordml/sdtdatahash" xmlns:w16se="http://schemas.microsoft.com/office/word/2015/wordml/symex" xmlns:wpg="http://schemas.microsoft.com/office/word/2010/wordprocessingGroup" xmlns:wpi="http://schemas.microsoft.com/office/word/2010/wordprocessingInk" xmlns:wne="http://schemas.microsoft.com/office/word/2006/wordml" xmlns:wps="http://schemas.microsoft.com/office/word/2010/wordprocessingShape" mc:Ignorable="w14 w15 w16se w16cid w16 w16cex w16sdtdh wp14">
   <w:p>
     <w:pPr>
       <w:pStyle w:val="Fuzeile"/>
@@ -3210,7 +3007,7 @@
       <w:rPr>
         <w:noProof/>
       </w:rPr>
-      <w:pict>
+      <w:pict w14:anchorId="04F35DA8">
         <v:shapetype id="_x0000_t202" coordsize="21600,21600" o:spt="202" path="m,l,21600r21600,l21600,xe">
           <v:stroke joinstyle="miter"/>
           <v:path gradientshapeok="t" o:connecttype="rect"/>
@@ -3248,7 +3045,7 @@
 </file>
 
 <file path=word/footer2.xml><?xml version="1.0" encoding="utf-8"?>
-<w:ftr xmlns:ve="http://schemas.openxmlformats.org/markup-compatibility/2006" xmlns:o="urn:schemas-microsoft-com:office:office" xmlns:r="http://schemas.openxmlformats.org/officeDocument/2006/relationships" xmlns:m="http://schemas.openxmlformats.org/officeDocument/2006/math" xmlns:v="urn:schemas-microsoft-com:vml" xmlns:wp="http://schemas.openxmlformats.org/drawingml/2006/wordprocessingDrawing" xmlns:w10="urn:schemas-microsoft-com:office:word" xmlns:w="http://schemas.openxmlformats.org/wordprocessingml/2006/main" xmlns:wne="http://schemas.microsoft.com/office/word/2006/wordml">
+<w:ftr xmlns:wpc="http://schemas.microsoft.com/office/word/2010/wordprocessingCanvas" xmlns:cx="http://schemas.microsoft.com/office/drawing/2014/chartex" xmlns:cx1="http://schemas.microsoft.com/office/drawing/2015/9/8/chartex" xmlns:cx2="http://schemas.microsoft.com/office/drawing/2015/10/21/chartex" xmlns:cx3="http://schemas.microsoft.com/office/drawing/2016/5/9/chartex" xmlns:cx4="http://schemas.microsoft.com/office/drawing/2016/5/10/chartex" xmlns:cx5="http://schemas.microsoft.com/office/drawing/2016/5/11/chartex" xmlns:cx6="http://schemas.microsoft.com/office/drawing/2016/5/12/chartex" xmlns:cx7="http://schemas.microsoft.com/office/drawing/2016/5/13/chartex" xmlns:cx8="http://schemas.microsoft.com/office/drawing/2016/5/14/chartex" xmlns:mc="http://schemas.openxmlformats.org/markup-compatibility/2006" xmlns:aink="http://schemas.microsoft.com/office/drawing/2016/ink" xmlns:am3d="http://schemas.microsoft.com/office/drawing/2017/model3d" xmlns:o="urn:schemas-microsoft-com:office:office" xmlns:oel="http://schemas.microsoft.com/office/2019/extlst" xmlns:r="http://schemas.openxmlformats.org/officeDocument/2006/relationships" xmlns:m="http://schemas.openxmlformats.org/officeDocument/2006/math" xmlns:v="urn:schemas-microsoft-com:vml" xmlns:wp14="http://schemas.microsoft.com/office/word/2010/wordprocessingDrawing" xmlns:wp="http://schemas.openxmlformats.org/drawingml/2006/wordprocessingDrawing" xmlns:w10="urn:schemas-microsoft-com:office:word" xmlns:w="http://schemas.openxmlformats.org/wordprocessingml/2006/main" xmlns:w14="http://schemas.microsoft.com/office/word/2010/wordml" xmlns:w15="http://schemas.microsoft.com/office/word/2012/wordml" xmlns:w16cex="http://schemas.microsoft.com/office/word/2018/wordml/cex" xmlns:w16cid="http://schemas.microsoft.com/office/word/2016/wordml/cid" xmlns:w16="http://schemas.microsoft.com/office/word/2018/wordml" xmlns:w16sdtdh="http://schemas.microsoft.com/office/word/2020/wordml/sdtdatahash" xmlns:w16se="http://schemas.microsoft.com/office/word/2015/wordml/symex" xmlns:wpg="http://schemas.microsoft.com/office/word/2010/wordprocessingGroup" xmlns:wpi="http://schemas.microsoft.com/office/word/2010/wordprocessingInk" xmlns:wne="http://schemas.microsoft.com/office/word/2006/wordml" xmlns:wps="http://schemas.microsoft.com/office/word/2010/wordprocessingShape" mc:Ignorable="w14 w15 w16se w16cid w16 w16cex w16sdtdh wp14">
   <w:p>
     <w:pPr>
       <w:pStyle w:val="Fuzeile"/>
@@ -3257,7 +3054,7 @@
       <w:rPr>
         <w:noProof/>
       </w:rPr>
-      <w:pict>
+      <w:pict w14:anchorId="075C979A">
         <v:shapetype id="_x0000_t202" coordsize="21600,21600" o:spt="202" path="m,l,21600r21600,l21600,xe">
           <v:stroke joinstyle="miter"/>
           <v:path gradientshapeok="t" o:connecttype="rect"/>
@@ -3295,13 +3092,13 @@
 </file>
 
 <file path=word/footer3.xml><?xml version="1.0" encoding="utf-8"?>
-<w:ftr xmlns:ve="http://schemas.openxmlformats.org/markup-compatibility/2006" xmlns:o="urn:schemas-microsoft-com:office:office" xmlns:r="http://schemas.openxmlformats.org/officeDocument/2006/relationships" xmlns:m="http://schemas.openxmlformats.org/officeDocument/2006/math" xmlns:v="urn:schemas-microsoft-com:vml" xmlns:wp="http://schemas.openxmlformats.org/drawingml/2006/wordprocessingDrawing" xmlns:w10="urn:schemas-microsoft-com:office:word" xmlns:w="http://schemas.openxmlformats.org/wordprocessingml/2006/main" xmlns:wne="http://schemas.microsoft.com/office/word/2006/wordml">
+<w:ftr xmlns:wpc="http://schemas.microsoft.com/office/word/2010/wordprocessingCanvas" xmlns:cx="http://schemas.microsoft.com/office/drawing/2014/chartex" xmlns:cx1="http://schemas.microsoft.com/office/drawing/2015/9/8/chartex" xmlns:cx2="http://schemas.microsoft.com/office/drawing/2015/10/21/chartex" xmlns:cx3="http://schemas.microsoft.com/office/drawing/2016/5/9/chartex" xmlns:cx4="http://schemas.microsoft.com/office/drawing/2016/5/10/chartex" xmlns:cx5="http://schemas.microsoft.com/office/drawing/2016/5/11/chartex" xmlns:cx6="http://schemas.microsoft.com/office/drawing/2016/5/12/chartex" xmlns:cx7="http://schemas.microsoft.com/office/drawing/2016/5/13/chartex" xmlns:cx8="http://schemas.microsoft.com/office/drawing/2016/5/14/chartex" xmlns:mc="http://schemas.openxmlformats.org/markup-compatibility/2006" xmlns:aink="http://schemas.microsoft.com/office/drawing/2016/ink" xmlns:am3d="http://schemas.microsoft.com/office/drawing/2017/model3d" xmlns:o="urn:schemas-microsoft-com:office:office" xmlns:oel="http://schemas.microsoft.com/office/2019/extlst" xmlns:r="http://schemas.openxmlformats.org/officeDocument/2006/relationships" xmlns:m="http://schemas.openxmlformats.org/officeDocument/2006/math" xmlns:v="urn:schemas-microsoft-com:vml" xmlns:wp14="http://schemas.microsoft.com/office/word/2010/wordprocessingDrawing" xmlns:wp="http://schemas.openxmlformats.org/drawingml/2006/wordprocessingDrawing" xmlns:w10="urn:schemas-microsoft-com:office:word" xmlns:w="http://schemas.openxmlformats.org/wordprocessingml/2006/main" xmlns:w14="http://schemas.microsoft.com/office/word/2010/wordml" xmlns:w15="http://schemas.microsoft.com/office/word/2012/wordml" xmlns:w16cex="http://schemas.microsoft.com/office/word/2018/wordml/cex" xmlns:w16cid="http://schemas.microsoft.com/office/word/2016/wordml/cid" xmlns:w16="http://schemas.microsoft.com/office/word/2018/wordml" xmlns:w16sdtdh="http://schemas.microsoft.com/office/word/2020/wordml/sdtdatahash" xmlns:w16se="http://schemas.microsoft.com/office/word/2015/wordml/symex" xmlns:wpg="http://schemas.microsoft.com/office/word/2010/wordprocessingGroup" xmlns:wpi="http://schemas.microsoft.com/office/word/2010/wordprocessingInk" xmlns:wne="http://schemas.microsoft.com/office/word/2006/wordml" xmlns:wps="http://schemas.microsoft.com/office/word/2010/wordprocessingShape" mc:Ignorable="w14 w15 w16se w16cid w16 w16cex w16sdtdh wp14">
   <w:tbl>
     <w:tblPr>
       <w:tblpPr w:leftFromText="187" w:rightFromText="187" w:vertAnchor="page" w:horzAnchor="margin" w:tblpXSpec="center" w:tblpYSpec="bottom"/>
       <w:tblW w:w="5000" w:type="pct"/>
       <w:tblLayout w:type="fixed"/>
-      <w:tblLook w:val="04A0"/>
+      <w:tblLook w:val="04A0" w:firstRow="1" w:lastRow="0" w:firstColumn="1" w:lastColumn="0" w:noHBand="0" w:noVBand="1"/>
     </w:tblPr>
     <w:tblGrid>
       <w:gridCol w:w="7430"/>
@@ -3359,7 +3156,7 @@
                   <w:sz w:val="20"/>
                   <w:szCs w:val="20"/>
                 </w:rPr>
-                <w:pict>
+                <w:pict w14:anchorId="0630B0D0">
                   <v:shapetype id="_x0000_t202" coordsize="21600,21600" o:spt="202" path="m,l,21600r21600,l21600,xe">
                     <v:stroke joinstyle="miter"/>
                     <v:path gradientshapeok="t" o:connecttype="rect"/>
@@ -3445,13 +3242,13 @@
 </file>
 
 <file path=word/footer4.xml><?xml version="1.0" encoding="utf-8"?>
-<w:ftr xmlns:ve="http://schemas.openxmlformats.org/markup-compatibility/2006" xmlns:o="urn:schemas-microsoft-com:office:office" xmlns:r="http://schemas.openxmlformats.org/officeDocument/2006/relationships" xmlns:m="http://schemas.openxmlformats.org/officeDocument/2006/math" xmlns:v="urn:schemas-microsoft-com:vml" xmlns:wp="http://schemas.openxmlformats.org/drawingml/2006/wordprocessingDrawing" xmlns:w10="urn:schemas-microsoft-com:office:word" xmlns:w="http://schemas.openxmlformats.org/wordprocessingml/2006/main" xmlns:wne="http://schemas.microsoft.com/office/word/2006/wordml">
+<w:ftr xmlns:wpc="http://schemas.microsoft.com/office/word/2010/wordprocessingCanvas" xmlns:cx="http://schemas.microsoft.com/office/drawing/2014/chartex" xmlns:cx1="http://schemas.microsoft.com/office/drawing/2015/9/8/chartex" xmlns:cx2="http://schemas.microsoft.com/office/drawing/2015/10/21/chartex" xmlns:cx3="http://schemas.microsoft.com/office/drawing/2016/5/9/chartex" xmlns:cx4="http://schemas.microsoft.com/office/drawing/2016/5/10/chartex" xmlns:cx5="http://schemas.microsoft.com/office/drawing/2016/5/11/chartex" xmlns:cx6="http://schemas.microsoft.com/office/drawing/2016/5/12/chartex" xmlns:cx7="http://schemas.microsoft.com/office/drawing/2016/5/13/chartex" xmlns:cx8="http://schemas.microsoft.com/office/drawing/2016/5/14/chartex" xmlns:mc="http://schemas.openxmlformats.org/markup-compatibility/2006" xmlns:aink="http://schemas.microsoft.com/office/drawing/2016/ink" xmlns:am3d="http://schemas.microsoft.com/office/drawing/2017/model3d" xmlns:o="urn:schemas-microsoft-com:office:office" xmlns:oel="http://schemas.microsoft.com/office/2019/extlst" xmlns:r="http://schemas.openxmlformats.org/officeDocument/2006/relationships" xmlns:m="http://schemas.openxmlformats.org/officeDocument/2006/math" xmlns:v="urn:schemas-microsoft-com:vml" xmlns:wp14="http://schemas.microsoft.com/office/word/2010/wordprocessingDrawing" xmlns:wp="http://schemas.openxmlformats.org/drawingml/2006/wordprocessingDrawing" xmlns:w10="urn:schemas-microsoft-com:office:word" xmlns:w="http://schemas.openxmlformats.org/wordprocessingml/2006/main" xmlns:w14="http://schemas.microsoft.com/office/word/2010/wordml" xmlns:w15="http://schemas.microsoft.com/office/word/2012/wordml" xmlns:w16cex="http://schemas.microsoft.com/office/word/2018/wordml/cex" xmlns:w16cid="http://schemas.microsoft.com/office/word/2016/wordml/cid" xmlns:w16="http://schemas.microsoft.com/office/word/2018/wordml" xmlns:w16sdtdh="http://schemas.microsoft.com/office/word/2020/wordml/sdtdatahash" xmlns:w16se="http://schemas.microsoft.com/office/word/2015/wordml/symex" xmlns:wpg="http://schemas.microsoft.com/office/word/2010/wordprocessingGroup" xmlns:wpi="http://schemas.microsoft.com/office/word/2010/wordprocessingInk" xmlns:wne="http://schemas.microsoft.com/office/word/2006/wordml" xmlns:wps="http://schemas.microsoft.com/office/word/2010/wordprocessingShape" mc:Ignorable="w14 w15 w16se w16cid w16 w16cex w16sdtdh wp14">
   <w:tbl>
     <w:tblPr>
       <w:tblpPr w:leftFromText="187" w:rightFromText="187" w:vertAnchor="page" w:horzAnchor="margin" w:tblpXSpec="center" w:tblpYSpec="bottom"/>
       <w:tblW w:w="5000" w:type="pct"/>
       <w:tblLayout w:type="fixed"/>
-      <w:tblLook w:val="04A0"/>
+      <w:tblLook w:val="04A0" w:firstRow="1" w:lastRow="0" w:firstColumn="1" w:lastColumn="0" w:noHBand="0" w:noVBand="1"/>
     </w:tblPr>
     <w:tblGrid>
       <w:gridCol w:w="7430"/>
@@ -3509,7 +3306,7 @@
                   <w:sz w:val="20"/>
                   <w:szCs w:val="20"/>
                 </w:rPr>
-                <w:pict>
+                <w:pict w14:anchorId="14FBC214">
                   <v:shapetype id="_x0000_t202" coordsize="21600,21600" o:spt="202" path="m,l,21600r21600,l21600,xe">
                     <v:stroke joinstyle="miter"/>
                     <v:path gradientshapeok="t" o:connecttype="rect"/>
@@ -3595,13 +3392,13 @@
 </file>
 
 <file path=word/footer5.xml><?xml version="1.0" encoding="utf-8"?>
-<w:ftr xmlns:ve="http://schemas.openxmlformats.org/markup-compatibility/2006" xmlns:o="urn:schemas-microsoft-com:office:office" xmlns:r="http://schemas.openxmlformats.org/officeDocument/2006/relationships" xmlns:m="http://schemas.openxmlformats.org/officeDocument/2006/math" xmlns:v="urn:schemas-microsoft-com:vml" xmlns:wp="http://schemas.openxmlformats.org/drawingml/2006/wordprocessingDrawing" xmlns:w10="urn:schemas-microsoft-com:office:word" xmlns:w="http://schemas.openxmlformats.org/wordprocessingml/2006/main" xmlns:wne="http://schemas.microsoft.com/office/word/2006/wordml">
+<w:ftr xmlns:wpc="http://schemas.microsoft.com/office/word/2010/wordprocessingCanvas" xmlns:cx="http://schemas.microsoft.com/office/drawing/2014/chartex" xmlns:cx1="http://schemas.microsoft.com/office/drawing/2015/9/8/chartex" xmlns:cx2="http://schemas.microsoft.com/office/drawing/2015/10/21/chartex" xmlns:cx3="http://schemas.microsoft.com/office/drawing/2016/5/9/chartex" xmlns:cx4="http://schemas.microsoft.com/office/drawing/2016/5/10/chartex" xmlns:cx5="http://schemas.microsoft.com/office/drawing/2016/5/11/chartex" xmlns:cx6="http://schemas.microsoft.com/office/drawing/2016/5/12/chartex" xmlns:cx7="http://schemas.microsoft.com/office/drawing/2016/5/13/chartex" xmlns:cx8="http://schemas.microsoft.com/office/drawing/2016/5/14/chartex" xmlns:mc="http://schemas.openxmlformats.org/markup-compatibility/2006" xmlns:aink="http://schemas.microsoft.com/office/drawing/2016/ink" xmlns:am3d="http://schemas.microsoft.com/office/drawing/2017/model3d" xmlns:o="urn:schemas-microsoft-com:office:office" xmlns:oel="http://schemas.microsoft.com/office/2019/extlst" xmlns:r="http://schemas.openxmlformats.org/officeDocument/2006/relationships" xmlns:m="http://schemas.openxmlformats.org/officeDocument/2006/math" xmlns:v="urn:schemas-microsoft-com:vml" xmlns:wp14="http://schemas.microsoft.com/office/word/2010/wordprocessingDrawing" xmlns:wp="http://schemas.openxmlformats.org/drawingml/2006/wordprocessingDrawing" xmlns:w10="urn:schemas-microsoft-com:office:word" xmlns:w="http://schemas.openxmlformats.org/wordprocessingml/2006/main" xmlns:w14="http://schemas.microsoft.com/office/word/2010/wordml" xmlns:w15="http://schemas.microsoft.com/office/word/2012/wordml" xmlns:w16cex="http://schemas.microsoft.com/office/word/2018/wordml/cex" xmlns:w16cid="http://schemas.microsoft.com/office/word/2016/wordml/cid" xmlns:w16="http://schemas.microsoft.com/office/word/2018/wordml" xmlns:w16sdtdh="http://schemas.microsoft.com/office/word/2020/wordml/sdtdatahash" xmlns:w16se="http://schemas.microsoft.com/office/word/2015/wordml/symex" xmlns:wpg="http://schemas.microsoft.com/office/word/2010/wordprocessingGroup" xmlns:wpi="http://schemas.microsoft.com/office/word/2010/wordprocessingInk" xmlns:wne="http://schemas.microsoft.com/office/word/2006/wordml" xmlns:wps="http://schemas.microsoft.com/office/word/2010/wordprocessingShape" mc:Ignorable="w14 w15 w16se w16cid w16 w16cex w16sdtdh wp14">
   <w:tbl>
     <w:tblPr>
       <w:tblpPr w:leftFromText="187" w:rightFromText="187" w:vertAnchor="page" w:horzAnchor="margin" w:tblpXSpec="center" w:tblpYSpec="bottom"/>
       <w:tblW w:w="5000" w:type="pct"/>
       <w:tblLayout w:type="fixed"/>
-      <w:tblLook w:val="04A0"/>
+      <w:tblLook w:val="04A0" w:firstRow="1" w:lastRow="0" w:firstColumn="1" w:lastColumn="0" w:noHBand="0" w:noVBand="1"/>
     </w:tblPr>
     <w:tblGrid>
       <w:gridCol w:w="7430"/>
@@ -3659,7 +3456,7 @@
                   <w:sz w:val="20"/>
                   <w:szCs w:val="20"/>
                 </w:rPr>
-                <w:pict>
+                <w:pict w14:anchorId="19513AAE">
                   <v:shapetype id="_x0000_t202" coordsize="21600,21600" o:spt="202" path="m,l,21600r21600,l21600,xe">
                     <v:stroke joinstyle="miter"/>
                     <v:path gradientshapeok="t" o:connecttype="rect"/>
@@ -3745,7 +3542,7 @@
 </file>
 
 <file path=word/footnotes.xml><?xml version="1.0" encoding="utf-8"?>
-<w:footnotes xmlns:ve="http://schemas.openxmlformats.org/markup-compatibility/2006" xmlns:o="urn:schemas-microsoft-com:office:office" xmlns:r="http://schemas.openxmlformats.org/officeDocument/2006/relationships" xmlns:m="http://schemas.openxmlformats.org/officeDocument/2006/math" xmlns:v="urn:schemas-microsoft-com:vml" xmlns:wp="http://schemas.openxmlformats.org/drawingml/2006/wordprocessingDrawing" xmlns:w10="urn:schemas-microsoft-com:office:word" xmlns:w="http://schemas.openxmlformats.org/wordprocessingml/2006/main" xmlns:wne="http://schemas.microsoft.com/office/word/2006/wordml">
+<w:footnotes xmlns:wpc="http://schemas.microsoft.com/office/word/2010/wordprocessingCanvas" xmlns:cx="http://schemas.microsoft.com/office/drawing/2014/chartex" xmlns:cx1="http://schemas.microsoft.com/office/drawing/2015/9/8/chartex" xmlns:cx2="http://schemas.microsoft.com/office/drawing/2015/10/21/chartex" xmlns:cx3="http://schemas.microsoft.com/office/drawing/2016/5/9/chartex" xmlns:cx4="http://schemas.microsoft.com/office/drawing/2016/5/10/chartex" xmlns:cx5="http://schemas.microsoft.com/office/drawing/2016/5/11/chartex" xmlns:cx6="http://schemas.microsoft.com/office/drawing/2016/5/12/chartex" xmlns:cx7="http://schemas.microsoft.com/office/drawing/2016/5/13/chartex" xmlns:cx8="http://schemas.microsoft.com/office/drawing/2016/5/14/chartex" xmlns:mc="http://schemas.openxmlformats.org/markup-compatibility/2006" xmlns:aink="http://schemas.microsoft.com/office/drawing/2016/ink" xmlns:am3d="http://schemas.microsoft.com/office/drawing/2017/model3d" xmlns:o="urn:schemas-microsoft-com:office:office" xmlns:oel="http://schemas.microsoft.com/office/2019/extlst" xmlns:r="http://schemas.openxmlformats.org/officeDocument/2006/relationships" xmlns:m="http://schemas.openxmlformats.org/officeDocument/2006/math" xmlns:v="urn:schemas-microsoft-com:vml" xmlns:wp14="http://schemas.microsoft.com/office/word/2010/wordprocessingDrawing" xmlns:wp="http://schemas.openxmlformats.org/drawingml/2006/wordprocessingDrawing" xmlns:w10="urn:schemas-microsoft-com:office:word" xmlns:w="http://schemas.openxmlformats.org/wordprocessingml/2006/main" xmlns:w14="http://schemas.microsoft.com/office/word/2010/wordml" xmlns:w15="http://schemas.microsoft.com/office/word/2012/wordml" xmlns:w16cex="http://schemas.microsoft.com/office/word/2018/wordml/cex" xmlns:w16cid="http://schemas.microsoft.com/office/word/2016/wordml/cid" xmlns:w16="http://schemas.microsoft.com/office/word/2018/wordml" xmlns:w16sdtdh="http://schemas.microsoft.com/office/word/2020/wordml/sdtdatahash" xmlns:w16se="http://schemas.microsoft.com/office/word/2015/wordml/symex" xmlns:wpg="http://schemas.microsoft.com/office/word/2010/wordprocessingGroup" xmlns:wpi="http://schemas.microsoft.com/office/word/2010/wordprocessingInk" xmlns:wne="http://schemas.microsoft.com/office/word/2006/wordml" xmlns:wps="http://schemas.microsoft.com/office/word/2010/wordprocessingShape" mc:Ignorable="w14 w15 w16se w16cid w16 w16cex w16sdtdh wp14">
   <w:footnote w:type="separator" w:id="-1">
     <w:p>
       <w:pPr>
@@ -3770,8 +3567,8 @@
 </file>
 
 <file path=word/numbering.xml><?xml version="1.0" encoding="utf-8"?>
-<w:numbering xmlns:ve="http://schemas.openxmlformats.org/markup-compatibility/2006" xmlns:o="urn:schemas-microsoft-com:office:office" xmlns:r="http://schemas.openxmlformats.org/officeDocument/2006/relationships" xmlns:m="http://schemas.openxmlformats.org/officeDocument/2006/math" xmlns:v="urn:schemas-microsoft-com:vml" xmlns:wp="http://schemas.openxmlformats.org/drawingml/2006/wordprocessingDrawing" xmlns:w10="urn:schemas-microsoft-com:office:word" xmlns:w="http://schemas.openxmlformats.org/wordprocessingml/2006/main" xmlns:wne="http://schemas.microsoft.com/office/word/2006/wordml">
-  <w:abstractNum w:abstractNumId="0">
+<w:numbering xmlns:wpc="http://schemas.microsoft.com/office/word/2010/wordprocessingCanvas" xmlns:cx="http://schemas.microsoft.com/office/drawing/2014/chartex" xmlns:cx1="http://schemas.microsoft.com/office/drawing/2015/9/8/chartex" xmlns:cx2="http://schemas.microsoft.com/office/drawing/2015/10/21/chartex" xmlns:cx3="http://schemas.microsoft.com/office/drawing/2016/5/9/chartex" xmlns:cx4="http://schemas.microsoft.com/office/drawing/2016/5/10/chartex" xmlns:cx5="http://schemas.microsoft.com/office/drawing/2016/5/11/chartex" xmlns:cx6="http://schemas.microsoft.com/office/drawing/2016/5/12/chartex" xmlns:cx7="http://schemas.microsoft.com/office/drawing/2016/5/13/chartex" xmlns:cx8="http://schemas.microsoft.com/office/drawing/2016/5/14/chartex" xmlns:mc="http://schemas.openxmlformats.org/markup-compatibility/2006" xmlns:aink="http://schemas.microsoft.com/office/drawing/2016/ink" xmlns:am3d="http://schemas.microsoft.com/office/drawing/2017/model3d" xmlns:o="urn:schemas-microsoft-com:office:office" xmlns:oel="http://schemas.microsoft.com/office/2019/extlst" xmlns:r="http://schemas.openxmlformats.org/officeDocument/2006/relationships" xmlns:m="http://schemas.openxmlformats.org/officeDocument/2006/math" xmlns:v="urn:schemas-microsoft-com:vml" xmlns:wp14="http://schemas.microsoft.com/office/word/2010/wordprocessingDrawing" xmlns:wp="http://schemas.openxmlformats.org/drawingml/2006/wordprocessingDrawing" xmlns:w10="urn:schemas-microsoft-com:office:word" xmlns:w="http://schemas.openxmlformats.org/wordprocessingml/2006/main" xmlns:w14="http://schemas.microsoft.com/office/word/2010/wordml" xmlns:w15="http://schemas.microsoft.com/office/word/2012/wordml" xmlns:w16cex="http://schemas.microsoft.com/office/word/2018/wordml/cex" xmlns:w16cid="http://schemas.microsoft.com/office/word/2016/wordml/cid" xmlns:w16="http://schemas.microsoft.com/office/word/2018/wordml" xmlns:w16sdtdh="http://schemas.microsoft.com/office/word/2020/wordml/sdtdatahash" xmlns:w16se="http://schemas.microsoft.com/office/word/2015/wordml/symex" xmlns:wpg="http://schemas.microsoft.com/office/word/2010/wordprocessingGroup" xmlns:wpi="http://schemas.microsoft.com/office/word/2010/wordprocessingInk" xmlns:wne="http://schemas.microsoft.com/office/word/2006/wordml" xmlns:wps="http://schemas.microsoft.com/office/word/2010/wordprocessingShape" mc:Ignorable="w14 w15 w16se w16cid w16 w16cex w16sdtdh wp14">
+  <w:abstractNum w:abstractNumId="0" w15:restartNumberingAfterBreak="0">
     <w:nsid w:val="02047A68"/>
     <w:multiLevelType w:val="hybridMultilevel"/>
     <w:tmpl w:val="0FF6CB46"/>
@@ -3860,7 +3657,7 @@
       </w:pPr>
     </w:lvl>
   </w:abstractNum>
-  <w:abstractNum w:abstractNumId="1">
+  <w:abstractNum w:abstractNumId="1" w15:restartNumberingAfterBreak="0">
     <w:nsid w:val="04711818"/>
     <w:multiLevelType w:val="hybridMultilevel"/>
     <w:tmpl w:val="2C96CDC8"/>
@@ -3949,7 +3746,7 @@
       </w:pPr>
     </w:lvl>
   </w:abstractNum>
-  <w:abstractNum w:abstractNumId="2">
+  <w:abstractNum w:abstractNumId="2" w15:restartNumberingAfterBreak="0">
     <w:nsid w:val="062E322A"/>
     <w:multiLevelType w:val="hybridMultilevel"/>
     <w:tmpl w:val="5BA06FD2"/>
@@ -4062,7 +3859,7 @@
       </w:rPr>
     </w:lvl>
   </w:abstractNum>
-  <w:abstractNum w:abstractNumId="3">
+  <w:abstractNum w:abstractNumId="3" w15:restartNumberingAfterBreak="0">
     <w:nsid w:val="0E18540F"/>
     <w:multiLevelType w:val="multilevel"/>
     <w:tmpl w:val="33E4117C"/>
@@ -4211,7 +4008,7 @@
       </w:rPr>
     </w:lvl>
   </w:abstractNum>
-  <w:abstractNum w:abstractNumId="4">
+  <w:abstractNum w:abstractNumId="4" w15:restartNumberingAfterBreak="0">
     <w:nsid w:val="0F1A7A06"/>
     <w:multiLevelType w:val="hybridMultilevel"/>
     <w:tmpl w:val="1BD2BAC6"/>
@@ -4300,7 +4097,7 @@
       </w:pPr>
     </w:lvl>
   </w:abstractNum>
-  <w:abstractNum w:abstractNumId="5">
+  <w:abstractNum w:abstractNumId="5" w15:restartNumberingAfterBreak="0">
     <w:nsid w:val="16C12EF6"/>
     <w:multiLevelType w:val="hybridMultilevel"/>
     <w:tmpl w:val="9F8C3DC8"/>
@@ -4390,7 +4187,7 @@
       </w:pPr>
     </w:lvl>
   </w:abstractNum>
-  <w:abstractNum w:abstractNumId="6">
+  <w:abstractNum w:abstractNumId="6" w15:restartNumberingAfterBreak="0">
     <w:nsid w:val="18494DDB"/>
     <w:multiLevelType w:val="hybridMultilevel"/>
     <w:tmpl w:val="AF8055EA"/>
@@ -4479,7 +4276,7 @@
       </w:pPr>
     </w:lvl>
   </w:abstractNum>
-  <w:abstractNum w:abstractNumId="7">
+  <w:abstractNum w:abstractNumId="7" w15:restartNumberingAfterBreak="0">
     <w:nsid w:val="1BA1305F"/>
     <w:multiLevelType w:val="hybridMultilevel"/>
     <w:tmpl w:val="B568EAE2"/>
@@ -4568,7 +4365,7 @@
       </w:pPr>
     </w:lvl>
   </w:abstractNum>
-  <w:abstractNum w:abstractNumId="8">
+  <w:abstractNum w:abstractNumId="8" w15:restartNumberingAfterBreak="0">
     <w:nsid w:val="1EE74B01"/>
     <w:multiLevelType w:val="hybridMultilevel"/>
     <w:tmpl w:val="9AA2AAE0"/>
@@ -4657,7 +4454,7 @@
       </w:pPr>
     </w:lvl>
   </w:abstractNum>
-  <w:abstractNum w:abstractNumId="9">
+  <w:abstractNum w:abstractNumId="9" w15:restartNumberingAfterBreak="0">
     <w:nsid w:val="1FC74C63"/>
     <w:multiLevelType w:val="hybridMultilevel"/>
     <w:tmpl w:val="5EE03486"/>
@@ -4746,7 +4543,7 @@
       </w:pPr>
     </w:lvl>
   </w:abstractNum>
-  <w:abstractNum w:abstractNumId="10">
+  <w:abstractNum w:abstractNumId="10" w15:restartNumberingAfterBreak="0">
     <w:nsid w:val="26A257F7"/>
     <w:multiLevelType w:val="hybridMultilevel"/>
     <w:tmpl w:val="6D864C7A"/>
@@ -4835,7 +4632,7 @@
       </w:pPr>
     </w:lvl>
   </w:abstractNum>
-  <w:abstractNum w:abstractNumId="11">
+  <w:abstractNum w:abstractNumId="11" w15:restartNumberingAfterBreak="0">
     <w:nsid w:val="29584BE9"/>
     <w:multiLevelType w:val="hybridMultilevel"/>
     <w:tmpl w:val="23887930"/>
@@ -4924,7 +4721,7 @@
       </w:pPr>
     </w:lvl>
   </w:abstractNum>
-  <w:abstractNum w:abstractNumId="12">
+  <w:abstractNum w:abstractNumId="12" w15:restartNumberingAfterBreak="0">
     <w:nsid w:val="2AD16010"/>
     <w:multiLevelType w:val="hybridMultilevel"/>
     <w:tmpl w:val="18306C22"/>
@@ -5014,7 +4811,7 @@
       </w:pPr>
     </w:lvl>
   </w:abstractNum>
-  <w:abstractNum w:abstractNumId="13">
+  <w:abstractNum w:abstractNumId="13" w15:restartNumberingAfterBreak="0">
     <w:nsid w:val="2B4F2855"/>
     <w:multiLevelType w:val="hybridMultilevel"/>
     <w:tmpl w:val="C828268A"/>
@@ -5103,7 +4900,7 @@
       </w:pPr>
     </w:lvl>
   </w:abstractNum>
-  <w:abstractNum w:abstractNumId="14">
+  <w:abstractNum w:abstractNumId="14" w15:restartNumberingAfterBreak="0">
     <w:nsid w:val="2BA349D1"/>
     <w:multiLevelType w:val="hybridMultilevel"/>
     <w:tmpl w:val="5694F6B0"/>
@@ -5192,7 +4989,7 @@
       </w:pPr>
     </w:lvl>
   </w:abstractNum>
-  <w:abstractNum w:abstractNumId="15">
+  <w:abstractNum w:abstractNumId="15" w15:restartNumberingAfterBreak="0">
     <w:nsid w:val="39AE078C"/>
     <w:multiLevelType w:val="multilevel"/>
     <w:tmpl w:val="7FBA8B1E"/>
@@ -5341,7 +5138,7 @@
       </w:rPr>
     </w:lvl>
   </w:abstractNum>
-  <w:abstractNum w:abstractNumId="16">
+  <w:abstractNum w:abstractNumId="16" w15:restartNumberingAfterBreak="0">
     <w:nsid w:val="39FC3673"/>
     <w:multiLevelType w:val="multilevel"/>
     <w:tmpl w:val="04070025"/>
@@ -5439,7 +5236,7 @@
       </w:pPr>
     </w:lvl>
   </w:abstractNum>
-  <w:abstractNum w:abstractNumId="17">
+  <w:abstractNum w:abstractNumId="17" w15:restartNumberingAfterBreak="0">
     <w:nsid w:val="401B1A49"/>
     <w:multiLevelType w:val="hybridMultilevel"/>
     <w:tmpl w:val="0EAE64AE"/>
@@ -5529,7 +5326,7 @@
       </w:pPr>
     </w:lvl>
   </w:abstractNum>
-  <w:abstractNum w:abstractNumId="18">
+  <w:abstractNum w:abstractNumId="18" w15:restartNumberingAfterBreak="0">
     <w:nsid w:val="53A407F6"/>
     <w:multiLevelType w:val="hybridMultilevel"/>
     <w:tmpl w:val="F61E65CA"/>
@@ -5618,7 +5415,7 @@
       </w:pPr>
     </w:lvl>
   </w:abstractNum>
-  <w:abstractNum w:abstractNumId="19">
+  <w:abstractNum w:abstractNumId="19" w15:restartNumberingAfterBreak="0">
     <w:nsid w:val="57D96B21"/>
     <w:multiLevelType w:val="hybridMultilevel"/>
     <w:tmpl w:val="62B88774"/>
@@ -5708,7 +5505,7 @@
       </w:pPr>
     </w:lvl>
   </w:abstractNum>
-  <w:abstractNum w:abstractNumId="20">
+  <w:abstractNum w:abstractNumId="20" w15:restartNumberingAfterBreak="0">
     <w:nsid w:val="57E0727E"/>
     <w:multiLevelType w:val="hybridMultilevel"/>
     <w:tmpl w:val="407C3F68"/>
@@ -5798,7 +5595,7 @@
       </w:pPr>
     </w:lvl>
   </w:abstractNum>
-  <w:abstractNum w:abstractNumId="21">
+  <w:abstractNum w:abstractNumId="21" w15:restartNumberingAfterBreak="0">
     <w:nsid w:val="5D06046F"/>
     <w:multiLevelType w:val="hybridMultilevel"/>
     <w:tmpl w:val="E146D4EC"/>
@@ -5887,7 +5684,7 @@
       </w:pPr>
     </w:lvl>
   </w:abstractNum>
-  <w:abstractNum w:abstractNumId="22">
+  <w:abstractNum w:abstractNumId="22" w15:restartNumberingAfterBreak="0">
     <w:nsid w:val="661617B3"/>
     <w:multiLevelType w:val="hybridMultilevel"/>
     <w:tmpl w:val="1B42F20A"/>
@@ -5976,7 +5773,7 @@
       </w:pPr>
     </w:lvl>
   </w:abstractNum>
-  <w:abstractNum w:abstractNumId="23">
+  <w:abstractNum w:abstractNumId="23" w15:restartNumberingAfterBreak="0">
     <w:nsid w:val="7120292F"/>
     <w:multiLevelType w:val="hybridMultilevel"/>
     <w:tmpl w:val="EFB8FF84"/>
@@ -6065,7 +5862,7 @@
       </w:pPr>
     </w:lvl>
   </w:abstractNum>
-  <w:abstractNum w:abstractNumId="24">
+  <w:abstractNum w:abstractNumId="24" w15:restartNumberingAfterBreak="0">
     <w:nsid w:val="7A1416BC"/>
     <w:multiLevelType w:val="hybridMultilevel"/>
     <w:tmpl w:val="79E822B8"/>
@@ -6154,7 +5951,7 @@
       </w:pPr>
     </w:lvl>
   </w:abstractNum>
-  <w:abstractNum w:abstractNumId="25">
+  <w:abstractNum w:abstractNumId="25" w15:restartNumberingAfterBreak="0">
     <w:nsid w:val="7E606A40"/>
     <w:multiLevelType w:val="hybridMultilevel"/>
     <w:tmpl w:val="0CA42E22"/>
@@ -6243,7 +6040,7 @@
       </w:pPr>
     </w:lvl>
   </w:abstractNum>
-  <w:abstractNum w:abstractNumId="26">
+  <w:abstractNum w:abstractNumId="26" w15:restartNumberingAfterBreak="0">
     <w:nsid w:val="7FEB20A6"/>
     <w:multiLevelType w:val="hybridMultilevel"/>
     <w:tmpl w:val="6A104CC2"/>
@@ -6332,95 +6129,95 @@
       </w:pPr>
     </w:lvl>
   </w:abstractNum>
-  <w:num w:numId="1">
+  <w:num w:numId="1" w16cid:durableId="1892501189">
     <w:abstractNumId w:val="16"/>
   </w:num>
-  <w:num w:numId="2">
+  <w:num w:numId="2" w16cid:durableId="1448039503">
     <w:abstractNumId w:val="21"/>
   </w:num>
-  <w:num w:numId="3">
+  <w:num w:numId="3" w16cid:durableId="770122214">
     <w:abstractNumId w:val="22"/>
   </w:num>
-  <w:num w:numId="4">
+  <w:num w:numId="4" w16cid:durableId="2100056870">
     <w:abstractNumId w:val="11"/>
   </w:num>
-  <w:num w:numId="5">
+  <w:num w:numId="5" w16cid:durableId="1488134842">
     <w:abstractNumId w:val="17"/>
   </w:num>
-  <w:num w:numId="6">
+  <w:num w:numId="6" w16cid:durableId="193231490">
     <w:abstractNumId w:val="12"/>
   </w:num>
-  <w:num w:numId="7">
+  <w:num w:numId="7" w16cid:durableId="1134054953">
     <w:abstractNumId w:val="20"/>
   </w:num>
-  <w:num w:numId="8">
+  <w:num w:numId="8" w16cid:durableId="1462455593">
     <w:abstractNumId w:val="19"/>
   </w:num>
-  <w:num w:numId="9">
+  <w:num w:numId="9" w16cid:durableId="104808516">
     <w:abstractNumId w:val="5"/>
   </w:num>
-  <w:num w:numId="10">
+  <w:num w:numId="10" w16cid:durableId="1414357079">
     <w:abstractNumId w:val="14"/>
   </w:num>
-  <w:num w:numId="11">
+  <w:num w:numId="11" w16cid:durableId="1874347013">
     <w:abstractNumId w:val="0"/>
   </w:num>
-  <w:num w:numId="12">
+  <w:num w:numId="12" w16cid:durableId="379480323">
     <w:abstractNumId w:val="16"/>
   </w:num>
-  <w:num w:numId="13">
+  <w:num w:numId="13" w16cid:durableId="1466971907">
     <w:abstractNumId w:val="1"/>
   </w:num>
-  <w:num w:numId="14">
+  <w:num w:numId="14" w16cid:durableId="1198465887">
     <w:abstractNumId w:val="4"/>
   </w:num>
-  <w:num w:numId="15">
+  <w:num w:numId="15" w16cid:durableId="266548143">
     <w:abstractNumId w:val="23"/>
   </w:num>
-  <w:num w:numId="16">
+  <w:num w:numId="16" w16cid:durableId="884833423">
     <w:abstractNumId w:val="26"/>
   </w:num>
-  <w:num w:numId="17">
+  <w:num w:numId="17" w16cid:durableId="1352074801">
     <w:abstractNumId w:val="10"/>
   </w:num>
-  <w:num w:numId="18">
+  <w:num w:numId="18" w16cid:durableId="191572002">
     <w:abstractNumId w:val="18"/>
   </w:num>
-  <w:num w:numId="19">
+  <w:num w:numId="19" w16cid:durableId="153496024">
     <w:abstractNumId w:val="8"/>
   </w:num>
-  <w:num w:numId="20">
+  <w:num w:numId="20" w16cid:durableId="757992173">
     <w:abstractNumId w:val="13"/>
   </w:num>
-  <w:num w:numId="21">
+  <w:num w:numId="21" w16cid:durableId="1396126321">
     <w:abstractNumId w:val="24"/>
   </w:num>
-  <w:num w:numId="22">
+  <w:num w:numId="22" w16cid:durableId="115222317">
     <w:abstractNumId w:val="9"/>
   </w:num>
-  <w:num w:numId="23">
+  <w:num w:numId="23" w16cid:durableId="1374693175">
     <w:abstractNumId w:val="25"/>
   </w:num>
-  <w:num w:numId="24">
+  <w:num w:numId="24" w16cid:durableId="1391223556">
     <w:abstractNumId w:val="15"/>
   </w:num>
-  <w:num w:numId="25">
+  <w:num w:numId="25" w16cid:durableId="164706696">
     <w:abstractNumId w:val="3"/>
   </w:num>
-  <w:num w:numId="26">
+  <w:num w:numId="26" w16cid:durableId="1018963344">
     <w:abstractNumId w:val="6"/>
   </w:num>
-  <w:num w:numId="27">
+  <w:num w:numId="27" w16cid:durableId="229078009">
     <w:abstractNumId w:val="7"/>
   </w:num>
-  <w:num w:numId="28">
+  <w:num w:numId="28" w16cid:durableId="1248538570">
     <w:abstractNumId w:val="2"/>
   </w:num>
 </w:numbering>
 </file>
 
 <file path=word/styles.xml><?xml version="1.0" encoding="utf-8"?>
-<w:styles xmlns:r="http://schemas.openxmlformats.org/officeDocument/2006/relationships" xmlns:w="http://schemas.openxmlformats.org/wordprocessingml/2006/main">
+<w:styles xmlns:mc="http://schemas.openxmlformats.org/markup-compatibility/2006" xmlns:r="http://schemas.openxmlformats.org/officeDocument/2006/relationships" xmlns:w="http://schemas.openxmlformats.org/wordprocessingml/2006/main" xmlns:w14="http://schemas.microsoft.com/office/word/2010/wordml" xmlns:w15="http://schemas.microsoft.com/office/word/2012/wordml" xmlns:w16cex="http://schemas.microsoft.com/office/word/2018/wordml/cex" xmlns:w16cid="http://schemas.microsoft.com/office/word/2016/wordml/cid" xmlns:w16="http://schemas.microsoft.com/office/word/2018/wordml" xmlns:w16sdtdh="http://schemas.microsoft.com/office/word/2020/wordml/sdtdatahash" xmlns:w16se="http://schemas.microsoft.com/office/word/2015/wordml/symex" mc:Ignorable="w14 w15 w16se w16cid w16 w16cex w16sdtdh">
   <w:docDefaults>
     <w:rPrDefault>
       <w:rPr>
@@ -6436,144 +6233,383 @@
       </w:pPr>
     </w:pPrDefault>
   </w:docDefaults>
-  <w:latentStyles w:defLockedState="0" w:defUIPriority="99" w:defSemiHidden="1" w:defUnhideWhenUsed="1" w:defQFormat="0" w:count="267">
-    <w:lsdException w:name="Normal" w:semiHidden="0" w:uiPriority="0" w:unhideWhenUsed="0" w:qFormat="1"/>
-    <w:lsdException w:name="heading 1" w:semiHidden="0" w:uiPriority="9" w:unhideWhenUsed="0" w:qFormat="1"/>
-    <w:lsdException w:name="heading 2" w:uiPriority="9" w:qFormat="1"/>
-    <w:lsdException w:name="heading 3" w:uiPriority="9" w:qFormat="1"/>
-    <w:lsdException w:name="heading 4" w:uiPriority="9" w:qFormat="1"/>
-    <w:lsdException w:name="heading 5" w:uiPriority="9"/>
-    <w:lsdException w:name="heading 6" w:uiPriority="9" w:qFormat="1"/>
-    <w:lsdException w:name="heading 7" w:uiPriority="9" w:qFormat="1"/>
-    <w:lsdException w:name="heading 8" w:uiPriority="9" w:qFormat="1"/>
-    <w:lsdException w:name="heading 9" w:uiPriority="9" w:qFormat="1"/>
-    <w:lsdException w:name="toc 1" w:uiPriority="39"/>
-    <w:lsdException w:name="toc 2" w:uiPriority="39"/>
-    <w:lsdException w:name="toc 3" w:uiPriority="39"/>
-    <w:lsdException w:name="toc 4" w:uiPriority="39"/>
-    <w:lsdException w:name="toc 5" w:uiPriority="39"/>
-    <w:lsdException w:name="toc 6" w:uiPriority="39"/>
-    <w:lsdException w:name="toc 7" w:uiPriority="39"/>
-    <w:lsdException w:name="toc 8" w:uiPriority="39"/>
-    <w:lsdException w:name="toc 9" w:uiPriority="39"/>
-    <w:lsdException w:name="caption" w:uiPriority="35" w:qFormat="1"/>
-    <w:lsdException w:name="Title" w:semiHidden="0" w:uiPriority="10" w:unhideWhenUsed="0" w:qFormat="1"/>
-    <w:lsdException w:name="Default Paragraph Font" w:uiPriority="1"/>
-    <w:lsdException w:name="Subtitle" w:semiHidden="0" w:uiPriority="11" w:unhideWhenUsed="0"/>
-    <w:lsdException w:name="Strong" w:semiHidden="0" w:uiPriority="22" w:unhideWhenUsed="0"/>
-    <w:lsdException w:name="Emphasis" w:semiHidden="0" w:uiPriority="20" w:unhideWhenUsed="0"/>
-    <w:lsdException w:name="Table Grid" w:semiHidden="0" w:uiPriority="59" w:unhideWhenUsed="0"/>
-    <w:lsdException w:name="Placeholder Text" w:unhideWhenUsed="0"/>
-    <w:lsdException w:name="No Spacing" w:semiHidden="0" w:uiPriority="1" w:unhideWhenUsed="0" w:qFormat="1"/>
-    <w:lsdException w:name="Light Shading" w:semiHidden="0" w:uiPriority="60" w:unhideWhenUsed="0"/>
-    <w:lsdException w:name="Light List" w:semiHidden="0" w:uiPriority="61" w:unhideWhenUsed="0"/>
-    <w:lsdException w:name="Light Grid" w:semiHidden="0" w:uiPriority="62" w:unhideWhenUsed="0"/>
-    <w:lsdException w:name="Medium Shading 1" w:semiHidden="0" w:uiPriority="63" w:unhideWhenUsed="0"/>
-    <w:lsdException w:name="Medium Shading 2" w:semiHidden="0" w:uiPriority="64" w:unhideWhenUsed="0"/>
-    <w:lsdException w:name="Medium List 1" w:semiHidden="0" w:uiPriority="65" w:unhideWhenUsed="0"/>
-    <w:lsdException w:name="Medium List 2" w:semiHidden="0" w:uiPriority="66" w:unhideWhenUsed="0"/>
-    <w:lsdException w:name="Medium Grid 1" w:semiHidden="0" w:uiPriority="67" w:unhideWhenUsed="0"/>
-    <w:lsdException w:name="Medium Grid 2" w:semiHidden="0" w:uiPriority="68" w:unhideWhenUsed="0"/>
-    <w:lsdException w:name="Medium Grid 3" w:semiHidden="0" w:uiPriority="69" w:unhideWhenUsed="0"/>
-    <w:lsdException w:name="Dark List" w:semiHidden="0" w:uiPriority="70" w:unhideWhenUsed="0"/>
-    <w:lsdException w:name="Colorful Shading" w:semiHidden="0" w:uiPriority="71" w:unhideWhenUsed="0"/>
-    <w:lsdException w:name="Colorful List" w:semiHidden="0" w:uiPriority="72" w:unhideWhenUsed="0"/>
-    <w:lsdException w:name="Colorful Grid" w:semiHidden="0" w:uiPriority="73" w:unhideWhenUsed="0"/>
-    <w:lsdException w:name="Light Shading Accent 1" w:semiHidden="0" w:uiPriority="60" w:unhideWhenUsed="0"/>
-    <w:lsdException w:name="Light List Accent 1" w:semiHidden="0" w:uiPriority="61" w:unhideWhenUsed="0"/>
-    <w:lsdException w:name="Light Grid Accent 1" w:semiHidden="0" w:uiPriority="62" w:unhideWhenUsed="0"/>
-    <w:lsdException w:name="Medium Shading 1 Accent 1" w:semiHidden="0" w:uiPriority="63" w:unhideWhenUsed="0"/>
-    <w:lsdException w:name="Medium Shading 2 Accent 1" w:semiHidden="0" w:uiPriority="64" w:unhideWhenUsed="0"/>
-    <w:lsdException w:name="Medium List 1 Accent 1" w:semiHidden="0" w:uiPriority="65" w:unhideWhenUsed="0"/>
-    <w:lsdException w:name="Revision" w:unhideWhenUsed="0"/>
-    <w:lsdException w:name="List Paragraph" w:semiHidden="0" w:uiPriority="34" w:unhideWhenUsed="0" w:qFormat="1"/>
-    <w:lsdException w:name="Quote" w:semiHidden="0" w:uiPriority="29" w:unhideWhenUsed="0"/>
-    <w:lsdException w:name="Intense Quote" w:semiHidden="0" w:uiPriority="30" w:unhideWhenUsed="0"/>
-    <w:lsdException w:name="Medium List 2 Accent 1" w:semiHidden="0" w:uiPriority="66" w:unhideWhenUsed="0"/>
-    <w:lsdException w:name="Medium Grid 1 Accent 1" w:semiHidden="0" w:uiPriority="67" w:unhideWhenUsed="0"/>
-    <w:lsdException w:name="Medium Grid 2 Accent 1" w:semiHidden="0" w:uiPriority="68" w:unhideWhenUsed="0"/>
-    <w:lsdException w:name="Medium Grid 3 Accent 1" w:semiHidden="0" w:uiPriority="69" w:unhideWhenUsed="0"/>
-    <w:lsdException w:name="Dark List Accent 1" w:semiHidden="0" w:uiPriority="70" w:unhideWhenUsed="0"/>
-    <w:lsdException w:name="Colorful Shading Accent 1" w:semiHidden="0" w:uiPriority="71" w:unhideWhenUsed="0"/>
-    <w:lsdException w:name="Colorful List Accent 1" w:semiHidden="0" w:uiPriority="72" w:unhideWhenUsed="0"/>
-    <w:lsdException w:name="Colorful Grid Accent 1" w:semiHidden="0" w:uiPriority="73" w:unhideWhenUsed="0"/>
-    <w:lsdException w:name="Light Shading Accent 2" w:semiHidden="0" w:uiPriority="60" w:unhideWhenUsed="0"/>
-    <w:lsdException w:name="Light List Accent 2" w:semiHidden="0" w:uiPriority="61" w:unhideWhenUsed="0"/>
-    <w:lsdException w:name="Light Grid Accent 2" w:semiHidden="0" w:uiPriority="62" w:unhideWhenUsed="0"/>
-    <w:lsdException w:name="Medium Shading 1 Accent 2" w:semiHidden="0" w:uiPriority="63" w:unhideWhenUsed="0"/>
-    <w:lsdException w:name="Medium Shading 2 Accent 2" w:semiHidden="0" w:uiPriority="64" w:unhideWhenUsed="0"/>
-    <w:lsdException w:name="Medium List 1 Accent 2" w:semiHidden="0" w:uiPriority="65" w:unhideWhenUsed="0"/>
-    <w:lsdException w:name="Medium List 2 Accent 2" w:semiHidden="0" w:uiPriority="66" w:unhideWhenUsed="0"/>
-    <w:lsdException w:name="Medium Grid 1 Accent 2" w:semiHidden="0" w:uiPriority="67" w:unhideWhenUsed="0"/>
-    <w:lsdException w:name="Medium Grid 2 Accent 2" w:semiHidden="0" w:uiPriority="68" w:unhideWhenUsed="0"/>
-    <w:lsdException w:name="Medium Grid 3 Accent 2" w:semiHidden="0" w:uiPriority="69" w:unhideWhenUsed="0"/>
-    <w:lsdException w:name="Dark List Accent 2" w:semiHidden="0" w:uiPriority="70" w:unhideWhenUsed="0"/>
-    <w:lsdException w:name="Colorful Shading Accent 2" w:semiHidden="0" w:uiPriority="71" w:unhideWhenUsed="0"/>
-    <w:lsdException w:name="Colorful List Accent 2" w:semiHidden="0" w:uiPriority="72" w:unhideWhenUsed="0"/>
-    <w:lsdException w:name="Colorful Grid Accent 2" w:semiHidden="0" w:uiPriority="73" w:unhideWhenUsed="0"/>
-    <w:lsdException w:name="Light Shading Accent 3" w:semiHidden="0" w:uiPriority="60" w:unhideWhenUsed="0"/>
-    <w:lsdException w:name="Light List Accent 3" w:semiHidden="0" w:uiPriority="61" w:unhideWhenUsed="0"/>
-    <w:lsdException w:name="Light Grid Accent 3" w:semiHidden="0" w:uiPriority="62" w:unhideWhenUsed="0"/>
-    <w:lsdException w:name="Medium Shading 1 Accent 3" w:semiHidden="0" w:uiPriority="63" w:unhideWhenUsed="0"/>
-    <w:lsdException w:name="Medium Shading 2 Accent 3" w:semiHidden="0" w:uiPriority="64" w:unhideWhenUsed="0"/>
-    <w:lsdException w:name="Medium List 1 Accent 3" w:semiHidden="0" w:uiPriority="65" w:unhideWhenUsed="0"/>
-    <w:lsdException w:name="Medium List 2 Accent 3" w:semiHidden="0" w:uiPriority="66" w:unhideWhenUsed="0"/>
-    <w:lsdException w:name="Medium Grid 1 Accent 3" w:semiHidden="0" w:uiPriority="67" w:unhideWhenUsed="0"/>
-    <w:lsdException w:name="Medium Grid 2 Accent 3" w:semiHidden="0" w:uiPriority="68" w:unhideWhenUsed="0"/>
-    <w:lsdException w:name="Medium Grid 3 Accent 3" w:semiHidden="0" w:uiPriority="69" w:unhideWhenUsed="0"/>
-    <w:lsdException w:name="Dark List Accent 3" w:semiHidden="0" w:uiPriority="70" w:unhideWhenUsed="0"/>
-    <w:lsdException w:name="Colorful Shading Accent 3" w:semiHidden="0" w:uiPriority="71" w:unhideWhenUsed="0"/>
-    <w:lsdException w:name="Colorful List Accent 3" w:semiHidden="0" w:uiPriority="72" w:unhideWhenUsed="0"/>
-    <w:lsdException w:name="Colorful Grid Accent 3" w:semiHidden="0" w:uiPriority="73" w:unhideWhenUsed="0"/>
-    <w:lsdException w:name="Light Shading Accent 4" w:semiHidden="0" w:uiPriority="60" w:unhideWhenUsed="0"/>
-    <w:lsdException w:name="Light List Accent 4" w:semiHidden="0" w:uiPriority="61" w:unhideWhenUsed="0"/>
-    <w:lsdException w:name="Light Grid Accent 4" w:semiHidden="0" w:uiPriority="62" w:unhideWhenUsed="0"/>
-    <w:lsdException w:name="Medium Shading 1 Accent 4" w:semiHidden="0" w:uiPriority="63" w:unhideWhenUsed="0"/>
-    <w:lsdException w:name="Medium Shading 2 Accent 4" w:semiHidden="0" w:uiPriority="64" w:unhideWhenUsed="0"/>
-    <w:lsdException w:name="Medium List 1 Accent 4" w:semiHidden="0" w:uiPriority="65" w:unhideWhenUsed="0"/>
-    <w:lsdException w:name="Medium List 2 Accent 4" w:semiHidden="0" w:uiPriority="66" w:unhideWhenUsed="0"/>
-    <w:lsdException w:name="Medium Grid 1 Accent 4" w:semiHidden="0" w:uiPriority="67" w:unhideWhenUsed="0"/>
-    <w:lsdException w:name="Medium Grid 2 Accent 4" w:semiHidden="0" w:uiPriority="68" w:unhideWhenUsed="0"/>
-    <w:lsdException w:name="Medium Grid 3 Accent 4" w:semiHidden="0" w:uiPriority="69" w:unhideWhenUsed="0"/>
-    <w:lsdException w:name="Dark List Accent 4" w:semiHidden="0" w:uiPriority="70" w:unhideWhenUsed="0"/>
-    <w:lsdException w:name="Colorful Shading Accent 4" w:semiHidden="0" w:uiPriority="71" w:unhideWhenUsed="0"/>
-    <w:lsdException w:name="Colorful List Accent 4" w:semiHidden="0" w:uiPriority="72" w:unhideWhenUsed="0"/>
-    <w:lsdException w:name="Colorful Grid Accent 4" w:semiHidden="0" w:uiPriority="73" w:unhideWhenUsed="0"/>
-    <w:lsdException w:name="Light Shading Accent 5" w:semiHidden="0" w:uiPriority="60" w:unhideWhenUsed="0"/>
-    <w:lsdException w:name="Light List Accent 5" w:semiHidden="0" w:uiPriority="61" w:unhideWhenUsed="0"/>
-    <w:lsdException w:name="Light Grid Accent 5" w:semiHidden="0" w:uiPriority="62" w:unhideWhenUsed="0"/>
-    <w:lsdException w:name="Medium Shading 1 Accent 5" w:semiHidden="0" w:uiPriority="63" w:unhideWhenUsed="0"/>
-    <w:lsdException w:name="Medium Shading 2 Accent 5" w:semiHidden="0" w:uiPriority="64" w:unhideWhenUsed="0"/>
-    <w:lsdException w:name="Medium List 1 Accent 5" w:semiHidden="0" w:uiPriority="65" w:unhideWhenUsed="0"/>
-    <w:lsdException w:name="Medium List 2 Accent 5" w:semiHidden="0" w:uiPriority="66" w:unhideWhenUsed="0"/>
-    <w:lsdException w:name="Medium Grid 1 Accent 5" w:semiHidden="0" w:uiPriority="67" w:unhideWhenUsed="0"/>
-    <w:lsdException w:name="Medium Grid 2 Accent 5" w:semiHidden="0" w:uiPriority="68" w:unhideWhenUsed="0"/>
-    <w:lsdException w:name="Medium Grid 3 Accent 5" w:semiHidden="0" w:uiPriority="69" w:unhideWhenUsed="0"/>
-    <w:lsdException w:name="Dark List Accent 5" w:semiHidden="0" w:uiPriority="70" w:unhideWhenUsed="0"/>
-    <w:lsdException w:name="Colorful Shading Accent 5" w:semiHidden="0" w:uiPriority="71" w:unhideWhenUsed="0"/>
-    <w:lsdException w:name="Colorful List Accent 5" w:semiHidden="0" w:uiPriority="72" w:unhideWhenUsed="0"/>
-    <w:lsdException w:name="Colorful Grid Accent 5" w:semiHidden="0" w:uiPriority="73" w:unhideWhenUsed="0"/>
-    <w:lsdException w:name="Light Shading Accent 6" w:semiHidden="0" w:uiPriority="60" w:unhideWhenUsed="0"/>
-    <w:lsdException w:name="Light List Accent 6" w:semiHidden="0" w:uiPriority="61" w:unhideWhenUsed="0"/>
-    <w:lsdException w:name="Light Grid Accent 6" w:semiHidden="0" w:uiPriority="62" w:unhideWhenUsed="0"/>
-    <w:lsdException w:name="Medium Shading 1 Accent 6" w:semiHidden="0" w:uiPriority="63" w:unhideWhenUsed="0"/>
-    <w:lsdException w:name="Medium Shading 2 Accent 6" w:semiHidden="0" w:uiPriority="64" w:unhideWhenUsed="0"/>
-    <w:lsdException w:name="Medium List 1 Accent 6" w:semiHidden="0" w:uiPriority="65" w:unhideWhenUsed="0"/>
-    <w:lsdException w:name="Medium List 2 Accent 6" w:semiHidden="0" w:uiPriority="66" w:unhideWhenUsed="0"/>
-    <w:lsdException w:name="Medium Grid 1 Accent 6" w:semiHidden="0" w:uiPriority="67" w:unhideWhenUsed="0"/>
-    <w:lsdException w:name="Medium Grid 2 Accent 6" w:semiHidden="0" w:uiPriority="68" w:unhideWhenUsed="0"/>
-    <w:lsdException w:name="Medium Grid 3 Accent 6" w:semiHidden="0" w:uiPriority="69" w:unhideWhenUsed="0"/>
-    <w:lsdException w:name="Dark List Accent 6" w:semiHidden="0" w:uiPriority="70" w:unhideWhenUsed="0"/>
-    <w:lsdException w:name="Colorful Shading Accent 6" w:semiHidden="0" w:uiPriority="71" w:unhideWhenUsed="0"/>
-    <w:lsdException w:name="Colorful List Accent 6" w:semiHidden="0" w:uiPriority="72" w:unhideWhenUsed="0"/>
-    <w:lsdException w:name="Colorful Grid Accent 6" w:semiHidden="0" w:uiPriority="73" w:unhideWhenUsed="0"/>
-    <w:lsdException w:name="Subtle Emphasis" w:semiHidden="0" w:uiPriority="19" w:unhideWhenUsed="0"/>
-    <w:lsdException w:name="Intense Emphasis" w:semiHidden="0" w:uiPriority="21" w:unhideWhenUsed="0"/>
-    <w:lsdException w:name="Subtle Reference" w:semiHidden="0" w:uiPriority="31" w:unhideWhenUsed="0"/>
-    <w:lsdException w:name="Intense Reference" w:semiHidden="0" w:uiPriority="32" w:unhideWhenUsed="0"/>
-    <w:lsdException w:name="Book Title" w:semiHidden="0" w:uiPriority="33" w:unhideWhenUsed="0"/>
-    <w:lsdException w:name="Bibliography" w:uiPriority="37"/>
-    <w:lsdException w:name="TOC Heading" w:uiPriority="39" w:qFormat="1"/>
+  <w:latentStyles w:defLockedState="0" w:defUIPriority="99" w:defSemiHidden="0" w:defUnhideWhenUsed="0" w:defQFormat="0" w:count="376">
+    <w:lsdException w:name="Normal" w:uiPriority="0" w:qFormat="1"/>
+    <w:lsdException w:name="heading 1" w:uiPriority="9" w:qFormat="1"/>
+    <w:lsdException w:name="heading 2" w:semiHidden="1" w:uiPriority="9" w:unhideWhenUsed="1" w:qFormat="1"/>
+    <w:lsdException w:name="heading 3" w:semiHidden="1" w:uiPriority="9" w:unhideWhenUsed="1" w:qFormat="1"/>
+    <w:lsdException w:name="heading 4" w:semiHidden="1" w:uiPriority="9" w:unhideWhenUsed="1" w:qFormat="1"/>
+    <w:lsdException w:name="heading 5" w:semiHidden="1" w:uiPriority="9" w:unhideWhenUsed="1"/>
+    <w:lsdException w:name="heading 6" w:semiHidden="1" w:uiPriority="9" w:unhideWhenUsed="1" w:qFormat="1"/>
+    <w:lsdException w:name="heading 7" w:semiHidden="1" w:uiPriority="9" w:unhideWhenUsed="1" w:qFormat="1"/>
+    <w:lsdException w:name="heading 8" w:semiHidden="1" w:uiPriority="9" w:unhideWhenUsed="1" w:qFormat="1"/>
+    <w:lsdException w:name="heading 9" w:semiHidden="1" w:uiPriority="9" w:unhideWhenUsed="1" w:qFormat="1"/>
+    <w:lsdException w:name="index 1" w:semiHidden="1" w:unhideWhenUsed="1"/>
+    <w:lsdException w:name="index 2" w:semiHidden="1" w:unhideWhenUsed="1"/>
+    <w:lsdException w:name="index 3" w:semiHidden="1" w:unhideWhenUsed="1"/>
+    <w:lsdException w:name="index 4" w:semiHidden="1" w:unhideWhenUsed="1"/>
+    <w:lsdException w:name="index 5" w:semiHidden="1" w:unhideWhenUsed="1"/>
+    <w:lsdException w:name="index 6" w:semiHidden="1" w:unhideWhenUsed="1"/>
+    <w:lsdException w:name="index 7" w:semiHidden="1" w:unhideWhenUsed="1"/>
+    <w:lsdException w:name="index 8" w:semiHidden="1" w:unhideWhenUsed="1"/>
+    <w:lsdException w:name="index 9" w:semiHidden="1" w:unhideWhenUsed="1"/>
+    <w:lsdException w:name="toc 1" w:semiHidden="1" w:uiPriority="39" w:unhideWhenUsed="1"/>
+    <w:lsdException w:name="toc 2" w:semiHidden="1" w:uiPriority="39" w:unhideWhenUsed="1"/>
+    <w:lsdException w:name="toc 3" w:semiHidden="1" w:uiPriority="39" w:unhideWhenUsed="1"/>
+    <w:lsdException w:name="toc 4" w:semiHidden="1" w:uiPriority="39" w:unhideWhenUsed="1"/>
+    <w:lsdException w:name="toc 5" w:semiHidden="1" w:uiPriority="39" w:unhideWhenUsed="1"/>
+    <w:lsdException w:name="toc 6" w:semiHidden="1" w:uiPriority="39" w:unhideWhenUsed="1"/>
+    <w:lsdException w:name="toc 7" w:semiHidden="1" w:uiPriority="39" w:unhideWhenUsed="1"/>
+    <w:lsdException w:name="toc 8" w:semiHidden="1" w:uiPriority="39" w:unhideWhenUsed="1"/>
+    <w:lsdException w:name="toc 9" w:semiHidden="1" w:uiPriority="39" w:unhideWhenUsed="1"/>
+    <w:lsdException w:name="Normal Indent" w:semiHidden="1" w:unhideWhenUsed="1"/>
+    <w:lsdException w:name="footnote text" w:semiHidden="1" w:unhideWhenUsed="1"/>
+    <w:lsdException w:name="annotation text" w:semiHidden="1" w:unhideWhenUsed="1"/>
+    <w:lsdException w:name="header" w:semiHidden="1" w:unhideWhenUsed="1"/>
+    <w:lsdException w:name="footer" w:semiHidden="1" w:unhideWhenUsed="1"/>
+    <w:lsdException w:name="index heading" w:semiHidden="1" w:unhideWhenUsed="1"/>
+    <w:lsdException w:name="caption" w:semiHidden="1" w:uiPriority="35" w:unhideWhenUsed="1" w:qFormat="1"/>
+    <w:lsdException w:name="table of figures" w:semiHidden="1" w:unhideWhenUsed="1"/>
+    <w:lsdException w:name="envelope address" w:semiHidden="1" w:unhideWhenUsed="1"/>
+    <w:lsdException w:name="envelope return" w:semiHidden="1" w:unhideWhenUsed="1"/>
+    <w:lsdException w:name="footnote reference" w:semiHidden="1" w:unhideWhenUsed="1"/>
+    <w:lsdException w:name="annotation reference" w:semiHidden="1" w:unhideWhenUsed="1"/>
+    <w:lsdException w:name="line number" w:semiHidden="1" w:unhideWhenUsed="1"/>
+    <w:lsdException w:name="page number" w:semiHidden="1" w:unhideWhenUsed="1"/>
+    <w:lsdException w:name="endnote reference" w:semiHidden="1" w:unhideWhenUsed="1"/>
+    <w:lsdException w:name="endnote text" w:semiHidden="1" w:unhideWhenUsed="1"/>
+    <w:lsdException w:name="table of authorities" w:semiHidden="1" w:unhideWhenUsed="1"/>
+    <w:lsdException w:name="macro" w:semiHidden="1" w:unhideWhenUsed="1"/>
+    <w:lsdException w:name="toa heading" w:semiHidden="1" w:unhideWhenUsed="1"/>
+    <w:lsdException w:name="List" w:semiHidden="1" w:unhideWhenUsed="1"/>
+    <w:lsdException w:name="List Bullet" w:semiHidden="1" w:unhideWhenUsed="1"/>
+    <w:lsdException w:name="List Number" w:semiHidden="1" w:unhideWhenUsed="1"/>
+    <w:lsdException w:name="List 2" w:semiHidden="1" w:unhideWhenUsed="1"/>
+    <w:lsdException w:name="List 3" w:semiHidden="1" w:unhideWhenUsed="1"/>
+    <w:lsdException w:name="List 4" w:semiHidden="1" w:unhideWhenUsed="1"/>
+    <w:lsdException w:name="List 5" w:semiHidden="1" w:unhideWhenUsed="1"/>
+    <w:lsdException w:name="List Bullet 2" w:semiHidden="1" w:unhideWhenUsed="1"/>
+    <w:lsdException w:name="List Bullet 3" w:semiHidden="1" w:unhideWhenUsed="1"/>
+    <w:lsdException w:name="List Bullet 4" w:semiHidden="1" w:unhideWhenUsed="1"/>
+    <w:lsdException w:name="List Bullet 5" w:semiHidden="1" w:unhideWhenUsed="1"/>
+    <w:lsdException w:name="List Number 2" w:semiHidden="1" w:unhideWhenUsed="1"/>
+    <w:lsdException w:name="List Number 3" w:semiHidden="1" w:unhideWhenUsed="1"/>
+    <w:lsdException w:name="List Number 4" w:semiHidden="1" w:unhideWhenUsed="1"/>
+    <w:lsdException w:name="List Number 5" w:semiHidden="1" w:unhideWhenUsed="1"/>
+    <w:lsdException w:name="Title" w:uiPriority="10" w:qFormat="1"/>
+    <w:lsdException w:name="Closing" w:semiHidden="1" w:unhideWhenUsed="1"/>
+    <w:lsdException w:name="Signature" w:semiHidden="1" w:unhideWhenUsed="1"/>
+    <w:lsdException w:name="Default Paragraph Font" w:semiHidden="1" w:uiPriority="1" w:unhideWhenUsed="1"/>
+    <w:lsdException w:name="Body Text" w:semiHidden="1" w:unhideWhenUsed="1"/>
+    <w:lsdException w:name="Body Text Indent" w:semiHidden="1" w:unhideWhenUsed="1"/>
+    <w:lsdException w:name="List Continue" w:semiHidden="1" w:unhideWhenUsed="1"/>
+    <w:lsdException w:name="List Continue 2" w:semiHidden="1" w:unhideWhenUsed="1"/>
+    <w:lsdException w:name="List Continue 3" w:semiHidden="1" w:unhideWhenUsed="1"/>
+    <w:lsdException w:name="List Continue 4" w:semiHidden="1" w:unhideWhenUsed="1"/>
+    <w:lsdException w:name="List Continue 5" w:semiHidden="1" w:unhideWhenUsed="1"/>
+    <w:lsdException w:name="Message Header" w:semiHidden="1" w:unhideWhenUsed="1"/>
+    <w:lsdException w:name="Subtitle" w:uiPriority="11"/>
+    <w:lsdException w:name="Salutation" w:semiHidden="1" w:unhideWhenUsed="1"/>
+    <w:lsdException w:name="Date" w:semiHidden="1" w:unhideWhenUsed="1"/>
+    <w:lsdException w:name="Body Text First Indent" w:semiHidden="1" w:unhideWhenUsed="1"/>
+    <w:lsdException w:name="Body Text First Indent 2" w:semiHidden="1" w:unhideWhenUsed="1"/>
+    <w:lsdException w:name="Note Heading" w:semiHidden="1" w:unhideWhenUsed="1"/>
+    <w:lsdException w:name="Body Text 2" w:semiHidden="1" w:unhideWhenUsed="1"/>
+    <w:lsdException w:name="Body Text 3" w:semiHidden="1" w:unhideWhenUsed="1"/>
+    <w:lsdException w:name="Body Text Indent 2" w:semiHidden="1" w:unhideWhenUsed="1"/>
+    <w:lsdException w:name="Body Text Indent 3" w:semiHidden="1" w:unhideWhenUsed="1"/>
+    <w:lsdException w:name="Block Text" w:semiHidden="1" w:unhideWhenUsed="1"/>
+    <w:lsdException w:name="Hyperlink" w:semiHidden="1" w:unhideWhenUsed="1"/>
+    <w:lsdException w:name="FollowedHyperlink" w:semiHidden="1" w:unhideWhenUsed="1"/>
+    <w:lsdException w:name="Strong" w:uiPriority="22"/>
+    <w:lsdException w:name="Emphasis" w:uiPriority="20"/>
+    <w:lsdException w:name="Document Map" w:semiHidden="1" w:unhideWhenUsed="1"/>
+    <w:lsdException w:name="Plain Text" w:semiHidden="1" w:unhideWhenUsed="1"/>
+    <w:lsdException w:name="E-mail Signature" w:semiHidden="1" w:unhideWhenUsed="1"/>
+    <w:lsdException w:name="HTML Top of Form" w:semiHidden="1" w:unhideWhenUsed="1"/>
+    <w:lsdException w:name="HTML Bottom of Form" w:semiHidden="1" w:unhideWhenUsed="1"/>
+    <w:lsdException w:name="Normal (Web)" w:semiHidden="1" w:unhideWhenUsed="1"/>
+    <w:lsdException w:name="HTML Acronym" w:semiHidden="1" w:unhideWhenUsed="1"/>
+    <w:lsdException w:name="HTML Address" w:semiHidden="1" w:unhideWhenUsed="1"/>
+    <w:lsdException w:name="HTML Cite" w:semiHidden="1" w:unhideWhenUsed="1"/>
+    <w:lsdException w:name="HTML Code" w:semiHidden="1" w:unhideWhenUsed="1"/>
+    <w:lsdException w:name="HTML Definition" w:semiHidden="1" w:unhideWhenUsed="1"/>
+    <w:lsdException w:name="HTML Keyboard" w:semiHidden="1" w:unhideWhenUsed="1"/>
+    <w:lsdException w:name="HTML Preformatted" w:semiHidden="1" w:unhideWhenUsed="1"/>
+    <w:lsdException w:name="HTML Sample" w:semiHidden="1" w:unhideWhenUsed="1"/>
+    <w:lsdException w:name="HTML Typewriter" w:semiHidden="1" w:unhideWhenUsed="1"/>
+    <w:lsdException w:name="HTML Variable" w:semiHidden="1" w:unhideWhenUsed="1"/>
+    <w:lsdException w:name="Normal Table" w:semiHidden="1" w:unhideWhenUsed="1"/>
+    <w:lsdException w:name="annotation subject" w:semiHidden="1" w:unhideWhenUsed="1"/>
+    <w:lsdException w:name="No List" w:semiHidden="1" w:unhideWhenUsed="1"/>
+    <w:lsdException w:name="Outline List 1" w:semiHidden="1" w:unhideWhenUsed="1"/>
+    <w:lsdException w:name="Outline List 2" w:semiHidden="1" w:unhideWhenUsed="1"/>
+    <w:lsdException w:name="Outline List 3" w:semiHidden="1" w:unhideWhenUsed="1"/>
+    <w:lsdException w:name="Table Simple 1" w:semiHidden="1" w:unhideWhenUsed="1"/>
+    <w:lsdException w:name="Table Simple 2" w:semiHidden="1" w:unhideWhenUsed="1"/>
+    <w:lsdException w:name="Table Simple 3" w:semiHidden="1" w:unhideWhenUsed="1"/>
+    <w:lsdException w:name="Table Classic 1" w:semiHidden="1" w:unhideWhenUsed="1"/>
+    <w:lsdException w:name="Table Classic 2" w:semiHidden="1" w:unhideWhenUsed="1"/>
+    <w:lsdException w:name="Table Classic 3" w:semiHidden="1" w:unhideWhenUsed="1"/>
+    <w:lsdException w:name="Table Classic 4" w:semiHidden="1" w:unhideWhenUsed="1"/>
+    <w:lsdException w:name="Table Colorful 1" w:semiHidden="1" w:unhideWhenUsed="1"/>
+    <w:lsdException w:name="Table Colorful 2" w:semiHidden="1" w:unhideWhenUsed="1"/>
+    <w:lsdException w:name="Table Colorful 3" w:semiHidden="1" w:unhideWhenUsed="1"/>
+    <w:lsdException w:name="Table Columns 1" w:semiHidden="1" w:unhideWhenUsed="1"/>
+    <w:lsdException w:name="Table Columns 2" w:semiHidden="1" w:unhideWhenUsed="1"/>
+    <w:lsdException w:name="Table Columns 3" w:semiHidden="1" w:unhideWhenUsed="1"/>
+    <w:lsdException w:name="Table Columns 4" w:semiHidden="1" w:unhideWhenUsed="1"/>
+    <w:lsdException w:name="Table Columns 5" w:semiHidden="1" w:unhideWhenUsed="1"/>
+    <w:lsdException w:name="Table Grid 1" w:semiHidden="1" w:unhideWhenUsed="1"/>
+    <w:lsdException w:name="Table Grid 2" w:semiHidden="1" w:unhideWhenUsed="1"/>
+    <w:lsdException w:name="Table Grid 3" w:semiHidden="1" w:unhideWhenUsed="1"/>
+    <w:lsdException w:name="Table Grid 4" w:semiHidden="1" w:unhideWhenUsed="1"/>
+    <w:lsdException w:name="Table Grid 5" w:semiHidden="1" w:unhideWhenUsed="1"/>
+    <w:lsdException w:name="Table Grid 6" w:semiHidden="1" w:unhideWhenUsed="1"/>
+    <w:lsdException w:name="Table Grid 7" w:semiHidden="1" w:unhideWhenUsed="1"/>
+    <w:lsdException w:name="Table Grid 8" w:semiHidden="1" w:unhideWhenUsed="1"/>
+    <w:lsdException w:name="Table List 1" w:semiHidden="1" w:unhideWhenUsed="1"/>
+    <w:lsdException w:name="Table List 2" w:semiHidden="1" w:unhideWhenUsed="1"/>
+    <w:lsdException w:name="Table List 3" w:semiHidden="1" w:unhideWhenUsed="1"/>
+    <w:lsdException w:name="Table List 4" w:semiHidden="1" w:unhideWhenUsed="1"/>
+    <w:lsdException w:name="Table List 5" w:semiHidden="1" w:unhideWhenUsed="1"/>
+    <w:lsdException w:name="Table List 6" w:semiHidden="1" w:unhideWhenUsed="1"/>
+    <w:lsdException w:name="Table List 7" w:semiHidden="1" w:unhideWhenUsed="1"/>
+    <w:lsdException w:name="Table List 8" w:semiHidden="1" w:unhideWhenUsed="1"/>
+    <w:lsdException w:name="Table 3D effects 1" w:semiHidden="1" w:unhideWhenUsed="1"/>
+    <w:lsdException w:name="Table 3D effects 2" w:semiHidden="1" w:unhideWhenUsed="1"/>
+    <w:lsdException w:name="Table 3D effects 3" w:semiHidden="1" w:unhideWhenUsed="1"/>
+    <w:lsdException w:name="Table Contemporary" w:semiHidden="1" w:unhideWhenUsed="1"/>
+    <w:lsdException w:name="Table Elegant" w:semiHidden="1" w:unhideWhenUsed="1"/>
+    <w:lsdException w:name="Table Professional" w:semiHidden="1" w:unhideWhenUsed="1"/>
+    <w:lsdException w:name="Table Subtle 1" w:semiHidden="1" w:unhideWhenUsed="1"/>
+    <w:lsdException w:name="Table Subtle 2" w:semiHidden="1" w:unhideWhenUsed="1"/>
+    <w:lsdException w:name="Table Web 1" w:semiHidden="1" w:unhideWhenUsed="1"/>
+    <w:lsdException w:name="Table Web 2" w:semiHidden="1" w:unhideWhenUsed="1"/>
+    <w:lsdException w:name="Table Web 3" w:semiHidden="1" w:unhideWhenUsed="1"/>
+    <w:lsdException w:name="Balloon Text" w:semiHidden="1" w:unhideWhenUsed="1"/>
+    <w:lsdException w:name="Table Grid" w:semiHidden="1" w:uiPriority="59" w:unhideWhenUsed="1"/>
+    <w:lsdException w:name="Table Theme" w:semiHidden="1" w:unhideWhenUsed="1"/>
+    <w:lsdException w:name="Placeholder Text" w:semiHidden="1"/>
+    <w:lsdException w:name="No Spacing" w:uiPriority="1" w:qFormat="1"/>
+    <w:lsdException w:name="Light Shading" w:uiPriority="60"/>
+    <w:lsdException w:name="Light List" w:uiPriority="61"/>
+    <w:lsdException w:name="Light Grid" w:uiPriority="62"/>
+    <w:lsdException w:name="Medium Shading 1" w:uiPriority="63"/>
+    <w:lsdException w:name="Medium Shading 2" w:uiPriority="64"/>
+    <w:lsdException w:name="Medium List 1" w:uiPriority="65"/>
+    <w:lsdException w:name="Medium List 2" w:uiPriority="66"/>
+    <w:lsdException w:name="Medium Grid 1" w:uiPriority="67"/>
+    <w:lsdException w:name="Medium Grid 2" w:uiPriority="68"/>
+    <w:lsdException w:name="Medium Grid 3" w:uiPriority="69"/>
+    <w:lsdException w:name="Dark List" w:uiPriority="70"/>
+    <w:lsdException w:name="Colorful Shading" w:uiPriority="71"/>
+    <w:lsdException w:name="Colorful List" w:uiPriority="72"/>
+    <w:lsdException w:name="Colorful Grid" w:uiPriority="73"/>
+    <w:lsdException w:name="Light Shading Accent 1" w:uiPriority="60"/>
+    <w:lsdException w:name="Light List Accent 1" w:uiPriority="61"/>
+    <w:lsdException w:name="Light Grid Accent 1" w:uiPriority="62"/>
+    <w:lsdException w:name="Medium Shading 1 Accent 1" w:uiPriority="63"/>
+    <w:lsdException w:name="Medium Shading 2 Accent 1" w:uiPriority="64"/>
+    <w:lsdException w:name="Medium List 1 Accent 1" w:uiPriority="65"/>
+    <w:lsdException w:name="Revision" w:semiHidden="1"/>
+    <w:lsdException w:name="List Paragraph" w:uiPriority="34" w:qFormat="1"/>
+    <w:lsdException w:name="Quote" w:uiPriority="29"/>
+    <w:lsdException w:name="Intense Quote" w:uiPriority="30"/>
+    <w:lsdException w:name="Medium List 2 Accent 1" w:uiPriority="66"/>
+    <w:lsdException w:name="Medium Grid 1 Accent 1" w:uiPriority="67"/>
+    <w:lsdException w:name="Medium Grid 2 Accent 1" w:uiPriority="68"/>
+    <w:lsdException w:name="Medium Grid 3 Accent 1" w:uiPriority="69"/>
+    <w:lsdException w:name="Dark List Accent 1" w:uiPriority="70"/>
+    <w:lsdException w:name="Colorful Shading Accent 1" w:uiPriority="71"/>
+    <w:lsdException w:name="Colorful List Accent 1" w:uiPriority="72"/>
+    <w:lsdException w:name="Colorful Grid Accent 1" w:uiPriority="73"/>
+    <w:lsdException w:name="Light Shading Accent 2" w:uiPriority="60"/>
+    <w:lsdException w:name="Light List Accent 2" w:uiPriority="61"/>
+    <w:lsdException w:name="Light Grid Accent 2" w:uiPriority="62"/>
+    <w:lsdException w:name="Medium Shading 1 Accent 2" w:uiPriority="63"/>
+    <w:lsdException w:name="Medium Shading 2 Accent 2" w:uiPriority="64"/>
+    <w:lsdException w:name="Medium List 1 Accent 2" w:uiPriority="65"/>
+    <w:lsdException w:name="Medium List 2 Accent 2" w:uiPriority="66"/>
+    <w:lsdException w:name="Medium Grid 1 Accent 2" w:uiPriority="67"/>
+    <w:lsdException w:name="Medium Grid 2 Accent 2" w:uiPriority="68"/>
+    <w:lsdException w:name="Medium Grid 3 Accent 2" w:uiPriority="69"/>
+    <w:lsdException w:name="Dark List Accent 2" w:uiPriority="70"/>
+    <w:lsdException w:name="Colorful Shading Accent 2" w:uiPriority="71"/>
+    <w:lsdException w:name="Colorful List Accent 2" w:uiPriority="72"/>
+    <w:lsdException w:name="Colorful Grid Accent 2" w:uiPriority="73"/>
+    <w:lsdException w:name="Light Shading Accent 3" w:uiPriority="60"/>
+    <w:lsdException w:name="Light List Accent 3" w:uiPriority="61"/>
+    <w:lsdException w:name="Light Grid Accent 3" w:uiPriority="62"/>
+    <w:lsdException w:name="Medium Shading 1 Accent 3" w:uiPriority="63"/>
+    <w:lsdException w:name="Medium Shading 2 Accent 3" w:uiPriority="64"/>
+    <w:lsdException w:name="Medium List 1 Accent 3" w:uiPriority="65"/>
+    <w:lsdException w:name="Medium List 2 Accent 3" w:uiPriority="66"/>
+    <w:lsdException w:name="Medium Grid 1 Accent 3" w:uiPriority="67"/>
+    <w:lsdException w:name="Medium Grid 2 Accent 3" w:uiPriority="68"/>
+    <w:lsdException w:name="Medium Grid 3 Accent 3" w:uiPriority="69"/>
+    <w:lsdException w:name="Dark List Accent 3" w:uiPriority="70"/>
+    <w:lsdException w:name="Colorful Shading Accent 3" w:uiPriority="71"/>
+    <w:lsdException w:name="Colorful List Accent 3" w:uiPriority="72"/>
+    <w:lsdException w:name="Colorful Grid Accent 3" w:uiPriority="73"/>
+    <w:lsdException w:name="Light Shading Accent 4" w:uiPriority="60"/>
+    <w:lsdException w:name="Light List Accent 4" w:uiPriority="61"/>
+    <w:lsdException w:name="Light Grid Accent 4" w:uiPriority="62"/>
+    <w:lsdException w:name="Medium Shading 1 Accent 4" w:uiPriority="63"/>
+    <w:lsdException w:name="Medium Shading 2 Accent 4" w:uiPriority="64"/>
+    <w:lsdException w:name="Medium List 1 Accent 4" w:uiPriority="65"/>
+    <w:lsdException w:name="Medium List 2 Accent 4" w:uiPriority="66"/>
+    <w:lsdException w:name="Medium Grid 1 Accent 4" w:uiPriority="67"/>
+    <w:lsdException w:name="Medium Grid 2 Accent 4" w:uiPriority="68"/>
+    <w:lsdException w:name="Medium Grid 3 Accent 4" w:uiPriority="69"/>
+    <w:lsdException w:name="Dark List Accent 4" w:uiPriority="70"/>
+    <w:lsdException w:name="Colorful Shading Accent 4" w:uiPriority="71"/>
+    <w:lsdException w:name="Colorful List Accent 4" w:uiPriority="72"/>
+    <w:lsdException w:name="Colorful Grid Accent 4" w:uiPriority="73"/>
+    <w:lsdException w:name="Light Shading Accent 5" w:uiPriority="60"/>
+    <w:lsdException w:name="Light List Accent 5" w:uiPriority="61"/>
+    <w:lsdException w:name="Light Grid Accent 5" w:uiPriority="62"/>
+    <w:lsdException w:name="Medium Shading 1 Accent 5" w:uiPriority="63"/>
+    <w:lsdException w:name="Medium Shading 2 Accent 5" w:uiPriority="64"/>
+    <w:lsdException w:name="Medium List 1 Accent 5" w:uiPriority="65"/>
+    <w:lsdException w:name="Medium List 2 Accent 5" w:uiPriority="66"/>
+    <w:lsdException w:name="Medium Grid 1 Accent 5" w:uiPriority="67"/>
+    <w:lsdException w:name="Medium Grid 2 Accent 5" w:uiPriority="68"/>
+    <w:lsdException w:name="Medium Grid 3 Accent 5" w:uiPriority="69"/>
+    <w:lsdException w:name="Dark List Accent 5" w:uiPriority="70"/>
+    <w:lsdException w:name="Colorful Shading Accent 5" w:uiPriority="71"/>
+    <w:lsdException w:name="Colorful List Accent 5" w:uiPriority="72"/>
+    <w:lsdException w:name="Colorful Grid Accent 5" w:uiPriority="73"/>
+    <w:lsdException w:name="Light Shading Accent 6" w:uiPriority="60"/>
+    <w:lsdException w:name="Light List Accent 6" w:uiPriority="61"/>
+    <w:lsdException w:name="Light Grid Accent 6" w:uiPriority="62"/>
+    <w:lsdException w:name="Medium Shading 1 Accent 6" w:uiPriority="63"/>
+    <w:lsdException w:name="Medium Shading 2 Accent 6" w:uiPriority="64"/>
+    <w:lsdException w:name="Medium List 1 Accent 6" w:uiPriority="65"/>
+    <w:lsdException w:name="Medium List 2 Accent 6" w:uiPriority="66"/>
+    <w:lsdException w:name="Medium Grid 1 Accent 6" w:uiPriority="67"/>
+    <w:lsdException w:name="Medium Grid 2 Accent 6" w:uiPriority="68"/>
+    <w:lsdException w:name="Medium Grid 3 Accent 6" w:uiPriority="69"/>
+    <w:lsdException w:name="Dark List Accent 6" w:uiPriority="70"/>
+    <w:lsdException w:name="Colorful Shading Accent 6" w:uiPriority="71"/>
+    <w:lsdException w:name="Colorful List Accent 6" w:uiPriority="72"/>
+    <w:lsdException w:name="Colorful Grid Accent 6" w:uiPriority="73"/>
+    <w:lsdException w:name="Subtle Emphasis" w:uiPriority="19"/>
+    <w:lsdException w:name="Intense Emphasis" w:uiPriority="21"/>
+    <w:lsdException w:name="Subtle Reference" w:uiPriority="31"/>
+    <w:lsdException w:name="Intense Reference" w:uiPriority="32"/>
+    <w:lsdException w:name="Book Title" w:uiPriority="33"/>
+    <w:lsdException w:name="Bibliography" w:semiHidden="1" w:uiPriority="37" w:unhideWhenUsed="1"/>
+    <w:lsdException w:name="TOC Heading" w:semiHidden="1" w:uiPriority="39" w:unhideWhenUsed="1" w:qFormat="1"/>
+    <w:lsdException w:name="Plain Table 1" w:uiPriority="41"/>
+    <w:lsdException w:name="Plain Table 2" w:uiPriority="42"/>
+    <w:lsdException w:name="Plain Table 3" w:uiPriority="43"/>
+    <w:lsdException w:name="Plain Table 4" w:uiPriority="44"/>
+    <w:lsdException w:name="Plain Table 5" w:uiPriority="45"/>
+    <w:lsdException w:name="Grid Table Light" w:uiPriority="40"/>
+    <w:lsdException w:name="Grid Table 1 Light" w:uiPriority="46"/>
+    <w:lsdException w:name="Grid Table 2" w:uiPriority="47"/>
+    <w:lsdException w:name="Grid Table 3" w:uiPriority="48"/>
+    <w:lsdException w:name="Grid Table 4" w:uiPriority="49"/>
+    <w:lsdException w:name="Grid Table 5 Dark" w:uiPriority="50"/>
+    <w:lsdException w:name="Grid Table 6 Colorful" w:uiPriority="51"/>
+    <w:lsdException w:name="Grid Table 7 Colorful" w:uiPriority="52"/>
+    <w:lsdException w:name="Grid Table 1 Light Accent 1" w:uiPriority="46"/>
+    <w:lsdException w:name="Grid Table 2 Accent 1" w:uiPriority="47"/>
+    <w:lsdException w:name="Grid Table 3 Accent 1" w:uiPriority="48"/>
+    <w:lsdException w:name="Grid Table 4 Accent 1" w:uiPriority="49"/>
+    <w:lsdException w:name="Grid Table 5 Dark Accent 1" w:uiPriority="50"/>
+    <w:lsdException w:name="Grid Table 6 Colorful Accent 1" w:uiPriority="51"/>
+    <w:lsdException w:name="Grid Table 7 Colorful Accent 1" w:uiPriority="52"/>
+    <w:lsdException w:name="Grid Table 1 Light Accent 2" w:uiPriority="46"/>
+    <w:lsdException w:name="Grid Table 2 Accent 2" w:uiPriority="47"/>
+    <w:lsdException w:name="Grid Table 3 Accent 2" w:uiPriority="48"/>
+    <w:lsdException w:name="Grid Table 4 Accent 2" w:uiPriority="49"/>
+    <w:lsdException w:name="Grid Table 5 Dark Accent 2" w:uiPriority="50"/>
+    <w:lsdException w:name="Grid Table 6 Colorful Accent 2" w:uiPriority="51"/>
+    <w:lsdException w:name="Grid Table 7 Colorful Accent 2" w:uiPriority="52"/>
+    <w:lsdException w:name="Grid Table 1 Light Accent 3" w:uiPriority="46"/>
+    <w:lsdException w:name="Grid Table 2 Accent 3" w:uiPriority="47"/>
+    <w:lsdException w:name="Grid Table 3 Accent 3" w:uiPriority="48"/>
+    <w:lsdException w:name="Grid Table 4 Accent 3" w:uiPriority="49"/>
+    <w:lsdException w:name="Grid Table 5 Dark Accent 3" w:uiPriority="50"/>
+    <w:lsdException w:name="Grid Table 6 Colorful Accent 3" w:uiPriority="51"/>
+    <w:lsdException w:name="Grid Table 7 Colorful Accent 3" w:uiPriority="52"/>
+    <w:lsdException w:name="Grid Table 1 Light Accent 4" w:uiPriority="46"/>
+    <w:lsdException w:name="Grid Table 2 Accent 4" w:uiPriority="47"/>
+    <w:lsdException w:name="Grid Table 3 Accent 4" w:uiPriority="48"/>
+    <w:lsdException w:name="Grid Table 4 Accent 4" w:uiPriority="49"/>
+    <w:lsdException w:name="Grid Table 5 Dark Accent 4" w:uiPriority="50"/>
+    <w:lsdException w:name="Grid Table 6 Colorful Accent 4" w:uiPriority="51"/>
+    <w:lsdException w:name="Grid Table 7 Colorful Accent 4" w:uiPriority="52"/>
+    <w:lsdException w:name="Grid Table 1 Light Accent 5" w:uiPriority="46"/>
+    <w:lsdException w:name="Grid Table 2 Accent 5" w:uiPriority="47"/>
+    <w:lsdException w:name="Grid Table 3 Accent 5" w:uiPriority="48"/>
+    <w:lsdException w:name="Grid Table 4 Accent 5" w:uiPriority="49"/>
+    <w:lsdException w:name="Grid Table 5 Dark Accent 5" w:uiPriority="50"/>
+    <w:lsdException w:name="Grid Table 6 Colorful Accent 5" w:uiPriority="51"/>
+    <w:lsdException w:name="Grid Table 7 Colorful Accent 5" w:uiPriority="52"/>
+    <w:lsdException w:name="Grid Table 1 Light Accent 6" w:uiPriority="46"/>
+    <w:lsdException w:name="Grid Table 2 Accent 6" w:uiPriority="47"/>
+    <w:lsdException w:name="Grid Table 3 Accent 6" w:uiPriority="48"/>
+    <w:lsdException w:name="Grid Table 4 Accent 6" w:uiPriority="49"/>
+    <w:lsdException w:name="Grid Table 5 Dark Accent 6" w:uiPriority="50"/>
+    <w:lsdException w:name="Grid Table 6 Colorful Accent 6" w:uiPriority="51"/>
+    <w:lsdException w:name="Grid Table 7 Colorful Accent 6" w:uiPriority="52"/>
+    <w:lsdException w:name="List Table 1 Light" w:uiPriority="46"/>
+    <w:lsdException w:name="List Table 2" w:uiPriority="47"/>
+    <w:lsdException w:name="List Table 3" w:uiPriority="48"/>
+    <w:lsdException w:name="List Table 4" w:uiPriority="49"/>
+    <w:lsdException w:name="List Table 5 Dark" w:uiPriority="50"/>
+    <w:lsdException w:name="List Table 6 Colorful" w:uiPriority="51"/>
+    <w:lsdException w:name="List Table 7 Colorful" w:uiPriority="52"/>
+    <w:lsdException w:name="List Table 1 Light Accent 1" w:uiPriority="46"/>
+    <w:lsdException w:name="List Table 2 Accent 1" w:uiPriority="47"/>
+    <w:lsdException w:name="List Table 3 Accent 1" w:uiPriority="48"/>
+    <w:lsdException w:name="List Table 4 Accent 1" w:uiPriority="49"/>
+    <w:lsdException w:name="List Table 5 Dark Accent 1" w:uiPriority="50"/>
+    <w:lsdException w:name="List Table 6 Colorful Accent 1" w:uiPriority="51"/>
+    <w:lsdException w:name="List Table 7 Colorful Accent 1" w:uiPriority="52"/>
+    <w:lsdException w:name="List Table 1 Light Accent 2" w:uiPriority="46"/>
+    <w:lsdException w:name="List Table 2 Accent 2" w:uiPriority="47"/>
+    <w:lsdException w:name="List Table 3 Accent 2" w:uiPriority="48"/>
+    <w:lsdException w:name="List Table 4 Accent 2" w:uiPriority="49"/>
+    <w:lsdException w:name="List Table 5 Dark Accent 2" w:uiPriority="50"/>
+    <w:lsdException w:name="List Table 6 Colorful Accent 2" w:uiPriority="51"/>
+    <w:lsdException w:name="List Table 7 Colorful Accent 2" w:uiPriority="52"/>
+    <w:lsdException w:name="List Table 1 Light Accent 3" w:uiPriority="46"/>
+    <w:lsdException w:name="List Table 2 Accent 3" w:uiPriority="47"/>
+    <w:lsdException w:name="List Table 3 Accent 3" w:uiPriority="48"/>
+    <w:lsdException w:name="List Table 4 Accent 3" w:uiPriority="49"/>
+    <w:lsdException w:name="List Table 5 Dark Accent 3" w:uiPriority="50"/>
+    <w:lsdException w:name="List Table 6 Colorful Accent 3" w:uiPriority="51"/>
+    <w:lsdException w:name="List Table 7 Colorful Accent 3" w:uiPriority="52"/>
+    <w:lsdException w:name="List Table 1 Light Accent 4" w:uiPriority="46"/>
+    <w:lsdException w:name="List Table 2 Accent 4" w:uiPriority="47"/>
+    <w:lsdException w:name="List Table 3 Accent 4" w:uiPriority="48"/>
+    <w:lsdException w:name="List Table 4 Accent 4" w:uiPriority="49"/>
+    <w:lsdException w:name="List Table 5 Dark Accent 4" w:uiPriority="50"/>
+    <w:lsdException w:name="List Table 6 Colorful Accent 4" w:uiPriority="51"/>
+    <w:lsdException w:name="List Table 7 Colorful Accent 4" w:uiPriority="52"/>
+    <w:lsdException w:name="List Table 1 Light Accent 5" w:uiPriority="46"/>
+    <w:lsdException w:name="List Table 2 Accent 5" w:uiPriority="47"/>
+    <w:lsdException w:name="List Table 3 Accent 5" w:uiPriority="48"/>
+    <w:lsdException w:name="List Table 4 Accent 5" w:uiPriority="49"/>
+    <w:lsdException w:name="List Table 5 Dark Accent 5" w:uiPriority="50"/>
+    <w:lsdException w:name="List Table 6 Colorful Accent 5" w:uiPriority="51"/>
+    <w:lsdException w:name="List Table 7 Colorful Accent 5" w:uiPriority="52"/>
+    <w:lsdException w:name="List Table 1 Light Accent 6" w:uiPriority="46"/>
+    <w:lsdException w:name="List Table 2 Accent 6" w:uiPriority="47"/>
+    <w:lsdException w:name="List Table 3 Accent 6" w:uiPriority="48"/>
+    <w:lsdException w:name="List Table 4 Accent 6" w:uiPriority="49"/>
+    <w:lsdException w:name="List Table 5 Dark Accent 6" w:uiPriority="50"/>
+    <w:lsdException w:name="List Table 6 Colorful Accent 6" w:uiPriority="51"/>
+    <w:lsdException w:name="List Table 7 Colorful Accent 6" w:uiPriority="52"/>
+    <w:lsdException w:name="Mention" w:semiHidden="1" w:unhideWhenUsed="1"/>
+    <w:lsdException w:name="Smart Hyperlink" w:semiHidden="1" w:unhideWhenUsed="1"/>
+    <w:lsdException w:name="Hashtag" w:semiHidden="1" w:unhideWhenUsed="1"/>
+    <w:lsdException w:name="Unresolved Mention" w:semiHidden="1" w:unhideWhenUsed="1"/>
+    <w:lsdException w:name="Smart Link" w:semiHidden="1" w:unhideWhenUsed="1"/>
   </w:latentStyles>
   <w:style w:type="paragraph" w:default="1" w:styleId="Standard">
     <w:name w:val="Normal"/>
@@ -6843,7 +6879,6 @@
     <w:uiPriority w:val="99"/>
     <w:semiHidden/>
     <w:unhideWhenUsed/>
-    <w:qFormat/>
     <w:tblPr>
       <w:tblInd w:w="0" w:type="dxa"/>
       <w:tblCellMar>
@@ -7432,7 +7467,7 @@
       <w:contextualSpacing/>
     </w:pPr>
   </w:style>
-  <w:style w:type="table" w:styleId="Tabellengitternetz">
+  <w:style w:type="table" w:styleId="Tabellenraster">
     <w:name w:val="Table Grid"/>
     <w:basedOn w:val="NormaleTabelle"/>
     <w:uiPriority w:val="59"/>
@@ -7441,7 +7476,6 @@
       <w:spacing w:after="0" w:line="240" w:lineRule="auto"/>
     </w:pPr>
     <w:tblPr>
-      <w:tblInd w:w="0" w:type="dxa"/>
       <w:tblBorders>
         <w:top w:val="single" w:sz="4" w:space="0" w:color="auto"/>
         <w:left w:val="single" w:sz="4" w:space="0" w:color="auto"/>
@@ -7450,16 +7484,10 @@
         <w:insideH w:val="single" w:sz="4" w:space="0" w:color="auto"/>
         <w:insideV w:val="single" w:sz="4" w:space="0" w:color="auto"/>
       </w:tblBorders>
-      <w:tblCellMar>
-        <w:top w:w="0" w:type="dxa"/>
-        <w:left w:w="108" w:type="dxa"/>
-        <w:bottom w:w="0" w:type="dxa"/>
-        <w:right w:w="108" w:type="dxa"/>
-      </w:tblCellMar>
     </w:tblPr>
   </w:style>
-  <w:style w:type="table" w:customStyle="1" w:styleId="GridTable1Light">
-    <w:name w:val="Grid Table 1 Light"/>
+  <w:style w:type="table" w:customStyle="1" w:styleId="Gitternetztabelle1hell1">
+    <w:name w:val="Gitternetztabelle 1 hell1"/>
     <w:basedOn w:val="NormaleTabelle"/>
     <w:uiPriority w:val="46"/>
     <w:rsid w:val="003D4E2A"/>
@@ -7469,7 +7497,6 @@
     <w:tblPr>
       <w:tblStyleRowBandSize w:val="1"/>
       <w:tblStyleColBandSize w:val="1"/>
-      <w:tblInd w:w="0" w:type="dxa"/>
       <w:tblBorders>
         <w:top w:val="single" w:sz="4" w:space="0" w:color="999999" w:themeColor="text1" w:themeTint="66"/>
         <w:left w:val="single" w:sz="4" w:space="0" w:color="999999" w:themeColor="text1" w:themeTint="66"/>
@@ -7478,12 +7505,6 @@
         <w:insideH w:val="single" w:sz="4" w:space="0" w:color="999999" w:themeColor="text1" w:themeTint="66"/>
         <w:insideV w:val="single" w:sz="4" w:space="0" w:color="999999" w:themeColor="text1" w:themeTint="66"/>
       </w:tblBorders>
-      <w:tblCellMar>
-        <w:top w:w="0" w:type="dxa"/>
-        <w:left w:w="108" w:type="dxa"/>
-        <w:bottom w:w="0" w:type="dxa"/>
-        <w:right w:w="108" w:type="dxa"/>
-      </w:tblCellMar>
     </w:tblPr>
     <w:tblStylePr w:type="firstRow">
       <w:rPr>
@@ -7522,8 +7543,8 @@
       </w:rPr>
     </w:tblStylePr>
   </w:style>
-  <w:style w:type="table" w:customStyle="1" w:styleId="GridTable1LightAccent1">
-    <w:name w:val="Grid Table 1 Light Accent 1"/>
+  <w:style w:type="table" w:customStyle="1" w:styleId="Gitternetztabelle1hellAkzent11">
+    <w:name w:val="Gitternetztabelle 1 hell  – Akzent 11"/>
     <w:basedOn w:val="NormaleTabelle"/>
     <w:uiPriority w:val="46"/>
     <w:rsid w:val="003D4E2A"/>
@@ -7533,7 +7554,6 @@
     <w:tblPr>
       <w:tblStyleRowBandSize w:val="1"/>
       <w:tblStyleColBandSize w:val="1"/>
-      <w:tblInd w:w="0" w:type="dxa"/>
       <w:tblBorders>
         <w:top w:val="single" w:sz="4" w:space="0" w:color="FF8989" w:themeColor="accent1" w:themeTint="66"/>
         <w:left w:val="single" w:sz="4" w:space="0" w:color="FF8989" w:themeColor="accent1" w:themeTint="66"/>
@@ -7542,12 +7562,6 @@
         <w:insideH w:val="single" w:sz="4" w:space="0" w:color="FF8989" w:themeColor="accent1" w:themeTint="66"/>
         <w:insideV w:val="single" w:sz="4" w:space="0" w:color="FF8989" w:themeColor="accent1" w:themeTint="66"/>
       </w:tblBorders>
-      <w:tblCellMar>
-        <w:top w:w="0" w:type="dxa"/>
-        <w:left w:w="108" w:type="dxa"/>
-        <w:bottom w:w="0" w:type="dxa"/>
-        <w:right w:w="108" w:type="dxa"/>
-      </w:tblCellMar>
     </w:tblPr>
     <w:tblStylePr w:type="firstRow">
       <w:rPr>
@@ -7625,7 +7639,7 @@
       <w:vertAlign w:val="superscript"/>
     </w:rPr>
   </w:style>
-  <w:style w:type="character" w:styleId="BesuchterHyperlink">
+  <w:style w:type="character" w:styleId="BesuchterLink">
     <w:name w:val="FollowedHyperlink"/>
     <w:basedOn w:val="Absatz-Standardschriftart"/>
     <w:uiPriority w:val="99"/>
@@ -7890,8 +7904,8 @@
     <w:basedOn w:val="Absatz-Standardschriftart"/>
     <w:rsid w:val="00396738"/>
   </w:style>
-  <w:style w:type="character" w:customStyle="1" w:styleId="UnresolvedMention">
-    <w:name w:val="Unresolved Mention"/>
+  <w:style w:type="character" w:customStyle="1" w:styleId="NichtaufgelsteErwhnung1">
+    <w:name w:val="Nicht aufgelöste Erwähnung1"/>
     <w:basedOn w:val="Absatz-Standardschriftart"/>
     <w:uiPriority w:val="99"/>
     <w:semiHidden/>

</xml_diff>

<commit_message>
Update expose, create Expose.pdf
</commit_message>
<xml_diff>
--- a/Expose.docx
+++ b/Expose.docx
@@ -1,6 +1,6 @@
 
 <file path=word/document.xml><?xml version="1.0" encoding="utf-8"?>
-<w:document xmlns:wpc="http://schemas.microsoft.com/office/word/2010/wordprocessingCanvas" xmlns:cx="http://schemas.microsoft.com/office/drawing/2014/chartex" xmlns:cx1="http://schemas.microsoft.com/office/drawing/2015/9/8/chartex" xmlns:cx2="http://schemas.microsoft.com/office/drawing/2015/10/21/chartex" xmlns:cx3="http://schemas.microsoft.com/office/drawing/2016/5/9/chartex" xmlns:cx4="http://schemas.microsoft.com/office/drawing/2016/5/10/chartex" xmlns:cx5="http://schemas.microsoft.com/office/drawing/2016/5/11/chartex" xmlns:cx6="http://schemas.microsoft.com/office/drawing/2016/5/12/chartex" xmlns:cx7="http://schemas.microsoft.com/office/drawing/2016/5/13/chartex" xmlns:cx8="http://schemas.microsoft.com/office/drawing/2016/5/14/chartex" xmlns:mc="http://schemas.openxmlformats.org/markup-compatibility/2006" xmlns:aink="http://schemas.microsoft.com/office/drawing/2016/ink" xmlns:am3d="http://schemas.microsoft.com/office/drawing/2017/model3d" xmlns:o="urn:schemas-microsoft-com:office:office" xmlns:oel="http://schemas.microsoft.com/office/2019/extlst" xmlns:r="http://schemas.openxmlformats.org/officeDocument/2006/relationships" xmlns:m="http://schemas.openxmlformats.org/officeDocument/2006/math" xmlns:v="urn:schemas-microsoft-com:vml" xmlns:wp14="http://schemas.microsoft.com/office/word/2010/wordprocessingDrawing" xmlns:wp="http://schemas.openxmlformats.org/drawingml/2006/wordprocessingDrawing" xmlns:w10="urn:schemas-microsoft-com:office:word" xmlns:w="http://schemas.openxmlformats.org/wordprocessingml/2006/main" xmlns:w14="http://schemas.microsoft.com/office/word/2010/wordml" xmlns:w15="http://schemas.microsoft.com/office/word/2012/wordml" xmlns:w16cex="http://schemas.microsoft.com/office/word/2018/wordml/cex" xmlns:w16cid="http://schemas.microsoft.com/office/word/2016/wordml/cid" xmlns:w16="http://schemas.microsoft.com/office/word/2018/wordml" xmlns:w16sdtdh="http://schemas.microsoft.com/office/word/2020/wordml/sdtdatahash" xmlns:w16se="http://schemas.microsoft.com/office/word/2015/wordml/symex" xmlns:wpg="http://schemas.microsoft.com/office/word/2010/wordprocessingGroup" xmlns:wpi="http://schemas.microsoft.com/office/word/2010/wordprocessingInk" xmlns:wne="http://schemas.microsoft.com/office/word/2006/wordml" xmlns:wps="http://schemas.microsoft.com/office/word/2010/wordprocessingShape" mc:Ignorable="w14 w15 w16se w16cid w16 w16cex w16sdtdh wp14">
+<w:document xmlns:ve="http://schemas.openxmlformats.org/markup-compatibility/2006" xmlns:o="urn:schemas-microsoft-com:office:office" xmlns:r="http://schemas.openxmlformats.org/officeDocument/2006/relationships" xmlns:m="http://schemas.openxmlformats.org/officeDocument/2006/math" xmlns:v="urn:schemas-microsoft-com:vml" xmlns:wp="http://schemas.openxmlformats.org/drawingml/2006/wordprocessingDrawing" xmlns:w10="urn:schemas-microsoft-com:office:word" xmlns:w="http://schemas.openxmlformats.org/wordprocessingml/2006/main" xmlns:wne="http://schemas.microsoft.com/office/word/2006/wordml">
   <w:body>
     <w:p>
       <w:pPr>
@@ -13,7 +13,6 @@
           <w:color w:val="auto"/>
         </w:rPr>
       </w:pPr>
-      <w:proofErr w:type="gramStart"/>
       <w:r>
         <w:rPr>
           <w:rFonts w:ascii="Arial" w:hAnsi="Arial" w:cs="Arial"/>
@@ -28,7 +27,6 @@
         </w:rPr>
         <w:t>é</w:t>
       </w:r>
-      <w:proofErr w:type="gramEnd"/>
     </w:p>
     <w:p>
       <w:pPr>
@@ -71,14 +69,12 @@
           <w:lang w:val="de-DE"/>
         </w:rPr>
       </w:pPr>
-      <w:proofErr w:type="gramStart"/>
       <w:r>
         <w:rPr>
           <w:lang w:val="de-DE"/>
         </w:rPr>
         <w:t>Web Mining</w:t>
       </w:r>
-      <w:proofErr w:type="gramEnd"/>
     </w:p>
     <w:p>
       <w:pPr>
@@ -103,7 +99,13 @@
         <w:rPr>
           <w:lang w:val="de-DE"/>
         </w:rPr>
-        <w:t>Zu dem Thema</w:t>
+        <w:t>z</w:t>
+      </w:r>
+      <w:r>
+        <w:rPr>
+          <w:lang w:val="de-DE"/>
+        </w:rPr>
+        <w:t>u dem Thema</w:t>
       </w:r>
       <w:r>
         <w:rPr>
@@ -133,35 +135,40 @@
           <w:color w:val="auto"/>
         </w:rPr>
       </w:pPr>
-      <w:proofErr w:type="spellStart"/>
       <w:r>
         <w:rPr>
           <w:rFonts w:ascii="Arial" w:hAnsi="Arial" w:cs="Arial"/>
           <w:color w:val="auto"/>
         </w:rPr>
-        <w:t>Scraping</w:t>
-      </w:r>
-      <w:proofErr w:type="spellEnd"/>
+        <w:t>Web-</w:t>
+      </w:r>
       <w:r>
         <w:rPr>
           <w:rFonts w:ascii="Arial" w:hAnsi="Arial" w:cs="Arial"/>
           <w:color w:val="auto"/>
         </w:rPr>
-        <w:t xml:space="preserve"> von </w:t>
+        <w:t xml:space="preserve">Scraping von </w:t>
       </w:r>
       <w:r>
         <w:rPr>
           <w:rFonts w:ascii="Arial" w:hAnsi="Arial" w:cs="Arial"/>
           <w:color w:val="auto"/>
         </w:rPr>
-        <w:t>Daten zu S</w:t>
+        <w:t xml:space="preserve">Daten </w:t>
       </w:r>
       <w:r>
         <w:rPr>
           <w:rFonts w:ascii="Arial" w:hAnsi="Arial" w:cs="Arial"/>
           <w:color w:val="auto"/>
         </w:rPr>
-        <w:t>pieltagen in der ersten Bundesliga</w:t>
+        <w:t>der</w:t>
+      </w:r>
+      <w:r>
+        <w:rPr>
+          <w:rFonts w:ascii="Arial" w:hAnsi="Arial" w:cs="Arial"/>
+          <w:color w:val="auto"/>
+        </w:rPr>
+        <w:t xml:space="preserve"> ersten Bundesliga</w:t>
       </w:r>
       <w:r>
         <w:rPr>
@@ -193,27 +200,13 @@
         <w:rPr>
           <w:lang w:val="de-DE"/>
         </w:rPr>
-        <w:t xml:space="preserve">Vorgelegt im berufsbegleitenden Studiengang </w:t>
-      </w:r>
-      <w:proofErr w:type="spellStart"/>
-      <w:r>
-        <w:rPr>
-          <w:lang w:val="de-DE"/>
-        </w:rPr>
-        <w:t>M</w:t>
-      </w:r>
-      <w:r>
-        <w:rPr>
-          <w:lang w:val="de-DE"/>
-        </w:rPr>
-        <w:t>.Sc</w:t>
-      </w:r>
-      <w:proofErr w:type="spellEnd"/>
-      <w:r>
-        <w:rPr>
-          <w:lang w:val="de-DE"/>
-        </w:rPr>
-        <w:t xml:space="preserve">. </w:t>
+        <w:t>Vorgelegt im berufsbegleitenden Studiengang M</w:t>
+      </w:r>
+      <w:r>
+        <w:rPr>
+          <w:lang w:val="de-DE"/>
+        </w:rPr>
+        <w:t xml:space="preserve">.Sc. </w:t>
       </w:r>
       <w:r>
         <w:rPr>
@@ -319,16 +312,8 @@
         <w:rPr>
           <w:lang w:val="de-DE"/>
         </w:rPr>
-        <w:t xml:space="preserve">Kevin </w:t>
-      </w:r>
-      <w:proofErr w:type="spellStart"/>
-      <w:r>
-        <w:rPr>
-          <w:lang w:val="de-DE"/>
-        </w:rPr>
-        <w:t>Diec</w:t>
-      </w:r>
-      <w:proofErr w:type="spellEnd"/>
+        <w:t>Kevin Diec</w:t>
+      </w:r>
     </w:p>
     <w:p>
       <w:pPr>
@@ -369,7 +354,7 @@
         <w:rPr>
           <w:lang w:val="de-DE"/>
         </w:rPr>
-        <w:t>Luca Janas,</w:t>
+        <w:t>Luca Janas</w:t>
       </w:r>
     </w:p>
     <w:p>
@@ -514,7 +499,25 @@
           <w:szCs w:val="26"/>
           <w:lang w:val="de-DE"/>
         </w:rPr>
-        <w:t>Ich erkläre hiermit, dass die vorgelegte Arbeit mein eigenes Werk ist. Alle direkt oder indirekt verwendeten Quellen sind als Referenzen angegeben. Die Arbeit wurde bisher nicht vor einem anderen Prüfungsausschuss vorgelegt und nicht veröffentlicht.</w:t>
+        <w:t>Ich erkläre hiermit, dass die vorgelegte Arbeit mein eigenes Werk ist. Alle d</w:t>
+      </w:r>
+      <w:r>
+        <w:rPr>
+          <w:rFonts w:eastAsiaTheme="majorEastAsia"/>
+          <w:sz w:val="26"/>
+          <w:szCs w:val="26"/>
+          <w:lang w:val="de-DE"/>
+        </w:rPr>
+        <w:t>i</w:t>
+      </w:r>
+      <w:r>
+        <w:rPr>
+          <w:rFonts w:eastAsiaTheme="majorEastAsia"/>
+          <w:sz w:val="26"/>
+          <w:szCs w:val="26"/>
+          <w:lang w:val="de-DE"/>
+        </w:rPr>
+        <w:t>rekt oder indirekt verwendeten Quellen sind als Referenzen angegeben. Die Arbeit wurde bisher nicht vor einem anderen Prüfungsausschuss vorgelegt und nicht veröffentlicht.</w:t>
       </w:r>
     </w:p>
     <w:p>
@@ -538,7 +541,79 @@
           <w:szCs w:val="26"/>
           <w:lang w:val="de-DE"/>
         </w:rPr>
-        <w:t>Mir ist bekannt, dass die Arbeit in digitaler Form auf die Verwendung unerlaubter Hilfsmittel überprüft werden kann, um festzustellen, ob die Arbeit als Ganzes oder darin enthaltene Teile als Plagiat zu werten sind. Für den Vergleich meiner Arbeit mit vorhandenen Quellen erkläre ich mich damit einverstanden, dass sie in eine Datenbank aufgenommen wird und dort auch nach der Prüfung verbleibt, um einen Vergleich mit künftigen eingereichten Arbeiten zu ermöglichen.</w:t>
+        <w:t>Mir ist bekannt, dass die Arbeit in digitaler Form auf die Verwendung unerlau</w:t>
+      </w:r>
+      <w:r>
+        <w:rPr>
+          <w:rFonts w:eastAsiaTheme="majorEastAsia"/>
+          <w:sz w:val="26"/>
+          <w:szCs w:val="26"/>
+          <w:lang w:val="de-DE"/>
+        </w:rPr>
+        <w:t>b</w:t>
+      </w:r>
+      <w:r>
+        <w:rPr>
+          <w:rFonts w:eastAsiaTheme="majorEastAsia"/>
+          <w:sz w:val="26"/>
+          <w:szCs w:val="26"/>
+          <w:lang w:val="de-DE"/>
+        </w:rPr>
+        <w:t>ter Hilfsmittel überprüft werden kann, um festzustellen, ob die Arbeit als Ga</w:t>
+      </w:r>
+      <w:r>
+        <w:rPr>
+          <w:rFonts w:eastAsiaTheme="majorEastAsia"/>
+          <w:sz w:val="26"/>
+          <w:szCs w:val="26"/>
+          <w:lang w:val="de-DE"/>
+        </w:rPr>
+        <w:t>n</w:t>
+      </w:r>
+      <w:r>
+        <w:rPr>
+          <w:rFonts w:eastAsiaTheme="majorEastAsia"/>
+          <w:sz w:val="26"/>
+          <w:szCs w:val="26"/>
+          <w:lang w:val="de-DE"/>
+        </w:rPr>
+        <w:t>zes oder darin enthaltene Teile als Plagiat zu werten sind. Für den Vergleich meiner Arbeit mit vorhandenen Quellen erkläre ich mich damit einverstanden, dass sie in eine Datenbank aufgenommen wird und dort auch nach der Pr</w:t>
+      </w:r>
+      <w:r>
+        <w:rPr>
+          <w:rFonts w:eastAsiaTheme="majorEastAsia"/>
+          <w:sz w:val="26"/>
+          <w:szCs w:val="26"/>
+          <w:lang w:val="de-DE"/>
+        </w:rPr>
+        <w:t>ü</w:t>
+      </w:r>
+      <w:r>
+        <w:rPr>
+          <w:rFonts w:eastAsiaTheme="majorEastAsia"/>
+          <w:sz w:val="26"/>
+          <w:szCs w:val="26"/>
+          <w:lang w:val="de-DE"/>
+        </w:rPr>
+        <w:t>fung verbleibt, um einen Vergleich mit künftigen eingereichten Arbeiten zu e</w:t>
+      </w:r>
+      <w:r>
+        <w:rPr>
+          <w:rFonts w:eastAsiaTheme="majorEastAsia"/>
+          <w:sz w:val="26"/>
+          <w:szCs w:val="26"/>
+          <w:lang w:val="de-DE"/>
+        </w:rPr>
+        <w:t>r</w:t>
+      </w:r>
+      <w:r>
+        <w:rPr>
+          <w:rFonts w:eastAsiaTheme="majorEastAsia"/>
+          <w:sz w:val="26"/>
+          <w:szCs w:val="26"/>
+          <w:lang w:val="de-DE"/>
+        </w:rPr>
+        <w:t>möglichen.</w:t>
       </w:r>
     </w:p>
     <w:p>
@@ -652,18 +727,8 @@
           <w:lang w:val="de-DE"/>
         </w:rPr>
         <w:tab/>
-        <w:t xml:space="preserve">Kevin </w:t>
-      </w:r>
-      <w:proofErr w:type="spellStart"/>
-      <w:r>
-        <w:rPr>
-          <w:b/>
-          <w:bCs/>
-          <w:lang w:val="de-DE"/>
-        </w:rPr>
-        <w:t>Diec</w:t>
-      </w:r>
-      <w:proofErr w:type="spellEnd"/>
+        <w:t>Kevin Diec</w:t>
+      </w:r>
       <w:r>
         <w:rPr>
           <w:b/>
@@ -1205,7 +1270,7 @@
                 <w:noProof/>
                 <w:webHidden/>
               </w:rPr>
-              <w:t>3</w:t>
+              <w:t>4</w:t>
             </w:r>
             <w:r>
               <w:rPr>
@@ -1291,7 +1356,7 @@
                 <w:noProof/>
                 <w:webHidden/>
               </w:rPr>
-              <w:t>3</w:t>
+              <w:t>4</w:t>
             </w:r>
             <w:r>
               <w:rPr>
@@ -1377,7 +1442,7 @@
                 <w:noProof/>
                 <w:webHidden/>
               </w:rPr>
-              <w:t>3</w:t>
+              <w:t>4</w:t>
             </w:r>
             <w:r>
               <w:rPr>
@@ -1455,7 +1520,6 @@
         </w:rPr>
       </w:pPr>
       <w:bookmarkStart w:id="1" w:name="_Toc137365679"/>
-      <w:proofErr w:type="spellStart"/>
       <w:r>
         <w:rPr>
           <w:rFonts w:cs="Arial"/>
@@ -1464,7 +1528,6 @@
         <w:t>Projektbeschreibung</w:t>
       </w:r>
       <w:bookmarkEnd w:id="1"/>
-      <w:proofErr w:type="spellEnd"/>
     </w:p>
     <w:p>
       <w:pPr>
@@ -1487,7 +1550,6 @@
         </w:rPr>
         <w:t xml:space="preserve">In dem hier vorgelegten </w:t>
       </w:r>
-      <w:proofErr w:type="gramStart"/>
       <w:r>
         <w:rPr>
           <w:szCs w:val="24"/>
@@ -1495,7 +1557,6 @@
         </w:rPr>
         <w:t>Exposé</w:t>
       </w:r>
-      <w:proofErr w:type="gramEnd"/>
       <w:r>
         <w:rPr>
           <w:szCs w:val="24"/>
@@ -1529,23 +1590,21 @@
           <w:szCs w:val="24"/>
           <w:lang w:val="de-DE"/>
         </w:rPr>
-        <w:t xml:space="preserve"> im berufsbegleitenden </w:t>
-      </w:r>
-      <w:proofErr w:type="spellStart"/>
-      <w:r>
-        <w:rPr>
-          <w:szCs w:val="24"/>
-          <w:lang w:val="de-DE"/>
-        </w:rPr>
-        <w:t>M.Sc</w:t>
-      </w:r>
-      <w:proofErr w:type="spellEnd"/>
-      <w:r>
-        <w:rPr>
-          <w:szCs w:val="24"/>
-          <w:lang w:val="de-DE"/>
-        </w:rPr>
-        <w:t>. Data Science an der Fachhochschule Südwestfalen beschrieben.</w:t>
+        <w:t xml:space="preserve"> im berufsbegleitenden M.Sc. Data Science an der Fachhochsch</w:t>
+      </w:r>
+      <w:r>
+        <w:rPr>
+          <w:szCs w:val="24"/>
+          <w:lang w:val="de-DE"/>
+        </w:rPr>
+        <w:t>u</w:t>
+      </w:r>
+      <w:r>
+        <w:rPr>
+          <w:szCs w:val="24"/>
+          <w:lang w:val="de-DE"/>
+        </w:rPr>
+        <w:t>le Südwestfalen beschrieben.</w:t>
       </w:r>
       <w:r>
         <w:rPr>
@@ -1569,37 +1628,91 @@
           <w:szCs w:val="24"/>
           <w:lang w:val="de-DE"/>
         </w:rPr>
-        <w:t xml:space="preserve"> zur Verfügung gestellt werden, Spielergebnisse in der ersten deutschen Bundesliga vorherzusagen. </w:t>
-      </w:r>
-      <w:r>
-        <w:rPr>
-          <w:szCs w:val="24"/>
-          <w:lang w:val="de-DE"/>
-        </w:rPr>
-        <w:t>Dazu werden historische Daten zu Spielen und Vereinen von transfermarkt.de durch Web-</w:t>
-      </w:r>
-      <w:proofErr w:type="spellStart"/>
-      <w:r>
-        <w:rPr>
-          <w:szCs w:val="24"/>
-          <w:lang w:val="de-DE"/>
-        </w:rPr>
-        <w:t>Scraping</w:t>
-      </w:r>
-      <w:proofErr w:type="spellEnd"/>
-      <w:r>
-        <w:rPr>
-          <w:szCs w:val="24"/>
-          <w:lang w:val="de-DE"/>
-        </w:rPr>
-        <w:t xml:space="preserve"> gesammelt und anschließend aufbereitet und analysiert, um einen Datensatz zu erstellen, der zur Vorhersage der Spielergebnisse verwendet werden kann. </w:t>
-      </w:r>
-      <w:r>
-        <w:rPr>
-          <w:szCs w:val="24"/>
-          <w:lang w:val="de-DE"/>
-        </w:rPr>
-        <w:t>Dafür bietet Transfermarkt Informationen zu Fußballspielern, Vereinen, Marktwerten und Statistiken für verschiedene Ligen weltweit.</w:t>
+        <w:t xml:space="preserve"> zur Verfügung gestellt werden, Spie</w:t>
+      </w:r>
+      <w:r>
+        <w:rPr>
+          <w:szCs w:val="24"/>
+          <w:lang w:val="de-DE"/>
+        </w:rPr>
+        <w:t>l</w:t>
+      </w:r>
+      <w:r>
+        <w:rPr>
+          <w:szCs w:val="24"/>
+          <w:lang w:val="de-DE"/>
+        </w:rPr>
+        <w:t xml:space="preserve">ergebnisse in der ersten deutschen Bundesliga vorherzusagen. </w:t>
+      </w:r>
+      <w:r>
+        <w:rPr>
+          <w:szCs w:val="24"/>
+          <w:lang w:val="de-DE"/>
+        </w:rPr>
+        <w:t>Dazu werden histor</w:t>
+      </w:r>
+      <w:r>
+        <w:rPr>
+          <w:szCs w:val="24"/>
+          <w:lang w:val="de-DE"/>
+        </w:rPr>
+        <w:t>i</w:t>
+      </w:r>
+      <w:r>
+        <w:rPr>
+          <w:szCs w:val="24"/>
+          <w:lang w:val="de-DE"/>
+        </w:rPr>
+        <w:t>sche Daten zu Spielen und Vereinen von transfermarkt.de durch Web-Scraping g</w:t>
+      </w:r>
+      <w:r>
+        <w:rPr>
+          <w:szCs w:val="24"/>
+          <w:lang w:val="de-DE"/>
+        </w:rPr>
+        <w:t>e</w:t>
+      </w:r>
+      <w:r>
+        <w:rPr>
+          <w:szCs w:val="24"/>
+          <w:lang w:val="de-DE"/>
+        </w:rPr>
+        <w:t>sammelt und anschließend aufbereitet und analysiert, um einen Datensatz zu erste</w:t>
+      </w:r>
+      <w:r>
+        <w:rPr>
+          <w:szCs w:val="24"/>
+          <w:lang w:val="de-DE"/>
+        </w:rPr>
+        <w:t>l</w:t>
+      </w:r>
+      <w:r>
+        <w:rPr>
+          <w:szCs w:val="24"/>
+          <w:lang w:val="de-DE"/>
+        </w:rPr>
+        <w:t xml:space="preserve">len, der zur Vorhersage der Spielergebnisse verwendet werden kann. </w:t>
+      </w:r>
+      <w:r>
+        <w:rPr>
+          <w:szCs w:val="24"/>
+          <w:lang w:val="de-DE"/>
+        </w:rPr>
+        <w:t>Dafür bietet Transfermarkt Informationen zu Fußballspielern, Vereinen, Marktwerten und Statist</w:t>
+      </w:r>
+      <w:r>
+        <w:rPr>
+          <w:szCs w:val="24"/>
+          <w:lang w:val="de-DE"/>
+        </w:rPr>
+        <w:t>i</w:t>
+      </w:r>
+      <w:r>
+        <w:rPr>
+          <w:szCs w:val="24"/>
+          <w:lang w:val="de-DE"/>
+        </w:rPr>
+        <w:t>ken für verschiedene Ligen weltweit.</w:t>
       </w:r>
     </w:p>
     <w:p>
@@ -1666,10 +1779,10 @@
           <w:lang w:val="de-DE" w:eastAsia="de-DE"/>
         </w:rPr>
         <w:drawing>
-          <wp:inline distT="0" distB="0" distL="0" distR="0" wp14:anchorId="01825B71" wp14:editId="00FAB4C1">
-            <wp:extent cx="3048000" cy="4143375"/>
+          <wp:inline distT="0" distB="0" distL="0" distR="0">
+            <wp:extent cx="3143250" cy="4086225"/>
             <wp:effectExtent l="19050" t="0" r="0" b="0"/>
-            <wp:docPr id="1" name="Bild 1"/>
+            <wp:docPr id="2" name="Bild 1"/>
             <wp:cNvGraphicFramePr>
               <a:graphicFrameLocks xmlns:a="http://schemas.openxmlformats.org/drawingml/2006/main" noChangeAspect="1"/>
             </wp:cNvGraphicFramePr>
@@ -1692,7 +1805,7 @@
                   <pic:spPr bwMode="auto">
                     <a:xfrm>
                       <a:off x="0" y="0"/>
-                      <a:ext cx="3048000" cy="4143375"/>
+                      <a:ext cx="3143250" cy="4086225"/>
                     </a:xfrm>
                     <a:prstGeom prst="rect">
                       <a:avLst/>
@@ -1765,17 +1878,9 @@
           <w:lang w:val="de-DE"/>
         </w:rPr>
         <w:lastRenderedPageBreak/>
-        <w:t>Web-</w:t>
-      </w:r>
-      <w:proofErr w:type="spellStart"/>
-      <w:r>
-        <w:rPr>
-          <w:lang w:val="de-DE"/>
-        </w:rPr>
-        <w:t>Scraping</w:t>
+        <w:t>Web-Scraping</w:t>
       </w:r>
       <w:bookmarkEnd w:id="2"/>
-      <w:proofErr w:type="spellEnd"/>
       <w:r>
         <w:rPr>
           <w:lang w:val="de-DE"/>
@@ -1900,30 +2005,14 @@
           <w:szCs w:val="24"/>
           <w:lang w:val="de-DE"/>
         </w:rPr>
-        <w:t>-</w:t>
-      </w:r>
-      <w:proofErr w:type="spellStart"/>
-      <w:r>
-        <w:rPr>
-          <w:szCs w:val="24"/>
-          <w:lang w:val="de-DE"/>
-        </w:rPr>
-        <w:t>S</w:t>
-      </w:r>
-      <w:r>
-        <w:rPr>
-          <w:szCs w:val="24"/>
-          <w:lang w:val="de-DE"/>
-        </w:rPr>
-        <w:t>crapings</w:t>
-      </w:r>
-      <w:proofErr w:type="spellEnd"/>
-      <w:r>
-        <w:rPr>
-          <w:szCs w:val="24"/>
-          <w:lang w:val="de-DE"/>
-        </w:rPr>
-        <w:t xml:space="preserve"> </w:t>
+        <w:t>-S</w:t>
+      </w:r>
+      <w:r>
+        <w:rPr>
+          <w:szCs w:val="24"/>
+          <w:lang w:val="de-DE"/>
+        </w:rPr>
+        <w:t xml:space="preserve">crapings </w:t>
       </w:r>
       <w:r>
         <w:rPr>
@@ -1968,14 +2057,49 @@
           <w:szCs w:val="24"/>
           <w:lang w:val="de-DE"/>
         </w:rPr>
-        <w:t xml:space="preserve"> als Basis URL</w:t>
-      </w:r>
-      <w:r>
-        <w:rPr>
-          <w:szCs w:val="24"/>
-          <w:lang w:val="de-DE"/>
-        </w:rPr>
-        <w:t xml:space="preserve"> genutzt</w:t>
+        <w:t xml:space="preserve"> als Basis</w:t>
+      </w:r>
+      <w:r>
+        <w:rPr>
+          <w:szCs w:val="24"/>
+          <w:lang w:val="de-DE"/>
+        </w:rPr>
+        <w:t>-</w:t>
+      </w:r>
+      <w:r>
+        <w:rPr>
+          <w:szCs w:val="24"/>
+          <w:lang w:val="de-DE"/>
+        </w:rPr>
+        <w:t>URL</w:t>
+      </w:r>
+      <w:r>
+        <w:rPr>
+          <w:szCs w:val="24"/>
+          <w:lang w:val="de-DE"/>
+        </w:rPr>
+        <w:t xml:space="preserve"> </w:t>
+      </w:r>
+      <w:r>
+        <w:rPr>
+          <w:szCs w:val="24"/>
+          <w:lang w:val="de-DE"/>
+        </w:rPr>
+        <w:t>ang</w:t>
+      </w:r>
+      <w:r>
+        <w:rPr>
+          <w:szCs w:val="24"/>
+          <w:lang w:val="de-DE"/>
+        </w:rPr>
+        <w:t>e</w:t>
+      </w:r>
+      <w:r>
+        <w:rPr>
+          <w:szCs w:val="24"/>
+          <w:lang w:val="de-DE"/>
+        </w:rPr>
+        <w:t>wendet</w:t>
       </w:r>
       <w:r>
         <w:rPr>
@@ -2003,14 +2127,42 @@
           <w:szCs w:val="24"/>
           <w:lang w:val="de-DE"/>
         </w:rPr>
-        <w:t xml:space="preserve"> die weiteren URL-Pfade</w:t>
-      </w:r>
-      <w:r>
-        <w:rPr>
-          <w:szCs w:val="24"/>
-          <w:lang w:val="de-DE"/>
-        </w:rPr>
-        <w:t xml:space="preserve"> untersucht</w:t>
+        <w:t xml:space="preserve"> </w:t>
+      </w:r>
+      <w:r>
+        <w:rPr>
+          <w:szCs w:val="24"/>
+          <w:lang w:val="de-DE"/>
+        </w:rPr>
+        <w:t>weitere</w:t>
+      </w:r>
+      <w:r>
+        <w:rPr>
+          <w:szCs w:val="24"/>
+          <w:lang w:val="de-DE"/>
+        </w:rPr>
+        <w:t xml:space="preserve"> URL-Pfade</w:t>
+      </w:r>
+      <w:r>
+        <w:rPr>
+          <w:szCs w:val="24"/>
+          <w:lang w:val="de-DE"/>
+        </w:rPr>
+        <w:t xml:space="preserve"> unte</w:t>
+      </w:r>
+      <w:r>
+        <w:rPr>
+          <w:szCs w:val="24"/>
+          <w:lang w:val="de-DE"/>
+        </w:rPr>
+        <w:t>r</w:t>
+      </w:r>
+      <w:r>
+        <w:rPr>
+          <w:szCs w:val="24"/>
+          <w:lang w:val="de-DE"/>
+        </w:rPr>
+        <w:t>sucht</w:t>
       </w:r>
       <w:r>
         <w:rPr>
@@ -2045,7 +2197,21 @@
           <w:szCs w:val="24"/>
           <w:lang w:val="de-DE"/>
         </w:rPr>
-        <w:t xml:space="preserve"> Saison und Spieltage</w:t>
+        <w:t xml:space="preserve"> Saison und Spie</w:t>
+      </w:r>
+      <w:r>
+        <w:rPr>
+          <w:szCs w:val="24"/>
+          <w:lang w:val="de-DE"/>
+        </w:rPr>
+        <w:t>l</w:t>
+      </w:r>
+      <w:r>
+        <w:rPr>
+          <w:szCs w:val="24"/>
+          <w:lang w:val="de-DE"/>
+        </w:rPr>
+        <w:t>tage</w:t>
       </w:r>
       <w:r>
         <w:rPr>
@@ -2066,7 +2232,21 @@
           <w:szCs w:val="24"/>
           <w:lang w:val="de-DE"/>
         </w:rPr>
-        <w:t>. Über eine Loop-Funktion können alle Kombinationsmöglichkeiten daraus extrahiert werden.</w:t>
+        <w:t>. Über eine Loop-Funktion können alle Kombinationsmöglichkeiten daraus e</w:t>
+      </w:r>
+      <w:r>
+        <w:rPr>
+          <w:szCs w:val="24"/>
+          <w:lang w:val="de-DE"/>
+        </w:rPr>
+        <w:t>x</w:t>
+      </w:r>
+      <w:r>
+        <w:rPr>
+          <w:szCs w:val="24"/>
+          <w:lang w:val="de-DE"/>
+        </w:rPr>
+        <w:t>trahiert werden.</w:t>
       </w:r>
     </w:p>
     <w:p>
@@ -2095,7 +2275,6 @@
         </w:rPr>
         <w:t xml:space="preserve">Die erste Datenselektion erfolgte mit den Python-Bibliotheken </w:t>
       </w:r>
-      <w:proofErr w:type="spellStart"/>
       <w:r>
         <w:rPr>
           <w:i/>
@@ -2105,7 +2284,6 @@
         </w:rPr>
         <w:t>requests</w:t>
       </w:r>
-      <w:proofErr w:type="spellEnd"/>
       <w:r>
         <w:rPr>
           <w:szCs w:val="24"/>
@@ -2113,7 +2291,6 @@
         </w:rPr>
         <w:t xml:space="preserve">, </w:t>
       </w:r>
-      <w:proofErr w:type="spellStart"/>
       <w:r>
         <w:rPr>
           <w:i/>
@@ -2123,7 +2300,6 @@
         </w:rPr>
         <w:t>BeautifulSoup</w:t>
       </w:r>
-      <w:proofErr w:type="spellEnd"/>
       <w:r>
         <w:rPr>
           <w:szCs w:val="24"/>
@@ -2131,7 +2307,6 @@
         </w:rPr>
         <w:t xml:space="preserve"> und </w:t>
       </w:r>
-      <w:proofErr w:type="spellStart"/>
       <w:r>
         <w:rPr>
           <w:i/>
@@ -2141,7 +2316,6 @@
         </w:rPr>
         <w:t>lxml</w:t>
       </w:r>
-      <w:proofErr w:type="spellEnd"/>
       <w:r>
         <w:rPr>
           <w:i/>
@@ -2165,7 +2339,6 @@
         </w:rPr>
         <w:t xml:space="preserve">Mit dem Modul </w:t>
       </w:r>
-      <w:proofErr w:type="spellStart"/>
       <w:r>
         <w:rPr>
           <w:i/>
@@ -2175,7 +2348,6 @@
         </w:rPr>
         <w:t>requests</w:t>
       </w:r>
-      <w:proofErr w:type="spellEnd"/>
       <w:r>
         <w:rPr>
           <w:szCs w:val="24"/>
@@ -2202,7 +2374,21 @@
           <w:szCs w:val="24"/>
           <w:lang w:val="de-DE"/>
         </w:rPr>
-        <w:t xml:space="preserve"> eine Anfrage an die vorgegebene URL zu senden und die HTTP-Daten der Webseite auszulesen</w:t>
+        <w:t xml:space="preserve"> eine Anfrage an die vorgegebene URL zu senden und die </w:t>
+      </w:r>
+      <w:r>
+        <w:rPr>
+          <w:szCs w:val="24"/>
+          <w:lang w:val="de-DE"/>
+        </w:rPr>
+        <w:t>HTML-</w:t>
+      </w:r>
+      <w:r>
+        <w:rPr>
+          <w:szCs w:val="24"/>
+          <w:lang w:val="de-DE"/>
+        </w:rPr>
+        <w:t>Daten der Webseite auszulesen</w:t>
       </w:r>
       <w:r>
         <w:rPr>
@@ -2249,7 +2435,6 @@
         </w:rPr>
         <w:t xml:space="preserve"> das Modul </w:t>
       </w:r>
-      <w:proofErr w:type="spellStart"/>
       <w:r>
         <w:rPr>
           <w:i/>
@@ -2268,7 +2453,6 @@
         </w:rPr>
         <w:t>eautifulSoup</w:t>
       </w:r>
-      <w:proofErr w:type="spellEnd"/>
       <w:r>
         <w:rPr>
           <w:szCs w:val="24"/>
@@ -2295,23 +2479,21 @@
           <w:szCs w:val="24"/>
           <w:lang w:val="de-DE"/>
         </w:rPr>
-        <w:t xml:space="preserve">Python-Bibliothek, die beim </w:t>
-      </w:r>
-      <w:proofErr w:type="spellStart"/>
-      <w:r>
-        <w:rPr>
-          <w:szCs w:val="24"/>
-          <w:lang w:val="de-DE"/>
-        </w:rPr>
-        <w:t>Webscraping</w:t>
-      </w:r>
-      <w:proofErr w:type="spellEnd"/>
-      <w:r>
-        <w:rPr>
-          <w:szCs w:val="24"/>
-          <w:lang w:val="de-DE"/>
-        </w:rPr>
-        <w:t xml:space="preserve"> eine wichtige Rolle spielt. Sie dient dazu, HTM</w:t>
+        <w:t>Python-Bibliothek, die beim Web</w:t>
+      </w:r>
+      <w:r>
+        <w:rPr>
+          <w:szCs w:val="24"/>
+          <w:lang w:val="de-DE"/>
+        </w:rPr>
+        <w:t>-S</w:t>
+      </w:r>
+      <w:r>
+        <w:rPr>
+          <w:szCs w:val="24"/>
+          <w:lang w:val="de-DE"/>
+        </w:rPr>
+        <w:t>craping eine wichtige Rolle spielt. Sie dient dazu, HTM</w:t>
       </w:r>
       <w:r>
         <w:rPr>
@@ -2348,7 +2530,6 @@
         </w:rPr>
         <w:t xml:space="preserve"> In dieser Ausarbeitung wird </w:t>
       </w:r>
-      <w:proofErr w:type="spellStart"/>
       <w:r>
         <w:rPr>
           <w:i/>
@@ -2358,7 +2539,6 @@
         </w:rPr>
         <w:t>BeautifulSoup</w:t>
       </w:r>
-      <w:proofErr w:type="spellEnd"/>
       <w:r>
         <w:rPr>
           <w:szCs w:val="24"/>
@@ -2373,7 +2553,6 @@
         </w:rPr>
         <w:t>„</w:t>
       </w:r>
-      <w:proofErr w:type="spellStart"/>
       <w:r>
         <w:rPr>
           <w:szCs w:val="24"/>
@@ -2381,7 +2560,6 @@
         </w:rPr>
         <w:t>lxml</w:t>
       </w:r>
-      <w:proofErr w:type="spellEnd"/>
       <w:r>
         <w:rPr>
           <w:szCs w:val="24"/>
@@ -2410,7 +2588,6 @@
         </w:rPr>
         <w:t xml:space="preserve"> </w:t>
       </w:r>
-      <w:proofErr w:type="spellStart"/>
       <w:r>
         <w:rPr>
           <w:i/>
@@ -2420,7 +2597,6 @@
         </w:rPr>
         <w:t>lxml</w:t>
       </w:r>
-      <w:proofErr w:type="spellEnd"/>
       <w:r>
         <w:rPr>
           <w:szCs w:val="24"/>
@@ -2428,7 +2604,6 @@
         </w:rPr>
         <w:t xml:space="preserve"> kann </w:t>
       </w:r>
-      <w:proofErr w:type="spellStart"/>
       <w:r>
         <w:rPr>
           <w:i/>
@@ -2438,13 +2613,26 @@
         </w:rPr>
         <w:t>BeautifulSoup</w:t>
       </w:r>
-      <w:proofErr w:type="spellEnd"/>
-      <w:r>
-        <w:rPr>
-          <w:szCs w:val="24"/>
-          <w:lang w:val="de-DE"/>
-        </w:rPr>
-        <w:t xml:space="preserve"> von den Funktionen und Vorteilen dieser leistungsstarken Bibliothek profitieren, um die Analyse und Manipulation von Webseiteninhalten zu optimieren.</w:t>
+      <w:r>
+        <w:rPr>
+          <w:szCs w:val="24"/>
+          <w:lang w:val="de-DE"/>
+        </w:rPr>
+        <w:t xml:space="preserve"> von den F</w:t>
+      </w:r>
+      <w:r>
+        <w:rPr>
+          <w:szCs w:val="24"/>
+          <w:lang w:val="de-DE"/>
+        </w:rPr>
+        <w:t xml:space="preserve">unktionen und Vorteilen dieser </w:t>
+      </w:r>
+      <w:r>
+        <w:rPr>
+          <w:szCs w:val="24"/>
+          <w:lang w:val="de-DE"/>
+        </w:rPr>
+        <w:t>Bibliothek profitieren, um die Analyse und Manipulation von Webseiteninhalten zu optimieren.</w:t>
       </w:r>
       <w:r>
         <w:rPr>
@@ -2507,7 +2695,21 @@
           <w:szCs w:val="24"/>
           <w:lang w:val="de-DE"/>
         </w:rPr>
-        <w:t>die Datenstruktur zu verstehen und spezifische Elemente wie Tabellen, Überschriften, Links oder Absätze zu identifizieren.</w:t>
+        <w:t>die Datenstruktur zu ve</w:t>
+      </w:r>
+      <w:r>
+        <w:rPr>
+          <w:szCs w:val="24"/>
+          <w:lang w:val="de-DE"/>
+        </w:rPr>
+        <w:t>r</w:t>
+      </w:r>
+      <w:r>
+        <w:rPr>
+          <w:szCs w:val="24"/>
+          <w:lang w:val="de-DE"/>
+        </w:rPr>
+        <w:t>stehen und spezifische Elemente wie Tabellen, Überschriften, Links oder Absätze zu identifizieren.</w:t>
       </w:r>
       <w:r>
         <w:rPr>
@@ -2578,7 +2780,6 @@
         </w:rPr>
         <w:t xml:space="preserve">die Methode </w:t>
       </w:r>
-      <w:proofErr w:type="spellStart"/>
       <w:r>
         <w:rPr>
           <w:i/>
@@ -2588,7 +2789,6 @@
         </w:rPr>
         <w:t>etree</w:t>
       </w:r>
-      <w:proofErr w:type="spellEnd"/>
       <w:r>
         <w:rPr>
           <w:szCs w:val="24"/>
@@ -2596,7 +2796,6 @@
         </w:rPr>
         <w:t xml:space="preserve"> aus dem Modul </w:t>
       </w:r>
-      <w:proofErr w:type="spellStart"/>
       <w:r>
         <w:rPr>
           <w:i/>
@@ -2606,7 +2805,6 @@
         </w:rPr>
         <w:t>lxml</w:t>
       </w:r>
-      <w:proofErr w:type="spellEnd"/>
       <w:r>
         <w:rPr>
           <w:szCs w:val="24"/>
@@ -2663,7 +2861,6 @@
         </w:rPr>
         <w:t xml:space="preserve">uf die Struktur der XPATH-Logik mit </w:t>
       </w:r>
-      <w:proofErr w:type="spellStart"/>
       <w:r>
         <w:rPr>
           <w:i/>
@@ -2673,7 +2870,6 @@
         </w:rPr>
         <w:t>etree</w:t>
       </w:r>
-      <w:proofErr w:type="spellEnd"/>
       <w:r>
         <w:rPr>
           <w:szCs w:val="24"/>
@@ -2714,30 +2910,28 @@
           <w:szCs w:val="24"/>
           <w:lang w:val="de-DE"/>
         </w:rPr>
-        <w:t>zu identifizieren und</w:t>
-      </w:r>
-      <w:r>
-        <w:rPr>
-          <w:szCs w:val="24"/>
-          <w:lang w:val="de-DE"/>
-        </w:rPr>
-        <w:t xml:space="preserve"> über eine </w:t>
-      </w:r>
-      <w:proofErr w:type="spellStart"/>
-      <w:r>
-        <w:rPr>
-          <w:szCs w:val="24"/>
-          <w:lang w:val="de-DE"/>
-        </w:rPr>
-        <w:t>For</w:t>
-      </w:r>
-      <w:proofErr w:type="spellEnd"/>
-      <w:r>
-        <w:rPr>
-          <w:szCs w:val="24"/>
-          <w:lang w:val="de-DE"/>
-        </w:rPr>
-        <w:t xml:space="preserve">-Loop </w:t>
+        <w:t>zu identifizi</w:t>
+      </w:r>
+      <w:r>
+        <w:rPr>
+          <w:szCs w:val="24"/>
+          <w:lang w:val="de-DE"/>
+        </w:rPr>
+        <w:t>e</w:t>
+      </w:r>
+      <w:r>
+        <w:rPr>
+          <w:szCs w:val="24"/>
+          <w:lang w:val="de-DE"/>
+        </w:rPr>
+        <w:t>ren und</w:t>
+      </w:r>
+      <w:r>
+        <w:rPr>
+          <w:szCs w:val="24"/>
+          <w:lang w:val="de-DE"/>
+        </w:rPr>
+        <w:t xml:space="preserve"> über eine For-Loop </w:t>
       </w:r>
       <w:r>
         <w:rPr>
@@ -2785,23 +2979,7 @@
           <w:szCs w:val="24"/>
           <w:lang w:val="de-DE"/>
         </w:rPr>
-        <w:t>Erste Web-</w:t>
-      </w:r>
-      <w:proofErr w:type="spellStart"/>
-      <w:r>
-        <w:rPr>
-          <w:szCs w:val="24"/>
-          <w:lang w:val="de-DE"/>
-        </w:rPr>
-        <w:t>Scraping</w:t>
-      </w:r>
-      <w:proofErr w:type="spellEnd"/>
-      <w:r>
-        <w:rPr>
-          <w:szCs w:val="24"/>
-          <w:lang w:val="de-DE"/>
-        </w:rPr>
-        <w:t xml:space="preserve"> </w:t>
+        <w:t xml:space="preserve">Erste Web-Scraping </w:t>
       </w:r>
       <w:r>
         <w:rPr>
@@ -2825,35 +3003,7 @@
           <w:rPr>
             <w:rStyle w:val="Hyperlink"/>
           </w:rPr>
-          <w:t>web-mining/</w:t>
-        </w:r>
-        <w:proofErr w:type="spellStart"/>
-        <w:r>
-          <w:rPr>
-            <w:rStyle w:val="Hyperlink"/>
-          </w:rPr>
-          <w:t>Crawler.ipynb</w:t>
-        </w:r>
-        <w:proofErr w:type="spellEnd"/>
-        <w:r>
-          <w:rPr>
-            <w:rStyle w:val="Hyperlink"/>
-          </w:rPr>
-          <w:t xml:space="preserve"> at main · </w:t>
-        </w:r>
-        <w:proofErr w:type="spellStart"/>
-        <w:r>
-          <w:rPr>
-            <w:rStyle w:val="Hyperlink"/>
-          </w:rPr>
-          <w:t>lucajanas</w:t>
-        </w:r>
-        <w:proofErr w:type="spellEnd"/>
-        <w:r>
-          <w:rPr>
-            <w:rStyle w:val="Hyperlink"/>
-          </w:rPr>
-          <w:t>/web-mining (github.com)</w:t>
+          <w:t>web-mining/Crawler.ipynb at main · lucajanas/web-mining (github.com)</w:t>
         </w:r>
       </w:hyperlink>
     </w:p>
@@ -2931,7 +3081,7 @@
           <w:szCs w:val="24"/>
           <w:lang w:val="de-DE"/>
         </w:rPr>
-        <w:t>Zur Datenanalyse gehört die Überlegung und Auswahl der Features</w:t>
+        <w:t>Zur Datenanalyse gehört die Auswahl der Features</w:t>
       </w:r>
       <w:r>
         <w:rPr>
@@ -2993,233 +3143,341 @@
           <w:szCs w:val="24"/>
           <w:lang w:val="de-DE"/>
         </w:rPr>
-        <w:t>Durchschnittsalter</w:t>
+        <w:t>Durc</w:t>
       </w:r>
       <w:r>
         <w:rPr>
           <w:bCs/>
-          <w:szCs w:val="24"/>
-          <w:lang w:val="de-DE"/>
-        </w:rPr>
-        <w:t xml:space="preserve"> usw. scheinen gute Indikatoren zur Prognose eines Spielausgangs zu sein. Die Datenanalyse schließt die Modellanalyse mit ein, denn es muss festgelegt werden, wie genau die Struktur der Trainingsdaten auszusehen hat. </w:t>
-      </w:r>
-      <w:commentRangeStart w:id="4"/>
+          <w:i/>
+          <w:iCs/>
+          <w:szCs w:val="24"/>
+          <w:lang w:val="de-DE"/>
+        </w:rPr>
+        <w:t>h</w:t>
+      </w:r>
       <w:r>
         <w:rPr>
           <w:bCs/>
-          <w:szCs w:val="24"/>
-          <w:lang w:val="de-DE"/>
-        </w:rPr>
-        <w:t>Zum aktuellen Zeitpunkt wird ein Model favorisiert, welches auf das Verhältnis der Features von Mannschaft 1 zu Mannschaft 2 trainiert werden soll.</w:t>
-      </w:r>
-      <w:commentRangeEnd w:id="4"/>
-      <w:r>
-        <w:rPr>
-          <w:rStyle w:val="Kommentarzeichen"/>
-        </w:rPr>
-        <w:commentReference w:id="4"/>
-      </w:r>
-    </w:p>
-    <w:p>
-      <w:pPr>
-        <w:pStyle w:val="berschrift1"/>
-        <w:rPr>
-          <w:lang w:val="de-DE"/>
-        </w:rPr>
-      </w:pPr>
-      <w:bookmarkStart w:id="5" w:name="_Toc137365682"/>
-      <w:r>
-        <w:rPr>
-          <w:lang w:val="de-DE"/>
-        </w:rPr>
-        <w:t>Datenaufbereitung</w:t>
-      </w:r>
-      <w:bookmarkEnd w:id="5"/>
+          <w:i/>
+          <w:iCs/>
+          <w:szCs w:val="24"/>
+          <w:lang w:val="de-DE"/>
+        </w:rPr>
+        <w:t>schnittsalter</w:t>
+      </w:r>
+      <w:r>
+        <w:rPr>
+          <w:bCs/>
+          <w:szCs w:val="24"/>
+          <w:lang w:val="de-DE"/>
+        </w:rPr>
+        <w:t xml:space="preserve"> usw. </w:t>
+      </w:r>
+      <w:r>
+        <w:rPr>
+          <w:bCs/>
+          <w:szCs w:val="24"/>
+          <w:lang w:val="de-DE"/>
+        </w:rPr>
+        <w:t>könnten</w:t>
+      </w:r>
+      <w:r>
+        <w:rPr>
+          <w:bCs/>
+          <w:szCs w:val="24"/>
+          <w:lang w:val="de-DE"/>
+        </w:rPr>
+        <w:t xml:space="preserve"> gute Indikatoren zur Prognose eines Spiel</w:t>
+      </w:r>
+      <w:r>
+        <w:rPr>
+          <w:bCs/>
+          <w:szCs w:val="24"/>
+          <w:lang w:val="de-DE"/>
+        </w:rPr>
+        <w:t>ausgangs</w:t>
+      </w:r>
+      <w:r>
+        <w:rPr>
+          <w:bCs/>
+          <w:szCs w:val="24"/>
+          <w:lang w:val="de-DE"/>
+        </w:rPr>
+        <w:t xml:space="preserve"> sein.</w:t>
+      </w:r>
     </w:p>
     <w:p>
       <w:pPr>
         <w:pStyle w:val="TEXTBODYNS"/>
         <w:spacing w:line="288" w:lineRule="auto"/>
         <w:rPr>
-          <w:szCs w:val="24"/>
-          <w:lang w:val="de-DE"/>
-        </w:rPr>
-      </w:pPr>
+          <w:bCs/>
+          <w:szCs w:val="24"/>
+          <w:lang w:val="de-DE"/>
+        </w:rPr>
+      </w:pPr>
+      <w:r>
+        <w:rPr>
+          <w:bCs/>
+          <w:szCs w:val="24"/>
+          <w:lang w:val="de-DE"/>
+        </w:rPr>
+        <w:t>Bei der Auswahl der Features werden unterschiedliche Möglichkeiten zum Aufbau des Datensatzes untersucht. Eine Möglichkeit wäre jedes Feature in zweifacher Au</w:t>
+      </w:r>
+      <w:r>
+        <w:rPr>
+          <w:bCs/>
+          <w:szCs w:val="24"/>
+          <w:lang w:val="de-DE"/>
+        </w:rPr>
+        <w:t>s</w:t>
+      </w:r>
+      <w:r>
+        <w:rPr>
+          <w:bCs/>
+          <w:szCs w:val="24"/>
+          <w:lang w:val="de-DE"/>
+        </w:rPr>
+        <w:t>prägung zu haben, jeweils einmal für Heim- und Auswärtsmannschaft.</w:t>
+      </w:r>
+      <w:r>
+        <w:rPr>
+          <w:bCs/>
+          <w:szCs w:val="24"/>
+          <w:lang w:val="de-DE"/>
+        </w:rPr>
+        <w:t xml:space="preserve"> Eine </w:t>
+      </w:r>
+      <w:r>
+        <w:rPr>
+          <w:bCs/>
+          <w:szCs w:val="24"/>
+          <w:lang w:val="de-DE"/>
+        </w:rPr>
+        <w:t>Alternat</w:t>
+      </w:r>
+      <w:r>
+        <w:rPr>
+          <w:bCs/>
+          <w:szCs w:val="24"/>
+          <w:lang w:val="de-DE"/>
+        </w:rPr>
+        <w:t>i</w:t>
+      </w:r>
+      <w:r>
+        <w:rPr>
+          <w:bCs/>
+          <w:szCs w:val="24"/>
+          <w:lang w:val="de-DE"/>
+        </w:rPr>
+        <w:t>v</w:t>
+      </w:r>
+      <w:r>
+        <w:rPr>
+          <w:bCs/>
+          <w:szCs w:val="24"/>
+          <w:lang w:val="de-DE"/>
+        </w:rPr>
+        <w:t>e</w:t>
+      </w:r>
+      <w:r>
+        <w:rPr>
+          <w:bCs/>
+          <w:szCs w:val="24"/>
+          <w:lang w:val="de-DE"/>
+        </w:rPr>
+        <w:t xml:space="preserve"> d</w:t>
+      </w:r>
+      <w:r>
+        <w:rPr>
+          <w:bCs/>
+          <w:szCs w:val="24"/>
+          <w:lang w:val="de-DE"/>
+        </w:rPr>
+        <w:t>a</w:t>
+      </w:r>
+      <w:r>
+        <w:rPr>
+          <w:bCs/>
+          <w:szCs w:val="24"/>
+          <w:lang w:val="de-DE"/>
+        </w:rPr>
+        <w:t>zu wäre</w:t>
+      </w:r>
+      <w:r>
+        <w:rPr>
+          <w:bCs/>
+          <w:szCs w:val="24"/>
+          <w:lang w:val="de-DE"/>
+        </w:rPr>
+        <w:t xml:space="preserve"> ein Model</w:t>
+      </w:r>
+      <w:r>
+        <w:rPr>
+          <w:bCs/>
+          <w:szCs w:val="24"/>
+          <w:lang w:val="de-DE"/>
+        </w:rPr>
+        <w:t>l</w:t>
+      </w:r>
+      <w:r>
+        <w:rPr>
+          <w:bCs/>
+          <w:szCs w:val="24"/>
+          <w:lang w:val="de-DE"/>
+        </w:rPr>
+        <w:t>, welches auf d</w:t>
+      </w:r>
+      <w:r>
+        <w:rPr>
+          <w:bCs/>
+          <w:szCs w:val="24"/>
+          <w:lang w:val="de-DE"/>
+        </w:rPr>
+        <w:t>en</w:t>
+      </w:r>
+      <w:r>
+        <w:rPr>
+          <w:bCs/>
+          <w:szCs w:val="24"/>
+          <w:lang w:val="de-DE"/>
+        </w:rPr>
+        <w:t xml:space="preserve"> Verhältnis</w:t>
+      </w:r>
+      <w:r>
+        <w:rPr>
+          <w:bCs/>
+          <w:szCs w:val="24"/>
+          <w:lang w:val="de-DE"/>
+        </w:rPr>
+        <w:t>sen</w:t>
+      </w:r>
+      <w:r>
+        <w:rPr>
+          <w:bCs/>
+          <w:szCs w:val="24"/>
+          <w:lang w:val="de-DE"/>
+        </w:rPr>
+        <w:t xml:space="preserve"> der Features von </w:t>
+      </w:r>
+      <w:r>
+        <w:rPr>
+          <w:bCs/>
+          <w:szCs w:val="24"/>
+          <w:lang w:val="de-DE"/>
+        </w:rPr>
+        <w:t>Heim- und Auswärtsmannschaft</w:t>
+      </w:r>
+      <w:r>
+        <w:rPr>
+          <w:bCs/>
+          <w:szCs w:val="24"/>
+          <w:lang w:val="de-DE"/>
+        </w:rPr>
+        <w:t xml:space="preserve"> trainiert </w:t>
+      </w:r>
+      <w:r>
+        <w:rPr>
+          <w:bCs/>
+          <w:szCs w:val="24"/>
+          <w:lang w:val="de-DE"/>
+        </w:rPr>
+        <w:t>wird.</w:t>
+      </w:r>
     </w:p>
     <w:p>
       <w:pPr>
         <w:pStyle w:val="TEXTBODYNS"/>
         <w:spacing w:line="288" w:lineRule="auto"/>
         <w:rPr>
-          <w:szCs w:val="24"/>
-          <w:lang w:val="de-DE"/>
-        </w:rPr>
-      </w:pPr>
-      <w:r>
-        <w:rPr>
-          <w:szCs w:val="24"/>
-          <w:lang w:val="de-DE"/>
-        </w:rPr>
-        <w:t xml:space="preserve">Wenn die Datenstruktur festgelegt wurde, gilt es die Trainingsdaten aufzubereiten. Einige Features weisen eine saisonale Dynamik auf. Bei einigen Features ergibt sich die Dynamik sogar pro Spieltag. Ziel ist ein </w:t>
-      </w:r>
-      <w:r>
-        <w:rPr>
-          <w:szCs w:val="24"/>
-          <w:lang w:val="de-DE"/>
-        </w:rPr>
-        <w:t>sequenziell</w:t>
-      </w:r>
-      <w:r>
-        <w:rPr>
-          <w:szCs w:val="24"/>
-          <w:lang w:val="de-DE"/>
-        </w:rPr>
-        <w:t>-spielabhängiger Aufbau der Datenstruktur, dessen finales Resultat die Feature</w:t>
-      </w:r>
-      <w:r>
-        <w:rPr>
-          <w:szCs w:val="24"/>
-          <w:lang w:val="de-DE"/>
-        </w:rPr>
-        <w:t>s</w:t>
-      </w:r>
-      <w:r>
-        <w:rPr>
-          <w:szCs w:val="24"/>
-          <w:lang w:val="de-DE"/>
-        </w:rPr>
-        <w:t xml:space="preserve"> (X-Werte) und dazugehörigen Label</w:t>
-      </w:r>
-      <w:r>
-        <w:rPr>
-          <w:szCs w:val="24"/>
-          <w:lang w:val="de-DE"/>
-        </w:rPr>
-        <w:t>s</w:t>
-      </w:r>
-      <w:r>
-        <w:rPr>
-          <w:szCs w:val="24"/>
-          <w:lang w:val="de-DE"/>
-        </w:rPr>
-        <w:t xml:space="preserve"> (Y-Wert/Spielausgang) darstellen und direkt von einem Klassifikationsmodell verarbeitet werden </w:t>
-      </w:r>
-      <w:r>
-        <w:rPr>
-          <w:szCs w:val="24"/>
-          <w:lang w:val="de-DE"/>
-        </w:rPr>
-        <w:t>können soll</w:t>
-      </w:r>
-      <w:r>
-        <w:rPr>
-          <w:szCs w:val="24"/>
-          <w:lang w:val="de-DE"/>
-        </w:rPr>
-        <w:t xml:space="preserve">. </w:t>
-      </w:r>
-    </w:p>
-    <w:p>
-      <w:pPr>
-        <w:pStyle w:val="berschrift1"/>
-        <w:rPr>
-          <w:lang w:val="de-DE"/>
-        </w:rPr>
-      </w:pPr>
-      <w:bookmarkStart w:id="6" w:name="_Toc137365683"/>
-      <w:r>
-        <w:rPr>
-          <w:lang w:val="de-DE"/>
-        </w:rPr>
-        <w:t>Modelltraining- und Test</w:t>
-      </w:r>
-      <w:bookmarkEnd w:id="6"/>
+          <w:bCs/>
+          <w:szCs w:val="24"/>
+          <w:lang w:val="de-DE"/>
+        </w:rPr>
+      </w:pPr>
     </w:p>
     <w:p>
       <w:pPr>
         <w:pStyle w:val="TEXTBODYNS"/>
         <w:spacing w:line="288" w:lineRule="auto"/>
         <w:rPr>
-          <w:szCs w:val="24"/>
-          <w:lang w:val="de-DE"/>
-        </w:rPr>
-      </w:pPr>
+          <w:bCs/>
+          <w:szCs w:val="24"/>
+          <w:lang w:val="de-DE"/>
+        </w:rPr>
+      </w:pPr>
+      <w:r>
+        <w:rPr>
+          <w:bCs/>
+          <w:noProof/>
+          <w:szCs w:val="24"/>
+          <w:lang w:val="de-DE" w:eastAsia="de-DE"/>
+        </w:rPr>
+        <w:drawing>
+          <wp:inline distT="0" distB="0" distL="0" distR="0">
+            <wp:extent cx="5760085" cy="4152835"/>
+            <wp:effectExtent l="19050" t="0" r="0" b="0"/>
+            <wp:docPr id="4" name="Bild 4"/>
+            <wp:cNvGraphicFramePr>
+              <a:graphicFrameLocks xmlns:a="http://schemas.openxmlformats.org/drawingml/2006/main" noChangeAspect="1"/>
+            </wp:cNvGraphicFramePr>
+            <a:graphic xmlns:a="http://schemas.openxmlformats.org/drawingml/2006/main">
+              <a:graphicData uri="http://schemas.openxmlformats.org/drawingml/2006/picture">
+                <pic:pic xmlns:pic="http://schemas.openxmlformats.org/drawingml/2006/picture">
+                  <pic:nvPicPr>
+                    <pic:cNvPr id="0" name="Picture 4"/>
+                    <pic:cNvPicPr>
+                      <a:picLocks noChangeAspect="1" noChangeArrowheads="1"/>
+                    </pic:cNvPicPr>
+                  </pic:nvPicPr>
+                  <pic:blipFill>
+                    <a:blip r:embed="rId15" cstate="print"/>
+                    <a:srcRect/>
+                    <a:stretch>
+                      <a:fillRect/>
+                    </a:stretch>
+                  </pic:blipFill>
+                  <pic:spPr bwMode="auto">
+                    <a:xfrm>
+                      <a:off x="0" y="0"/>
+                      <a:ext cx="5760085" cy="4152835"/>
+                    </a:xfrm>
+                    <a:prstGeom prst="rect">
+                      <a:avLst/>
+                    </a:prstGeom>
+                    <a:noFill/>
+                    <a:ln w="9525">
+                      <a:noFill/>
+                      <a:miter lim="800000"/>
+                      <a:headEnd/>
+                      <a:tailEnd/>
+                    </a:ln>
+                  </pic:spPr>
+                </pic:pic>
+              </a:graphicData>
+            </a:graphic>
+          </wp:inline>
+        </w:drawing>
+      </w:r>
     </w:p>
     <w:p>
       <w:pPr>
         <w:pStyle w:val="TEXTBODYNS"/>
         <w:spacing w:line="288" w:lineRule="auto"/>
         <w:rPr>
-          <w:szCs w:val="24"/>
-          <w:lang w:val="de-DE"/>
-        </w:rPr>
-      </w:pPr>
-      <w:r>
-        <w:rPr>
-          <w:szCs w:val="24"/>
-          <w:lang w:val="de-DE"/>
-        </w:rPr>
-        <w:t xml:space="preserve">Für die Modellprognose, ob eine Mannschaft gewinnt, verliert oder unentschieden spielt, sollen bekannte Klassifikatoren wie </w:t>
-      </w:r>
-      <w:proofErr w:type="spellStart"/>
-      <w:r>
-        <w:rPr>
-          <w:szCs w:val="24"/>
-          <w:lang w:val="de-DE"/>
-        </w:rPr>
-        <w:t>XGBoost</w:t>
-      </w:r>
-      <w:proofErr w:type="spellEnd"/>
-      <w:r>
-        <w:rPr>
-          <w:szCs w:val="24"/>
-          <w:lang w:val="de-DE"/>
-        </w:rPr>
-        <w:t>-Klassifikator oder SVM-</w:t>
-      </w:r>
-      <w:r>
-        <w:rPr>
-          <w:szCs w:val="24"/>
-          <w:lang w:val="de-DE"/>
-        </w:rPr>
-        <w:t xml:space="preserve"> </w:t>
-      </w:r>
-      <w:r>
-        <w:rPr>
-          <w:szCs w:val="24"/>
-          <w:lang w:val="de-DE"/>
-        </w:rPr>
-        <w:t>Klassifikator</w:t>
-      </w:r>
-      <w:r>
-        <w:rPr>
-          <w:szCs w:val="24"/>
-          <w:lang w:val="de-DE"/>
-        </w:rPr>
-        <w:t xml:space="preserve"> zum Einsatz kommen. Dabei wird der Datensatz als Erstes in ein Trainings- und Testdatenset aufgeteilt. Mit dem Trainingsset wird das Modell trainiert und am Testdatenset soll die Performance des trainierten Modells/Modelle überprüft werden können.</w:t>
-      </w:r>
-    </w:p>
-    <w:p>
-      <w:pPr>
-        <w:pStyle w:val="berschrift1"/>
-        <w:rPr>
-          <w:lang w:val="de-DE"/>
-        </w:rPr>
-      </w:pPr>
-      <w:bookmarkStart w:id="7" w:name="_Toc137365684"/>
-      <w:r>
-        <w:rPr>
-          <w:lang w:val="de-DE"/>
-        </w:rPr>
-        <w:t>Ergebnisanalyse</w:t>
-      </w:r>
-      <w:bookmarkEnd w:id="7"/>
+          <w:bCs/>
+          <w:szCs w:val="24"/>
+          <w:lang w:val="de-DE"/>
+        </w:rPr>
+      </w:pPr>
     </w:p>
     <w:p>
       <w:pPr>
         <w:pStyle w:val="TEXTBODYNS"/>
         <w:spacing w:line="288" w:lineRule="auto"/>
         <w:rPr>
+          <w:bCs/>
+          <w:szCs w:val="24"/>
           <w:lang w:val="de-DE"/>
         </w:rPr>
       </w:pPr>
@@ -3229,81 +3487,491 @@
         <w:pStyle w:val="TEXTBODYNS"/>
         <w:spacing w:line="288" w:lineRule="auto"/>
         <w:rPr>
-          <w:lang w:val="de-DE"/>
-        </w:rPr>
-      </w:pPr>
-      <w:r>
-        <w:rPr>
-          <w:lang w:val="de-DE"/>
-        </w:rPr>
-        <w:t>Nach der Prognose</w:t>
-      </w:r>
-      <w:r>
-        <w:rPr>
-          <w:lang w:val="de-DE"/>
-        </w:rPr>
-        <w:t xml:space="preserve"> soll</w:t>
-      </w:r>
-      <w:r>
-        <w:rPr>
-          <w:lang w:val="de-DE"/>
-        </w:rPr>
-        <w:t xml:space="preserve"> an den Testdaten</w:t>
-      </w:r>
-      <w:r>
-        <w:rPr>
-          <w:lang w:val="de-DE"/>
-        </w:rPr>
-        <w:t xml:space="preserve"> </w:t>
-      </w:r>
-      <w:r>
-        <w:rPr>
-          <w:lang w:val="de-DE"/>
-        </w:rPr>
-        <w:t xml:space="preserve">die Performance mit </w:t>
-      </w:r>
-      <w:proofErr w:type="spellStart"/>
-      <w:r>
-        <w:rPr>
-          <w:lang w:val="de-DE"/>
-        </w:rPr>
-        <w:t>Klassifikationsmetriken</w:t>
-      </w:r>
-      <w:proofErr w:type="spellEnd"/>
-      <w:r>
-        <w:rPr>
-          <w:lang w:val="de-DE"/>
-        </w:rPr>
-        <w:t xml:space="preserve"> wie „</w:t>
-      </w:r>
-      <w:proofErr w:type="spellStart"/>
-      <w:r>
-        <w:rPr>
-          <w:lang w:val="de-DE"/>
-        </w:rPr>
-        <w:t>Accuracy</w:t>
-      </w:r>
-      <w:proofErr w:type="spellEnd"/>
-      <w:r>
-        <w:rPr>
-          <w:lang w:val="de-DE"/>
-        </w:rPr>
-        <w:t xml:space="preserve">, Precision, Recall“ überprüft und gemessen werden. Dabei soll auch untersucht werden, ob die Prognose für bestimmte Mannschaften besser zutrifft als für andere. Die Ergebnisse werden graphisch aufbereitet und gegenübergestellt. </w:t>
-      </w:r>
+          <w:bCs/>
+          <w:szCs w:val="24"/>
+          <w:lang w:val="de-DE"/>
+        </w:rPr>
+      </w:pPr>
     </w:p>
     <w:p>
       <w:pPr>
         <w:pStyle w:val="TEXTBODYNS"/>
         <w:spacing w:line="288" w:lineRule="auto"/>
         <w:rPr>
+          <w:bCs/>
+          <w:szCs w:val="24"/>
+          <w:lang w:val="de-DE"/>
+        </w:rPr>
+      </w:pPr>
+    </w:p>
+    <w:p>
+      <w:pPr>
+        <w:pStyle w:val="TEXTBODYNS"/>
+        <w:spacing w:line="288" w:lineRule="auto"/>
+        <w:rPr>
+          <w:bCs/>
+          <w:szCs w:val="24"/>
+          <w:lang w:val="de-DE"/>
+        </w:rPr>
+      </w:pPr>
+    </w:p>
+    <w:p>
+      <w:pPr>
+        <w:pStyle w:val="TEXTBODYNS"/>
+        <w:spacing w:line="288" w:lineRule="auto"/>
+        <w:rPr>
+          <w:bCs/>
+          <w:szCs w:val="24"/>
+          <w:lang w:val="de-DE"/>
+        </w:rPr>
+      </w:pPr>
+    </w:p>
+    <w:p>
+      <w:pPr>
+        <w:pStyle w:val="TEXTBODYNS"/>
+        <w:spacing w:line="288" w:lineRule="auto"/>
+        <w:rPr>
+          <w:bCs/>
+          <w:szCs w:val="24"/>
+          <w:lang w:val="de-DE"/>
+        </w:rPr>
+      </w:pPr>
+    </w:p>
+    <w:p>
+      <w:pPr>
+        <w:pStyle w:val="TEXTBODYNS"/>
+        <w:spacing w:line="288" w:lineRule="auto"/>
+        <w:rPr>
+          <w:bCs/>
+          <w:szCs w:val="24"/>
+          <w:lang w:val="de-DE"/>
+        </w:rPr>
+      </w:pPr>
+    </w:p>
+    <w:p>
+      <w:pPr>
+        <w:pStyle w:val="berschrift1"/>
+        <w:rPr>
+          <w:lang w:val="de-DE"/>
+        </w:rPr>
+      </w:pPr>
+      <w:bookmarkStart w:id="4" w:name="_Toc137365682"/>
+      <w:r>
+        <w:rPr>
+          <w:lang w:val="de-DE"/>
+        </w:rPr>
+        <w:lastRenderedPageBreak/>
+        <w:t>Datenaufbereitung</w:t>
+      </w:r>
+      <w:bookmarkEnd w:id="4"/>
+    </w:p>
+    <w:p>
+      <w:pPr>
+        <w:pStyle w:val="TEXTBODYNS"/>
+        <w:spacing w:line="288" w:lineRule="auto"/>
+        <w:rPr>
+          <w:szCs w:val="24"/>
+          <w:lang w:val="de-DE"/>
+        </w:rPr>
+      </w:pPr>
+    </w:p>
+    <w:p>
+      <w:pPr>
+        <w:pStyle w:val="TEXTBODYNS"/>
+        <w:spacing w:line="288" w:lineRule="auto"/>
+        <w:rPr>
+          <w:szCs w:val="24"/>
+          <w:lang w:val="de-DE"/>
+        </w:rPr>
+      </w:pPr>
+      <w:r>
+        <w:rPr>
+          <w:szCs w:val="24"/>
+          <w:lang w:val="de-DE"/>
+        </w:rPr>
+        <w:t xml:space="preserve">Wenn die Datenstruktur festgelegt wurde, gilt es die Trainingsdaten aufzubereiten. Einige Features weisen eine saisonale Dynamik auf. Bei einigen Features ergibt sich die Dynamik sogar pro Spieltag. Ziel ist ein </w:t>
+      </w:r>
+      <w:r>
+        <w:rPr>
+          <w:szCs w:val="24"/>
+          <w:lang w:val="de-DE"/>
+        </w:rPr>
+        <w:t>sequenziell</w:t>
+      </w:r>
+      <w:r>
+        <w:rPr>
+          <w:szCs w:val="24"/>
+          <w:lang w:val="de-DE"/>
+        </w:rPr>
+        <w:t>-spielabhängiger Aufbau der Datenstruktur, dessen finales Resultat die Feature</w:t>
+      </w:r>
+      <w:r>
+        <w:rPr>
+          <w:szCs w:val="24"/>
+          <w:lang w:val="de-DE"/>
+        </w:rPr>
+        <w:t>s</w:t>
+      </w:r>
+      <w:r>
+        <w:rPr>
+          <w:szCs w:val="24"/>
+          <w:lang w:val="de-DE"/>
+        </w:rPr>
+        <w:t xml:space="preserve"> (X-Werte) und dazugehörigen Label</w:t>
+      </w:r>
+      <w:r>
+        <w:rPr>
+          <w:szCs w:val="24"/>
+          <w:lang w:val="de-DE"/>
+        </w:rPr>
+        <w:t>s</w:t>
+      </w:r>
+      <w:r>
+        <w:rPr>
+          <w:szCs w:val="24"/>
+          <w:lang w:val="de-DE"/>
+        </w:rPr>
+        <w:t xml:space="preserve"> (Y-Wert/Spielausgang) darstellen und direkt von einem Klassifikationsmodell verarbeitet werden </w:t>
+      </w:r>
+      <w:r>
+        <w:rPr>
+          <w:szCs w:val="24"/>
+          <w:lang w:val="de-DE"/>
+        </w:rPr>
+        <w:t>können</w:t>
+      </w:r>
+      <w:r>
+        <w:rPr>
+          <w:szCs w:val="24"/>
+          <w:lang w:val="de-DE"/>
+        </w:rPr>
+        <w:t xml:space="preserve">. </w:t>
+      </w:r>
+    </w:p>
+    <w:p>
+      <w:pPr>
+        <w:pStyle w:val="berschrift1"/>
+        <w:rPr>
+          <w:lang w:val="de-DE"/>
+        </w:rPr>
+      </w:pPr>
+      <w:bookmarkStart w:id="5" w:name="_Toc137365683"/>
+      <w:r>
+        <w:rPr>
+          <w:lang w:val="de-DE"/>
+        </w:rPr>
+        <w:t xml:space="preserve">Modelltraining </w:t>
+      </w:r>
+      <w:r>
+        <w:rPr>
+          <w:lang w:val="de-DE"/>
+        </w:rPr>
+        <w:t xml:space="preserve">und </w:t>
+      </w:r>
+      <w:r>
+        <w:rPr>
+          <w:lang w:val="de-DE"/>
+        </w:rPr>
+        <w:t>-t</w:t>
+      </w:r>
+      <w:r>
+        <w:rPr>
+          <w:lang w:val="de-DE"/>
+        </w:rPr>
+        <w:t>est</w:t>
+      </w:r>
+      <w:bookmarkEnd w:id="5"/>
+    </w:p>
+    <w:p>
+      <w:pPr>
+        <w:pStyle w:val="TEXTBODYNS"/>
+        <w:spacing w:line="288" w:lineRule="auto"/>
+        <w:rPr>
+          <w:szCs w:val="24"/>
+          <w:lang w:val="de-DE"/>
+        </w:rPr>
+      </w:pPr>
+    </w:p>
+    <w:p>
+      <w:pPr>
+        <w:pStyle w:val="TEXTBODYNS"/>
+        <w:spacing w:line="288" w:lineRule="auto"/>
+        <w:rPr>
+          <w:szCs w:val="24"/>
+          <w:lang w:val="de-DE"/>
+        </w:rPr>
+      </w:pPr>
+      <w:r>
+        <w:rPr>
+          <w:szCs w:val="24"/>
+          <w:lang w:val="de-DE"/>
+        </w:rPr>
+        <w:t>Für die Modellprognose, ob eine Mannschaft gewinnt, verliert od</w:t>
+      </w:r>
+      <w:r>
+        <w:rPr>
+          <w:szCs w:val="24"/>
+          <w:lang w:val="de-DE"/>
+        </w:rPr>
+        <w:t xml:space="preserve">er unentschieden spielt, sollen </w:t>
+      </w:r>
+      <w:r>
+        <w:rPr>
+          <w:szCs w:val="24"/>
+          <w:lang w:val="de-DE"/>
+        </w:rPr>
+        <w:t>bekannte Klassifikatoren wie XGBoost-Klassifikator oder SVM-</w:t>
+      </w:r>
+      <w:r>
+        <w:rPr>
+          <w:szCs w:val="24"/>
+          <w:lang w:val="de-DE"/>
+        </w:rPr>
+        <w:t xml:space="preserve"> </w:t>
+      </w:r>
+      <w:r>
+        <w:rPr>
+          <w:szCs w:val="24"/>
+          <w:lang w:val="de-DE"/>
+        </w:rPr>
+        <w:t>Klassifikator</w:t>
+      </w:r>
+      <w:r>
+        <w:rPr>
+          <w:szCs w:val="24"/>
+          <w:lang w:val="de-DE"/>
+        </w:rPr>
+        <w:t xml:space="preserve"> zum Einsatz kommen. Dabei wird der Datensatz als Erstes in ein Tra</w:t>
+      </w:r>
+      <w:r>
+        <w:rPr>
+          <w:szCs w:val="24"/>
+          <w:lang w:val="de-DE"/>
+        </w:rPr>
+        <w:t>i</w:t>
+      </w:r>
+      <w:r>
+        <w:rPr>
+          <w:szCs w:val="24"/>
+          <w:lang w:val="de-DE"/>
+        </w:rPr>
+        <w:t>nings- und Testdaten</w:t>
+      </w:r>
+      <w:r>
+        <w:rPr>
+          <w:szCs w:val="24"/>
+          <w:lang w:val="de-DE"/>
+        </w:rPr>
+        <w:t>satz</w:t>
+      </w:r>
+      <w:r>
+        <w:rPr>
+          <w:szCs w:val="24"/>
+          <w:lang w:val="de-DE"/>
+        </w:rPr>
+        <w:t xml:space="preserve"> aufgeteilt. Mit dem Trainings</w:t>
+      </w:r>
+      <w:r>
+        <w:rPr>
+          <w:szCs w:val="24"/>
+          <w:lang w:val="de-DE"/>
+        </w:rPr>
+        <w:t xml:space="preserve">datensatz </w:t>
+      </w:r>
+      <w:r>
+        <w:rPr>
+          <w:szCs w:val="24"/>
+          <w:lang w:val="de-DE"/>
+        </w:rPr>
+        <w:t xml:space="preserve">wird das Modell trainiert und </w:t>
+      </w:r>
+      <w:r>
+        <w:rPr>
+          <w:szCs w:val="24"/>
+          <w:lang w:val="de-DE"/>
+        </w:rPr>
+        <w:t>mit Hilfe des</w:t>
+      </w:r>
+      <w:r>
+        <w:rPr>
+          <w:szCs w:val="24"/>
+          <w:lang w:val="de-DE"/>
+        </w:rPr>
+        <w:t xml:space="preserve"> Testdatens</w:t>
+      </w:r>
+      <w:r>
+        <w:rPr>
+          <w:szCs w:val="24"/>
+          <w:lang w:val="de-DE"/>
+        </w:rPr>
+        <w:t>atzes wird</w:t>
+      </w:r>
+      <w:r>
+        <w:rPr>
+          <w:szCs w:val="24"/>
+          <w:lang w:val="de-DE"/>
+        </w:rPr>
+        <w:t xml:space="preserve"> die Performance des trainierten M</w:t>
+      </w:r>
+      <w:r>
+        <w:rPr>
+          <w:szCs w:val="24"/>
+          <w:lang w:val="de-DE"/>
+        </w:rPr>
+        <w:t>o</w:t>
+      </w:r>
+      <w:r>
+        <w:rPr>
+          <w:szCs w:val="24"/>
+          <w:lang w:val="de-DE"/>
+        </w:rPr>
+        <w:t>dells/Modelle überprüft</w:t>
+      </w:r>
+      <w:r>
+        <w:rPr>
+          <w:szCs w:val="24"/>
+          <w:lang w:val="de-DE"/>
+        </w:rPr>
+        <w:t>.</w:t>
+      </w:r>
+    </w:p>
+    <w:p>
+      <w:pPr>
+        <w:pStyle w:val="berschrift1"/>
+        <w:rPr>
+          <w:lang w:val="de-DE"/>
+        </w:rPr>
+      </w:pPr>
+      <w:bookmarkStart w:id="6" w:name="_Toc137365684"/>
+      <w:r>
+        <w:rPr>
+          <w:lang w:val="de-DE"/>
+        </w:rPr>
+        <w:t>Ergebnisanalyse</w:t>
+      </w:r>
+      <w:bookmarkEnd w:id="6"/>
+    </w:p>
+    <w:p>
+      <w:pPr>
+        <w:pStyle w:val="TEXTBODYNS"/>
+        <w:spacing w:line="288" w:lineRule="auto"/>
+        <w:rPr>
+          <w:lang w:val="de-DE"/>
+        </w:rPr>
+      </w:pPr>
+    </w:p>
+    <w:p>
+      <w:pPr>
+        <w:pStyle w:val="TEXTBODYNS"/>
+        <w:spacing w:line="288" w:lineRule="auto"/>
+        <w:rPr>
+          <w:lang w:val="de-DE"/>
+        </w:rPr>
+      </w:pPr>
+      <w:r>
+        <w:rPr>
+          <w:lang w:val="de-DE"/>
+        </w:rPr>
+        <w:t>Nach der Prognose</w:t>
+      </w:r>
+      <w:r>
+        <w:rPr>
+          <w:lang w:val="de-DE"/>
+        </w:rPr>
+        <w:t xml:space="preserve"> </w:t>
+      </w:r>
+      <w:r>
+        <w:rPr>
+          <w:lang w:val="de-DE"/>
+        </w:rPr>
+        <w:t>wird mit Hilfe der</w:t>
+      </w:r>
+      <w:r>
+        <w:rPr>
+          <w:lang w:val="de-DE"/>
+        </w:rPr>
+        <w:t xml:space="preserve"> Testdaten</w:t>
+      </w:r>
+      <w:r>
+        <w:rPr>
+          <w:lang w:val="de-DE"/>
+        </w:rPr>
+        <w:t xml:space="preserve"> </w:t>
+      </w:r>
+      <w:r>
+        <w:rPr>
+          <w:lang w:val="de-DE"/>
+        </w:rPr>
+        <w:t>die Performance</w:t>
+      </w:r>
+      <w:r>
+        <w:rPr>
+          <w:lang w:val="de-DE"/>
+        </w:rPr>
+        <w:t xml:space="preserve"> der Modelle</w:t>
+      </w:r>
+      <w:r>
+        <w:rPr>
+          <w:lang w:val="de-DE"/>
+        </w:rPr>
+        <w:t xml:space="preserve"> mit </w:t>
+      </w:r>
+      <w:r>
+        <w:rPr>
+          <w:lang w:val="de-DE"/>
+        </w:rPr>
+        <w:t xml:space="preserve">Klassifikationsmetriken wie </w:t>
+      </w:r>
+      <w:r>
+        <w:rPr>
+          <w:lang w:val="de-DE"/>
+        </w:rPr>
+        <w:t xml:space="preserve">z.B. </w:t>
+      </w:r>
+      <w:r>
+        <w:rPr>
+          <w:lang w:val="de-DE"/>
+        </w:rPr>
+        <w:t xml:space="preserve">Accuracy, Precision, Recall überprüft und gemessen. Dabei </w:t>
+      </w:r>
+      <w:r>
+        <w:rPr>
+          <w:lang w:val="de-DE"/>
+        </w:rPr>
+        <w:t>wird</w:t>
+      </w:r>
+      <w:r>
+        <w:rPr>
+          <w:lang w:val="de-DE"/>
+        </w:rPr>
+        <w:t xml:space="preserve"> auch untersucht, ob die Prognose für bestimmte Mannschaften besser zutrifft als für andere. Die Ergebnisse werden graphisch aufbereitet und gegenübe</w:t>
+      </w:r>
+      <w:r>
+        <w:rPr>
+          <w:lang w:val="de-DE"/>
+        </w:rPr>
+        <w:t>r</w:t>
+      </w:r>
+      <w:r>
+        <w:rPr>
+          <w:lang w:val="de-DE"/>
+        </w:rPr>
+        <w:t xml:space="preserve">gestellt. </w:t>
+      </w:r>
+    </w:p>
+    <w:p>
+      <w:pPr>
+        <w:pStyle w:val="TEXTBODYNS"/>
+        <w:spacing w:line="288" w:lineRule="auto"/>
+        <w:rPr>
           <w:szCs w:val="24"/>
           <w:lang w:val="de-DE"/>
         </w:rPr>
       </w:pPr>
     </w:p>
     <w:sectPr>
-      <w:footerReference w:type="default" r:id="rId19"/>
-      <w:footerReference w:type="first" r:id="rId20"/>
+      <w:footerReference w:type="default" r:id="rId16"/>
+      <w:footerReference w:type="first" r:id="rId17"/>
       <w:pgSz w:w="11906" w:h="16838"/>
       <w:pgMar w:top="1418" w:right="1134" w:bottom="1418" w:left="1701" w:header="709" w:footer="709" w:gutter="0"/>
       <w:pgNumType w:start="1"/>
@@ -3313,28 +3981,6 @@
     </w:sectPr>
   </w:body>
 </w:document>
-</file>
-
-<file path=word/comments.xml><?xml version="1.0" encoding="utf-8"?>
-<w:comments xmlns:wpc="http://schemas.microsoft.com/office/word/2010/wordprocessingCanvas" xmlns:cx="http://schemas.microsoft.com/office/drawing/2014/chartex" xmlns:cx1="http://schemas.microsoft.com/office/drawing/2015/9/8/chartex" xmlns:cx2="http://schemas.microsoft.com/office/drawing/2015/10/21/chartex" xmlns:cx3="http://schemas.microsoft.com/office/drawing/2016/5/9/chartex" xmlns:cx4="http://schemas.microsoft.com/office/drawing/2016/5/10/chartex" xmlns:cx5="http://schemas.microsoft.com/office/drawing/2016/5/11/chartex" xmlns:cx6="http://schemas.microsoft.com/office/drawing/2016/5/12/chartex" xmlns:cx7="http://schemas.microsoft.com/office/drawing/2016/5/13/chartex" xmlns:cx8="http://schemas.microsoft.com/office/drawing/2016/5/14/chartex" xmlns:mc="http://schemas.openxmlformats.org/markup-compatibility/2006" xmlns:aink="http://schemas.microsoft.com/office/drawing/2016/ink" xmlns:am3d="http://schemas.microsoft.com/office/drawing/2017/model3d" xmlns:o="urn:schemas-microsoft-com:office:office" xmlns:oel="http://schemas.microsoft.com/office/2019/extlst" xmlns:r="http://schemas.openxmlformats.org/officeDocument/2006/relationships" xmlns:m="http://schemas.openxmlformats.org/officeDocument/2006/math" xmlns:v="urn:schemas-microsoft-com:vml" xmlns:wp14="http://schemas.microsoft.com/office/word/2010/wordprocessingDrawing" xmlns:wp="http://schemas.openxmlformats.org/drawingml/2006/wordprocessingDrawing" xmlns:w10="urn:schemas-microsoft-com:office:word" xmlns:w="http://schemas.openxmlformats.org/wordprocessingml/2006/main" xmlns:w14="http://schemas.microsoft.com/office/word/2010/wordml" xmlns:w15="http://schemas.microsoft.com/office/word/2012/wordml" xmlns:w16cex="http://schemas.microsoft.com/office/word/2018/wordml/cex" xmlns:w16cid="http://schemas.microsoft.com/office/word/2016/wordml/cid" xmlns:w16="http://schemas.microsoft.com/office/word/2018/wordml" xmlns:w16sdtdh="http://schemas.microsoft.com/office/word/2020/wordml/sdtdatahash" xmlns:w16se="http://schemas.microsoft.com/office/word/2015/wordml/symex" xmlns:wpg="http://schemas.microsoft.com/office/word/2010/wordprocessingGroup" xmlns:wpi="http://schemas.microsoft.com/office/word/2010/wordprocessingInk" xmlns:wne="http://schemas.microsoft.com/office/word/2006/wordml" xmlns:wps="http://schemas.microsoft.com/office/word/2010/wordprocessingShape" mc:Ignorable="w14 w15 w16se w16cid w16 w16cex w16sdtdh wp14">
-  <w:comment w:id="4" w:author="Luca Janas" w:date="2023-06-11T11:09:00Z" w:initials="LJ">
-    <w:p>
-      <w:pPr>
-        <w:pStyle w:val="Kommentartext"/>
-        <w:jc w:val="left"/>
-      </w:pPr>
-      <w:r>
-        <w:rPr>
-          <w:rStyle w:val="Kommentarzeichen"/>
-        </w:rPr>
-        <w:annotationRef/>
-      </w:r>
-      <w:r>
-        <w:t>Beispiele</w:t>
-      </w:r>
-    </w:p>
-  </w:comment>
-</w:comments>
 </file>
 
 <file path=word/commentsExtended.xml><?xml version="1.0" encoding="utf-8"?>
@@ -3356,7 +4002,7 @@
 </file>
 
 <file path=word/endnotes.xml><?xml version="1.0" encoding="utf-8"?>
-<w:endnotes xmlns:wpc="http://schemas.microsoft.com/office/word/2010/wordprocessingCanvas" xmlns:cx="http://schemas.microsoft.com/office/drawing/2014/chartex" xmlns:cx1="http://schemas.microsoft.com/office/drawing/2015/9/8/chartex" xmlns:cx2="http://schemas.microsoft.com/office/drawing/2015/10/21/chartex" xmlns:cx3="http://schemas.microsoft.com/office/drawing/2016/5/9/chartex" xmlns:cx4="http://schemas.microsoft.com/office/drawing/2016/5/10/chartex" xmlns:cx5="http://schemas.microsoft.com/office/drawing/2016/5/11/chartex" xmlns:cx6="http://schemas.microsoft.com/office/drawing/2016/5/12/chartex" xmlns:cx7="http://schemas.microsoft.com/office/drawing/2016/5/13/chartex" xmlns:cx8="http://schemas.microsoft.com/office/drawing/2016/5/14/chartex" xmlns:mc="http://schemas.openxmlformats.org/markup-compatibility/2006" xmlns:aink="http://schemas.microsoft.com/office/drawing/2016/ink" xmlns:am3d="http://schemas.microsoft.com/office/drawing/2017/model3d" xmlns:o="urn:schemas-microsoft-com:office:office" xmlns:oel="http://schemas.microsoft.com/office/2019/extlst" xmlns:r="http://schemas.openxmlformats.org/officeDocument/2006/relationships" xmlns:m="http://schemas.openxmlformats.org/officeDocument/2006/math" xmlns:v="urn:schemas-microsoft-com:vml" xmlns:wp14="http://schemas.microsoft.com/office/word/2010/wordprocessingDrawing" xmlns:wp="http://schemas.openxmlformats.org/drawingml/2006/wordprocessingDrawing" xmlns:w10="urn:schemas-microsoft-com:office:word" xmlns:w="http://schemas.openxmlformats.org/wordprocessingml/2006/main" xmlns:w14="http://schemas.microsoft.com/office/word/2010/wordml" xmlns:w15="http://schemas.microsoft.com/office/word/2012/wordml" xmlns:w16cex="http://schemas.microsoft.com/office/word/2018/wordml/cex" xmlns:w16cid="http://schemas.microsoft.com/office/word/2016/wordml/cid" xmlns:w16="http://schemas.microsoft.com/office/word/2018/wordml" xmlns:w16sdtdh="http://schemas.microsoft.com/office/word/2020/wordml/sdtdatahash" xmlns:w16se="http://schemas.microsoft.com/office/word/2015/wordml/symex" xmlns:wpg="http://schemas.microsoft.com/office/word/2010/wordprocessingGroup" xmlns:wpi="http://schemas.microsoft.com/office/word/2010/wordprocessingInk" xmlns:wne="http://schemas.microsoft.com/office/word/2006/wordml" xmlns:wps="http://schemas.microsoft.com/office/word/2010/wordprocessingShape" mc:Ignorable="w14 w15 w16se w16cid w16 w16cex w16sdtdh wp14">
+<w:endnotes xmlns:ve="http://schemas.openxmlformats.org/markup-compatibility/2006" xmlns:o="urn:schemas-microsoft-com:office:office" xmlns:r="http://schemas.openxmlformats.org/officeDocument/2006/relationships" xmlns:m="http://schemas.openxmlformats.org/officeDocument/2006/math" xmlns:v="urn:schemas-microsoft-com:vml" xmlns:wp="http://schemas.openxmlformats.org/drawingml/2006/wordprocessingDrawing" xmlns:w10="urn:schemas-microsoft-com:office:word" xmlns:w="http://schemas.openxmlformats.org/wordprocessingml/2006/main" xmlns:wne="http://schemas.microsoft.com/office/word/2006/wordml">
   <w:endnote w:type="separator" w:id="-1">
     <w:p>
       <w:pPr>
@@ -3381,7 +4027,7 @@
 </file>
 
 <file path=word/footer1.xml><?xml version="1.0" encoding="utf-8"?>
-<w:ftr xmlns:wpc="http://schemas.microsoft.com/office/word/2010/wordprocessingCanvas" xmlns:cx="http://schemas.microsoft.com/office/drawing/2014/chartex" xmlns:cx1="http://schemas.microsoft.com/office/drawing/2015/9/8/chartex" xmlns:cx2="http://schemas.microsoft.com/office/drawing/2015/10/21/chartex" xmlns:cx3="http://schemas.microsoft.com/office/drawing/2016/5/9/chartex" xmlns:cx4="http://schemas.microsoft.com/office/drawing/2016/5/10/chartex" xmlns:cx5="http://schemas.microsoft.com/office/drawing/2016/5/11/chartex" xmlns:cx6="http://schemas.microsoft.com/office/drawing/2016/5/12/chartex" xmlns:cx7="http://schemas.microsoft.com/office/drawing/2016/5/13/chartex" xmlns:cx8="http://schemas.microsoft.com/office/drawing/2016/5/14/chartex" xmlns:mc="http://schemas.openxmlformats.org/markup-compatibility/2006" xmlns:aink="http://schemas.microsoft.com/office/drawing/2016/ink" xmlns:am3d="http://schemas.microsoft.com/office/drawing/2017/model3d" xmlns:o="urn:schemas-microsoft-com:office:office" xmlns:oel="http://schemas.microsoft.com/office/2019/extlst" xmlns:r="http://schemas.openxmlformats.org/officeDocument/2006/relationships" xmlns:m="http://schemas.openxmlformats.org/officeDocument/2006/math" xmlns:v="urn:schemas-microsoft-com:vml" xmlns:wp14="http://schemas.microsoft.com/office/word/2010/wordprocessingDrawing" xmlns:wp="http://schemas.openxmlformats.org/drawingml/2006/wordprocessingDrawing" xmlns:w10="urn:schemas-microsoft-com:office:word" xmlns:w="http://schemas.openxmlformats.org/wordprocessingml/2006/main" xmlns:w14="http://schemas.microsoft.com/office/word/2010/wordml" xmlns:w15="http://schemas.microsoft.com/office/word/2012/wordml" xmlns:w16cex="http://schemas.microsoft.com/office/word/2018/wordml/cex" xmlns:w16cid="http://schemas.microsoft.com/office/word/2016/wordml/cid" xmlns:w16="http://schemas.microsoft.com/office/word/2018/wordml" xmlns:w16sdtdh="http://schemas.microsoft.com/office/word/2020/wordml/sdtdatahash" xmlns:w16se="http://schemas.microsoft.com/office/word/2015/wordml/symex" xmlns:wpg="http://schemas.microsoft.com/office/word/2010/wordprocessingGroup" xmlns:wpi="http://schemas.microsoft.com/office/word/2010/wordprocessingInk" xmlns:wne="http://schemas.microsoft.com/office/word/2006/wordml" xmlns:wps="http://schemas.microsoft.com/office/word/2010/wordprocessingShape" mc:Ignorable="w14 w15 w16se w16cid w16 w16cex w16sdtdh wp14">
+<w:ftr xmlns:ve="http://schemas.openxmlformats.org/markup-compatibility/2006" xmlns:o="urn:schemas-microsoft-com:office:office" xmlns:r="http://schemas.openxmlformats.org/officeDocument/2006/relationships" xmlns:m="http://schemas.openxmlformats.org/officeDocument/2006/math" xmlns:v="urn:schemas-microsoft-com:vml" xmlns:wp="http://schemas.openxmlformats.org/drawingml/2006/wordprocessingDrawing" xmlns:w10="urn:schemas-microsoft-com:office:word" xmlns:w="http://schemas.openxmlformats.org/wordprocessingml/2006/main" xmlns:wne="http://schemas.microsoft.com/office/word/2006/wordml">
   <w:p>
     <w:pPr>
       <w:pStyle w:val="Fuzeile"/>
@@ -3390,7 +4036,7 @@
       <w:rPr>
         <w:noProof/>
       </w:rPr>
-      <w:pict w14:anchorId="04F35DA8">
+      <w:pict>
         <v:shapetype id="_x0000_t202" coordsize="21600,21600" o:spt="202" path="m,l,21600r21600,l21600,xe">
           <v:stroke joinstyle="miter"/>
           <v:path gradientshapeok="t" o:connecttype="rect"/>
@@ -3428,7 +4074,7 @@
 </file>
 
 <file path=word/footer2.xml><?xml version="1.0" encoding="utf-8"?>
-<w:ftr xmlns:wpc="http://schemas.microsoft.com/office/word/2010/wordprocessingCanvas" xmlns:cx="http://schemas.microsoft.com/office/drawing/2014/chartex" xmlns:cx1="http://schemas.microsoft.com/office/drawing/2015/9/8/chartex" xmlns:cx2="http://schemas.microsoft.com/office/drawing/2015/10/21/chartex" xmlns:cx3="http://schemas.microsoft.com/office/drawing/2016/5/9/chartex" xmlns:cx4="http://schemas.microsoft.com/office/drawing/2016/5/10/chartex" xmlns:cx5="http://schemas.microsoft.com/office/drawing/2016/5/11/chartex" xmlns:cx6="http://schemas.microsoft.com/office/drawing/2016/5/12/chartex" xmlns:cx7="http://schemas.microsoft.com/office/drawing/2016/5/13/chartex" xmlns:cx8="http://schemas.microsoft.com/office/drawing/2016/5/14/chartex" xmlns:mc="http://schemas.openxmlformats.org/markup-compatibility/2006" xmlns:aink="http://schemas.microsoft.com/office/drawing/2016/ink" xmlns:am3d="http://schemas.microsoft.com/office/drawing/2017/model3d" xmlns:o="urn:schemas-microsoft-com:office:office" xmlns:oel="http://schemas.microsoft.com/office/2019/extlst" xmlns:r="http://schemas.openxmlformats.org/officeDocument/2006/relationships" xmlns:m="http://schemas.openxmlformats.org/officeDocument/2006/math" xmlns:v="urn:schemas-microsoft-com:vml" xmlns:wp14="http://schemas.microsoft.com/office/word/2010/wordprocessingDrawing" xmlns:wp="http://schemas.openxmlformats.org/drawingml/2006/wordprocessingDrawing" xmlns:w10="urn:schemas-microsoft-com:office:word" xmlns:w="http://schemas.openxmlformats.org/wordprocessingml/2006/main" xmlns:w14="http://schemas.microsoft.com/office/word/2010/wordml" xmlns:w15="http://schemas.microsoft.com/office/word/2012/wordml" xmlns:w16cex="http://schemas.microsoft.com/office/word/2018/wordml/cex" xmlns:w16cid="http://schemas.microsoft.com/office/word/2016/wordml/cid" xmlns:w16="http://schemas.microsoft.com/office/word/2018/wordml" xmlns:w16sdtdh="http://schemas.microsoft.com/office/word/2020/wordml/sdtdatahash" xmlns:w16se="http://schemas.microsoft.com/office/word/2015/wordml/symex" xmlns:wpg="http://schemas.microsoft.com/office/word/2010/wordprocessingGroup" xmlns:wpi="http://schemas.microsoft.com/office/word/2010/wordprocessingInk" xmlns:wne="http://schemas.microsoft.com/office/word/2006/wordml" xmlns:wps="http://schemas.microsoft.com/office/word/2010/wordprocessingShape" mc:Ignorable="w14 w15 w16se w16cid w16 w16cex w16sdtdh wp14">
+<w:ftr xmlns:ve="http://schemas.openxmlformats.org/markup-compatibility/2006" xmlns:o="urn:schemas-microsoft-com:office:office" xmlns:r="http://schemas.openxmlformats.org/officeDocument/2006/relationships" xmlns:m="http://schemas.openxmlformats.org/officeDocument/2006/math" xmlns:v="urn:schemas-microsoft-com:vml" xmlns:wp="http://schemas.openxmlformats.org/drawingml/2006/wordprocessingDrawing" xmlns:w10="urn:schemas-microsoft-com:office:word" xmlns:w="http://schemas.openxmlformats.org/wordprocessingml/2006/main" xmlns:wne="http://schemas.microsoft.com/office/word/2006/wordml">
   <w:p>
     <w:pPr>
       <w:pStyle w:val="Fuzeile"/>
@@ -3437,7 +4083,7 @@
       <w:rPr>
         <w:noProof/>
       </w:rPr>
-      <w:pict w14:anchorId="075C979A">
+      <w:pict>
         <v:shapetype id="_x0000_t202" coordsize="21600,21600" o:spt="202" path="m,l,21600r21600,l21600,xe">
           <v:stroke joinstyle="miter"/>
           <v:path gradientshapeok="t" o:connecttype="rect"/>
@@ -3475,13 +4121,13 @@
 </file>
 
 <file path=word/footer3.xml><?xml version="1.0" encoding="utf-8"?>
-<w:ftr xmlns:wpc="http://schemas.microsoft.com/office/word/2010/wordprocessingCanvas" xmlns:cx="http://schemas.microsoft.com/office/drawing/2014/chartex" xmlns:cx1="http://schemas.microsoft.com/office/drawing/2015/9/8/chartex" xmlns:cx2="http://schemas.microsoft.com/office/drawing/2015/10/21/chartex" xmlns:cx3="http://schemas.microsoft.com/office/drawing/2016/5/9/chartex" xmlns:cx4="http://schemas.microsoft.com/office/drawing/2016/5/10/chartex" xmlns:cx5="http://schemas.microsoft.com/office/drawing/2016/5/11/chartex" xmlns:cx6="http://schemas.microsoft.com/office/drawing/2016/5/12/chartex" xmlns:cx7="http://schemas.microsoft.com/office/drawing/2016/5/13/chartex" xmlns:cx8="http://schemas.microsoft.com/office/drawing/2016/5/14/chartex" xmlns:mc="http://schemas.openxmlformats.org/markup-compatibility/2006" xmlns:aink="http://schemas.microsoft.com/office/drawing/2016/ink" xmlns:am3d="http://schemas.microsoft.com/office/drawing/2017/model3d" xmlns:o="urn:schemas-microsoft-com:office:office" xmlns:oel="http://schemas.microsoft.com/office/2019/extlst" xmlns:r="http://schemas.openxmlformats.org/officeDocument/2006/relationships" xmlns:m="http://schemas.openxmlformats.org/officeDocument/2006/math" xmlns:v="urn:schemas-microsoft-com:vml" xmlns:wp14="http://schemas.microsoft.com/office/word/2010/wordprocessingDrawing" xmlns:wp="http://schemas.openxmlformats.org/drawingml/2006/wordprocessingDrawing" xmlns:w10="urn:schemas-microsoft-com:office:word" xmlns:w="http://schemas.openxmlformats.org/wordprocessingml/2006/main" xmlns:w14="http://schemas.microsoft.com/office/word/2010/wordml" xmlns:w15="http://schemas.microsoft.com/office/word/2012/wordml" xmlns:w16cex="http://schemas.microsoft.com/office/word/2018/wordml/cex" xmlns:w16cid="http://schemas.microsoft.com/office/word/2016/wordml/cid" xmlns:w16="http://schemas.microsoft.com/office/word/2018/wordml" xmlns:w16sdtdh="http://schemas.microsoft.com/office/word/2020/wordml/sdtdatahash" xmlns:w16se="http://schemas.microsoft.com/office/word/2015/wordml/symex" xmlns:wpg="http://schemas.microsoft.com/office/word/2010/wordprocessingGroup" xmlns:wpi="http://schemas.microsoft.com/office/word/2010/wordprocessingInk" xmlns:wne="http://schemas.microsoft.com/office/word/2006/wordml" xmlns:wps="http://schemas.microsoft.com/office/word/2010/wordprocessingShape" mc:Ignorable="w14 w15 w16se w16cid w16 w16cex w16sdtdh wp14">
+<w:ftr xmlns:ve="http://schemas.openxmlformats.org/markup-compatibility/2006" xmlns:o="urn:schemas-microsoft-com:office:office" xmlns:r="http://schemas.openxmlformats.org/officeDocument/2006/relationships" xmlns:m="http://schemas.openxmlformats.org/officeDocument/2006/math" xmlns:v="urn:schemas-microsoft-com:vml" xmlns:wp="http://schemas.openxmlformats.org/drawingml/2006/wordprocessingDrawing" xmlns:w10="urn:schemas-microsoft-com:office:word" xmlns:w="http://schemas.openxmlformats.org/wordprocessingml/2006/main" xmlns:wne="http://schemas.microsoft.com/office/word/2006/wordml">
   <w:tbl>
     <w:tblPr>
       <w:tblpPr w:leftFromText="187" w:rightFromText="187" w:vertAnchor="page" w:horzAnchor="margin" w:tblpXSpec="center" w:tblpYSpec="bottom"/>
       <w:tblW w:w="5000" w:type="pct"/>
       <w:tblLayout w:type="fixed"/>
-      <w:tblLook w:val="04A0" w:firstRow="1" w:lastRow="0" w:firstColumn="1" w:lastColumn="0" w:noHBand="0" w:noVBand="1"/>
+      <w:tblLook w:val="04A0"/>
     </w:tblPr>
     <w:tblGrid>
       <w:gridCol w:w="7430"/>
@@ -3539,7 +4185,7 @@
                   <w:sz w:val="20"/>
                   <w:szCs w:val="20"/>
                 </w:rPr>
-                <w:pict w14:anchorId="0630B0D0">
+                <w:pict>
                   <v:shapetype id="_x0000_t202" coordsize="21600,21600" o:spt="202" path="m,l,21600r21600,l21600,xe">
                     <v:stroke joinstyle="miter"/>
                     <v:path gradientshapeok="t" o:connecttype="rect"/>
@@ -3625,13 +4271,13 @@
 </file>
 
 <file path=word/footer4.xml><?xml version="1.0" encoding="utf-8"?>
-<w:ftr xmlns:wpc="http://schemas.microsoft.com/office/word/2010/wordprocessingCanvas" xmlns:cx="http://schemas.microsoft.com/office/drawing/2014/chartex" xmlns:cx1="http://schemas.microsoft.com/office/drawing/2015/9/8/chartex" xmlns:cx2="http://schemas.microsoft.com/office/drawing/2015/10/21/chartex" xmlns:cx3="http://schemas.microsoft.com/office/drawing/2016/5/9/chartex" xmlns:cx4="http://schemas.microsoft.com/office/drawing/2016/5/10/chartex" xmlns:cx5="http://schemas.microsoft.com/office/drawing/2016/5/11/chartex" xmlns:cx6="http://schemas.microsoft.com/office/drawing/2016/5/12/chartex" xmlns:cx7="http://schemas.microsoft.com/office/drawing/2016/5/13/chartex" xmlns:cx8="http://schemas.microsoft.com/office/drawing/2016/5/14/chartex" xmlns:mc="http://schemas.openxmlformats.org/markup-compatibility/2006" xmlns:aink="http://schemas.microsoft.com/office/drawing/2016/ink" xmlns:am3d="http://schemas.microsoft.com/office/drawing/2017/model3d" xmlns:o="urn:schemas-microsoft-com:office:office" xmlns:oel="http://schemas.microsoft.com/office/2019/extlst" xmlns:r="http://schemas.openxmlformats.org/officeDocument/2006/relationships" xmlns:m="http://schemas.openxmlformats.org/officeDocument/2006/math" xmlns:v="urn:schemas-microsoft-com:vml" xmlns:wp14="http://schemas.microsoft.com/office/word/2010/wordprocessingDrawing" xmlns:wp="http://schemas.openxmlformats.org/drawingml/2006/wordprocessingDrawing" xmlns:w10="urn:schemas-microsoft-com:office:word" xmlns:w="http://schemas.openxmlformats.org/wordprocessingml/2006/main" xmlns:w14="http://schemas.microsoft.com/office/word/2010/wordml" xmlns:w15="http://schemas.microsoft.com/office/word/2012/wordml" xmlns:w16cex="http://schemas.microsoft.com/office/word/2018/wordml/cex" xmlns:w16cid="http://schemas.microsoft.com/office/word/2016/wordml/cid" xmlns:w16="http://schemas.microsoft.com/office/word/2018/wordml" xmlns:w16sdtdh="http://schemas.microsoft.com/office/word/2020/wordml/sdtdatahash" xmlns:w16se="http://schemas.microsoft.com/office/word/2015/wordml/symex" xmlns:wpg="http://schemas.microsoft.com/office/word/2010/wordprocessingGroup" xmlns:wpi="http://schemas.microsoft.com/office/word/2010/wordprocessingInk" xmlns:wne="http://schemas.microsoft.com/office/word/2006/wordml" xmlns:wps="http://schemas.microsoft.com/office/word/2010/wordprocessingShape" mc:Ignorable="w14 w15 w16se w16cid w16 w16cex w16sdtdh wp14">
+<w:ftr xmlns:ve="http://schemas.openxmlformats.org/markup-compatibility/2006" xmlns:o="urn:schemas-microsoft-com:office:office" xmlns:r="http://schemas.openxmlformats.org/officeDocument/2006/relationships" xmlns:m="http://schemas.openxmlformats.org/officeDocument/2006/math" xmlns:v="urn:schemas-microsoft-com:vml" xmlns:wp="http://schemas.openxmlformats.org/drawingml/2006/wordprocessingDrawing" xmlns:w10="urn:schemas-microsoft-com:office:word" xmlns:w="http://schemas.openxmlformats.org/wordprocessingml/2006/main" xmlns:wne="http://schemas.microsoft.com/office/word/2006/wordml">
   <w:tbl>
     <w:tblPr>
       <w:tblpPr w:leftFromText="187" w:rightFromText="187" w:vertAnchor="page" w:horzAnchor="margin" w:tblpXSpec="center" w:tblpYSpec="bottom"/>
       <w:tblW w:w="5000" w:type="pct"/>
       <w:tblLayout w:type="fixed"/>
-      <w:tblLook w:val="04A0" w:firstRow="1" w:lastRow="0" w:firstColumn="1" w:lastColumn="0" w:noHBand="0" w:noVBand="1"/>
+      <w:tblLook w:val="04A0"/>
     </w:tblPr>
     <w:tblGrid>
       <w:gridCol w:w="7430"/>
@@ -3689,7 +4335,7 @@
                   <w:sz w:val="20"/>
                   <w:szCs w:val="20"/>
                 </w:rPr>
-                <w:pict w14:anchorId="14FBC214">
+                <w:pict>
                   <v:shapetype id="_x0000_t202" coordsize="21600,21600" o:spt="202" path="m,l,21600r21600,l21600,xe">
                     <v:stroke joinstyle="miter"/>
                     <v:path gradientshapeok="t" o:connecttype="rect"/>
@@ -3775,13 +4421,13 @@
 </file>
 
 <file path=word/footer5.xml><?xml version="1.0" encoding="utf-8"?>
-<w:ftr xmlns:wpc="http://schemas.microsoft.com/office/word/2010/wordprocessingCanvas" xmlns:cx="http://schemas.microsoft.com/office/drawing/2014/chartex" xmlns:cx1="http://schemas.microsoft.com/office/drawing/2015/9/8/chartex" xmlns:cx2="http://schemas.microsoft.com/office/drawing/2015/10/21/chartex" xmlns:cx3="http://schemas.microsoft.com/office/drawing/2016/5/9/chartex" xmlns:cx4="http://schemas.microsoft.com/office/drawing/2016/5/10/chartex" xmlns:cx5="http://schemas.microsoft.com/office/drawing/2016/5/11/chartex" xmlns:cx6="http://schemas.microsoft.com/office/drawing/2016/5/12/chartex" xmlns:cx7="http://schemas.microsoft.com/office/drawing/2016/5/13/chartex" xmlns:cx8="http://schemas.microsoft.com/office/drawing/2016/5/14/chartex" xmlns:mc="http://schemas.openxmlformats.org/markup-compatibility/2006" xmlns:aink="http://schemas.microsoft.com/office/drawing/2016/ink" xmlns:am3d="http://schemas.microsoft.com/office/drawing/2017/model3d" xmlns:o="urn:schemas-microsoft-com:office:office" xmlns:oel="http://schemas.microsoft.com/office/2019/extlst" xmlns:r="http://schemas.openxmlformats.org/officeDocument/2006/relationships" xmlns:m="http://schemas.openxmlformats.org/officeDocument/2006/math" xmlns:v="urn:schemas-microsoft-com:vml" xmlns:wp14="http://schemas.microsoft.com/office/word/2010/wordprocessingDrawing" xmlns:wp="http://schemas.openxmlformats.org/drawingml/2006/wordprocessingDrawing" xmlns:w10="urn:schemas-microsoft-com:office:word" xmlns:w="http://schemas.openxmlformats.org/wordprocessingml/2006/main" xmlns:w14="http://schemas.microsoft.com/office/word/2010/wordml" xmlns:w15="http://schemas.microsoft.com/office/word/2012/wordml" xmlns:w16cex="http://schemas.microsoft.com/office/word/2018/wordml/cex" xmlns:w16cid="http://schemas.microsoft.com/office/word/2016/wordml/cid" xmlns:w16="http://schemas.microsoft.com/office/word/2018/wordml" xmlns:w16sdtdh="http://schemas.microsoft.com/office/word/2020/wordml/sdtdatahash" xmlns:w16se="http://schemas.microsoft.com/office/word/2015/wordml/symex" xmlns:wpg="http://schemas.microsoft.com/office/word/2010/wordprocessingGroup" xmlns:wpi="http://schemas.microsoft.com/office/word/2010/wordprocessingInk" xmlns:wne="http://schemas.microsoft.com/office/word/2006/wordml" xmlns:wps="http://schemas.microsoft.com/office/word/2010/wordprocessingShape" mc:Ignorable="w14 w15 w16se w16cid w16 w16cex w16sdtdh wp14">
+<w:ftr xmlns:ve="http://schemas.openxmlformats.org/markup-compatibility/2006" xmlns:o="urn:schemas-microsoft-com:office:office" xmlns:r="http://schemas.openxmlformats.org/officeDocument/2006/relationships" xmlns:m="http://schemas.openxmlformats.org/officeDocument/2006/math" xmlns:v="urn:schemas-microsoft-com:vml" xmlns:wp="http://schemas.openxmlformats.org/drawingml/2006/wordprocessingDrawing" xmlns:w10="urn:schemas-microsoft-com:office:word" xmlns:w="http://schemas.openxmlformats.org/wordprocessingml/2006/main" xmlns:wne="http://schemas.microsoft.com/office/word/2006/wordml">
   <w:tbl>
     <w:tblPr>
       <w:tblpPr w:leftFromText="187" w:rightFromText="187" w:vertAnchor="page" w:horzAnchor="margin" w:tblpXSpec="center" w:tblpYSpec="bottom"/>
       <w:tblW w:w="5000" w:type="pct"/>
       <w:tblLayout w:type="fixed"/>
-      <w:tblLook w:val="04A0" w:firstRow="1" w:lastRow="0" w:firstColumn="1" w:lastColumn="0" w:noHBand="0" w:noVBand="1"/>
+      <w:tblLook w:val="04A0"/>
     </w:tblPr>
     <w:tblGrid>
       <w:gridCol w:w="7430"/>
@@ -3839,7 +4485,7 @@
                   <w:sz w:val="20"/>
                   <w:szCs w:val="20"/>
                 </w:rPr>
-                <w:pict w14:anchorId="19513AAE">
+                <w:pict>
                   <v:shapetype id="_x0000_t202" coordsize="21600,21600" o:spt="202" path="m,l,21600r21600,l21600,xe">
                     <v:stroke joinstyle="miter"/>
                     <v:path gradientshapeok="t" o:connecttype="rect"/>
@@ -3925,7 +4571,7 @@
 </file>
 
 <file path=word/footnotes.xml><?xml version="1.0" encoding="utf-8"?>
-<w:footnotes xmlns:wpc="http://schemas.microsoft.com/office/word/2010/wordprocessingCanvas" xmlns:cx="http://schemas.microsoft.com/office/drawing/2014/chartex" xmlns:cx1="http://schemas.microsoft.com/office/drawing/2015/9/8/chartex" xmlns:cx2="http://schemas.microsoft.com/office/drawing/2015/10/21/chartex" xmlns:cx3="http://schemas.microsoft.com/office/drawing/2016/5/9/chartex" xmlns:cx4="http://schemas.microsoft.com/office/drawing/2016/5/10/chartex" xmlns:cx5="http://schemas.microsoft.com/office/drawing/2016/5/11/chartex" xmlns:cx6="http://schemas.microsoft.com/office/drawing/2016/5/12/chartex" xmlns:cx7="http://schemas.microsoft.com/office/drawing/2016/5/13/chartex" xmlns:cx8="http://schemas.microsoft.com/office/drawing/2016/5/14/chartex" xmlns:mc="http://schemas.openxmlformats.org/markup-compatibility/2006" xmlns:aink="http://schemas.microsoft.com/office/drawing/2016/ink" xmlns:am3d="http://schemas.microsoft.com/office/drawing/2017/model3d" xmlns:o="urn:schemas-microsoft-com:office:office" xmlns:oel="http://schemas.microsoft.com/office/2019/extlst" xmlns:r="http://schemas.openxmlformats.org/officeDocument/2006/relationships" xmlns:m="http://schemas.openxmlformats.org/officeDocument/2006/math" xmlns:v="urn:schemas-microsoft-com:vml" xmlns:wp14="http://schemas.microsoft.com/office/word/2010/wordprocessingDrawing" xmlns:wp="http://schemas.openxmlformats.org/drawingml/2006/wordprocessingDrawing" xmlns:w10="urn:schemas-microsoft-com:office:word" xmlns:w="http://schemas.openxmlformats.org/wordprocessingml/2006/main" xmlns:w14="http://schemas.microsoft.com/office/word/2010/wordml" xmlns:w15="http://schemas.microsoft.com/office/word/2012/wordml" xmlns:w16cex="http://schemas.microsoft.com/office/word/2018/wordml/cex" xmlns:w16cid="http://schemas.microsoft.com/office/word/2016/wordml/cid" xmlns:w16="http://schemas.microsoft.com/office/word/2018/wordml" xmlns:w16sdtdh="http://schemas.microsoft.com/office/word/2020/wordml/sdtdatahash" xmlns:w16se="http://schemas.microsoft.com/office/word/2015/wordml/symex" xmlns:wpg="http://schemas.microsoft.com/office/word/2010/wordprocessingGroup" xmlns:wpi="http://schemas.microsoft.com/office/word/2010/wordprocessingInk" xmlns:wne="http://schemas.microsoft.com/office/word/2006/wordml" xmlns:wps="http://schemas.microsoft.com/office/word/2010/wordprocessingShape" mc:Ignorable="w14 w15 w16se w16cid w16 w16cex w16sdtdh wp14">
+<w:footnotes xmlns:ve="http://schemas.openxmlformats.org/markup-compatibility/2006" xmlns:o="urn:schemas-microsoft-com:office:office" xmlns:r="http://schemas.openxmlformats.org/officeDocument/2006/relationships" xmlns:m="http://schemas.openxmlformats.org/officeDocument/2006/math" xmlns:v="urn:schemas-microsoft-com:vml" xmlns:wp="http://schemas.openxmlformats.org/drawingml/2006/wordprocessingDrawing" xmlns:w10="urn:schemas-microsoft-com:office:word" xmlns:w="http://schemas.openxmlformats.org/wordprocessingml/2006/main" xmlns:wne="http://schemas.microsoft.com/office/word/2006/wordml">
   <w:footnote w:type="separator" w:id="-1">
     <w:p>
       <w:pPr>
@@ -3950,8 +4596,8 @@
 </file>
 
 <file path=word/numbering.xml><?xml version="1.0" encoding="utf-8"?>
-<w:numbering xmlns:wpc="http://schemas.microsoft.com/office/word/2010/wordprocessingCanvas" xmlns:cx="http://schemas.microsoft.com/office/drawing/2014/chartex" xmlns:cx1="http://schemas.microsoft.com/office/drawing/2015/9/8/chartex" xmlns:cx2="http://schemas.microsoft.com/office/drawing/2015/10/21/chartex" xmlns:cx3="http://schemas.microsoft.com/office/drawing/2016/5/9/chartex" xmlns:cx4="http://schemas.microsoft.com/office/drawing/2016/5/10/chartex" xmlns:cx5="http://schemas.microsoft.com/office/drawing/2016/5/11/chartex" xmlns:cx6="http://schemas.microsoft.com/office/drawing/2016/5/12/chartex" xmlns:cx7="http://schemas.microsoft.com/office/drawing/2016/5/13/chartex" xmlns:cx8="http://schemas.microsoft.com/office/drawing/2016/5/14/chartex" xmlns:mc="http://schemas.openxmlformats.org/markup-compatibility/2006" xmlns:aink="http://schemas.microsoft.com/office/drawing/2016/ink" xmlns:am3d="http://schemas.microsoft.com/office/drawing/2017/model3d" xmlns:o="urn:schemas-microsoft-com:office:office" xmlns:oel="http://schemas.microsoft.com/office/2019/extlst" xmlns:r="http://schemas.openxmlformats.org/officeDocument/2006/relationships" xmlns:m="http://schemas.openxmlformats.org/officeDocument/2006/math" xmlns:v="urn:schemas-microsoft-com:vml" xmlns:wp14="http://schemas.microsoft.com/office/word/2010/wordprocessingDrawing" xmlns:wp="http://schemas.openxmlformats.org/drawingml/2006/wordprocessingDrawing" xmlns:w10="urn:schemas-microsoft-com:office:word" xmlns:w="http://schemas.openxmlformats.org/wordprocessingml/2006/main" xmlns:w14="http://schemas.microsoft.com/office/word/2010/wordml" xmlns:w15="http://schemas.microsoft.com/office/word/2012/wordml" xmlns:w16cex="http://schemas.microsoft.com/office/word/2018/wordml/cex" xmlns:w16cid="http://schemas.microsoft.com/office/word/2016/wordml/cid" xmlns:w16="http://schemas.microsoft.com/office/word/2018/wordml" xmlns:w16sdtdh="http://schemas.microsoft.com/office/word/2020/wordml/sdtdatahash" xmlns:w16se="http://schemas.microsoft.com/office/word/2015/wordml/symex" xmlns:wpg="http://schemas.microsoft.com/office/word/2010/wordprocessingGroup" xmlns:wpi="http://schemas.microsoft.com/office/word/2010/wordprocessingInk" xmlns:wne="http://schemas.microsoft.com/office/word/2006/wordml" xmlns:wps="http://schemas.microsoft.com/office/word/2010/wordprocessingShape" mc:Ignorable="w14 w15 w16se w16cid w16 w16cex w16sdtdh wp14">
-  <w:abstractNum w:abstractNumId="0" w15:restartNumberingAfterBreak="0">
+<w:numbering xmlns:ve="http://schemas.openxmlformats.org/markup-compatibility/2006" xmlns:o="urn:schemas-microsoft-com:office:office" xmlns:r="http://schemas.openxmlformats.org/officeDocument/2006/relationships" xmlns:m="http://schemas.openxmlformats.org/officeDocument/2006/math" xmlns:v="urn:schemas-microsoft-com:vml" xmlns:wp="http://schemas.openxmlformats.org/drawingml/2006/wordprocessingDrawing" xmlns:w10="urn:schemas-microsoft-com:office:word" xmlns:w="http://schemas.openxmlformats.org/wordprocessingml/2006/main" xmlns:wne="http://schemas.microsoft.com/office/word/2006/wordml">
+  <w:abstractNum w:abstractNumId="0">
     <w:nsid w:val="02047A68"/>
     <w:multiLevelType w:val="hybridMultilevel"/>
     <w:tmpl w:val="0FF6CB46"/>
@@ -4040,7 +4686,7 @@
       </w:pPr>
     </w:lvl>
   </w:abstractNum>
-  <w:abstractNum w:abstractNumId="1" w15:restartNumberingAfterBreak="0">
+  <w:abstractNum w:abstractNumId="1">
     <w:nsid w:val="04711818"/>
     <w:multiLevelType w:val="hybridMultilevel"/>
     <w:tmpl w:val="2C96CDC8"/>
@@ -4129,7 +4775,7 @@
       </w:pPr>
     </w:lvl>
   </w:abstractNum>
-  <w:abstractNum w:abstractNumId="2" w15:restartNumberingAfterBreak="0">
+  <w:abstractNum w:abstractNumId="2">
     <w:nsid w:val="062E322A"/>
     <w:multiLevelType w:val="hybridMultilevel"/>
     <w:tmpl w:val="5BA06FD2"/>
@@ -4242,7 +4888,7 @@
       </w:rPr>
     </w:lvl>
   </w:abstractNum>
-  <w:abstractNum w:abstractNumId="3" w15:restartNumberingAfterBreak="0">
+  <w:abstractNum w:abstractNumId="3">
     <w:nsid w:val="0E18540F"/>
     <w:multiLevelType w:val="multilevel"/>
     <w:tmpl w:val="33E4117C"/>
@@ -4391,7 +5037,7 @@
       </w:rPr>
     </w:lvl>
   </w:abstractNum>
-  <w:abstractNum w:abstractNumId="4" w15:restartNumberingAfterBreak="0">
+  <w:abstractNum w:abstractNumId="4">
     <w:nsid w:val="0F1A7A06"/>
     <w:multiLevelType w:val="hybridMultilevel"/>
     <w:tmpl w:val="1BD2BAC6"/>
@@ -4480,7 +5126,7 @@
       </w:pPr>
     </w:lvl>
   </w:abstractNum>
-  <w:abstractNum w:abstractNumId="5" w15:restartNumberingAfterBreak="0">
+  <w:abstractNum w:abstractNumId="5">
     <w:nsid w:val="16C12EF6"/>
     <w:multiLevelType w:val="hybridMultilevel"/>
     <w:tmpl w:val="9F8C3DC8"/>
@@ -4570,7 +5216,7 @@
       </w:pPr>
     </w:lvl>
   </w:abstractNum>
-  <w:abstractNum w:abstractNumId="6" w15:restartNumberingAfterBreak="0">
+  <w:abstractNum w:abstractNumId="6">
     <w:nsid w:val="18494DDB"/>
     <w:multiLevelType w:val="hybridMultilevel"/>
     <w:tmpl w:val="AF8055EA"/>
@@ -4659,7 +5305,7 @@
       </w:pPr>
     </w:lvl>
   </w:abstractNum>
-  <w:abstractNum w:abstractNumId="7" w15:restartNumberingAfterBreak="0">
+  <w:abstractNum w:abstractNumId="7">
     <w:nsid w:val="1BA1305F"/>
     <w:multiLevelType w:val="hybridMultilevel"/>
     <w:tmpl w:val="B568EAE2"/>
@@ -4748,7 +5394,7 @@
       </w:pPr>
     </w:lvl>
   </w:abstractNum>
-  <w:abstractNum w:abstractNumId="8" w15:restartNumberingAfterBreak="0">
+  <w:abstractNum w:abstractNumId="8">
     <w:nsid w:val="1EE74B01"/>
     <w:multiLevelType w:val="hybridMultilevel"/>
     <w:tmpl w:val="9AA2AAE0"/>
@@ -4837,7 +5483,7 @@
       </w:pPr>
     </w:lvl>
   </w:abstractNum>
-  <w:abstractNum w:abstractNumId="9" w15:restartNumberingAfterBreak="0">
+  <w:abstractNum w:abstractNumId="9">
     <w:nsid w:val="1FC74C63"/>
     <w:multiLevelType w:val="hybridMultilevel"/>
     <w:tmpl w:val="5EE03486"/>
@@ -4926,7 +5572,7 @@
       </w:pPr>
     </w:lvl>
   </w:abstractNum>
-  <w:abstractNum w:abstractNumId="10" w15:restartNumberingAfterBreak="0">
+  <w:abstractNum w:abstractNumId="10">
     <w:nsid w:val="26A257F7"/>
     <w:multiLevelType w:val="hybridMultilevel"/>
     <w:tmpl w:val="6D864C7A"/>
@@ -5015,7 +5661,7 @@
       </w:pPr>
     </w:lvl>
   </w:abstractNum>
-  <w:abstractNum w:abstractNumId="11" w15:restartNumberingAfterBreak="0">
+  <w:abstractNum w:abstractNumId="11">
     <w:nsid w:val="29584BE9"/>
     <w:multiLevelType w:val="hybridMultilevel"/>
     <w:tmpl w:val="23887930"/>
@@ -5104,7 +5750,7 @@
       </w:pPr>
     </w:lvl>
   </w:abstractNum>
-  <w:abstractNum w:abstractNumId="12" w15:restartNumberingAfterBreak="0">
+  <w:abstractNum w:abstractNumId="12">
     <w:nsid w:val="2AD16010"/>
     <w:multiLevelType w:val="hybridMultilevel"/>
     <w:tmpl w:val="18306C22"/>
@@ -5194,7 +5840,7 @@
       </w:pPr>
     </w:lvl>
   </w:abstractNum>
-  <w:abstractNum w:abstractNumId="13" w15:restartNumberingAfterBreak="0">
+  <w:abstractNum w:abstractNumId="13">
     <w:nsid w:val="2B4F2855"/>
     <w:multiLevelType w:val="hybridMultilevel"/>
     <w:tmpl w:val="C828268A"/>
@@ -5283,7 +5929,7 @@
       </w:pPr>
     </w:lvl>
   </w:abstractNum>
-  <w:abstractNum w:abstractNumId="14" w15:restartNumberingAfterBreak="0">
+  <w:abstractNum w:abstractNumId="14">
     <w:nsid w:val="2BA349D1"/>
     <w:multiLevelType w:val="hybridMultilevel"/>
     <w:tmpl w:val="5694F6B0"/>
@@ -5372,7 +6018,7 @@
       </w:pPr>
     </w:lvl>
   </w:abstractNum>
-  <w:abstractNum w:abstractNumId="15" w15:restartNumberingAfterBreak="0">
+  <w:abstractNum w:abstractNumId="15">
     <w:nsid w:val="39AE078C"/>
     <w:multiLevelType w:val="multilevel"/>
     <w:tmpl w:val="7FBA8B1E"/>
@@ -5521,7 +6167,7 @@
       </w:rPr>
     </w:lvl>
   </w:abstractNum>
-  <w:abstractNum w:abstractNumId="16" w15:restartNumberingAfterBreak="0">
+  <w:abstractNum w:abstractNumId="16">
     <w:nsid w:val="39FC3673"/>
     <w:multiLevelType w:val="multilevel"/>
     <w:tmpl w:val="04070025"/>
@@ -5619,7 +6265,7 @@
       </w:pPr>
     </w:lvl>
   </w:abstractNum>
-  <w:abstractNum w:abstractNumId="17" w15:restartNumberingAfterBreak="0">
+  <w:abstractNum w:abstractNumId="17">
     <w:nsid w:val="401B1A49"/>
     <w:multiLevelType w:val="hybridMultilevel"/>
     <w:tmpl w:val="0EAE64AE"/>
@@ -5709,7 +6355,7 @@
       </w:pPr>
     </w:lvl>
   </w:abstractNum>
-  <w:abstractNum w:abstractNumId="18" w15:restartNumberingAfterBreak="0">
+  <w:abstractNum w:abstractNumId="18">
     <w:nsid w:val="53A407F6"/>
     <w:multiLevelType w:val="hybridMultilevel"/>
     <w:tmpl w:val="F61E65CA"/>
@@ -5798,7 +6444,7 @@
       </w:pPr>
     </w:lvl>
   </w:abstractNum>
-  <w:abstractNum w:abstractNumId="19" w15:restartNumberingAfterBreak="0">
+  <w:abstractNum w:abstractNumId="19">
     <w:nsid w:val="57D96B21"/>
     <w:multiLevelType w:val="hybridMultilevel"/>
     <w:tmpl w:val="62B88774"/>
@@ -5888,7 +6534,7 @@
       </w:pPr>
     </w:lvl>
   </w:abstractNum>
-  <w:abstractNum w:abstractNumId="20" w15:restartNumberingAfterBreak="0">
+  <w:abstractNum w:abstractNumId="20">
     <w:nsid w:val="57E0727E"/>
     <w:multiLevelType w:val="hybridMultilevel"/>
     <w:tmpl w:val="407C3F68"/>
@@ -5978,7 +6624,7 @@
       </w:pPr>
     </w:lvl>
   </w:abstractNum>
-  <w:abstractNum w:abstractNumId="21" w15:restartNumberingAfterBreak="0">
+  <w:abstractNum w:abstractNumId="21">
     <w:nsid w:val="5D06046F"/>
     <w:multiLevelType w:val="hybridMultilevel"/>
     <w:tmpl w:val="E146D4EC"/>
@@ -6067,7 +6713,7 @@
       </w:pPr>
     </w:lvl>
   </w:abstractNum>
-  <w:abstractNum w:abstractNumId="22" w15:restartNumberingAfterBreak="0">
+  <w:abstractNum w:abstractNumId="22">
     <w:nsid w:val="661617B3"/>
     <w:multiLevelType w:val="hybridMultilevel"/>
     <w:tmpl w:val="1B42F20A"/>
@@ -6156,7 +6802,7 @@
       </w:pPr>
     </w:lvl>
   </w:abstractNum>
-  <w:abstractNum w:abstractNumId="23" w15:restartNumberingAfterBreak="0">
+  <w:abstractNum w:abstractNumId="23">
     <w:nsid w:val="7120292F"/>
     <w:multiLevelType w:val="hybridMultilevel"/>
     <w:tmpl w:val="EFB8FF84"/>
@@ -6245,7 +6891,7 @@
       </w:pPr>
     </w:lvl>
   </w:abstractNum>
-  <w:abstractNum w:abstractNumId="24" w15:restartNumberingAfterBreak="0">
+  <w:abstractNum w:abstractNumId="24">
     <w:nsid w:val="7A1416BC"/>
     <w:multiLevelType w:val="hybridMultilevel"/>
     <w:tmpl w:val="79E822B8"/>
@@ -6334,7 +6980,7 @@
       </w:pPr>
     </w:lvl>
   </w:abstractNum>
-  <w:abstractNum w:abstractNumId="25" w15:restartNumberingAfterBreak="0">
+  <w:abstractNum w:abstractNumId="25">
     <w:nsid w:val="7E606A40"/>
     <w:multiLevelType w:val="hybridMultilevel"/>
     <w:tmpl w:val="0CA42E22"/>
@@ -6423,7 +7069,7 @@
       </w:pPr>
     </w:lvl>
   </w:abstractNum>
-  <w:abstractNum w:abstractNumId="26" w15:restartNumberingAfterBreak="0">
+  <w:abstractNum w:abstractNumId="26">
     <w:nsid w:val="7FEB20A6"/>
     <w:multiLevelType w:val="hybridMultilevel"/>
     <w:tmpl w:val="6A104CC2"/>
@@ -6512,88 +7158,88 @@
       </w:pPr>
     </w:lvl>
   </w:abstractNum>
-  <w:num w:numId="1" w16cid:durableId="1892501189">
+  <w:num w:numId="1">
     <w:abstractNumId w:val="16"/>
   </w:num>
-  <w:num w:numId="2" w16cid:durableId="1448039503">
+  <w:num w:numId="2">
     <w:abstractNumId w:val="21"/>
   </w:num>
-  <w:num w:numId="3" w16cid:durableId="770122214">
+  <w:num w:numId="3">
     <w:abstractNumId w:val="22"/>
   </w:num>
-  <w:num w:numId="4" w16cid:durableId="2100056870">
+  <w:num w:numId="4">
     <w:abstractNumId w:val="11"/>
   </w:num>
-  <w:num w:numId="5" w16cid:durableId="1488134842">
+  <w:num w:numId="5">
     <w:abstractNumId w:val="17"/>
   </w:num>
-  <w:num w:numId="6" w16cid:durableId="193231490">
+  <w:num w:numId="6">
     <w:abstractNumId w:val="12"/>
   </w:num>
-  <w:num w:numId="7" w16cid:durableId="1134054953">
+  <w:num w:numId="7">
     <w:abstractNumId w:val="20"/>
   </w:num>
-  <w:num w:numId="8" w16cid:durableId="1462455593">
+  <w:num w:numId="8">
     <w:abstractNumId w:val="19"/>
   </w:num>
-  <w:num w:numId="9" w16cid:durableId="104808516">
+  <w:num w:numId="9">
     <w:abstractNumId w:val="5"/>
   </w:num>
-  <w:num w:numId="10" w16cid:durableId="1414357079">
+  <w:num w:numId="10">
     <w:abstractNumId w:val="14"/>
   </w:num>
-  <w:num w:numId="11" w16cid:durableId="1874347013">
+  <w:num w:numId="11">
     <w:abstractNumId w:val="0"/>
   </w:num>
-  <w:num w:numId="12" w16cid:durableId="379480323">
+  <w:num w:numId="12">
     <w:abstractNumId w:val="16"/>
   </w:num>
-  <w:num w:numId="13" w16cid:durableId="1466971907">
+  <w:num w:numId="13">
     <w:abstractNumId w:val="1"/>
   </w:num>
-  <w:num w:numId="14" w16cid:durableId="1198465887">
+  <w:num w:numId="14">
     <w:abstractNumId w:val="4"/>
   </w:num>
-  <w:num w:numId="15" w16cid:durableId="266548143">
+  <w:num w:numId="15">
     <w:abstractNumId w:val="23"/>
   </w:num>
-  <w:num w:numId="16" w16cid:durableId="884833423">
+  <w:num w:numId="16">
     <w:abstractNumId w:val="26"/>
   </w:num>
-  <w:num w:numId="17" w16cid:durableId="1352074801">
+  <w:num w:numId="17">
     <w:abstractNumId w:val="10"/>
   </w:num>
-  <w:num w:numId="18" w16cid:durableId="191572002">
+  <w:num w:numId="18">
     <w:abstractNumId w:val="18"/>
   </w:num>
-  <w:num w:numId="19" w16cid:durableId="153496024">
+  <w:num w:numId="19">
     <w:abstractNumId w:val="8"/>
   </w:num>
-  <w:num w:numId="20" w16cid:durableId="757992173">
+  <w:num w:numId="20">
     <w:abstractNumId w:val="13"/>
   </w:num>
-  <w:num w:numId="21" w16cid:durableId="1396126321">
+  <w:num w:numId="21">
     <w:abstractNumId w:val="24"/>
   </w:num>
-  <w:num w:numId="22" w16cid:durableId="115222317">
+  <w:num w:numId="22">
     <w:abstractNumId w:val="9"/>
   </w:num>
-  <w:num w:numId="23" w16cid:durableId="1374693175">
+  <w:num w:numId="23">
     <w:abstractNumId w:val="25"/>
   </w:num>
-  <w:num w:numId="24" w16cid:durableId="1391223556">
+  <w:num w:numId="24">
     <w:abstractNumId w:val="15"/>
   </w:num>
-  <w:num w:numId="25" w16cid:durableId="164706696">
+  <w:num w:numId="25">
     <w:abstractNumId w:val="3"/>
   </w:num>
-  <w:num w:numId="26" w16cid:durableId="1018963344">
+  <w:num w:numId="26">
     <w:abstractNumId w:val="6"/>
   </w:num>
-  <w:num w:numId="27" w16cid:durableId="229078009">
+  <w:num w:numId="27">
     <w:abstractNumId w:val="7"/>
   </w:num>
-  <w:num w:numId="28" w16cid:durableId="1248538570">
+  <w:num w:numId="28">
     <w:abstractNumId w:val="2"/>
   </w:num>
 </w:numbering>
@@ -6608,7 +7254,7 @@
 </file>
 
 <file path=word/styles.xml><?xml version="1.0" encoding="utf-8"?>
-<w:styles xmlns:mc="http://schemas.openxmlformats.org/markup-compatibility/2006" xmlns:r="http://schemas.openxmlformats.org/officeDocument/2006/relationships" xmlns:w="http://schemas.openxmlformats.org/wordprocessingml/2006/main" xmlns:w14="http://schemas.microsoft.com/office/word/2010/wordml" xmlns:w15="http://schemas.microsoft.com/office/word/2012/wordml" xmlns:w16cex="http://schemas.microsoft.com/office/word/2018/wordml/cex" xmlns:w16cid="http://schemas.microsoft.com/office/word/2016/wordml/cid" xmlns:w16="http://schemas.microsoft.com/office/word/2018/wordml" xmlns:w16sdtdh="http://schemas.microsoft.com/office/word/2020/wordml/sdtdatahash" xmlns:w16se="http://schemas.microsoft.com/office/word/2015/wordml/symex" mc:Ignorable="w14 w15 w16se w16cid w16 w16cex w16sdtdh">
+<w:styles xmlns:r="http://schemas.openxmlformats.org/officeDocument/2006/relationships" xmlns:w="http://schemas.openxmlformats.org/wordprocessingml/2006/main">
   <w:docDefaults>
     <w:rPrDefault>
       <w:rPr>
@@ -6624,383 +7270,144 @@
       </w:pPr>
     </w:pPrDefault>
   </w:docDefaults>
-  <w:latentStyles w:defLockedState="0" w:defUIPriority="99" w:defSemiHidden="0" w:defUnhideWhenUsed="0" w:defQFormat="0" w:count="376">
-    <w:lsdException w:name="Normal" w:uiPriority="0" w:qFormat="1"/>
-    <w:lsdException w:name="heading 1" w:uiPriority="9" w:qFormat="1"/>
-    <w:lsdException w:name="heading 2" w:semiHidden="1" w:uiPriority="9" w:unhideWhenUsed="1" w:qFormat="1"/>
-    <w:lsdException w:name="heading 3" w:semiHidden="1" w:uiPriority="9" w:unhideWhenUsed="1" w:qFormat="1"/>
-    <w:lsdException w:name="heading 4" w:semiHidden="1" w:uiPriority="9" w:unhideWhenUsed="1" w:qFormat="1"/>
-    <w:lsdException w:name="heading 5" w:semiHidden="1" w:uiPriority="9" w:unhideWhenUsed="1"/>
-    <w:lsdException w:name="heading 6" w:semiHidden="1" w:uiPriority="9" w:unhideWhenUsed="1" w:qFormat="1"/>
-    <w:lsdException w:name="heading 7" w:semiHidden="1" w:uiPriority="9" w:unhideWhenUsed="1" w:qFormat="1"/>
-    <w:lsdException w:name="heading 8" w:semiHidden="1" w:uiPriority="9" w:unhideWhenUsed="1" w:qFormat="1"/>
-    <w:lsdException w:name="heading 9" w:semiHidden="1" w:uiPriority="9" w:unhideWhenUsed="1" w:qFormat="1"/>
-    <w:lsdException w:name="index 1" w:semiHidden="1" w:unhideWhenUsed="1"/>
-    <w:lsdException w:name="index 2" w:semiHidden="1" w:unhideWhenUsed="1"/>
-    <w:lsdException w:name="index 3" w:semiHidden="1" w:unhideWhenUsed="1"/>
-    <w:lsdException w:name="index 4" w:semiHidden="1" w:unhideWhenUsed="1"/>
-    <w:lsdException w:name="index 5" w:semiHidden="1" w:unhideWhenUsed="1"/>
-    <w:lsdException w:name="index 6" w:semiHidden="1" w:unhideWhenUsed="1"/>
-    <w:lsdException w:name="index 7" w:semiHidden="1" w:unhideWhenUsed="1"/>
-    <w:lsdException w:name="index 8" w:semiHidden="1" w:unhideWhenUsed="1"/>
-    <w:lsdException w:name="index 9" w:semiHidden="1" w:unhideWhenUsed="1"/>
-    <w:lsdException w:name="toc 1" w:semiHidden="1" w:uiPriority="39" w:unhideWhenUsed="1"/>
-    <w:lsdException w:name="toc 2" w:semiHidden="1" w:uiPriority="39" w:unhideWhenUsed="1"/>
-    <w:lsdException w:name="toc 3" w:semiHidden="1" w:uiPriority="39" w:unhideWhenUsed="1"/>
-    <w:lsdException w:name="toc 4" w:semiHidden="1" w:uiPriority="39" w:unhideWhenUsed="1"/>
-    <w:lsdException w:name="toc 5" w:semiHidden="1" w:uiPriority="39" w:unhideWhenUsed="1"/>
-    <w:lsdException w:name="toc 6" w:semiHidden="1" w:uiPriority="39" w:unhideWhenUsed="1"/>
-    <w:lsdException w:name="toc 7" w:semiHidden="1" w:uiPriority="39" w:unhideWhenUsed="1"/>
-    <w:lsdException w:name="toc 8" w:semiHidden="1" w:uiPriority="39" w:unhideWhenUsed="1"/>
-    <w:lsdException w:name="toc 9" w:semiHidden="1" w:uiPriority="39" w:unhideWhenUsed="1"/>
-    <w:lsdException w:name="Normal Indent" w:semiHidden="1" w:unhideWhenUsed="1"/>
-    <w:lsdException w:name="footnote text" w:semiHidden="1" w:unhideWhenUsed="1"/>
-    <w:lsdException w:name="annotation text" w:semiHidden="1" w:unhideWhenUsed="1"/>
-    <w:lsdException w:name="header" w:semiHidden="1" w:unhideWhenUsed="1"/>
-    <w:lsdException w:name="footer" w:semiHidden="1" w:unhideWhenUsed="1"/>
-    <w:lsdException w:name="index heading" w:semiHidden="1" w:unhideWhenUsed="1"/>
-    <w:lsdException w:name="caption" w:semiHidden="1" w:uiPriority="35" w:unhideWhenUsed="1" w:qFormat="1"/>
-    <w:lsdException w:name="table of figures" w:semiHidden="1" w:unhideWhenUsed="1"/>
-    <w:lsdException w:name="envelope address" w:semiHidden="1" w:unhideWhenUsed="1"/>
-    <w:lsdException w:name="envelope return" w:semiHidden="1" w:unhideWhenUsed="1"/>
-    <w:lsdException w:name="footnote reference" w:semiHidden="1" w:unhideWhenUsed="1"/>
-    <w:lsdException w:name="annotation reference" w:semiHidden="1" w:unhideWhenUsed="1"/>
-    <w:lsdException w:name="line number" w:semiHidden="1" w:unhideWhenUsed="1"/>
-    <w:lsdException w:name="page number" w:semiHidden="1" w:unhideWhenUsed="1"/>
-    <w:lsdException w:name="endnote reference" w:semiHidden="1" w:unhideWhenUsed="1"/>
-    <w:lsdException w:name="endnote text" w:semiHidden="1" w:unhideWhenUsed="1"/>
-    <w:lsdException w:name="table of authorities" w:semiHidden="1" w:unhideWhenUsed="1"/>
-    <w:lsdException w:name="macro" w:semiHidden="1" w:unhideWhenUsed="1"/>
-    <w:lsdException w:name="toa heading" w:semiHidden="1" w:unhideWhenUsed="1"/>
-    <w:lsdException w:name="List" w:semiHidden="1" w:unhideWhenUsed="1"/>
-    <w:lsdException w:name="List Bullet" w:semiHidden="1" w:unhideWhenUsed="1"/>
-    <w:lsdException w:name="List Number" w:semiHidden="1" w:unhideWhenUsed="1"/>
-    <w:lsdException w:name="List 2" w:semiHidden="1" w:unhideWhenUsed="1"/>
-    <w:lsdException w:name="List 3" w:semiHidden="1" w:unhideWhenUsed="1"/>
-    <w:lsdException w:name="List 4" w:semiHidden="1" w:unhideWhenUsed="1"/>
-    <w:lsdException w:name="List 5" w:semiHidden="1" w:unhideWhenUsed="1"/>
-    <w:lsdException w:name="List Bullet 2" w:semiHidden="1" w:unhideWhenUsed="1"/>
-    <w:lsdException w:name="List Bullet 3" w:semiHidden="1" w:unhideWhenUsed="1"/>
-    <w:lsdException w:name="List Bullet 4" w:semiHidden="1" w:unhideWhenUsed="1"/>
-    <w:lsdException w:name="List Bullet 5" w:semiHidden="1" w:unhideWhenUsed="1"/>
-    <w:lsdException w:name="List Number 2" w:semiHidden="1" w:unhideWhenUsed="1"/>
-    <w:lsdException w:name="List Number 3" w:semiHidden="1" w:unhideWhenUsed="1"/>
-    <w:lsdException w:name="List Number 4" w:semiHidden="1" w:unhideWhenUsed="1"/>
-    <w:lsdException w:name="List Number 5" w:semiHidden="1" w:unhideWhenUsed="1"/>
-    <w:lsdException w:name="Title" w:uiPriority="10" w:qFormat="1"/>
-    <w:lsdException w:name="Closing" w:semiHidden="1" w:unhideWhenUsed="1"/>
-    <w:lsdException w:name="Signature" w:semiHidden="1" w:unhideWhenUsed="1"/>
-    <w:lsdException w:name="Default Paragraph Font" w:semiHidden="1" w:uiPriority="1" w:unhideWhenUsed="1"/>
-    <w:lsdException w:name="Body Text" w:semiHidden="1" w:unhideWhenUsed="1"/>
-    <w:lsdException w:name="Body Text Indent" w:semiHidden="1" w:unhideWhenUsed="1"/>
-    <w:lsdException w:name="List Continue" w:semiHidden="1" w:unhideWhenUsed="1"/>
-    <w:lsdException w:name="List Continue 2" w:semiHidden="1" w:unhideWhenUsed="1"/>
-    <w:lsdException w:name="List Continue 3" w:semiHidden="1" w:unhideWhenUsed="1"/>
-    <w:lsdException w:name="List Continue 4" w:semiHidden="1" w:unhideWhenUsed="1"/>
-    <w:lsdException w:name="List Continue 5" w:semiHidden="1" w:unhideWhenUsed="1"/>
-    <w:lsdException w:name="Message Header" w:semiHidden="1" w:unhideWhenUsed="1"/>
-    <w:lsdException w:name="Subtitle" w:uiPriority="11"/>
-    <w:lsdException w:name="Salutation" w:semiHidden="1" w:unhideWhenUsed="1"/>
-    <w:lsdException w:name="Date" w:semiHidden="1" w:unhideWhenUsed="1"/>
-    <w:lsdException w:name="Body Text First Indent" w:semiHidden="1" w:unhideWhenUsed="1"/>
-    <w:lsdException w:name="Body Text First Indent 2" w:semiHidden="1" w:unhideWhenUsed="1"/>
-    <w:lsdException w:name="Note Heading" w:semiHidden="1" w:unhideWhenUsed="1"/>
-    <w:lsdException w:name="Body Text 2" w:semiHidden="1" w:unhideWhenUsed="1"/>
-    <w:lsdException w:name="Body Text 3" w:semiHidden="1" w:unhideWhenUsed="1"/>
-    <w:lsdException w:name="Body Text Indent 2" w:semiHidden="1" w:unhideWhenUsed="1"/>
-    <w:lsdException w:name="Body Text Indent 3" w:semiHidden="1" w:unhideWhenUsed="1"/>
-    <w:lsdException w:name="Block Text" w:semiHidden="1" w:unhideWhenUsed="1"/>
-    <w:lsdException w:name="Hyperlink" w:semiHidden="1" w:unhideWhenUsed="1"/>
-    <w:lsdException w:name="FollowedHyperlink" w:semiHidden="1" w:unhideWhenUsed="1"/>
-    <w:lsdException w:name="Strong" w:uiPriority="22"/>
-    <w:lsdException w:name="Emphasis" w:uiPriority="20"/>
-    <w:lsdException w:name="Document Map" w:semiHidden="1" w:unhideWhenUsed="1"/>
-    <w:lsdException w:name="Plain Text" w:semiHidden="1" w:unhideWhenUsed="1"/>
-    <w:lsdException w:name="E-mail Signature" w:semiHidden="1" w:unhideWhenUsed="1"/>
-    <w:lsdException w:name="HTML Top of Form" w:semiHidden="1" w:unhideWhenUsed="1"/>
-    <w:lsdException w:name="HTML Bottom of Form" w:semiHidden="1" w:unhideWhenUsed="1"/>
-    <w:lsdException w:name="Normal (Web)" w:semiHidden="1" w:unhideWhenUsed="1"/>
-    <w:lsdException w:name="HTML Acronym" w:semiHidden="1" w:unhideWhenUsed="1"/>
-    <w:lsdException w:name="HTML Address" w:semiHidden="1" w:unhideWhenUsed="1"/>
-    <w:lsdException w:name="HTML Cite" w:semiHidden="1" w:unhideWhenUsed="1"/>
-    <w:lsdException w:name="HTML Code" w:semiHidden="1" w:unhideWhenUsed="1"/>
-    <w:lsdException w:name="HTML Definition" w:semiHidden="1" w:unhideWhenUsed="1"/>
-    <w:lsdException w:name="HTML Keyboard" w:semiHidden="1" w:unhideWhenUsed="1"/>
-    <w:lsdException w:name="HTML Preformatted" w:semiHidden="1" w:unhideWhenUsed="1"/>
-    <w:lsdException w:name="HTML Sample" w:semiHidden="1" w:unhideWhenUsed="1"/>
-    <w:lsdException w:name="HTML Typewriter" w:semiHidden="1" w:unhideWhenUsed="1"/>
-    <w:lsdException w:name="HTML Variable" w:semiHidden="1" w:unhideWhenUsed="1"/>
-    <w:lsdException w:name="Normal Table" w:semiHidden="1" w:unhideWhenUsed="1"/>
-    <w:lsdException w:name="annotation subject" w:semiHidden="1" w:unhideWhenUsed="1"/>
-    <w:lsdException w:name="No List" w:semiHidden="1" w:unhideWhenUsed="1"/>
-    <w:lsdException w:name="Outline List 1" w:semiHidden="1" w:unhideWhenUsed="1"/>
-    <w:lsdException w:name="Outline List 2" w:semiHidden="1" w:unhideWhenUsed="1"/>
-    <w:lsdException w:name="Outline List 3" w:semiHidden="1" w:unhideWhenUsed="1"/>
-    <w:lsdException w:name="Table Simple 1" w:semiHidden="1" w:unhideWhenUsed="1"/>
-    <w:lsdException w:name="Table Simple 2" w:semiHidden="1" w:unhideWhenUsed="1"/>
-    <w:lsdException w:name="Table Simple 3" w:semiHidden="1" w:unhideWhenUsed="1"/>
-    <w:lsdException w:name="Table Classic 1" w:semiHidden="1" w:unhideWhenUsed="1"/>
-    <w:lsdException w:name="Table Classic 2" w:semiHidden="1" w:unhideWhenUsed="1"/>
-    <w:lsdException w:name="Table Classic 3" w:semiHidden="1" w:unhideWhenUsed="1"/>
-    <w:lsdException w:name="Table Classic 4" w:semiHidden="1" w:unhideWhenUsed="1"/>
-    <w:lsdException w:name="Table Colorful 1" w:semiHidden="1" w:unhideWhenUsed="1"/>
-    <w:lsdException w:name="Table Colorful 2" w:semiHidden="1" w:unhideWhenUsed="1"/>
-    <w:lsdException w:name="Table Colorful 3" w:semiHidden="1" w:unhideWhenUsed="1"/>
-    <w:lsdException w:name="Table Columns 1" w:semiHidden="1" w:unhideWhenUsed="1"/>
-    <w:lsdException w:name="Table Columns 2" w:semiHidden="1" w:unhideWhenUsed="1"/>
-    <w:lsdException w:name="Table Columns 3" w:semiHidden="1" w:unhideWhenUsed="1"/>
-    <w:lsdException w:name="Table Columns 4" w:semiHidden="1" w:unhideWhenUsed="1"/>
-    <w:lsdException w:name="Table Columns 5" w:semiHidden="1" w:unhideWhenUsed="1"/>
-    <w:lsdException w:name="Table Grid 1" w:semiHidden="1" w:unhideWhenUsed="1"/>
-    <w:lsdException w:name="Table Grid 2" w:semiHidden="1" w:unhideWhenUsed="1"/>
-    <w:lsdException w:name="Table Grid 3" w:semiHidden="1" w:unhideWhenUsed="1"/>
-    <w:lsdException w:name="Table Grid 4" w:semiHidden="1" w:unhideWhenUsed="1"/>
-    <w:lsdException w:name="Table Grid 5" w:semiHidden="1" w:unhideWhenUsed="1"/>
-    <w:lsdException w:name="Table Grid 6" w:semiHidden="1" w:unhideWhenUsed="1"/>
-    <w:lsdException w:name="Table Grid 7" w:semiHidden="1" w:unhideWhenUsed="1"/>
-    <w:lsdException w:name="Table Grid 8" w:semiHidden="1" w:unhideWhenUsed="1"/>
-    <w:lsdException w:name="Table List 1" w:semiHidden="1" w:unhideWhenUsed="1"/>
-    <w:lsdException w:name="Table List 2" w:semiHidden="1" w:unhideWhenUsed="1"/>
-    <w:lsdException w:name="Table List 3" w:semiHidden="1" w:unhideWhenUsed="1"/>
-    <w:lsdException w:name="Table List 4" w:semiHidden="1" w:unhideWhenUsed="1"/>
-    <w:lsdException w:name="Table List 5" w:semiHidden="1" w:unhideWhenUsed="1"/>
-    <w:lsdException w:name="Table List 6" w:semiHidden="1" w:unhideWhenUsed="1"/>
-    <w:lsdException w:name="Table List 7" w:semiHidden="1" w:unhideWhenUsed="1"/>
-    <w:lsdException w:name="Table List 8" w:semiHidden="1" w:unhideWhenUsed="1"/>
-    <w:lsdException w:name="Table 3D effects 1" w:semiHidden="1" w:unhideWhenUsed="1"/>
-    <w:lsdException w:name="Table 3D effects 2" w:semiHidden="1" w:unhideWhenUsed="1"/>
-    <w:lsdException w:name="Table 3D effects 3" w:semiHidden="1" w:unhideWhenUsed="1"/>
-    <w:lsdException w:name="Table Contemporary" w:semiHidden="1" w:unhideWhenUsed="1"/>
-    <w:lsdException w:name="Table Elegant" w:semiHidden="1" w:unhideWhenUsed="1"/>
-    <w:lsdException w:name="Table Professional" w:semiHidden="1" w:unhideWhenUsed="1"/>
-    <w:lsdException w:name="Table Subtle 1" w:semiHidden="1" w:unhideWhenUsed="1"/>
-    <w:lsdException w:name="Table Subtle 2" w:semiHidden="1" w:unhideWhenUsed="1"/>
-    <w:lsdException w:name="Table Web 1" w:semiHidden="1" w:unhideWhenUsed="1"/>
-    <w:lsdException w:name="Table Web 2" w:semiHidden="1" w:unhideWhenUsed="1"/>
-    <w:lsdException w:name="Table Web 3" w:semiHidden="1" w:unhideWhenUsed="1"/>
-    <w:lsdException w:name="Balloon Text" w:semiHidden="1" w:unhideWhenUsed="1"/>
-    <w:lsdException w:name="Table Grid" w:uiPriority="59"/>
-    <w:lsdException w:name="Table Theme" w:semiHidden="1" w:unhideWhenUsed="1"/>
-    <w:lsdException w:name="Placeholder Text" w:semiHidden="1"/>
-    <w:lsdException w:name="No Spacing" w:uiPriority="1" w:qFormat="1"/>
-    <w:lsdException w:name="Light Shading" w:uiPriority="60"/>
-    <w:lsdException w:name="Light List" w:uiPriority="61"/>
-    <w:lsdException w:name="Light Grid" w:uiPriority="62"/>
-    <w:lsdException w:name="Medium Shading 1" w:uiPriority="63"/>
-    <w:lsdException w:name="Medium Shading 2" w:uiPriority="64"/>
-    <w:lsdException w:name="Medium List 1" w:uiPriority="65"/>
-    <w:lsdException w:name="Medium List 2" w:uiPriority="66"/>
-    <w:lsdException w:name="Medium Grid 1" w:uiPriority="67"/>
-    <w:lsdException w:name="Medium Grid 2" w:uiPriority="68"/>
-    <w:lsdException w:name="Medium Grid 3" w:uiPriority="69"/>
-    <w:lsdException w:name="Dark List" w:uiPriority="70"/>
-    <w:lsdException w:name="Colorful Shading" w:uiPriority="71"/>
-    <w:lsdException w:name="Colorful List" w:uiPriority="72"/>
-    <w:lsdException w:name="Colorful Grid" w:uiPriority="73"/>
-    <w:lsdException w:name="Light Shading Accent 1" w:uiPriority="60"/>
-    <w:lsdException w:name="Light List Accent 1" w:uiPriority="61"/>
-    <w:lsdException w:name="Light Grid Accent 1" w:uiPriority="62"/>
-    <w:lsdException w:name="Medium Shading 1 Accent 1" w:uiPriority="63"/>
-    <w:lsdException w:name="Medium Shading 2 Accent 1" w:uiPriority="64"/>
-    <w:lsdException w:name="Medium List 1 Accent 1" w:uiPriority="65"/>
-    <w:lsdException w:name="Revision" w:semiHidden="1"/>
-    <w:lsdException w:name="List Paragraph" w:uiPriority="34" w:qFormat="1"/>
-    <w:lsdException w:name="Quote" w:uiPriority="29"/>
-    <w:lsdException w:name="Intense Quote" w:uiPriority="30"/>
-    <w:lsdException w:name="Medium List 2 Accent 1" w:uiPriority="66"/>
-    <w:lsdException w:name="Medium Grid 1 Accent 1" w:uiPriority="67"/>
-    <w:lsdException w:name="Medium Grid 2 Accent 1" w:uiPriority="68"/>
-    <w:lsdException w:name="Medium Grid 3 Accent 1" w:uiPriority="69"/>
-    <w:lsdException w:name="Dark List Accent 1" w:uiPriority="70"/>
-    <w:lsdException w:name="Colorful Shading Accent 1" w:uiPriority="71"/>
-    <w:lsdException w:name="Colorful List Accent 1" w:uiPriority="72"/>
-    <w:lsdException w:name="Colorful Grid Accent 1" w:uiPriority="73"/>
-    <w:lsdException w:name="Light Shading Accent 2" w:uiPriority="60"/>
-    <w:lsdException w:name="Light List Accent 2" w:uiPriority="61"/>
-    <w:lsdException w:name="Light Grid Accent 2" w:uiPriority="62"/>
-    <w:lsdException w:name="Medium Shading 1 Accent 2" w:uiPriority="63"/>
-    <w:lsdException w:name="Medium Shading 2 Accent 2" w:uiPriority="64"/>
-    <w:lsdException w:name="Medium List 1 Accent 2" w:uiPriority="65"/>
-    <w:lsdException w:name="Medium List 2 Accent 2" w:uiPriority="66"/>
-    <w:lsdException w:name="Medium Grid 1 Accent 2" w:uiPriority="67"/>
-    <w:lsdException w:name="Medium Grid 2 Accent 2" w:uiPriority="68"/>
-    <w:lsdException w:name="Medium Grid 3 Accent 2" w:uiPriority="69"/>
-    <w:lsdException w:name="Dark List Accent 2" w:uiPriority="70"/>
-    <w:lsdException w:name="Colorful Shading Accent 2" w:uiPriority="71"/>
-    <w:lsdException w:name="Colorful List Accent 2" w:uiPriority="72"/>
-    <w:lsdException w:name="Colorful Grid Accent 2" w:uiPriority="73"/>
-    <w:lsdException w:name="Light Shading Accent 3" w:uiPriority="60"/>
-    <w:lsdException w:name="Light List Accent 3" w:uiPriority="61"/>
-    <w:lsdException w:name="Light Grid Accent 3" w:uiPriority="62"/>
-    <w:lsdException w:name="Medium Shading 1 Accent 3" w:uiPriority="63"/>
-    <w:lsdException w:name="Medium Shading 2 Accent 3" w:uiPriority="64"/>
-    <w:lsdException w:name="Medium List 1 Accent 3" w:uiPriority="65"/>
-    <w:lsdException w:name="Medium List 2 Accent 3" w:uiPriority="66"/>
-    <w:lsdException w:name="Medium Grid 1 Accent 3" w:uiPriority="67"/>
-    <w:lsdException w:name="Medium Grid 2 Accent 3" w:uiPriority="68"/>
-    <w:lsdException w:name="Medium Grid 3 Accent 3" w:uiPriority="69"/>
-    <w:lsdException w:name="Dark List Accent 3" w:uiPriority="70"/>
-    <w:lsdException w:name="Colorful Shading Accent 3" w:uiPriority="71"/>
-    <w:lsdException w:name="Colorful List Accent 3" w:uiPriority="72"/>
-    <w:lsdException w:name="Colorful Grid Accent 3" w:uiPriority="73"/>
-    <w:lsdException w:name="Light Shading Accent 4" w:uiPriority="60"/>
-    <w:lsdException w:name="Light List Accent 4" w:uiPriority="61"/>
-    <w:lsdException w:name="Light Grid Accent 4" w:uiPriority="62"/>
-    <w:lsdException w:name="Medium Shading 1 Accent 4" w:uiPriority="63"/>
-    <w:lsdException w:name="Medium Shading 2 Accent 4" w:uiPriority="64"/>
-    <w:lsdException w:name="Medium List 1 Accent 4" w:uiPriority="65"/>
-    <w:lsdException w:name="Medium List 2 Accent 4" w:uiPriority="66"/>
-    <w:lsdException w:name="Medium Grid 1 Accent 4" w:uiPriority="67"/>
-    <w:lsdException w:name="Medium Grid 2 Accent 4" w:uiPriority="68"/>
-    <w:lsdException w:name="Medium Grid 3 Accent 4" w:uiPriority="69"/>
-    <w:lsdException w:name="Dark List Accent 4" w:uiPriority="70"/>
-    <w:lsdException w:name="Colorful Shading Accent 4" w:uiPriority="71"/>
-    <w:lsdException w:name="Colorful List Accent 4" w:uiPriority="72"/>
-    <w:lsdException w:name="Colorful Grid Accent 4" w:uiPriority="73"/>
-    <w:lsdException w:name="Light Shading Accent 5" w:uiPriority="60"/>
-    <w:lsdException w:name="Light List Accent 5" w:uiPriority="61"/>
-    <w:lsdException w:name="Light Grid Accent 5" w:uiPriority="62"/>
-    <w:lsdException w:name="Medium Shading 1 Accent 5" w:uiPriority="63"/>
-    <w:lsdException w:name="Medium Shading 2 Accent 5" w:uiPriority="64"/>
-    <w:lsdException w:name="Medium List 1 Accent 5" w:uiPriority="65"/>
-    <w:lsdException w:name="Medium List 2 Accent 5" w:uiPriority="66"/>
-    <w:lsdException w:name="Medium Grid 1 Accent 5" w:uiPriority="67"/>
-    <w:lsdException w:name="Medium Grid 2 Accent 5" w:uiPriority="68"/>
-    <w:lsdException w:name="Medium Grid 3 Accent 5" w:uiPriority="69"/>
-    <w:lsdException w:name="Dark List Accent 5" w:uiPriority="70"/>
-    <w:lsdException w:name="Colorful Shading Accent 5" w:uiPriority="71"/>
-    <w:lsdException w:name="Colorful List Accent 5" w:uiPriority="72"/>
-    <w:lsdException w:name="Colorful Grid Accent 5" w:uiPriority="73"/>
-    <w:lsdException w:name="Light Shading Accent 6" w:uiPriority="60"/>
-    <w:lsdException w:name="Light List Accent 6" w:uiPriority="61"/>
-    <w:lsdException w:name="Light Grid Accent 6" w:uiPriority="62"/>
-    <w:lsdException w:name="Medium Shading 1 Accent 6" w:uiPriority="63"/>
-    <w:lsdException w:name="Medium Shading 2 Accent 6" w:uiPriority="64"/>
-    <w:lsdException w:name="Medium List 1 Accent 6" w:uiPriority="65"/>
-    <w:lsdException w:name="Medium List 2 Accent 6" w:uiPriority="66"/>
-    <w:lsdException w:name="Medium Grid 1 Accent 6" w:uiPriority="67"/>
-    <w:lsdException w:name="Medium Grid 2 Accent 6" w:uiPriority="68"/>
-    <w:lsdException w:name="Medium Grid 3 Accent 6" w:uiPriority="69"/>
-    <w:lsdException w:name="Dark List Accent 6" w:uiPriority="70"/>
-    <w:lsdException w:name="Colorful Shading Accent 6" w:uiPriority="71"/>
-    <w:lsdException w:name="Colorful List Accent 6" w:uiPriority="72"/>
-    <w:lsdException w:name="Colorful Grid Accent 6" w:uiPriority="73"/>
-    <w:lsdException w:name="Subtle Emphasis" w:uiPriority="19"/>
-    <w:lsdException w:name="Intense Emphasis" w:uiPriority="21"/>
-    <w:lsdException w:name="Subtle Reference" w:uiPriority="31"/>
-    <w:lsdException w:name="Intense Reference" w:uiPriority="32"/>
-    <w:lsdException w:name="Book Title" w:uiPriority="33"/>
-    <w:lsdException w:name="Bibliography" w:semiHidden="1" w:uiPriority="37" w:unhideWhenUsed="1"/>
-    <w:lsdException w:name="TOC Heading" w:semiHidden="1" w:uiPriority="39" w:unhideWhenUsed="1" w:qFormat="1"/>
-    <w:lsdException w:name="Plain Table 1" w:uiPriority="41"/>
-    <w:lsdException w:name="Plain Table 2" w:uiPriority="42"/>
-    <w:lsdException w:name="Plain Table 3" w:uiPriority="43"/>
-    <w:lsdException w:name="Plain Table 4" w:uiPriority="44"/>
-    <w:lsdException w:name="Plain Table 5" w:uiPriority="45"/>
-    <w:lsdException w:name="Grid Table Light" w:uiPriority="40"/>
-    <w:lsdException w:name="Grid Table 1 Light" w:uiPriority="46"/>
-    <w:lsdException w:name="Grid Table 2" w:uiPriority="47"/>
-    <w:lsdException w:name="Grid Table 3" w:uiPriority="48"/>
-    <w:lsdException w:name="Grid Table 4" w:uiPriority="49"/>
-    <w:lsdException w:name="Grid Table 5 Dark" w:uiPriority="50"/>
-    <w:lsdException w:name="Grid Table 6 Colorful" w:uiPriority="51"/>
-    <w:lsdException w:name="Grid Table 7 Colorful" w:uiPriority="52"/>
-    <w:lsdException w:name="Grid Table 1 Light Accent 1" w:uiPriority="46"/>
-    <w:lsdException w:name="Grid Table 2 Accent 1" w:uiPriority="47"/>
-    <w:lsdException w:name="Grid Table 3 Accent 1" w:uiPriority="48"/>
-    <w:lsdException w:name="Grid Table 4 Accent 1" w:uiPriority="49"/>
-    <w:lsdException w:name="Grid Table 5 Dark Accent 1" w:uiPriority="50"/>
-    <w:lsdException w:name="Grid Table 6 Colorful Accent 1" w:uiPriority="51"/>
-    <w:lsdException w:name="Grid Table 7 Colorful Accent 1" w:uiPriority="52"/>
-    <w:lsdException w:name="Grid Table 1 Light Accent 2" w:uiPriority="46"/>
-    <w:lsdException w:name="Grid Table 2 Accent 2" w:uiPriority="47"/>
-    <w:lsdException w:name="Grid Table 3 Accent 2" w:uiPriority="48"/>
-    <w:lsdException w:name="Grid Table 4 Accent 2" w:uiPriority="49"/>
-    <w:lsdException w:name="Grid Table 5 Dark Accent 2" w:uiPriority="50"/>
-    <w:lsdException w:name="Grid Table 6 Colorful Accent 2" w:uiPriority="51"/>
-    <w:lsdException w:name="Grid Table 7 Colorful Accent 2" w:uiPriority="52"/>
-    <w:lsdException w:name="Grid Table 1 Light Accent 3" w:uiPriority="46"/>
-    <w:lsdException w:name="Grid Table 2 Accent 3" w:uiPriority="47"/>
-    <w:lsdException w:name="Grid Table 3 Accent 3" w:uiPriority="48"/>
-    <w:lsdException w:name="Grid Table 4 Accent 3" w:uiPriority="49"/>
-    <w:lsdException w:name="Grid Table 5 Dark Accent 3" w:uiPriority="50"/>
-    <w:lsdException w:name="Grid Table 6 Colorful Accent 3" w:uiPriority="51"/>
-    <w:lsdException w:name="Grid Table 7 Colorful Accent 3" w:uiPriority="52"/>
-    <w:lsdException w:name="Grid Table 1 Light Accent 4" w:uiPriority="46"/>
-    <w:lsdException w:name="Grid Table 2 Accent 4" w:uiPriority="47"/>
-    <w:lsdException w:name="Grid Table 3 Accent 4" w:uiPriority="48"/>
-    <w:lsdException w:name="Grid Table 4 Accent 4" w:uiPriority="49"/>
-    <w:lsdException w:name="Grid Table 5 Dark Accent 4" w:uiPriority="50"/>
-    <w:lsdException w:name="Grid Table 6 Colorful Accent 4" w:uiPriority="51"/>
-    <w:lsdException w:name="Grid Table 7 Colorful Accent 4" w:uiPriority="52"/>
-    <w:lsdException w:name="Grid Table 1 Light Accent 5" w:uiPriority="46"/>
-    <w:lsdException w:name="Grid Table 2 Accent 5" w:uiPriority="47"/>
-    <w:lsdException w:name="Grid Table 3 Accent 5" w:uiPriority="48"/>
-    <w:lsdException w:name="Grid Table 4 Accent 5" w:uiPriority="49"/>
-    <w:lsdException w:name="Grid Table 5 Dark Accent 5" w:uiPriority="50"/>
-    <w:lsdException w:name="Grid Table 6 Colorful Accent 5" w:uiPriority="51"/>
-    <w:lsdException w:name="Grid Table 7 Colorful Accent 5" w:uiPriority="52"/>
-    <w:lsdException w:name="Grid Table 1 Light Accent 6" w:uiPriority="46"/>
-    <w:lsdException w:name="Grid Table 2 Accent 6" w:uiPriority="47"/>
-    <w:lsdException w:name="Grid Table 3 Accent 6" w:uiPriority="48"/>
-    <w:lsdException w:name="Grid Table 4 Accent 6" w:uiPriority="49"/>
-    <w:lsdException w:name="Grid Table 5 Dark Accent 6" w:uiPriority="50"/>
-    <w:lsdException w:name="Grid Table 6 Colorful Accent 6" w:uiPriority="51"/>
-    <w:lsdException w:name="Grid Table 7 Colorful Accent 6" w:uiPriority="52"/>
-    <w:lsdException w:name="List Table 1 Light" w:uiPriority="46"/>
-    <w:lsdException w:name="List Table 2" w:uiPriority="47"/>
-    <w:lsdException w:name="List Table 3" w:uiPriority="48"/>
-    <w:lsdException w:name="List Table 4" w:uiPriority="49"/>
-    <w:lsdException w:name="List Table 5 Dark" w:uiPriority="50"/>
-    <w:lsdException w:name="List Table 6 Colorful" w:uiPriority="51"/>
-    <w:lsdException w:name="List Table 7 Colorful" w:uiPriority="52"/>
-    <w:lsdException w:name="List Table 1 Light Accent 1" w:uiPriority="46"/>
-    <w:lsdException w:name="List Table 2 Accent 1" w:uiPriority="47"/>
-    <w:lsdException w:name="List Table 3 Accent 1" w:uiPriority="48"/>
-    <w:lsdException w:name="List Table 4 Accent 1" w:uiPriority="49"/>
-    <w:lsdException w:name="List Table 5 Dark Accent 1" w:uiPriority="50"/>
-    <w:lsdException w:name="List Table 6 Colorful Accent 1" w:uiPriority="51"/>
-    <w:lsdException w:name="List Table 7 Colorful Accent 1" w:uiPriority="52"/>
-    <w:lsdException w:name="List Table 1 Light Accent 2" w:uiPriority="46"/>
-    <w:lsdException w:name="List Table 2 Accent 2" w:uiPriority="47"/>
-    <w:lsdException w:name="List Table 3 Accent 2" w:uiPriority="48"/>
-    <w:lsdException w:name="List Table 4 Accent 2" w:uiPriority="49"/>
-    <w:lsdException w:name="List Table 5 Dark Accent 2" w:uiPriority="50"/>
-    <w:lsdException w:name="List Table 6 Colorful Accent 2" w:uiPriority="51"/>
-    <w:lsdException w:name="List Table 7 Colorful Accent 2" w:uiPriority="52"/>
-    <w:lsdException w:name="List Table 1 Light Accent 3" w:uiPriority="46"/>
-    <w:lsdException w:name="List Table 2 Accent 3" w:uiPriority="47"/>
-    <w:lsdException w:name="List Table 3 Accent 3" w:uiPriority="48"/>
-    <w:lsdException w:name="List Table 4 Accent 3" w:uiPriority="49"/>
-    <w:lsdException w:name="List Table 5 Dark Accent 3" w:uiPriority="50"/>
-    <w:lsdException w:name="List Table 6 Colorful Accent 3" w:uiPriority="51"/>
-    <w:lsdException w:name="List Table 7 Colorful Accent 3" w:uiPriority="52"/>
-    <w:lsdException w:name="List Table 1 Light Accent 4" w:uiPriority="46"/>
-    <w:lsdException w:name="List Table 2 Accent 4" w:uiPriority="47"/>
-    <w:lsdException w:name="List Table 3 Accent 4" w:uiPriority="48"/>
-    <w:lsdException w:name="List Table 4 Accent 4" w:uiPriority="49"/>
-    <w:lsdException w:name="List Table 5 Dark Accent 4" w:uiPriority="50"/>
-    <w:lsdException w:name="List Table 6 Colorful Accent 4" w:uiPriority="51"/>
-    <w:lsdException w:name="List Table 7 Colorful Accent 4" w:uiPriority="52"/>
-    <w:lsdException w:name="List Table 1 Light Accent 5" w:uiPriority="46"/>
-    <w:lsdException w:name="List Table 2 Accent 5" w:uiPriority="47"/>
-    <w:lsdException w:name="List Table 3 Accent 5" w:uiPriority="48"/>
-    <w:lsdException w:name="List Table 4 Accent 5" w:uiPriority="49"/>
-    <w:lsdException w:name="List Table 5 Dark Accent 5" w:uiPriority="50"/>
-    <w:lsdException w:name="List Table 6 Colorful Accent 5" w:uiPriority="51"/>
-    <w:lsdException w:name="List Table 7 Colorful Accent 5" w:uiPriority="52"/>
-    <w:lsdException w:name="List Table 1 Light Accent 6" w:uiPriority="46"/>
-    <w:lsdException w:name="List Table 2 Accent 6" w:uiPriority="47"/>
-    <w:lsdException w:name="List Table 3 Accent 6" w:uiPriority="48"/>
-    <w:lsdException w:name="List Table 4 Accent 6" w:uiPriority="49"/>
-    <w:lsdException w:name="List Table 5 Dark Accent 6" w:uiPriority="50"/>
-    <w:lsdException w:name="List Table 6 Colorful Accent 6" w:uiPriority="51"/>
-    <w:lsdException w:name="List Table 7 Colorful Accent 6" w:uiPriority="52"/>
-    <w:lsdException w:name="Mention" w:semiHidden="1" w:unhideWhenUsed="1"/>
-    <w:lsdException w:name="Smart Hyperlink" w:semiHidden="1" w:unhideWhenUsed="1"/>
-    <w:lsdException w:name="Hashtag" w:semiHidden="1" w:unhideWhenUsed="1"/>
-    <w:lsdException w:name="Unresolved Mention" w:semiHidden="1" w:unhideWhenUsed="1"/>
-    <w:lsdException w:name="Smart Link" w:semiHidden="1" w:unhideWhenUsed="1"/>
+  <w:latentStyles w:defLockedState="0" w:defUIPriority="99" w:defSemiHidden="1" w:defUnhideWhenUsed="1" w:defQFormat="0" w:count="267">
+    <w:lsdException w:name="Normal" w:semiHidden="0" w:uiPriority="0" w:unhideWhenUsed="0" w:qFormat="1"/>
+    <w:lsdException w:name="heading 1" w:semiHidden="0" w:uiPriority="9" w:unhideWhenUsed="0" w:qFormat="1"/>
+    <w:lsdException w:name="heading 2" w:uiPriority="9" w:qFormat="1"/>
+    <w:lsdException w:name="heading 3" w:uiPriority="9" w:qFormat="1"/>
+    <w:lsdException w:name="heading 4" w:uiPriority="9" w:qFormat="1"/>
+    <w:lsdException w:name="heading 5" w:uiPriority="9"/>
+    <w:lsdException w:name="heading 6" w:uiPriority="9" w:qFormat="1"/>
+    <w:lsdException w:name="heading 7" w:uiPriority="9" w:qFormat="1"/>
+    <w:lsdException w:name="heading 8" w:uiPriority="9" w:qFormat="1"/>
+    <w:lsdException w:name="heading 9" w:uiPriority="9" w:qFormat="1"/>
+    <w:lsdException w:name="toc 1" w:uiPriority="39"/>
+    <w:lsdException w:name="toc 2" w:uiPriority="39"/>
+    <w:lsdException w:name="toc 3" w:uiPriority="39"/>
+    <w:lsdException w:name="toc 4" w:uiPriority="39"/>
+    <w:lsdException w:name="toc 5" w:uiPriority="39"/>
+    <w:lsdException w:name="toc 6" w:uiPriority="39"/>
+    <w:lsdException w:name="toc 7" w:uiPriority="39"/>
+    <w:lsdException w:name="toc 8" w:uiPriority="39"/>
+    <w:lsdException w:name="toc 9" w:uiPriority="39"/>
+    <w:lsdException w:name="caption" w:uiPriority="35" w:qFormat="1"/>
+    <w:lsdException w:name="Title" w:semiHidden="0" w:uiPriority="10" w:unhideWhenUsed="0" w:qFormat="1"/>
+    <w:lsdException w:name="Default Paragraph Font" w:uiPriority="1"/>
+    <w:lsdException w:name="Subtitle" w:semiHidden="0" w:uiPriority="11" w:unhideWhenUsed="0"/>
+    <w:lsdException w:name="Strong" w:semiHidden="0" w:uiPriority="22" w:unhideWhenUsed="0"/>
+    <w:lsdException w:name="Emphasis" w:semiHidden="0" w:uiPriority="20" w:unhideWhenUsed="0"/>
+    <w:lsdException w:name="Table Grid" w:semiHidden="0" w:uiPriority="59" w:unhideWhenUsed="0"/>
+    <w:lsdException w:name="Placeholder Text" w:unhideWhenUsed="0"/>
+    <w:lsdException w:name="No Spacing" w:semiHidden="0" w:uiPriority="1" w:unhideWhenUsed="0" w:qFormat="1"/>
+    <w:lsdException w:name="Light Shading" w:semiHidden="0" w:uiPriority="60" w:unhideWhenUsed="0"/>
+    <w:lsdException w:name="Light List" w:semiHidden="0" w:uiPriority="61" w:unhideWhenUsed="0"/>
+    <w:lsdException w:name="Light Grid" w:semiHidden="0" w:uiPriority="62" w:unhideWhenUsed="0"/>
+    <w:lsdException w:name="Medium Shading 1" w:semiHidden="0" w:uiPriority="63" w:unhideWhenUsed="0"/>
+    <w:lsdException w:name="Medium Shading 2" w:semiHidden="0" w:uiPriority="64" w:unhideWhenUsed="0"/>
+    <w:lsdException w:name="Medium List 1" w:semiHidden="0" w:uiPriority="65" w:unhideWhenUsed="0"/>
+    <w:lsdException w:name="Medium List 2" w:semiHidden="0" w:uiPriority="66" w:unhideWhenUsed="0"/>
+    <w:lsdException w:name="Medium Grid 1" w:semiHidden="0" w:uiPriority="67" w:unhideWhenUsed="0"/>
+    <w:lsdException w:name="Medium Grid 2" w:semiHidden="0" w:uiPriority="68" w:unhideWhenUsed="0"/>
+    <w:lsdException w:name="Medium Grid 3" w:semiHidden="0" w:uiPriority="69" w:unhideWhenUsed="0"/>
+    <w:lsdException w:name="Dark List" w:semiHidden="0" w:uiPriority="70" w:unhideWhenUsed="0"/>
+    <w:lsdException w:name="Colorful Shading" w:semiHidden="0" w:uiPriority="71" w:unhideWhenUsed="0"/>
+    <w:lsdException w:name="Colorful List" w:semiHidden="0" w:uiPriority="72" w:unhideWhenUsed="0"/>
+    <w:lsdException w:name="Colorful Grid" w:semiHidden="0" w:uiPriority="73" w:unhideWhenUsed="0"/>
+    <w:lsdException w:name="Light Shading Accent 1" w:semiHidden="0" w:uiPriority="60" w:unhideWhenUsed="0"/>
+    <w:lsdException w:name="Light List Accent 1" w:semiHidden="0" w:uiPriority="61" w:unhideWhenUsed="0"/>
+    <w:lsdException w:name="Light Grid Accent 1" w:semiHidden="0" w:uiPriority="62" w:unhideWhenUsed="0"/>
+    <w:lsdException w:name="Medium Shading 1 Accent 1" w:semiHidden="0" w:uiPriority="63" w:unhideWhenUsed="0"/>
+    <w:lsdException w:name="Medium Shading 2 Accent 1" w:semiHidden="0" w:uiPriority="64" w:unhideWhenUsed="0"/>
+    <w:lsdException w:name="Medium List 1 Accent 1" w:semiHidden="0" w:uiPriority="65" w:unhideWhenUsed="0"/>
+    <w:lsdException w:name="Revision" w:unhideWhenUsed="0"/>
+    <w:lsdException w:name="List Paragraph" w:semiHidden="0" w:uiPriority="34" w:unhideWhenUsed="0" w:qFormat="1"/>
+    <w:lsdException w:name="Quote" w:semiHidden="0" w:uiPriority="29" w:unhideWhenUsed="0"/>
+    <w:lsdException w:name="Intense Quote" w:semiHidden="0" w:uiPriority="30" w:unhideWhenUsed="0"/>
+    <w:lsdException w:name="Medium List 2 Accent 1" w:semiHidden="0" w:uiPriority="66" w:unhideWhenUsed="0"/>
+    <w:lsdException w:name="Medium Grid 1 Accent 1" w:semiHidden="0" w:uiPriority="67" w:unhideWhenUsed="0"/>
+    <w:lsdException w:name="Medium Grid 2 Accent 1" w:semiHidden="0" w:uiPriority="68" w:unhideWhenUsed="0"/>
+    <w:lsdException w:name="Medium Grid 3 Accent 1" w:semiHidden="0" w:uiPriority="69" w:unhideWhenUsed="0"/>
+    <w:lsdException w:name="Dark List Accent 1" w:semiHidden="0" w:uiPriority="70" w:unhideWhenUsed="0"/>
+    <w:lsdException w:name="Colorful Shading Accent 1" w:semiHidden="0" w:uiPriority="71" w:unhideWhenUsed="0"/>
+    <w:lsdException w:name="Colorful List Accent 1" w:semiHidden="0" w:uiPriority="72" w:unhideWhenUsed="0"/>
+    <w:lsdException w:name="Colorful Grid Accent 1" w:semiHidden="0" w:uiPriority="73" w:unhideWhenUsed="0"/>
+    <w:lsdException w:name="Light Shading Accent 2" w:semiHidden="0" w:uiPriority="60" w:unhideWhenUsed="0"/>
+    <w:lsdException w:name="Light List Accent 2" w:semiHidden="0" w:uiPriority="61" w:unhideWhenUsed="0"/>
+    <w:lsdException w:name="Light Grid Accent 2" w:semiHidden="0" w:uiPriority="62" w:unhideWhenUsed="0"/>
+    <w:lsdException w:name="Medium Shading 1 Accent 2" w:semiHidden="0" w:uiPriority="63" w:unhideWhenUsed="0"/>
+    <w:lsdException w:name="Medium Shading 2 Accent 2" w:semiHidden="0" w:uiPriority="64" w:unhideWhenUsed="0"/>
+    <w:lsdException w:name="Medium List 1 Accent 2" w:semiHidden="0" w:uiPriority="65" w:unhideWhenUsed="0"/>
+    <w:lsdException w:name="Medium List 2 Accent 2" w:semiHidden="0" w:uiPriority="66" w:unhideWhenUsed="0"/>
+    <w:lsdException w:name="Medium Grid 1 Accent 2" w:semiHidden="0" w:uiPriority="67" w:unhideWhenUsed="0"/>
+    <w:lsdException w:name="Medium Grid 2 Accent 2" w:semiHidden="0" w:uiPriority="68" w:unhideWhenUsed="0"/>
+    <w:lsdException w:name="Medium Grid 3 Accent 2" w:semiHidden="0" w:uiPriority="69" w:unhideWhenUsed="0"/>
+    <w:lsdException w:name="Dark List Accent 2" w:semiHidden="0" w:uiPriority="70" w:unhideWhenUsed="0"/>
+    <w:lsdException w:name="Colorful Shading Accent 2" w:semiHidden="0" w:uiPriority="71" w:unhideWhenUsed="0"/>
+    <w:lsdException w:name="Colorful List Accent 2" w:semiHidden="0" w:uiPriority="72" w:unhideWhenUsed="0"/>
+    <w:lsdException w:name="Colorful Grid Accent 2" w:semiHidden="0" w:uiPriority="73" w:unhideWhenUsed="0"/>
+    <w:lsdException w:name="Light Shading Accent 3" w:semiHidden="0" w:uiPriority="60" w:unhideWhenUsed="0"/>
+    <w:lsdException w:name="Light List Accent 3" w:semiHidden="0" w:uiPriority="61" w:unhideWhenUsed="0"/>
+    <w:lsdException w:name="Light Grid Accent 3" w:semiHidden="0" w:uiPriority="62" w:unhideWhenUsed="0"/>
+    <w:lsdException w:name="Medium Shading 1 Accent 3" w:semiHidden="0" w:uiPriority="63" w:unhideWhenUsed="0"/>
+    <w:lsdException w:name="Medium Shading 2 Accent 3" w:semiHidden="0" w:uiPriority="64" w:unhideWhenUsed="0"/>
+    <w:lsdException w:name="Medium List 1 Accent 3" w:semiHidden="0" w:uiPriority="65" w:unhideWhenUsed="0"/>
+    <w:lsdException w:name="Medium List 2 Accent 3" w:semiHidden="0" w:uiPriority="66" w:unhideWhenUsed="0"/>
+    <w:lsdException w:name="Medium Grid 1 Accent 3" w:semiHidden="0" w:uiPriority="67" w:unhideWhenUsed="0"/>
+    <w:lsdException w:name="Medium Grid 2 Accent 3" w:semiHidden="0" w:uiPriority="68" w:unhideWhenUsed="0"/>
+    <w:lsdException w:name="Medium Grid 3 Accent 3" w:semiHidden="0" w:uiPriority="69" w:unhideWhenUsed="0"/>
+    <w:lsdException w:name="Dark List Accent 3" w:semiHidden="0" w:uiPriority="70" w:unhideWhenUsed="0"/>
+    <w:lsdException w:name="Colorful Shading Accent 3" w:semiHidden="0" w:uiPriority="71" w:unhideWhenUsed="0"/>
+    <w:lsdException w:name="Colorful List Accent 3" w:semiHidden="0" w:uiPriority="72" w:unhideWhenUsed="0"/>
+    <w:lsdException w:name="Colorful Grid Accent 3" w:semiHidden="0" w:uiPriority="73" w:unhideWhenUsed="0"/>
+    <w:lsdException w:name="Light Shading Accent 4" w:semiHidden="0" w:uiPriority="60" w:unhideWhenUsed="0"/>
+    <w:lsdException w:name="Light List Accent 4" w:semiHidden="0" w:uiPriority="61" w:unhideWhenUsed="0"/>
+    <w:lsdException w:name="Light Grid Accent 4" w:semiHidden="0" w:uiPriority="62" w:unhideWhenUsed="0"/>
+    <w:lsdException w:name="Medium Shading 1 Accent 4" w:semiHidden="0" w:uiPriority="63" w:unhideWhenUsed="0"/>
+    <w:lsdException w:name="Medium Shading 2 Accent 4" w:semiHidden="0" w:uiPriority="64" w:unhideWhenUsed="0"/>
+    <w:lsdException w:name="Medium List 1 Accent 4" w:semiHidden="0" w:uiPriority="65" w:unhideWhenUsed="0"/>
+    <w:lsdException w:name="Medium List 2 Accent 4" w:semiHidden="0" w:uiPriority="66" w:unhideWhenUsed="0"/>
+    <w:lsdException w:name="Medium Grid 1 Accent 4" w:semiHidden="0" w:uiPriority="67" w:unhideWhenUsed="0"/>
+    <w:lsdException w:name="Medium Grid 2 Accent 4" w:semiHidden="0" w:uiPriority="68" w:unhideWhenUsed="0"/>
+    <w:lsdException w:name="Medium Grid 3 Accent 4" w:semiHidden="0" w:uiPriority="69" w:unhideWhenUsed="0"/>
+    <w:lsdException w:name="Dark List Accent 4" w:semiHidden="0" w:uiPriority="70" w:unhideWhenUsed="0"/>
+    <w:lsdException w:name="Colorful Shading Accent 4" w:semiHidden="0" w:uiPriority="71" w:unhideWhenUsed="0"/>
+    <w:lsdException w:name="Colorful List Accent 4" w:semiHidden="0" w:uiPriority="72" w:unhideWhenUsed="0"/>
+    <w:lsdException w:name="Colorful Grid Accent 4" w:semiHidden="0" w:uiPriority="73" w:unhideWhenUsed="0"/>
+    <w:lsdException w:name="Light Shading Accent 5" w:semiHidden="0" w:uiPriority="60" w:unhideWhenUsed="0"/>
+    <w:lsdException w:name="Light List Accent 5" w:semiHidden="0" w:uiPriority="61" w:unhideWhenUsed="0"/>
+    <w:lsdException w:name="Light Grid Accent 5" w:semiHidden="0" w:uiPriority="62" w:unhideWhenUsed="0"/>
+    <w:lsdException w:name="Medium Shading 1 Accent 5" w:semiHidden="0" w:uiPriority="63" w:unhideWhenUsed="0"/>
+    <w:lsdException w:name="Medium Shading 2 Accent 5" w:semiHidden="0" w:uiPriority="64" w:unhideWhenUsed="0"/>
+    <w:lsdException w:name="Medium List 1 Accent 5" w:semiHidden="0" w:uiPriority="65" w:unhideWhenUsed="0"/>
+    <w:lsdException w:name="Medium List 2 Accent 5" w:semiHidden="0" w:uiPriority="66" w:unhideWhenUsed="0"/>
+    <w:lsdException w:name="Medium Grid 1 Accent 5" w:semiHidden="0" w:uiPriority="67" w:unhideWhenUsed="0"/>
+    <w:lsdException w:name="Medium Grid 2 Accent 5" w:semiHidden="0" w:uiPriority="68" w:unhideWhenUsed="0"/>
+    <w:lsdException w:name="Medium Grid 3 Accent 5" w:semiHidden="0" w:uiPriority="69" w:unhideWhenUsed="0"/>
+    <w:lsdException w:name="Dark List Accent 5" w:semiHidden="0" w:uiPriority="70" w:unhideWhenUsed="0"/>
+    <w:lsdException w:name="Colorful Shading Accent 5" w:semiHidden="0" w:uiPriority="71" w:unhideWhenUsed="0"/>
+    <w:lsdException w:name="Colorful List Accent 5" w:semiHidden="0" w:uiPriority="72" w:unhideWhenUsed="0"/>
+    <w:lsdException w:name="Colorful Grid Accent 5" w:semiHidden="0" w:uiPriority="73" w:unhideWhenUsed="0"/>
+    <w:lsdException w:name="Light Shading Accent 6" w:semiHidden="0" w:uiPriority="60" w:unhideWhenUsed="0"/>
+    <w:lsdException w:name="Light List Accent 6" w:semiHidden="0" w:uiPriority="61" w:unhideWhenUsed="0"/>
+    <w:lsdException w:name="Light Grid Accent 6" w:semiHidden="0" w:uiPriority="62" w:unhideWhenUsed="0"/>
+    <w:lsdException w:name="Medium Shading 1 Accent 6" w:semiHidden="0" w:uiPriority="63" w:unhideWhenUsed="0"/>
+    <w:lsdException w:name="Medium Shading 2 Accent 6" w:semiHidden="0" w:uiPriority="64" w:unhideWhenUsed="0"/>
+    <w:lsdException w:name="Medium List 1 Accent 6" w:semiHidden="0" w:uiPriority="65" w:unhideWhenUsed="0"/>
+    <w:lsdException w:name="Medium List 2 Accent 6" w:semiHidden="0" w:uiPriority="66" w:unhideWhenUsed="0"/>
+    <w:lsdException w:name="Medium Grid 1 Accent 6" w:semiHidden="0" w:uiPriority="67" w:unhideWhenUsed="0"/>
+    <w:lsdException w:name="Medium Grid 2 Accent 6" w:semiHidden="0" w:uiPriority="68" w:unhideWhenUsed="0"/>
+    <w:lsdException w:name="Medium Grid 3 Accent 6" w:semiHidden="0" w:uiPriority="69" w:unhideWhenUsed="0"/>
+    <w:lsdException w:name="Dark List Accent 6" w:semiHidden="0" w:uiPriority="70" w:unhideWhenUsed="0"/>
+    <w:lsdException w:name="Colorful Shading Accent 6" w:semiHidden="0" w:uiPriority="71" w:unhideWhenUsed="0"/>
+    <w:lsdException w:name="Colorful List Accent 6" w:semiHidden="0" w:uiPriority="72" w:unhideWhenUsed="0"/>
+    <w:lsdException w:name="Colorful Grid Accent 6" w:semiHidden="0" w:uiPriority="73" w:unhideWhenUsed="0"/>
+    <w:lsdException w:name="Subtle Emphasis" w:semiHidden="0" w:uiPriority="19" w:unhideWhenUsed="0"/>
+    <w:lsdException w:name="Intense Emphasis" w:semiHidden="0" w:uiPriority="21" w:unhideWhenUsed="0"/>
+    <w:lsdException w:name="Subtle Reference" w:semiHidden="0" w:uiPriority="31" w:unhideWhenUsed="0"/>
+    <w:lsdException w:name="Intense Reference" w:semiHidden="0" w:uiPriority="32" w:unhideWhenUsed="0"/>
+    <w:lsdException w:name="Book Title" w:semiHidden="0" w:uiPriority="33" w:unhideWhenUsed="0"/>
+    <w:lsdException w:name="Bibliography" w:uiPriority="37"/>
+    <w:lsdException w:name="TOC Heading" w:uiPriority="39" w:qFormat="1"/>
   </w:latentStyles>
   <w:style w:type="paragraph" w:default="1" w:styleId="Standard">
     <w:name w:val="Normal"/>
@@ -7270,6 +7677,7 @@
     <w:uiPriority w:val="99"/>
     <w:semiHidden/>
     <w:unhideWhenUsed/>
+    <w:qFormat/>
     <w:tblPr>
       <w:tblInd w:w="0" w:type="dxa"/>
       <w:tblCellMar>
@@ -7858,7 +8266,7 @@
       <w:contextualSpacing/>
     </w:pPr>
   </w:style>
-  <w:style w:type="table" w:styleId="Tabellenraster">
+  <w:style w:type="table" w:styleId="Tabellengitternetz">
     <w:name w:val="Table Grid"/>
     <w:basedOn w:val="NormaleTabelle"/>
     <w:uiPriority w:val="59"/>
@@ -7867,6 +8275,7 @@
       <w:spacing w:after="0" w:line="240" w:lineRule="auto"/>
     </w:pPr>
     <w:tblPr>
+      <w:tblInd w:w="0" w:type="dxa"/>
       <w:tblBorders>
         <w:top w:val="single" w:sz="4" w:space="0" w:color="auto"/>
         <w:left w:val="single" w:sz="4" w:space="0" w:color="auto"/>
@@ -7875,6 +8284,12 @@
         <w:insideH w:val="single" w:sz="4" w:space="0" w:color="auto"/>
         <w:insideV w:val="single" w:sz="4" w:space="0" w:color="auto"/>
       </w:tblBorders>
+      <w:tblCellMar>
+        <w:top w:w="0" w:type="dxa"/>
+        <w:left w:w="108" w:type="dxa"/>
+        <w:bottom w:w="0" w:type="dxa"/>
+        <w:right w:w="108" w:type="dxa"/>
+      </w:tblCellMar>
     </w:tblPr>
   </w:style>
   <w:style w:type="table" w:customStyle="1" w:styleId="Gitternetztabelle1hell1">
@@ -7888,6 +8303,7 @@
     <w:tblPr>
       <w:tblStyleRowBandSize w:val="1"/>
       <w:tblStyleColBandSize w:val="1"/>
+      <w:tblInd w:w="0" w:type="dxa"/>
       <w:tblBorders>
         <w:top w:val="single" w:sz="4" w:space="0" w:color="999999" w:themeColor="text1" w:themeTint="66"/>
         <w:left w:val="single" w:sz="4" w:space="0" w:color="999999" w:themeColor="text1" w:themeTint="66"/>
@@ -7896,6 +8312,12 @@
         <w:insideH w:val="single" w:sz="4" w:space="0" w:color="999999" w:themeColor="text1" w:themeTint="66"/>
         <w:insideV w:val="single" w:sz="4" w:space="0" w:color="999999" w:themeColor="text1" w:themeTint="66"/>
       </w:tblBorders>
+      <w:tblCellMar>
+        <w:top w:w="0" w:type="dxa"/>
+        <w:left w:w="108" w:type="dxa"/>
+        <w:bottom w:w="0" w:type="dxa"/>
+        <w:right w:w="108" w:type="dxa"/>
+      </w:tblCellMar>
     </w:tblPr>
     <w:tblStylePr w:type="firstRow">
       <w:rPr>
@@ -7945,6 +8367,7 @@
     <w:tblPr>
       <w:tblStyleRowBandSize w:val="1"/>
       <w:tblStyleColBandSize w:val="1"/>
+      <w:tblInd w:w="0" w:type="dxa"/>
       <w:tblBorders>
         <w:top w:val="single" w:sz="4" w:space="0" w:color="FF8989" w:themeColor="accent1" w:themeTint="66"/>
         <w:left w:val="single" w:sz="4" w:space="0" w:color="FF8989" w:themeColor="accent1" w:themeTint="66"/>
@@ -7953,6 +8376,12 @@
         <w:insideH w:val="single" w:sz="4" w:space="0" w:color="FF8989" w:themeColor="accent1" w:themeTint="66"/>
         <w:insideV w:val="single" w:sz="4" w:space="0" w:color="FF8989" w:themeColor="accent1" w:themeTint="66"/>
       </w:tblBorders>
+      <w:tblCellMar>
+        <w:top w:w="0" w:type="dxa"/>
+        <w:left w:w="108" w:type="dxa"/>
+        <w:bottom w:w="0" w:type="dxa"/>
+        <w:right w:w="108" w:type="dxa"/>
+      </w:tblCellMar>
     </w:tblPr>
     <w:tblStylePr w:type="firstRow">
       <w:rPr>
@@ -8030,7 +8459,7 @@
       <w:vertAlign w:val="superscript"/>
     </w:rPr>
   </w:style>
-  <w:style w:type="character" w:styleId="BesuchterLink">
+  <w:style w:type="character" w:styleId="BesuchterHyperlink">
     <w:name w:val="FollowedHyperlink"/>
     <w:basedOn w:val="Absatz-Standardschriftart"/>
     <w:uiPriority w:val="99"/>
@@ -8598,7 +9027,7 @@
 </file>
 
 <file path=customXml/itemProps1.xml><?xml version="1.0" encoding="utf-8"?>
-<ds:datastoreItem xmlns:ds="http://schemas.openxmlformats.org/officeDocument/2006/customXml" ds:itemID="{47D070D3-0BF2-42F8-950F-73E442B4FE86}">
+<ds:datastoreItem xmlns:ds="http://schemas.openxmlformats.org/officeDocument/2006/customXml" ds:itemID="{0F8E799A-46F5-4283-B58E-E372FDA6389F}">
   <ds:schemaRefs>
     <ds:schemaRef ds:uri="http://schemas.openxmlformats.org/officeDocument/2006/bibliography"/>
   </ds:schemaRefs>

</xml_diff>